<commit_message>
Access protection is complete
</commit_message>
<xml_diff>
--- a/Description of project creation.docx
+++ b/Description of project creation.docx
@@ -77,118 +77,112 @@
         <w:br w:type="page"/>
       </w:r>
     </w:p>
+    <w:p/>
+    <w:p>
+      <w:r>
+        <w:t xml:space="preserve">Розгорнуто проект </w:t>
+      </w:r>
+      <w:proofErr w:type="spellStart"/>
+      <w:r>
+        <w:t>Angular</w:t>
+      </w:r>
+      <w:proofErr w:type="spellEnd"/>
+    </w:p>
     <w:p>
       <w:pPr>
         <w:rPr>
           <w:lang w:val="ru-RU"/>
         </w:rPr>
       </w:pPr>
-    </w:p>
-    <w:p>
-      <w:r>
-        <w:t xml:space="preserve">Розгорнуто проект </w:t>
-      </w:r>
-      <w:proofErr w:type="spellStart"/>
-      <w:r>
-        <w:t>Angular</w:t>
-      </w:r>
-      <w:proofErr w:type="spellEnd"/>
-    </w:p>
-    <w:p>
-      <w:pPr>
+      <w:r>
+        <w:t xml:space="preserve">Підключено </w:t>
+      </w:r>
+      <w:r>
+        <w:rPr>
+          <w:lang w:val="en-US"/>
+        </w:rPr>
+        <w:t>Bootstrap</w:t>
+      </w:r>
+      <w:r>
         <w:rPr>
           <w:lang w:val="ru-RU"/>
         </w:rPr>
-      </w:pPr>
-      <w:r>
-        <w:t xml:space="preserve">Підключено </w:t>
+        <w:t xml:space="preserve">, </w:t>
       </w:r>
       <w:r>
         <w:rPr>
           <w:lang w:val="en-US"/>
         </w:rPr>
+        <w:t>jQuery</w:t>
+      </w:r>
+      <w:r>
+        <w:rPr>
+          <w:lang w:val="ru-RU"/>
+        </w:rPr>
+        <w:t xml:space="preserve">, </w:t>
+      </w:r>
+      <w:r>
+        <w:rPr>
+          <w:lang w:val="en-US"/>
+        </w:rPr>
+        <w:t>popper</w:t>
+      </w:r>
+      <w:r>
+        <w:rPr>
+          <w:lang w:val="ru-RU"/>
+        </w:rPr>
+        <w:t>.</w:t>
+      </w:r>
+      <w:proofErr w:type="spellStart"/>
+      <w:r>
+        <w:rPr>
+          <w:lang w:val="en-US"/>
+        </w:rPr>
+        <w:t>js</w:t>
+      </w:r>
+      <w:proofErr w:type="spellEnd"/>
+    </w:p>
+    <w:p>
+      <w:pPr>
+        <w:rPr>
+          <w:lang w:val="ru-RU"/>
+        </w:rPr>
+      </w:pPr>
+      <w:r>
+        <w:t xml:space="preserve">Інтегровано стилі </w:t>
+      </w:r>
+      <w:r>
+        <w:rPr>
+          <w:lang w:val="en-US"/>
+        </w:rPr>
         <w:t>Bootstrap</w:t>
       </w:r>
       <w:r>
+        <w:t xml:space="preserve"> та додаткові елементи до </w:t>
+      </w:r>
+      <w:r>
+        <w:rPr>
+          <w:lang w:val="en-US"/>
+        </w:rPr>
+        <w:t>angular</w:t>
+      </w:r>
+      <w:r>
         <w:rPr>
           <w:lang w:val="ru-RU"/>
         </w:rPr>
-        <w:t xml:space="preserve">, </w:t>
-      </w:r>
+        <w:t>.</w:t>
+      </w:r>
+      <w:proofErr w:type="spellStart"/>
       <w:r>
         <w:rPr>
           <w:lang w:val="en-US"/>
         </w:rPr>
-        <w:t>jQuery</w:t>
-      </w:r>
+        <w:t>json</w:t>
+      </w:r>
+      <w:proofErr w:type="spellEnd"/>
       <w:r>
         <w:rPr>
           <w:lang w:val="ru-RU"/>
-        </w:rPr>
-        <w:t xml:space="preserve">, </w:t>
-      </w:r>
-      <w:r>
-        <w:rPr>
-          <w:lang w:val="en-US"/>
-        </w:rPr>
-        <w:t>popper</w:t>
-      </w:r>
-      <w:r>
-        <w:rPr>
-          <w:lang w:val="ru-RU"/>
-        </w:rPr>
-        <w:t>.</w:t>
-      </w:r>
-      <w:proofErr w:type="spellStart"/>
-      <w:r>
-        <w:rPr>
-          <w:lang w:val="en-US"/>
-        </w:rPr>
-        <w:t>js</w:t>
-      </w:r>
-      <w:proofErr w:type="spellEnd"/>
-    </w:p>
-    <w:p>
-      <w:pPr>
-        <w:rPr>
-          <w:lang w:val="en-US"/>
-        </w:rPr>
-      </w:pPr>
-      <w:r>
-        <w:t xml:space="preserve">Інтегровано стилі </w:t>
-      </w:r>
-      <w:r>
-        <w:rPr>
-          <w:lang w:val="en-US"/>
-        </w:rPr>
-        <w:t>Bootstrap</w:t>
-      </w:r>
-      <w:r>
-        <w:t xml:space="preserve"> та додаткові елементи до </w:t>
-      </w:r>
-      <w:proofErr w:type="spellStart"/>
-      <w:r>
-        <w:rPr>
-          <w:lang w:val="en-US"/>
-        </w:rPr>
-        <w:t>angular</w:t>
-      </w:r>
-      <w:r>
-        <w:rPr>
-          <w:lang w:val="en-US"/>
-        </w:rPr>
-        <w:t>.</w:t>
-      </w:r>
-      <w:r>
-        <w:rPr>
-          <w:lang w:val="en-US"/>
-        </w:rPr>
-        <w:t>json</w:t>
-      </w:r>
-      <w:proofErr w:type="spellEnd"/>
-      <w:r>
-        <w:rPr>
-          <w:lang w:val="en-US"/>
         </w:rPr>
         <w:t>:</w:t>
       </w:r>
@@ -207,7 +201,7 @@
       </w:pPr>
       <w:r>
         <w:rPr>
-          <w:lang w:val="en-US"/>
+          <w:lang w:val="ru-RU"/>
         </w:rPr>
         <w:tab/>
       </w:r>
@@ -929,7 +923,13 @@
         <w:rPr>
           <w:lang w:val="ru-RU"/>
         </w:rPr>
-        <w:t xml:space="preserve">Створено </w:t>
+        <w:t>Створено</w:t>
+      </w:r>
+      <w:r>
+        <w:rPr>
+          <w:lang w:val="en-US"/>
+        </w:rPr>
+        <w:t xml:space="preserve"> </w:t>
       </w:r>
       <w:r>
         <w:t>складові компоненти модулів</w:t>
@@ -1006,9 +1006,2977 @@
       </w:r>
     </w:p>
     <w:p>
+      <w:r>
+        <w:t xml:space="preserve">Створено модуль </w:t>
+      </w:r>
+      <w:proofErr w:type="spellStart"/>
+      <w:r>
+        <w:rPr>
+          <w:lang w:val="en-US"/>
+        </w:rPr>
+        <w:t>Sequre</w:t>
+      </w:r>
+      <w:proofErr w:type="spellEnd"/>
+      <w:r>
+        <w:rPr>
+          <w:lang w:val="en-US"/>
+        </w:rPr>
+        <w:t xml:space="preserve">, </w:t>
+      </w:r>
+      <w:r>
+        <w:t xml:space="preserve">додано </w:t>
+      </w:r>
+      <w:proofErr w:type="spellStart"/>
+      <w:r>
+        <w:t>secure-routing.module</w:t>
+      </w:r>
+      <w:proofErr w:type="spellEnd"/>
+      <w:r>
+        <w:t xml:space="preserve">, </w:t>
+      </w:r>
+      <w:r>
+        <w:rPr>
+          <w:lang w:val="en-US"/>
+        </w:rPr>
+        <w:t xml:space="preserve"> </w:t>
+      </w:r>
+      <w:r>
+        <w:rPr>
+          <w:lang w:val="ru-RU"/>
+        </w:rPr>
+        <w:t>та</w:t>
+      </w:r>
+      <w:r>
+        <w:rPr>
+          <w:lang w:val="en-US"/>
+        </w:rPr>
+        <w:t xml:space="preserve"> </w:t>
+      </w:r>
+      <w:r>
+        <w:rPr>
+          <w:lang w:val="ru-RU"/>
+        </w:rPr>
+        <w:t>компоненту</w:t>
+      </w:r>
+      <w:r>
+        <w:rPr>
+          <w:lang w:val="en-US"/>
+        </w:rPr>
+        <w:t xml:space="preserve"> </w:t>
+      </w:r>
+      <w:r>
+        <w:rPr>
+          <w:lang w:val="en-US"/>
+        </w:rPr>
+        <w:t>access-check</w:t>
+      </w:r>
+    </w:p>
+    <w:p>
+      <w:r>
+        <w:t xml:space="preserve">В компоненті </w:t>
+      </w:r>
+      <w:r>
+        <w:rPr>
+          <w:lang w:val="en-US"/>
+        </w:rPr>
+        <w:t>access</w:t>
+      </w:r>
+      <w:r>
+        <w:t>-</w:t>
+      </w:r>
+      <w:r>
+        <w:rPr>
+          <w:lang w:val="en-US"/>
+        </w:rPr>
+        <w:t>check</w:t>
+      </w:r>
+      <w:r>
+        <w:t xml:space="preserve"> створено базову розмітку на </w:t>
+      </w:r>
+      <w:proofErr w:type="spellStart"/>
+      <w:r>
+        <w:rPr>
+          <w:lang w:val="en-US"/>
+        </w:rPr>
+        <w:t>AngularMaterial</w:t>
+      </w:r>
+      <w:proofErr w:type="spellEnd"/>
+      <w:r>
+        <w:t xml:space="preserve"> (</w:t>
+      </w:r>
+      <w:r>
+        <w:t>встановлено та підключено усі його складові</w:t>
+      </w:r>
+      <w:r>
+        <w:t xml:space="preserve"> )</w:t>
+      </w:r>
+      <w:r>
+        <w:t xml:space="preserve"> з формою уведення коду</w:t>
+      </w:r>
+    </w:p>
+    <w:p>
+      <w:r>
+        <w:t xml:space="preserve">До класу компоненти </w:t>
+      </w:r>
+      <w:r>
+        <w:rPr>
+          <w:lang w:val="en-US"/>
+        </w:rPr>
+        <w:t>access</w:t>
+      </w:r>
+      <w:r>
+        <w:t>-</w:t>
+      </w:r>
+      <w:r>
+        <w:rPr>
+          <w:lang w:val="en-US"/>
+        </w:rPr>
+        <w:t>check</w:t>
+      </w:r>
+      <w:r>
+        <w:t xml:space="preserve"> додано значення паролю з </w:t>
+      </w:r>
+      <w:r>
+        <w:rPr>
+          <w:lang w:val="en-US"/>
+        </w:rPr>
+        <w:t>environments</w:t>
+      </w:r>
+      <w:r>
+        <w:t xml:space="preserve">, </w:t>
+      </w:r>
+      <w:r>
+        <w:t xml:space="preserve">створено реактивну форму, додано </w:t>
+      </w:r>
+      <w:proofErr w:type="spellStart"/>
+      <w:r>
+        <w:t>ErrorStateMatcher</w:t>
+      </w:r>
+      <w:proofErr w:type="spellEnd"/>
+      <w:r>
+        <w:t xml:space="preserve"> (</w:t>
+      </w:r>
+      <w:r>
+        <w:rPr>
+          <w:b/>
+        </w:rPr>
+        <w:t xml:space="preserve">працює лише з </w:t>
+      </w:r>
+      <w:proofErr w:type="spellStart"/>
+      <w:r>
+        <w:rPr>
+          <w:b/>
+          <w:lang w:val="en-US"/>
+        </w:rPr>
+        <w:t>AngularMaterial</w:t>
+      </w:r>
+      <w:proofErr w:type="spellEnd"/>
+      <w:r>
+        <w:t xml:space="preserve"> )</w:t>
+      </w:r>
+      <w:r>
+        <w:t xml:space="preserve">, додано метод </w:t>
+      </w:r>
+      <w:proofErr w:type="spellStart"/>
+      <w:r>
+        <w:t>getAccess</w:t>
+      </w:r>
+      <w:proofErr w:type="spellEnd"/>
+      <w:r>
+        <w:t xml:space="preserve"> що здійснює порівняння базового паролю із введеним</w:t>
+      </w:r>
+      <w:r>
+        <w:t>.</w:t>
+      </w:r>
+    </w:p>
+    <w:p>
+      <w:r>
+        <w:t xml:space="preserve">Метод </w:t>
+      </w:r>
+      <w:proofErr w:type="spellStart"/>
+      <w:r>
+        <w:t>getAccess</w:t>
+      </w:r>
+      <w:proofErr w:type="spellEnd"/>
+      <w:r>
+        <w:t xml:space="preserve"> у випадку коректного ведення паролю зберігає до </w:t>
+      </w:r>
+      <w:proofErr w:type="spellStart"/>
+      <w:r>
+        <w:rPr>
+          <w:lang w:val="en-US"/>
+        </w:rPr>
+        <w:t>LocalStorage</w:t>
+      </w:r>
+      <w:proofErr w:type="spellEnd"/>
+      <w:r>
+        <w:t xml:space="preserve"> </w:t>
+      </w:r>
+      <w:r>
+        <w:t>повідомлення, якщо введено невірний пароль обмежується кількість спроб введення.</w:t>
+      </w:r>
+    </w:p>
+    <w:p>
+      <w:r>
+        <w:t>В розмітку додано поля що інформують про некоректність введення не валідного паролю, та про обов’язковість заповнення поля, спрацьовують по даним валідатора форми:</w:t>
+      </w:r>
+    </w:p>
+    <w:p>
+      <w:pPr>
+        <w:shd w:val="clear" w:color="auto" w:fill="212121"/>
+        <w:spacing w:after="0" w:line="345" w:lineRule="atLeast"/>
+        <w:rPr>
+          <w:rFonts w:ascii="Consolas" w:eastAsia="Times New Roman" w:hAnsi="Consolas" w:cs="Consolas"/>
+          <w:color w:val="EEFFFF"/>
+          <w:sz w:val="26"/>
+          <w:szCs w:val="26"/>
+          <w:lang w:eastAsia="uk-UA"/>
+        </w:rPr>
+      </w:pPr>
+      <w:r>
+        <w:rPr>
+          <w:rFonts w:ascii="Consolas" w:eastAsia="Times New Roman" w:hAnsi="Consolas" w:cs="Consolas"/>
+          <w:i/>
+          <w:iCs/>
+          <w:color w:val="C792EA"/>
+          <w:sz w:val="26"/>
+          <w:szCs w:val="26"/>
+          <w:lang w:eastAsia="uk-UA"/>
+        </w:rPr>
+        <w:t>*</w:t>
+      </w:r>
+      <w:proofErr w:type="spellStart"/>
+      <w:r>
+        <w:rPr>
+          <w:rFonts w:ascii="Consolas" w:eastAsia="Times New Roman" w:hAnsi="Consolas" w:cs="Consolas"/>
+          <w:i/>
+          <w:iCs/>
+          <w:color w:val="C792EA"/>
+          <w:sz w:val="26"/>
+          <w:szCs w:val="26"/>
+          <w:lang w:eastAsia="uk-UA"/>
+        </w:rPr>
+        <w:t>ngIf</w:t>
+      </w:r>
+      <w:proofErr w:type="spellEnd"/>
+      <w:r>
+        <w:rPr>
+          <w:rFonts w:ascii="Consolas" w:eastAsia="Times New Roman" w:hAnsi="Consolas" w:cs="Consolas"/>
+          <w:color w:val="89DDFF"/>
+          <w:sz w:val="26"/>
+          <w:szCs w:val="26"/>
+          <w:lang w:eastAsia="uk-UA"/>
+        </w:rPr>
+        <w:t>="</w:t>
+      </w:r>
+      <w:proofErr w:type="spellStart"/>
+      <w:r>
+        <w:rPr>
+          <w:rFonts w:ascii="Consolas" w:eastAsia="Times New Roman" w:hAnsi="Consolas" w:cs="Consolas"/>
+          <w:color w:val="C3E88D"/>
+          <w:sz w:val="26"/>
+          <w:szCs w:val="26"/>
+          <w:lang w:eastAsia="uk-UA"/>
+        </w:rPr>
+        <w:t>passwordForm.get</w:t>
+      </w:r>
+      <w:proofErr w:type="spellEnd"/>
+      <w:r>
+        <w:rPr>
+          <w:rFonts w:ascii="Consolas" w:eastAsia="Times New Roman" w:hAnsi="Consolas" w:cs="Consolas"/>
+          <w:color w:val="C3E88D"/>
+          <w:sz w:val="26"/>
+          <w:szCs w:val="26"/>
+          <w:lang w:eastAsia="uk-UA"/>
+        </w:rPr>
+        <w:t>('</w:t>
+      </w:r>
+      <w:proofErr w:type="spellStart"/>
+      <w:r>
+        <w:rPr>
+          <w:rFonts w:ascii="Consolas" w:eastAsia="Times New Roman" w:hAnsi="Consolas" w:cs="Consolas"/>
+          <w:color w:val="C3E88D"/>
+          <w:sz w:val="26"/>
+          <w:szCs w:val="26"/>
+          <w:lang w:eastAsia="uk-UA"/>
+        </w:rPr>
+        <w:t>password</w:t>
+      </w:r>
+      <w:proofErr w:type="spellEnd"/>
+      <w:r>
+        <w:rPr>
+          <w:rFonts w:ascii="Consolas" w:eastAsia="Times New Roman" w:hAnsi="Consolas" w:cs="Consolas"/>
+          <w:color w:val="C3E88D"/>
+          <w:sz w:val="26"/>
+          <w:szCs w:val="26"/>
+          <w:lang w:eastAsia="uk-UA"/>
+        </w:rPr>
+        <w:t>').</w:t>
+      </w:r>
+      <w:proofErr w:type="spellStart"/>
+      <w:r>
+        <w:rPr>
+          <w:rFonts w:ascii="Consolas" w:eastAsia="Times New Roman" w:hAnsi="Consolas" w:cs="Consolas"/>
+          <w:color w:val="C3E88D"/>
+          <w:sz w:val="26"/>
+          <w:szCs w:val="26"/>
+          <w:lang w:eastAsia="uk-UA"/>
+        </w:rPr>
+        <w:t>errors</w:t>
+      </w:r>
+      <w:proofErr w:type="spellEnd"/>
+      <w:r>
+        <w:rPr>
+          <w:rFonts w:ascii="Consolas" w:eastAsia="Times New Roman" w:hAnsi="Consolas" w:cs="Consolas"/>
+          <w:color w:val="C3E88D"/>
+          <w:sz w:val="26"/>
+          <w:szCs w:val="26"/>
+          <w:lang w:eastAsia="uk-UA"/>
+        </w:rPr>
+        <w:t>?.</w:t>
+      </w:r>
+      <w:proofErr w:type="spellStart"/>
+      <w:r>
+        <w:rPr>
+          <w:rFonts w:ascii="Consolas" w:eastAsia="Times New Roman" w:hAnsi="Consolas" w:cs="Consolas"/>
+          <w:color w:val="C3E88D"/>
+          <w:sz w:val="26"/>
+          <w:szCs w:val="26"/>
+          <w:lang w:eastAsia="uk-UA"/>
+        </w:rPr>
+        <w:t>required</w:t>
+      </w:r>
+      <w:proofErr w:type="spellEnd"/>
+      <w:r>
+        <w:rPr>
+          <w:rFonts w:ascii="Consolas" w:eastAsia="Times New Roman" w:hAnsi="Consolas" w:cs="Consolas"/>
+          <w:color w:val="89DDFF"/>
+          <w:sz w:val="26"/>
+          <w:szCs w:val="26"/>
+          <w:lang w:eastAsia="uk-UA"/>
+        </w:rPr>
+        <w:t>"</w:t>
+      </w:r>
+    </w:p>
+    <w:p/>
+    <w:p>
+      <w:r>
+        <w:t xml:space="preserve">Для виведення інтерактивних повідомлень підключено </w:t>
+      </w:r>
+      <w:proofErr w:type="spellStart"/>
+      <w:r>
+        <w:rPr>
+          <w:b/>
+        </w:rPr>
+        <w:t>primeng</w:t>
+      </w:r>
+      <w:proofErr w:type="spellEnd"/>
+      <w:r>
+        <w:rPr>
+          <w:b/>
+        </w:rPr>
+        <w:t xml:space="preserve"> </w:t>
+      </w:r>
+      <w:r>
+        <w:t>підключено стилі</w:t>
+      </w:r>
+      <w:r>
+        <w:rPr>
+          <w:b/>
+        </w:rPr>
+        <w:t xml:space="preserve"> </w:t>
+      </w:r>
+      <w:r>
+        <w:t xml:space="preserve">в </w:t>
+      </w:r>
+      <w:r>
+        <w:rPr>
+          <w:lang w:val="en-US"/>
+        </w:rPr>
+        <w:t>angular</w:t>
+      </w:r>
+      <w:r>
+        <w:t>.</w:t>
+      </w:r>
+      <w:proofErr w:type="spellStart"/>
+      <w:r>
+        <w:rPr>
+          <w:lang w:val="en-US"/>
+        </w:rPr>
+        <w:t>json</w:t>
+      </w:r>
+      <w:proofErr w:type="spellEnd"/>
+      <w:r>
+        <w:t>,</w:t>
+      </w:r>
+      <w:r>
+        <w:t xml:space="preserve"> </w:t>
+      </w:r>
+      <w:r>
+        <w:rPr>
+          <w:b/>
+        </w:rPr>
+        <w:t>(</w:t>
+      </w:r>
+      <w:hyperlink r:id="rId5" w:anchor="/toast" w:history="1">
+        <w:r>
+          <w:rPr>
+            <w:rStyle w:val="a3"/>
+          </w:rPr>
+          <w:t>https://www.primefaces.org/primeng/#/toast</w:t>
+        </w:r>
+      </w:hyperlink>
+      <w:r>
+        <w:rPr>
+          <w:b/>
+        </w:rPr>
+        <w:t>),</w:t>
+      </w:r>
+      <w:r>
+        <w:t xml:space="preserve"> налаштовано</w:t>
+      </w:r>
+      <w:r>
+        <w:t xml:space="preserve"> функціонал інтерактивний повідомлень.</w:t>
+      </w:r>
+    </w:p>
+    <w:p/>
+    <w:p>
+      <w:r>
+        <w:t>Створено</w:t>
+      </w:r>
+      <w:r>
+        <w:rPr>
+          <w:lang w:val="ru-RU"/>
+        </w:rPr>
+        <w:t xml:space="preserve"> </w:t>
+      </w:r>
+      <w:r>
+        <w:t>глобальний сервіс перевірки доступу</w:t>
+      </w:r>
+      <w:r>
+        <w:t xml:space="preserve">, після підтвердження доступу </w:t>
+      </w:r>
+      <w:r>
+        <w:t>видається дозвіл (</w:t>
+      </w:r>
+      <w:r>
+        <w:rPr>
+          <w:lang w:val="en-US"/>
+        </w:rPr>
+        <w:t>true</w:t>
+      </w:r>
+      <w:r>
+        <w:rPr>
+          <w:lang w:val="ru-RU"/>
+        </w:rPr>
+        <w:t>/</w:t>
+      </w:r>
+      <w:r>
+        <w:rPr>
+          <w:lang w:val="en-US"/>
+        </w:rPr>
+        <w:t>false</w:t>
+      </w:r>
+      <w:r>
+        <w:t>)</w:t>
+      </w:r>
+    </w:p>
+    <w:p>
+      <w:r>
+        <w:t>У класі сервісу створено</w:t>
+      </w:r>
+      <w:r>
+        <w:t xml:space="preserve"> два методи перший для отримання значення з локального сховища через </w:t>
+      </w:r>
+      <w:r>
+        <w:rPr>
+          <w:lang w:val="en-US"/>
+        </w:rPr>
+        <w:t>get</w:t>
+      </w:r>
+      <w:r>
+        <w:rPr>
+          <w:lang w:val="ru-RU"/>
+        </w:rPr>
+        <w:t xml:space="preserve"> </w:t>
+      </w:r>
+    </w:p>
+    <w:p>
+      <w:pPr>
+        <w:ind w:left="360"/>
+      </w:pPr>
+    </w:p>
+    <w:p>
+      <w:pPr>
+        <w:shd w:val="clear" w:color="auto" w:fill="212121"/>
+        <w:spacing w:after="0" w:line="345" w:lineRule="atLeast"/>
+        <w:rPr>
+          <w:rFonts w:ascii="Consolas" w:eastAsia="Times New Roman" w:hAnsi="Consolas" w:cs="Consolas"/>
+          <w:color w:val="EEFFFF"/>
+          <w:sz w:val="26"/>
+          <w:szCs w:val="26"/>
+          <w:lang w:eastAsia="uk-UA"/>
+        </w:rPr>
+      </w:pPr>
+      <w:proofErr w:type="spellStart"/>
+      <w:r>
+        <w:rPr>
+          <w:rFonts w:ascii="Consolas" w:eastAsia="Times New Roman" w:hAnsi="Consolas" w:cs="Consolas"/>
+          <w:color w:val="C792EA"/>
+          <w:sz w:val="26"/>
+          <w:szCs w:val="26"/>
+          <w:lang w:eastAsia="uk-UA"/>
+        </w:rPr>
+        <w:t>get</w:t>
+      </w:r>
+      <w:proofErr w:type="spellEnd"/>
+      <w:r>
+        <w:rPr>
+          <w:rFonts w:ascii="Consolas" w:eastAsia="Times New Roman" w:hAnsi="Consolas" w:cs="Consolas"/>
+          <w:color w:val="EEFFFF"/>
+          <w:sz w:val="26"/>
+          <w:szCs w:val="26"/>
+          <w:lang w:eastAsia="uk-UA"/>
+        </w:rPr>
+        <w:t xml:space="preserve"> </w:t>
+      </w:r>
+      <w:proofErr w:type="spellStart"/>
+      <w:r>
+        <w:rPr>
+          <w:rFonts w:ascii="Consolas" w:eastAsia="Times New Roman" w:hAnsi="Consolas" w:cs="Consolas"/>
+          <w:color w:val="82AAFF"/>
+          <w:sz w:val="26"/>
+          <w:szCs w:val="26"/>
+          <w:lang w:eastAsia="uk-UA"/>
+        </w:rPr>
+        <w:t>get</w:t>
+      </w:r>
+      <w:proofErr w:type="spellEnd"/>
+      <w:r>
+        <w:rPr>
+          <w:rFonts w:ascii="Consolas" w:eastAsia="Times New Roman" w:hAnsi="Consolas" w:cs="Consolas"/>
+          <w:color w:val="82AAFF"/>
+          <w:sz w:val="26"/>
+          <w:szCs w:val="26"/>
+          <w:lang w:val="en-US" w:eastAsia="uk-UA"/>
+        </w:rPr>
+        <w:t>Access</w:t>
+      </w:r>
+      <w:r>
+        <w:rPr>
+          <w:rFonts w:ascii="Consolas" w:eastAsia="Times New Roman" w:hAnsi="Consolas" w:cs="Consolas"/>
+          <w:color w:val="89DDFF"/>
+          <w:sz w:val="26"/>
+          <w:szCs w:val="26"/>
+          <w:lang w:eastAsia="uk-UA"/>
+        </w:rPr>
+        <w:t>()</w:t>
+      </w:r>
+      <w:r>
+        <w:rPr>
+          <w:rFonts w:ascii="Consolas" w:eastAsia="Times New Roman" w:hAnsi="Consolas" w:cs="Consolas"/>
+          <w:color w:val="EEFFFF"/>
+          <w:sz w:val="26"/>
+          <w:szCs w:val="26"/>
+          <w:lang w:eastAsia="uk-UA"/>
+        </w:rPr>
+        <w:t xml:space="preserve"> </w:t>
+      </w:r>
+      <w:r>
+        <w:rPr>
+          <w:rFonts w:ascii="Consolas" w:eastAsia="Times New Roman" w:hAnsi="Consolas" w:cs="Consolas"/>
+          <w:color w:val="89DDFF"/>
+          <w:sz w:val="26"/>
+          <w:szCs w:val="26"/>
+          <w:lang w:eastAsia="uk-UA"/>
+        </w:rPr>
+        <w:t>{</w:t>
+      </w:r>
+    </w:p>
+    <w:p>
+      <w:pPr>
+        <w:shd w:val="clear" w:color="auto" w:fill="212121"/>
+        <w:spacing w:after="0" w:line="345" w:lineRule="atLeast"/>
+        <w:rPr>
+          <w:rFonts w:ascii="Consolas" w:eastAsia="Times New Roman" w:hAnsi="Consolas" w:cs="Consolas"/>
+          <w:color w:val="EEFFFF"/>
+          <w:sz w:val="26"/>
+          <w:szCs w:val="26"/>
+          <w:lang w:eastAsia="uk-UA"/>
+        </w:rPr>
+      </w:pPr>
+      <w:r>
+        <w:rPr>
+          <w:rFonts w:ascii="Consolas" w:eastAsia="Times New Roman" w:hAnsi="Consolas" w:cs="Consolas"/>
+          <w:color w:val="EEFFFF"/>
+          <w:sz w:val="26"/>
+          <w:szCs w:val="26"/>
+          <w:lang w:eastAsia="uk-UA"/>
+        </w:rPr>
+        <w:lastRenderedPageBreak/>
+        <w:t xml:space="preserve">    </w:t>
+      </w:r>
+      <w:proofErr w:type="spellStart"/>
+      <w:r>
+        <w:rPr>
+          <w:rFonts w:ascii="Consolas" w:eastAsia="Times New Roman" w:hAnsi="Consolas" w:cs="Consolas"/>
+          <w:i/>
+          <w:iCs/>
+          <w:color w:val="89DDFF"/>
+          <w:sz w:val="26"/>
+          <w:szCs w:val="26"/>
+          <w:lang w:eastAsia="uk-UA"/>
+        </w:rPr>
+        <w:t>return</w:t>
+      </w:r>
+      <w:proofErr w:type="spellEnd"/>
+      <w:r>
+        <w:rPr>
+          <w:rFonts w:ascii="Consolas" w:eastAsia="Times New Roman" w:hAnsi="Consolas" w:cs="Consolas"/>
+          <w:color w:val="EEFFFF"/>
+          <w:sz w:val="26"/>
+          <w:szCs w:val="26"/>
+          <w:lang w:eastAsia="uk-UA"/>
+        </w:rPr>
+        <w:t xml:space="preserve"> </w:t>
+      </w:r>
+      <w:proofErr w:type="spellStart"/>
+      <w:r>
+        <w:rPr>
+          <w:rFonts w:ascii="Consolas" w:eastAsia="Times New Roman" w:hAnsi="Consolas" w:cs="Consolas"/>
+          <w:color w:val="EEFFFF"/>
+          <w:sz w:val="26"/>
+          <w:szCs w:val="26"/>
+          <w:lang w:eastAsia="uk-UA"/>
+        </w:rPr>
+        <w:t>localStorage</w:t>
+      </w:r>
+      <w:r>
+        <w:rPr>
+          <w:rFonts w:ascii="Consolas" w:eastAsia="Times New Roman" w:hAnsi="Consolas" w:cs="Consolas"/>
+          <w:color w:val="89DDFF"/>
+          <w:sz w:val="26"/>
+          <w:szCs w:val="26"/>
+          <w:lang w:eastAsia="uk-UA"/>
+        </w:rPr>
+        <w:t>.</w:t>
+      </w:r>
+      <w:r>
+        <w:rPr>
+          <w:rFonts w:ascii="Consolas" w:eastAsia="Times New Roman" w:hAnsi="Consolas" w:cs="Consolas"/>
+          <w:color w:val="82AAFF"/>
+          <w:sz w:val="26"/>
+          <w:szCs w:val="26"/>
+          <w:lang w:eastAsia="uk-UA"/>
+        </w:rPr>
+        <w:t>getItem</w:t>
+      </w:r>
+      <w:proofErr w:type="spellEnd"/>
+      <w:r>
+        <w:rPr>
+          <w:rFonts w:ascii="Consolas" w:eastAsia="Times New Roman" w:hAnsi="Consolas" w:cs="Consolas"/>
+          <w:color w:val="EEFFFF"/>
+          <w:sz w:val="26"/>
+          <w:szCs w:val="26"/>
+          <w:lang w:eastAsia="uk-UA"/>
+        </w:rPr>
+        <w:t>(</w:t>
+      </w:r>
+      <w:r>
+        <w:rPr>
+          <w:rFonts w:ascii="Consolas" w:eastAsia="Times New Roman" w:hAnsi="Consolas" w:cs="Consolas"/>
+          <w:color w:val="89DDFF"/>
+          <w:sz w:val="26"/>
+          <w:szCs w:val="26"/>
+          <w:lang w:eastAsia="uk-UA"/>
+        </w:rPr>
+        <w:t>'</w:t>
+      </w:r>
+      <w:proofErr w:type="spellStart"/>
+      <w:r>
+        <w:rPr>
+          <w:rFonts w:ascii="Consolas" w:eastAsia="Times New Roman" w:hAnsi="Consolas" w:cs="Consolas"/>
+          <w:color w:val="C3E88D"/>
+          <w:sz w:val="26"/>
+          <w:szCs w:val="26"/>
+          <w:lang w:eastAsia="uk-UA"/>
+        </w:rPr>
+        <w:t>mlp_client_token</w:t>
+      </w:r>
+      <w:proofErr w:type="spellEnd"/>
+      <w:r>
+        <w:rPr>
+          <w:rFonts w:ascii="Consolas" w:eastAsia="Times New Roman" w:hAnsi="Consolas" w:cs="Consolas"/>
+          <w:color w:val="89DDFF"/>
+          <w:sz w:val="26"/>
+          <w:szCs w:val="26"/>
+          <w:lang w:eastAsia="uk-UA"/>
+        </w:rPr>
+        <w:t>'</w:t>
+      </w:r>
+      <w:r>
+        <w:rPr>
+          <w:rFonts w:ascii="Consolas" w:eastAsia="Times New Roman" w:hAnsi="Consolas" w:cs="Consolas"/>
+          <w:color w:val="EEFFFF"/>
+          <w:sz w:val="26"/>
+          <w:szCs w:val="26"/>
+          <w:lang w:eastAsia="uk-UA"/>
+        </w:rPr>
+        <w:t>)</w:t>
+      </w:r>
+      <w:r>
+        <w:rPr>
+          <w:rFonts w:ascii="Consolas" w:eastAsia="Times New Roman" w:hAnsi="Consolas" w:cs="Consolas"/>
+          <w:color w:val="89DDFF"/>
+          <w:sz w:val="26"/>
+          <w:szCs w:val="26"/>
+          <w:lang w:eastAsia="uk-UA"/>
+        </w:rPr>
+        <w:t>;</w:t>
+      </w:r>
+    </w:p>
+    <w:p>
+      <w:pPr>
+        <w:shd w:val="clear" w:color="auto" w:fill="212121"/>
+        <w:spacing w:after="0" w:line="345" w:lineRule="atLeast"/>
+        <w:rPr>
+          <w:rFonts w:ascii="Consolas" w:eastAsia="Times New Roman" w:hAnsi="Consolas" w:cs="Consolas"/>
+          <w:color w:val="EEFFFF"/>
+          <w:sz w:val="26"/>
+          <w:szCs w:val="26"/>
+          <w:lang w:eastAsia="uk-UA"/>
+        </w:rPr>
+      </w:pPr>
+      <w:r>
+        <w:rPr>
+          <w:rFonts w:ascii="Consolas" w:eastAsia="Times New Roman" w:hAnsi="Consolas" w:cs="Consolas"/>
+          <w:color w:val="EEFFFF"/>
+          <w:sz w:val="26"/>
+          <w:szCs w:val="26"/>
+          <w:lang w:eastAsia="uk-UA"/>
+        </w:rPr>
+        <w:t xml:space="preserve">  </w:t>
+      </w:r>
+      <w:r>
+        <w:rPr>
+          <w:rFonts w:ascii="Consolas" w:eastAsia="Times New Roman" w:hAnsi="Consolas" w:cs="Consolas"/>
+          <w:color w:val="89DDFF"/>
+          <w:sz w:val="26"/>
+          <w:szCs w:val="26"/>
+          <w:lang w:eastAsia="uk-UA"/>
+        </w:rPr>
+        <w:t>}</w:t>
+      </w:r>
+    </w:p>
+    <w:p>
+      <w:r>
+        <w:t>Та другий метод що надає данні про доступ</w:t>
+      </w:r>
+    </w:p>
+    <w:p>
+      <w:pPr>
+        <w:rPr>
+          <w:lang w:val="en-US"/>
+        </w:rPr>
+      </w:pPr>
+      <w:r>
+        <w:t xml:space="preserve">Додаємо захист </w:t>
+      </w:r>
+      <w:proofErr w:type="spellStart"/>
+      <w:r>
+        <w:t>роутигну</w:t>
+      </w:r>
+      <w:proofErr w:type="spellEnd"/>
+      <w:r>
+        <w:t xml:space="preserve">: </w:t>
+      </w:r>
+      <w:r>
+        <w:rPr>
+          <w:lang w:val="en-US"/>
+        </w:rPr>
+        <w:t>ng</w:t>
+      </w:r>
+      <w:r>
+        <w:t xml:space="preserve"> </w:t>
+      </w:r>
+      <w:r>
+        <w:rPr>
+          <w:lang w:val="en-US"/>
+        </w:rPr>
+        <w:t>g</w:t>
+      </w:r>
+      <w:r>
+        <w:t xml:space="preserve"> </w:t>
+      </w:r>
+      <w:r>
+        <w:rPr>
+          <w:lang w:val="en-US"/>
+        </w:rPr>
+        <w:t>guard</w:t>
+      </w:r>
+      <w:r>
+        <w:t xml:space="preserve"> </w:t>
+      </w:r>
+      <w:r>
+        <w:rPr>
+          <w:lang w:val="en-US"/>
+        </w:rPr>
+        <w:t>guards</w:t>
+      </w:r>
+      <w:r>
+        <w:t>/</w:t>
+      </w:r>
+      <w:proofErr w:type="spellStart"/>
+      <w:r>
+        <w:rPr>
+          <w:lang w:val="en-US"/>
+        </w:rPr>
+        <w:t>auth</w:t>
+      </w:r>
+      <w:proofErr w:type="spellEnd"/>
+      <w:r>
+        <w:rPr>
+          <w:lang w:val="en-US"/>
+        </w:rPr>
+        <w:t xml:space="preserve"> -&gt; </w:t>
+      </w:r>
+      <w:proofErr w:type="spellStart"/>
+      <w:r>
+        <w:rPr>
+          <w:lang w:val="en-US"/>
+        </w:rPr>
+        <w:t>CanActive</w:t>
+      </w:r>
+      <w:proofErr w:type="spellEnd"/>
+    </w:p>
+    <w:p>
+      <w:r>
+        <w:t>Модуль захисту:</w:t>
+      </w:r>
       <w:bookmarkStart w:id="0" w:name="_GoBack"/>
       <w:bookmarkEnd w:id="0"/>
     </w:p>
+    <w:p>
+      <w:pPr>
+        <w:shd w:val="clear" w:color="auto" w:fill="212121"/>
+        <w:spacing w:after="0" w:line="345" w:lineRule="atLeast"/>
+        <w:rPr>
+          <w:rFonts w:ascii="Consolas" w:eastAsia="Times New Roman" w:hAnsi="Consolas" w:cs="Consolas"/>
+          <w:color w:val="EEFFFF"/>
+          <w:sz w:val="26"/>
+          <w:szCs w:val="26"/>
+          <w:lang w:eastAsia="uk-UA"/>
+        </w:rPr>
+      </w:pPr>
+      <w:proofErr w:type="spellStart"/>
+      <w:r>
+        <w:rPr>
+          <w:rFonts w:ascii="Consolas" w:eastAsia="Times New Roman" w:hAnsi="Consolas" w:cs="Consolas"/>
+          <w:i/>
+          <w:iCs/>
+          <w:color w:val="89DDFF"/>
+          <w:sz w:val="26"/>
+          <w:szCs w:val="26"/>
+          <w:lang w:eastAsia="uk-UA"/>
+        </w:rPr>
+        <w:t>import</w:t>
+      </w:r>
+      <w:proofErr w:type="spellEnd"/>
+      <w:r>
+        <w:rPr>
+          <w:rFonts w:ascii="Consolas" w:eastAsia="Times New Roman" w:hAnsi="Consolas" w:cs="Consolas"/>
+          <w:color w:val="EEFFFF"/>
+          <w:sz w:val="26"/>
+          <w:szCs w:val="26"/>
+          <w:lang w:eastAsia="uk-UA"/>
+        </w:rPr>
+        <w:t xml:space="preserve"> </w:t>
+      </w:r>
+      <w:r>
+        <w:rPr>
+          <w:rFonts w:ascii="Consolas" w:eastAsia="Times New Roman" w:hAnsi="Consolas" w:cs="Consolas"/>
+          <w:color w:val="89DDFF"/>
+          <w:sz w:val="26"/>
+          <w:szCs w:val="26"/>
+          <w:lang w:eastAsia="uk-UA"/>
+        </w:rPr>
+        <w:t>{</w:t>
+      </w:r>
+      <w:r>
+        <w:rPr>
+          <w:rFonts w:ascii="Consolas" w:eastAsia="Times New Roman" w:hAnsi="Consolas" w:cs="Consolas"/>
+          <w:color w:val="EEFFFF"/>
+          <w:sz w:val="26"/>
+          <w:szCs w:val="26"/>
+          <w:lang w:eastAsia="uk-UA"/>
+        </w:rPr>
+        <w:t xml:space="preserve"> </w:t>
+      </w:r>
+      <w:proofErr w:type="spellStart"/>
+      <w:r>
+        <w:rPr>
+          <w:rFonts w:ascii="Consolas" w:eastAsia="Times New Roman" w:hAnsi="Consolas" w:cs="Consolas"/>
+          <w:color w:val="EEFFFF"/>
+          <w:sz w:val="26"/>
+          <w:szCs w:val="26"/>
+          <w:lang w:eastAsia="uk-UA"/>
+        </w:rPr>
+        <w:t>Injectable</w:t>
+      </w:r>
+      <w:proofErr w:type="spellEnd"/>
+      <w:r>
+        <w:rPr>
+          <w:rFonts w:ascii="Consolas" w:eastAsia="Times New Roman" w:hAnsi="Consolas" w:cs="Consolas"/>
+          <w:color w:val="EEFFFF"/>
+          <w:sz w:val="26"/>
+          <w:szCs w:val="26"/>
+          <w:lang w:eastAsia="uk-UA"/>
+        </w:rPr>
+        <w:t xml:space="preserve"> </w:t>
+      </w:r>
+      <w:r>
+        <w:rPr>
+          <w:rFonts w:ascii="Consolas" w:eastAsia="Times New Roman" w:hAnsi="Consolas" w:cs="Consolas"/>
+          <w:color w:val="89DDFF"/>
+          <w:sz w:val="26"/>
+          <w:szCs w:val="26"/>
+          <w:lang w:eastAsia="uk-UA"/>
+        </w:rPr>
+        <w:t>}</w:t>
+      </w:r>
+      <w:r>
+        <w:rPr>
+          <w:rFonts w:ascii="Consolas" w:eastAsia="Times New Roman" w:hAnsi="Consolas" w:cs="Consolas"/>
+          <w:color w:val="EEFFFF"/>
+          <w:sz w:val="26"/>
+          <w:szCs w:val="26"/>
+          <w:lang w:eastAsia="uk-UA"/>
+        </w:rPr>
+        <w:t xml:space="preserve"> </w:t>
+      </w:r>
+      <w:proofErr w:type="spellStart"/>
+      <w:r>
+        <w:rPr>
+          <w:rFonts w:ascii="Consolas" w:eastAsia="Times New Roman" w:hAnsi="Consolas" w:cs="Consolas"/>
+          <w:i/>
+          <w:iCs/>
+          <w:color w:val="89DDFF"/>
+          <w:sz w:val="26"/>
+          <w:szCs w:val="26"/>
+          <w:lang w:eastAsia="uk-UA"/>
+        </w:rPr>
+        <w:t>from</w:t>
+      </w:r>
+      <w:proofErr w:type="spellEnd"/>
+      <w:r>
+        <w:rPr>
+          <w:rFonts w:ascii="Consolas" w:eastAsia="Times New Roman" w:hAnsi="Consolas" w:cs="Consolas"/>
+          <w:color w:val="EEFFFF"/>
+          <w:sz w:val="26"/>
+          <w:szCs w:val="26"/>
+          <w:lang w:eastAsia="uk-UA"/>
+        </w:rPr>
+        <w:t xml:space="preserve"> </w:t>
+      </w:r>
+      <w:r>
+        <w:rPr>
+          <w:rFonts w:ascii="Consolas" w:eastAsia="Times New Roman" w:hAnsi="Consolas" w:cs="Consolas"/>
+          <w:color w:val="89DDFF"/>
+          <w:sz w:val="26"/>
+          <w:szCs w:val="26"/>
+          <w:lang w:eastAsia="uk-UA"/>
+        </w:rPr>
+        <w:t>'</w:t>
+      </w:r>
+      <w:r>
+        <w:rPr>
+          <w:rFonts w:ascii="Consolas" w:eastAsia="Times New Roman" w:hAnsi="Consolas" w:cs="Consolas"/>
+          <w:color w:val="C3E88D"/>
+          <w:sz w:val="26"/>
+          <w:szCs w:val="26"/>
+          <w:lang w:eastAsia="uk-UA"/>
+        </w:rPr>
+        <w:t>@</w:t>
+      </w:r>
+      <w:proofErr w:type="spellStart"/>
+      <w:r>
+        <w:rPr>
+          <w:rFonts w:ascii="Consolas" w:eastAsia="Times New Roman" w:hAnsi="Consolas" w:cs="Consolas"/>
+          <w:color w:val="C3E88D"/>
+          <w:sz w:val="26"/>
+          <w:szCs w:val="26"/>
+          <w:lang w:eastAsia="uk-UA"/>
+        </w:rPr>
+        <w:t>angular</w:t>
+      </w:r>
+      <w:proofErr w:type="spellEnd"/>
+      <w:r>
+        <w:rPr>
+          <w:rFonts w:ascii="Consolas" w:eastAsia="Times New Roman" w:hAnsi="Consolas" w:cs="Consolas"/>
+          <w:color w:val="C3E88D"/>
+          <w:sz w:val="26"/>
+          <w:szCs w:val="26"/>
+          <w:lang w:eastAsia="uk-UA"/>
+        </w:rPr>
+        <w:t>/</w:t>
+      </w:r>
+      <w:proofErr w:type="spellStart"/>
+      <w:r>
+        <w:rPr>
+          <w:rFonts w:ascii="Consolas" w:eastAsia="Times New Roman" w:hAnsi="Consolas" w:cs="Consolas"/>
+          <w:color w:val="C3E88D"/>
+          <w:sz w:val="26"/>
+          <w:szCs w:val="26"/>
+          <w:lang w:eastAsia="uk-UA"/>
+        </w:rPr>
+        <w:t>core</w:t>
+      </w:r>
+      <w:proofErr w:type="spellEnd"/>
+      <w:r>
+        <w:rPr>
+          <w:rFonts w:ascii="Consolas" w:eastAsia="Times New Roman" w:hAnsi="Consolas" w:cs="Consolas"/>
+          <w:color w:val="89DDFF"/>
+          <w:sz w:val="26"/>
+          <w:szCs w:val="26"/>
+          <w:lang w:eastAsia="uk-UA"/>
+        </w:rPr>
+        <w:t>';</w:t>
+      </w:r>
+    </w:p>
+    <w:p>
+      <w:pPr>
+        <w:shd w:val="clear" w:color="auto" w:fill="212121"/>
+        <w:spacing w:after="0" w:line="345" w:lineRule="atLeast"/>
+        <w:rPr>
+          <w:rFonts w:ascii="Consolas" w:eastAsia="Times New Roman" w:hAnsi="Consolas" w:cs="Consolas"/>
+          <w:color w:val="EEFFFF"/>
+          <w:sz w:val="26"/>
+          <w:szCs w:val="26"/>
+          <w:lang w:eastAsia="uk-UA"/>
+        </w:rPr>
+      </w:pPr>
+      <w:proofErr w:type="spellStart"/>
+      <w:r>
+        <w:rPr>
+          <w:rFonts w:ascii="Consolas" w:eastAsia="Times New Roman" w:hAnsi="Consolas" w:cs="Consolas"/>
+          <w:i/>
+          <w:iCs/>
+          <w:color w:val="89DDFF"/>
+          <w:sz w:val="26"/>
+          <w:szCs w:val="26"/>
+          <w:lang w:eastAsia="uk-UA"/>
+        </w:rPr>
+        <w:t>import</w:t>
+      </w:r>
+      <w:proofErr w:type="spellEnd"/>
+      <w:r>
+        <w:rPr>
+          <w:rFonts w:ascii="Consolas" w:eastAsia="Times New Roman" w:hAnsi="Consolas" w:cs="Consolas"/>
+          <w:color w:val="EEFFFF"/>
+          <w:sz w:val="26"/>
+          <w:szCs w:val="26"/>
+          <w:lang w:eastAsia="uk-UA"/>
+        </w:rPr>
+        <w:t xml:space="preserve"> </w:t>
+      </w:r>
+      <w:r>
+        <w:rPr>
+          <w:rFonts w:ascii="Consolas" w:eastAsia="Times New Roman" w:hAnsi="Consolas" w:cs="Consolas"/>
+          <w:color w:val="89DDFF"/>
+          <w:sz w:val="26"/>
+          <w:szCs w:val="26"/>
+          <w:lang w:eastAsia="uk-UA"/>
+        </w:rPr>
+        <w:t>{</w:t>
+      </w:r>
+      <w:r>
+        <w:rPr>
+          <w:rFonts w:ascii="Consolas" w:eastAsia="Times New Roman" w:hAnsi="Consolas" w:cs="Consolas"/>
+          <w:color w:val="EEFFFF"/>
+          <w:sz w:val="26"/>
+          <w:szCs w:val="26"/>
+          <w:lang w:eastAsia="uk-UA"/>
+        </w:rPr>
+        <w:t xml:space="preserve"> </w:t>
+      </w:r>
+      <w:proofErr w:type="spellStart"/>
+      <w:r>
+        <w:rPr>
+          <w:rFonts w:ascii="Consolas" w:eastAsia="Times New Roman" w:hAnsi="Consolas" w:cs="Consolas"/>
+          <w:color w:val="EEFFFF"/>
+          <w:sz w:val="26"/>
+          <w:szCs w:val="26"/>
+          <w:lang w:eastAsia="uk-UA"/>
+        </w:rPr>
+        <w:t>ActivatedRouteSnapshot</w:t>
+      </w:r>
+      <w:proofErr w:type="spellEnd"/>
+      <w:r>
+        <w:rPr>
+          <w:rFonts w:ascii="Consolas" w:eastAsia="Times New Roman" w:hAnsi="Consolas" w:cs="Consolas"/>
+          <w:color w:val="89DDFF"/>
+          <w:sz w:val="26"/>
+          <w:szCs w:val="26"/>
+          <w:lang w:eastAsia="uk-UA"/>
+        </w:rPr>
+        <w:t>,</w:t>
+      </w:r>
+      <w:r>
+        <w:rPr>
+          <w:rFonts w:ascii="Consolas" w:eastAsia="Times New Roman" w:hAnsi="Consolas" w:cs="Consolas"/>
+          <w:color w:val="EEFFFF"/>
+          <w:sz w:val="26"/>
+          <w:szCs w:val="26"/>
+          <w:lang w:eastAsia="uk-UA"/>
+        </w:rPr>
+        <w:t xml:space="preserve"> </w:t>
+      </w:r>
+      <w:proofErr w:type="spellStart"/>
+      <w:r>
+        <w:rPr>
+          <w:rFonts w:ascii="Consolas" w:eastAsia="Times New Roman" w:hAnsi="Consolas" w:cs="Consolas"/>
+          <w:color w:val="EEFFFF"/>
+          <w:sz w:val="26"/>
+          <w:szCs w:val="26"/>
+          <w:lang w:eastAsia="uk-UA"/>
+        </w:rPr>
+        <w:t>RouterStateSnapshot</w:t>
+      </w:r>
+      <w:proofErr w:type="spellEnd"/>
+      <w:r>
+        <w:rPr>
+          <w:rFonts w:ascii="Consolas" w:eastAsia="Times New Roman" w:hAnsi="Consolas" w:cs="Consolas"/>
+          <w:color w:val="89DDFF"/>
+          <w:sz w:val="26"/>
+          <w:szCs w:val="26"/>
+          <w:lang w:eastAsia="uk-UA"/>
+        </w:rPr>
+        <w:t>,</w:t>
+      </w:r>
+      <w:r>
+        <w:rPr>
+          <w:rFonts w:ascii="Consolas" w:eastAsia="Times New Roman" w:hAnsi="Consolas" w:cs="Consolas"/>
+          <w:color w:val="EEFFFF"/>
+          <w:sz w:val="26"/>
+          <w:szCs w:val="26"/>
+          <w:lang w:eastAsia="uk-UA"/>
+        </w:rPr>
+        <w:t xml:space="preserve"> </w:t>
+      </w:r>
+      <w:proofErr w:type="spellStart"/>
+      <w:r>
+        <w:rPr>
+          <w:rFonts w:ascii="Consolas" w:eastAsia="Times New Roman" w:hAnsi="Consolas" w:cs="Consolas"/>
+          <w:color w:val="EEFFFF"/>
+          <w:sz w:val="26"/>
+          <w:szCs w:val="26"/>
+          <w:lang w:eastAsia="uk-UA"/>
+        </w:rPr>
+        <w:t>UrlTree</w:t>
+      </w:r>
+      <w:proofErr w:type="spellEnd"/>
+      <w:r>
+        <w:rPr>
+          <w:rFonts w:ascii="Consolas" w:eastAsia="Times New Roman" w:hAnsi="Consolas" w:cs="Consolas"/>
+          <w:color w:val="89DDFF"/>
+          <w:sz w:val="26"/>
+          <w:szCs w:val="26"/>
+          <w:lang w:eastAsia="uk-UA"/>
+        </w:rPr>
+        <w:t>,</w:t>
+      </w:r>
+      <w:r>
+        <w:rPr>
+          <w:rFonts w:ascii="Consolas" w:eastAsia="Times New Roman" w:hAnsi="Consolas" w:cs="Consolas"/>
+          <w:color w:val="EEFFFF"/>
+          <w:sz w:val="26"/>
+          <w:szCs w:val="26"/>
+          <w:lang w:eastAsia="uk-UA"/>
+        </w:rPr>
+        <w:t xml:space="preserve"> </w:t>
+      </w:r>
+      <w:proofErr w:type="spellStart"/>
+      <w:r>
+        <w:rPr>
+          <w:rFonts w:ascii="Consolas" w:eastAsia="Times New Roman" w:hAnsi="Consolas" w:cs="Consolas"/>
+          <w:color w:val="EEFFFF"/>
+          <w:sz w:val="26"/>
+          <w:szCs w:val="26"/>
+          <w:lang w:eastAsia="uk-UA"/>
+        </w:rPr>
+        <w:t>CanActivate</w:t>
+      </w:r>
+      <w:proofErr w:type="spellEnd"/>
+      <w:r>
+        <w:rPr>
+          <w:rFonts w:ascii="Consolas" w:eastAsia="Times New Roman" w:hAnsi="Consolas" w:cs="Consolas"/>
+          <w:color w:val="89DDFF"/>
+          <w:sz w:val="26"/>
+          <w:szCs w:val="26"/>
+          <w:lang w:eastAsia="uk-UA"/>
+        </w:rPr>
+        <w:t>,</w:t>
+      </w:r>
+      <w:r>
+        <w:rPr>
+          <w:rFonts w:ascii="Consolas" w:eastAsia="Times New Roman" w:hAnsi="Consolas" w:cs="Consolas"/>
+          <w:color w:val="EEFFFF"/>
+          <w:sz w:val="26"/>
+          <w:szCs w:val="26"/>
+          <w:lang w:eastAsia="uk-UA"/>
+        </w:rPr>
+        <w:t xml:space="preserve"> </w:t>
+      </w:r>
+      <w:proofErr w:type="spellStart"/>
+      <w:r>
+        <w:rPr>
+          <w:rFonts w:ascii="Consolas" w:eastAsia="Times New Roman" w:hAnsi="Consolas" w:cs="Consolas"/>
+          <w:color w:val="EEFFFF"/>
+          <w:sz w:val="26"/>
+          <w:szCs w:val="26"/>
+          <w:lang w:eastAsia="uk-UA"/>
+        </w:rPr>
+        <w:t>Router</w:t>
+      </w:r>
+      <w:proofErr w:type="spellEnd"/>
+      <w:r>
+        <w:rPr>
+          <w:rFonts w:ascii="Consolas" w:eastAsia="Times New Roman" w:hAnsi="Consolas" w:cs="Consolas"/>
+          <w:color w:val="EEFFFF"/>
+          <w:sz w:val="26"/>
+          <w:szCs w:val="26"/>
+          <w:lang w:eastAsia="uk-UA"/>
+        </w:rPr>
+        <w:t xml:space="preserve"> </w:t>
+      </w:r>
+      <w:r>
+        <w:rPr>
+          <w:rFonts w:ascii="Consolas" w:eastAsia="Times New Roman" w:hAnsi="Consolas" w:cs="Consolas"/>
+          <w:color w:val="89DDFF"/>
+          <w:sz w:val="26"/>
+          <w:szCs w:val="26"/>
+          <w:lang w:eastAsia="uk-UA"/>
+        </w:rPr>
+        <w:t>}</w:t>
+      </w:r>
+      <w:r>
+        <w:rPr>
+          <w:rFonts w:ascii="Consolas" w:eastAsia="Times New Roman" w:hAnsi="Consolas" w:cs="Consolas"/>
+          <w:color w:val="EEFFFF"/>
+          <w:sz w:val="26"/>
+          <w:szCs w:val="26"/>
+          <w:lang w:eastAsia="uk-UA"/>
+        </w:rPr>
+        <w:t xml:space="preserve"> </w:t>
+      </w:r>
+      <w:proofErr w:type="spellStart"/>
+      <w:r>
+        <w:rPr>
+          <w:rFonts w:ascii="Consolas" w:eastAsia="Times New Roman" w:hAnsi="Consolas" w:cs="Consolas"/>
+          <w:i/>
+          <w:iCs/>
+          <w:color w:val="89DDFF"/>
+          <w:sz w:val="26"/>
+          <w:szCs w:val="26"/>
+          <w:lang w:eastAsia="uk-UA"/>
+        </w:rPr>
+        <w:t>from</w:t>
+      </w:r>
+      <w:proofErr w:type="spellEnd"/>
+      <w:r>
+        <w:rPr>
+          <w:rFonts w:ascii="Consolas" w:eastAsia="Times New Roman" w:hAnsi="Consolas" w:cs="Consolas"/>
+          <w:color w:val="EEFFFF"/>
+          <w:sz w:val="26"/>
+          <w:szCs w:val="26"/>
+          <w:lang w:eastAsia="uk-UA"/>
+        </w:rPr>
+        <w:t xml:space="preserve"> </w:t>
+      </w:r>
+      <w:r>
+        <w:rPr>
+          <w:rFonts w:ascii="Consolas" w:eastAsia="Times New Roman" w:hAnsi="Consolas" w:cs="Consolas"/>
+          <w:color w:val="89DDFF"/>
+          <w:sz w:val="26"/>
+          <w:szCs w:val="26"/>
+          <w:lang w:eastAsia="uk-UA"/>
+        </w:rPr>
+        <w:t>'</w:t>
+      </w:r>
+      <w:r>
+        <w:rPr>
+          <w:rFonts w:ascii="Consolas" w:eastAsia="Times New Roman" w:hAnsi="Consolas" w:cs="Consolas"/>
+          <w:color w:val="C3E88D"/>
+          <w:sz w:val="26"/>
+          <w:szCs w:val="26"/>
+          <w:lang w:eastAsia="uk-UA"/>
+        </w:rPr>
+        <w:t>@</w:t>
+      </w:r>
+      <w:proofErr w:type="spellStart"/>
+      <w:r>
+        <w:rPr>
+          <w:rFonts w:ascii="Consolas" w:eastAsia="Times New Roman" w:hAnsi="Consolas" w:cs="Consolas"/>
+          <w:color w:val="C3E88D"/>
+          <w:sz w:val="26"/>
+          <w:szCs w:val="26"/>
+          <w:lang w:eastAsia="uk-UA"/>
+        </w:rPr>
+        <w:t>angular</w:t>
+      </w:r>
+      <w:proofErr w:type="spellEnd"/>
+      <w:r>
+        <w:rPr>
+          <w:rFonts w:ascii="Consolas" w:eastAsia="Times New Roman" w:hAnsi="Consolas" w:cs="Consolas"/>
+          <w:color w:val="C3E88D"/>
+          <w:sz w:val="26"/>
+          <w:szCs w:val="26"/>
+          <w:lang w:eastAsia="uk-UA"/>
+        </w:rPr>
+        <w:t>/</w:t>
+      </w:r>
+      <w:proofErr w:type="spellStart"/>
+      <w:r>
+        <w:rPr>
+          <w:rFonts w:ascii="Consolas" w:eastAsia="Times New Roman" w:hAnsi="Consolas" w:cs="Consolas"/>
+          <w:color w:val="C3E88D"/>
+          <w:sz w:val="26"/>
+          <w:szCs w:val="26"/>
+          <w:lang w:eastAsia="uk-UA"/>
+        </w:rPr>
+        <w:t>router</w:t>
+      </w:r>
+      <w:proofErr w:type="spellEnd"/>
+      <w:r>
+        <w:rPr>
+          <w:rFonts w:ascii="Consolas" w:eastAsia="Times New Roman" w:hAnsi="Consolas" w:cs="Consolas"/>
+          <w:color w:val="89DDFF"/>
+          <w:sz w:val="26"/>
+          <w:szCs w:val="26"/>
+          <w:lang w:eastAsia="uk-UA"/>
+        </w:rPr>
+        <w:t>';</w:t>
+      </w:r>
+    </w:p>
+    <w:p>
+      <w:pPr>
+        <w:shd w:val="clear" w:color="auto" w:fill="212121"/>
+        <w:spacing w:after="0" w:line="345" w:lineRule="atLeast"/>
+        <w:rPr>
+          <w:rFonts w:ascii="Consolas" w:eastAsia="Times New Roman" w:hAnsi="Consolas" w:cs="Consolas"/>
+          <w:color w:val="EEFFFF"/>
+          <w:sz w:val="26"/>
+          <w:szCs w:val="26"/>
+          <w:lang w:eastAsia="uk-UA"/>
+        </w:rPr>
+      </w:pPr>
+      <w:proofErr w:type="spellStart"/>
+      <w:r>
+        <w:rPr>
+          <w:rFonts w:ascii="Consolas" w:eastAsia="Times New Roman" w:hAnsi="Consolas" w:cs="Consolas"/>
+          <w:i/>
+          <w:iCs/>
+          <w:color w:val="89DDFF"/>
+          <w:sz w:val="26"/>
+          <w:szCs w:val="26"/>
+          <w:lang w:eastAsia="uk-UA"/>
+        </w:rPr>
+        <w:t>import</w:t>
+      </w:r>
+      <w:proofErr w:type="spellEnd"/>
+      <w:r>
+        <w:rPr>
+          <w:rFonts w:ascii="Consolas" w:eastAsia="Times New Roman" w:hAnsi="Consolas" w:cs="Consolas"/>
+          <w:color w:val="EEFFFF"/>
+          <w:sz w:val="26"/>
+          <w:szCs w:val="26"/>
+          <w:lang w:eastAsia="uk-UA"/>
+        </w:rPr>
+        <w:t xml:space="preserve"> </w:t>
+      </w:r>
+      <w:r>
+        <w:rPr>
+          <w:rFonts w:ascii="Consolas" w:eastAsia="Times New Roman" w:hAnsi="Consolas" w:cs="Consolas"/>
+          <w:color w:val="89DDFF"/>
+          <w:sz w:val="26"/>
+          <w:szCs w:val="26"/>
+          <w:lang w:eastAsia="uk-UA"/>
+        </w:rPr>
+        <w:t>{</w:t>
+      </w:r>
+      <w:r>
+        <w:rPr>
+          <w:rFonts w:ascii="Consolas" w:eastAsia="Times New Roman" w:hAnsi="Consolas" w:cs="Consolas"/>
+          <w:color w:val="EEFFFF"/>
+          <w:sz w:val="26"/>
+          <w:szCs w:val="26"/>
+          <w:lang w:eastAsia="uk-UA"/>
+        </w:rPr>
+        <w:t xml:space="preserve"> </w:t>
+      </w:r>
+      <w:proofErr w:type="spellStart"/>
+      <w:r>
+        <w:rPr>
+          <w:rFonts w:ascii="Consolas" w:eastAsia="Times New Roman" w:hAnsi="Consolas" w:cs="Consolas"/>
+          <w:color w:val="EEFFFF"/>
+          <w:sz w:val="26"/>
+          <w:szCs w:val="26"/>
+          <w:lang w:eastAsia="uk-UA"/>
+        </w:rPr>
+        <w:t>ControAccessService</w:t>
+      </w:r>
+      <w:proofErr w:type="spellEnd"/>
+      <w:r>
+        <w:rPr>
+          <w:rFonts w:ascii="Consolas" w:eastAsia="Times New Roman" w:hAnsi="Consolas" w:cs="Consolas"/>
+          <w:color w:val="EEFFFF"/>
+          <w:sz w:val="26"/>
+          <w:szCs w:val="26"/>
+          <w:lang w:eastAsia="uk-UA"/>
+        </w:rPr>
+        <w:t xml:space="preserve"> </w:t>
+      </w:r>
+      <w:r>
+        <w:rPr>
+          <w:rFonts w:ascii="Consolas" w:eastAsia="Times New Roman" w:hAnsi="Consolas" w:cs="Consolas"/>
+          <w:color w:val="89DDFF"/>
+          <w:sz w:val="26"/>
+          <w:szCs w:val="26"/>
+          <w:lang w:eastAsia="uk-UA"/>
+        </w:rPr>
+        <w:t>}</w:t>
+      </w:r>
+      <w:r>
+        <w:rPr>
+          <w:rFonts w:ascii="Consolas" w:eastAsia="Times New Roman" w:hAnsi="Consolas" w:cs="Consolas"/>
+          <w:color w:val="EEFFFF"/>
+          <w:sz w:val="26"/>
+          <w:szCs w:val="26"/>
+          <w:lang w:eastAsia="uk-UA"/>
+        </w:rPr>
+        <w:t xml:space="preserve"> </w:t>
+      </w:r>
+      <w:proofErr w:type="spellStart"/>
+      <w:r>
+        <w:rPr>
+          <w:rFonts w:ascii="Consolas" w:eastAsia="Times New Roman" w:hAnsi="Consolas" w:cs="Consolas"/>
+          <w:i/>
+          <w:iCs/>
+          <w:color w:val="89DDFF"/>
+          <w:sz w:val="26"/>
+          <w:szCs w:val="26"/>
+          <w:lang w:eastAsia="uk-UA"/>
+        </w:rPr>
+        <w:t>from</w:t>
+      </w:r>
+      <w:proofErr w:type="spellEnd"/>
+      <w:r>
+        <w:rPr>
+          <w:rFonts w:ascii="Consolas" w:eastAsia="Times New Roman" w:hAnsi="Consolas" w:cs="Consolas"/>
+          <w:color w:val="EEFFFF"/>
+          <w:sz w:val="26"/>
+          <w:szCs w:val="26"/>
+          <w:lang w:eastAsia="uk-UA"/>
+        </w:rPr>
+        <w:t xml:space="preserve"> </w:t>
+      </w:r>
+      <w:r>
+        <w:rPr>
+          <w:rFonts w:ascii="Consolas" w:eastAsia="Times New Roman" w:hAnsi="Consolas" w:cs="Consolas"/>
+          <w:color w:val="89DDFF"/>
+          <w:sz w:val="26"/>
+          <w:szCs w:val="26"/>
+          <w:lang w:eastAsia="uk-UA"/>
+        </w:rPr>
+        <w:t>'</w:t>
+      </w:r>
+      <w:r>
+        <w:rPr>
+          <w:rFonts w:ascii="Consolas" w:eastAsia="Times New Roman" w:hAnsi="Consolas" w:cs="Consolas"/>
+          <w:color w:val="C3E88D"/>
+          <w:sz w:val="26"/>
+          <w:szCs w:val="26"/>
+          <w:lang w:eastAsia="uk-UA"/>
+        </w:rPr>
+        <w:t>../</w:t>
+      </w:r>
+      <w:proofErr w:type="spellStart"/>
+      <w:r>
+        <w:rPr>
+          <w:rFonts w:ascii="Consolas" w:eastAsia="Times New Roman" w:hAnsi="Consolas" w:cs="Consolas"/>
+          <w:color w:val="C3E88D"/>
+          <w:sz w:val="26"/>
+          <w:szCs w:val="26"/>
+          <w:lang w:eastAsia="uk-UA"/>
+        </w:rPr>
+        <w:t>global-services</w:t>
+      </w:r>
+      <w:proofErr w:type="spellEnd"/>
+      <w:r>
+        <w:rPr>
+          <w:rFonts w:ascii="Consolas" w:eastAsia="Times New Roman" w:hAnsi="Consolas" w:cs="Consolas"/>
+          <w:color w:val="C3E88D"/>
+          <w:sz w:val="26"/>
+          <w:szCs w:val="26"/>
+          <w:lang w:eastAsia="uk-UA"/>
+        </w:rPr>
+        <w:t>/</w:t>
+      </w:r>
+      <w:proofErr w:type="spellStart"/>
+      <w:r>
+        <w:rPr>
+          <w:rFonts w:ascii="Consolas" w:eastAsia="Times New Roman" w:hAnsi="Consolas" w:cs="Consolas"/>
+          <w:color w:val="C3E88D"/>
+          <w:sz w:val="26"/>
+          <w:szCs w:val="26"/>
+          <w:lang w:eastAsia="uk-UA"/>
+        </w:rPr>
+        <w:t>contro-access.service</w:t>
+      </w:r>
+      <w:proofErr w:type="spellEnd"/>
+      <w:r>
+        <w:rPr>
+          <w:rFonts w:ascii="Consolas" w:eastAsia="Times New Roman" w:hAnsi="Consolas" w:cs="Consolas"/>
+          <w:color w:val="89DDFF"/>
+          <w:sz w:val="26"/>
+          <w:szCs w:val="26"/>
+          <w:lang w:eastAsia="uk-UA"/>
+        </w:rPr>
+        <w:t>';</w:t>
+      </w:r>
+    </w:p>
+    <w:p>
+      <w:pPr>
+        <w:shd w:val="clear" w:color="auto" w:fill="212121"/>
+        <w:spacing w:after="0" w:line="345" w:lineRule="atLeast"/>
+        <w:rPr>
+          <w:rFonts w:ascii="Consolas" w:eastAsia="Times New Roman" w:hAnsi="Consolas" w:cs="Consolas"/>
+          <w:color w:val="EEFFFF"/>
+          <w:sz w:val="26"/>
+          <w:szCs w:val="26"/>
+          <w:lang w:eastAsia="uk-UA"/>
+        </w:rPr>
+      </w:pPr>
+    </w:p>
+    <w:p>
+      <w:pPr>
+        <w:shd w:val="clear" w:color="auto" w:fill="212121"/>
+        <w:spacing w:after="0" w:line="345" w:lineRule="atLeast"/>
+        <w:rPr>
+          <w:rFonts w:ascii="Consolas" w:eastAsia="Times New Roman" w:hAnsi="Consolas" w:cs="Consolas"/>
+          <w:color w:val="EEFFFF"/>
+          <w:sz w:val="26"/>
+          <w:szCs w:val="26"/>
+          <w:lang w:eastAsia="uk-UA"/>
+        </w:rPr>
+      </w:pPr>
+      <w:r>
+        <w:rPr>
+          <w:rFonts w:ascii="Consolas" w:eastAsia="Times New Roman" w:hAnsi="Consolas" w:cs="Consolas"/>
+          <w:color w:val="89DDFF"/>
+          <w:sz w:val="26"/>
+          <w:szCs w:val="26"/>
+          <w:lang w:eastAsia="uk-UA"/>
+        </w:rPr>
+        <w:t>@</w:t>
+      </w:r>
+      <w:proofErr w:type="spellStart"/>
+      <w:r>
+        <w:rPr>
+          <w:rFonts w:ascii="Consolas" w:eastAsia="Times New Roman" w:hAnsi="Consolas" w:cs="Consolas"/>
+          <w:color w:val="82AAFF"/>
+          <w:sz w:val="26"/>
+          <w:szCs w:val="26"/>
+          <w:lang w:eastAsia="uk-UA"/>
+        </w:rPr>
+        <w:t>Injectable</w:t>
+      </w:r>
+      <w:proofErr w:type="spellEnd"/>
+      <w:r>
+        <w:rPr>
+          <w:rFonts w:ascii="Consolas" w:eastAsia="Times New Roman" w:hAnsi="Consolas" w:cs="Consolas"/>
+          <w:color w:val="EEFFFF"/>
+          <w:sz w:val="26"/>
+          <w:szCs w:val="26"/>
+          <w:lang w:eastAsia="uk-UA"/>
+        </w:rPr>
+        <w:t>(</w:t>
+      </w:r>
+      <w:r>
+        <w:rPr>
+          <w:rFonts w:ascii="Consolas" w:eastAsia="Times New Roman" w:hAnsi="Consolas" w:cs="Consolas"/>
+          <w:color w:val="89DDFF"/>
+          <w:sz w:val="26"/>
+          <w:szCs w:val="26"/>
+          <w:lang w:eastAsia="uk-UA"/>
+        </w:rPr>
+        <w:t>{</w:t>
+      </w:r>
+    </w:p>
+    <w:p>
+      <w:pPr>
+        <w:shd w:val="clear" w:color="auto" w:fill="212121"/>
+        <w:spacing w:after="0" w:line="345" w:lineRule="atLeast"/>
+        <w:rPr>
+          <w:rFonts w:ascii="Consolas" w:eastAsia="Times New Roman" w:hAnsi="Consolas" w:cs="Consolas"/>
+          <w:color w:val="EEFFFF"/>
+          <w:sz w:val="26"/>
+          <w:szCs w:val="26"/>
+          <w:lang w:eastAsia="uk-UA"/>
+        </w:rPr>
+      </w:pPr>
+      <w:r>
+        <w:rPr>
+          <w:rFonts w:ascii="Consolas" w:eastAsia="Times New Roman" w:hAnsi="Consolas" w:cs="Consolas"/>
+          <w:color w:val="EEFFFF"/>
+          <w:sz w:val="26"/>
+          <w:szCs w:val="26"/>
+          <w:lang w:eastAsia="uk-UA"/>
+        </w:rPr>
+        <w:t xml:space="preserve">  </w:t>
+      </w:r>
+      <w:proofErr w:type="spellStart"/>
+      <w:r>
+        <w:rPr>
+          <w:rFonts w:ascii="Consolas" w:eastAsia="Times New Roman" w:hAnsi="Consolas" w:cs="Consolas"/>
+          <w:color w:val="EEFFFF"/>
+          <w:sz w:val="26"/>
+          <w:szCs w:val="26"/>
+          <w:lang w:eastAsia="uk-UA"/>
+        </w:rPr>
+        <w:t>providedIn</w:t>
+      </w:r>
+      <w:proofErr w:type="spellEnd"/>
+      <w:r>
+        <w:rPr>
+          <w:rFonts w:ascii="Consolas" w:eastAsia="Times New Roman" w:hAnsi="Consolas" w:cs="Consolas"/>
+          <w:color w:val="89DDFF"/>
+          <w:sz w:val="26"/>
+          <w:szCs w:val="26"/>
+          <w:lang w:eastAsia="uk-UA"/>
+        </w:rPr>
+        <w:t>:</w:t>
+      </w:r>
+      <w:r>
+        <w:rPr>
+          <w:rFonts w:ascii="Consolas" w:eastAsia="Times New Roman" w:hAnsi="Consolas" w:cs="Consolas"/>
+          <w:color w:val="EEFFFF"/>
+          <w:sz w:val="26"/>
+          <w:szCs w:val="26"/>
+          <w:lang w:eastAsia="uk-UA"/>
+        </w:rPr>
+        <w:t xml:space="preserve"> </w:t>
+      </w:r>
+      <w:r>
+        <w:rPr>
+          <w:rFonts w:ascii="Consolas" w:eastAsia="Times New Roman" w:hAnsi="Consolas" w:cs="Consolas"/>
+          <w:color w:val="89DDFF"/>
+          <w:sz w:val="26"/>
+          <w:szCs w:val="26"/>
+          <w:lang w:eastAsia="uk-UA"/>
+        </w:rPr>
+        <w:t>'</w:t>
+      </w:r>
+      <w:proofErr w:type="spellStart"/>
+      <w:r>
+        <w:rPr>
+          <w:rFonts w:ascii="Consolas" w:eastAsia="Times New Roman" w:hAnsi="Consolas" w:cs="Consolas"/>
+          <w:color w:val="C3E88D"/>
+          <w:sz w:val="26"/>
+          <w:szCs w:val="26"/>
+          <w:lang w:eastAsia="uk-UA"/>
+        </w:rPr>
+        <w:t>root</w:t>
+      </w:r>
+      <w:proofErr w:type="spellEnd"/>
+      <w:r>
+        <w:rPr>
+          <w:rFonts w:ascii="Consolas" w:eastAsia="Times New Roman" w:hAnsi="Consolas" w:cs="Consolas"/>
+          <w:color w:val="89DDFF"/>
+          <w:sz w:val="26"/>
+          <w:szCs w:val="26"/>
+          <w:lang w:eastAsia="uk-UA"/>
+        </w:rPr>
+        <w:t>'</w:t>
+      </w:r>
+    </w:p>
+    <w:p>
+      <w:pPr>
+        <w:shd w:val="clear" w:color="auto" w:fill="212121"/>
+        <w:spacing w:after="0" w:line="345" w:lineRule="atLeast"/>
+        <w:rPr>
+          <w:rFonts w:ascii="Consolas" w:eastAsia="Times New Roman" w:hAnsi="Consolas" w:cs="Consolas"/>
+          <w:color w:val="EEFFFF"/>
+          <w:sz w:val="26"/>
+          <w:szCs w:val="26"/>
+          <w:lang w:eastAsia="uk-UA"/>
+        </w:rPr>
+      </w:pPr>
+      <w:r>
+        <w:rPr>
+          <w:rFonts w:ascii="Consolas" w:eastAsia="Times New Roman" w:hAnsi="Consolas" w:cs="Consolas"/>
+          <w:color w:val="89DDFF"/>
+          <w:sz w:val="26"/>
+          <w:szCs w:val="26"/>
+          <w:lang w:eastAsia="uk-UA"/>
+        </w:rPr>
+        <w:t>}</w:t>
+      </w:r>
+      <w:r>
+        <w:rPr>
+          <w:rFonts w:ascii="Consolas" w:eastAsia="Times New Roman" w:hAnsi="Consolas" w:cs="Consolas"/>
+          <w:color w:val="EEFFFF"/>
+          <w:sz w:val="26"/>
+          <w:szCs w:val="26"/>
+          <w:lang w:eastAsia="uk-UA"/>
+        </w:rPr>
+        <w:t>)</w:t>
+      </w:r>
+    </w:p>
+    <w:p>
+      <w:pPr>
+        <w:shd w:val="clear" w:color="auto" w:fill="212121"/>
+        <w:spacing w:after="0" w:line="345" w:lineRule="atLeast"/>
+        <w:rPr>
+          <w:rFonts w:ascii="Consolas" w:eastAsia="Times New Roman" w:hAnsi="Consolas" w:cs="Consolas"/>
+          <w:color w:val="EEFFFF"/>
+          <w:sz w:val="26"/>
+          <w:szCs w:val="26"/>
+          <w:lang w:eastAsia="uk-UA"/>
+        </w:rPr>
+      </w:pPr>
+      <w:proofErr w:type="spellStart"/>
+      <w:r>
+        <w:rPr>
+          <w:rFonts w:ascii="Consolas" w:eastAsia="Times New Roman" w:hAnsi="Consolas" w:cs="Consolas"/>
+          <w:i/>
+          <w:iCs/>
+          <w:color w:val="89DDFF"/>
+          <w:sz w:val="26"/>
+          <w:szCs w:val="26"/>
+          <w:lang w:eastAsia="uk-UA"/>
+        </w:rPr>
+        <w:t>export</w:t>
+      </w:r>
+      <w:proofErr w:type="spellEnd"/>
+      <w:r>
+        <w:rPr>
+          <w:rFonts w:ascii="Consolas" w:eastAsia="Times New Roman" w:hAnsi="Consolas" w:cs="Consolas"/>
+          <w:color w:val="EEFFFF"/>
+          <w:sz w:val="26"/>
+          <w:szCs w:val="26"/>
+          <w:lang w:eastAsia="uk-UA"/>
+        </w:rPr>
+        <w:t xml:space="preserve"> </w:t>
+      </w:r>
+      <w:proofErr w:type="spellStart"/>
+      <w:r>
+        <w:rPr>
+          <w:rFonts w:ascii="Consolas" w:eastAsia="Times New Roman" w:hAnsi="Consolas" w:cs="Consolas"/>
+          <w:color w:val="C792EA"/>
+          <w:sz w:val="26"/>
+          <w:szCs w:val="26"/>
+          <w:lang w:eastAsia="uk-UA"/>
+        </w:rPr>
+        <w:t>class</w:t>
+      </w:r>
+      <w:proofErr w:type="spellEnd"/>
+      <w:r>
+        <w:rPr>
+          <w:rFonts w:ascii="Consolas" w:eastAsia="Times New Roman" w:hAnsi="Consolas" w:cs="Consolas"/>
+          <w:color w:val="EEFFFF"/>
+          <w:sz w:val="26"/>
+          <w:szCs w:val="26"/>
+          <w:lang w:eastAsia="uk-UA"/>
+        </w:rPr>
+        <w:t xml:space="preserve"> </w:t>
+      </w:r>
+      <w:proofErr w:type="spellStart"/>
+      <w:r>
+        <w:rPr>
+          <w:rFonts w:ascii="Consolas" w:eastAsia="Times New Roman" w:hAnsi="Consolas" w:cs="Consolas"/>
+          <w:color w:val="FFCB6B"/>
+          <w:sz w:val="26"/>
+          <w:szCs w:val="26"/>
+          <w:lang w:eastAsia="uk-UA"/>
+        </w:rPr>
+        <w:t>AuthGuard</w:t>
+      </w:r>
+      <w:proofErr w:type="spellEnd"/>
+      <w:r>
+        <w:rPr>
+          <w:rFonts w:ascii="Consolas" w:eastAsia="Times New Roman" w:hAnsi="Consolas" w:cs="Consolas"/>
+          <w:color w:val="EEFFFF"/>
+          <w:sz w:val="26"/>
+          <w:szCs w:val="26"/>
+          <w:lang w:eastAsia="uk-UA"/>
+        </w:rPr>
+        <w:t xml:space="preserve"> </w:t>
+      </w:r>
+      <w:proofErr w:type="spellStart"/>
+      <w:r>
+        <w:rPr>
+          <w:rFonts w:ascii="Consolas" w:eastAsia="Times New Roman" w:hAnsi="Consolas" w:cs="Consolas"/>
+          <w:color w:val="C792EA"/>
+          <w:sz w:val="26"/>
+          <w:szCs w:val="26"/>
+          <w:lang w:eastAsia="uk-UA"/>
+        </w:rPr>
+        <w:t>implements</w:t>
+      </w:r>
+      <w:proofErr w:type="spellEnd"/>
+      <w:r>
+        <w:rPr>
+          <w:rFonts w:ascii="Consolas" w:eastAsia="Times New Roman" w:hAnsi="Consolas" w:cs="Consolas"/>
+          <w:color w:val="EEFFFF"/>
+          <w:sz w:val="26"/>
+          <w:szCs w:val="26"/>
+          <w:lang w:eastAsia="uk-UA"/>
+        </w:rPr>
+        <w:t xml:space="preserve"> </w:t>
+      </w:r>
+      <w:proofErr w:type="spellStart"/>
+      <w:r>
+        <w:rPr>
+          <w:rFonts w:ascii="Consolas" w:eastAsia="Times New Roman" w:hAnsi="Consolas" w:cs="Consolas"/>
+          <w:color w:val="C3E88D"/>
+          <w:sz w:val="26"/>
+          <w:szCs w:val="26"/>
+          <w:lang w:eastAsia="uk-UA"/>
+        </w:rPr>
+        <w:t>CanActivate</w:t>
+      </w:r>
+      <w:proofErr w:type="spellEnd"/>
+      <w:r>
+        <w:rPr>
+          <w:rFonts w:ascii="Consolas" w:eastAsia="Times New Roman" w:hAnsi="Consolas" w:cs="Consolas"/>
+          <w:color w:val="EEFFFF"/>
+          <w:sz w:val="26"/>
+          <w:szCs w:val="26"/>
+          <w:lang w:eastAsia="uk-UA"/>
+        </w:rPr>
+        <w:t xml:space="preserve"> </w:t>
+      </w:r>
+      <w:r>
+        <w:rPr>
+          <w:rFonts w:ascii="Consolas" w:eastAsia="Times New Roman" w:hAnsi="Consolas" w:cs="Consolas"/>
+          <w:color w:val="89DDFF"/>
+          <w:sz w:val="26"/>
+          <w:szCs w:val="26"/>
+          <w:lang w:eastAsia="uk-UA"/>
+        </w:rPr>
+        <w:t>{</w:t>
+      </w:r>
+    </w:p>
+    <w:p>
+      <w:pPr>
+        <w:shd w:val="clear" w:color="auto" w:fill="212121"/>
+        <w:spacing w:after="0" w:line="345" w:lineRule="atLeast"/>
+        <w:rPr>
+          <w:rFonts w:ascii="Consolas" w:eastAsia="Times New Roman" w:hAnsi="Consolas" w:cs="Consolas"/>
+          <w:color w:val="EEFFFF"/>
+          <w:sz w:val="26"/>
+          <w:szCs w:val="26"/>
+          <w:lang w:eastAsia="uk-UA"/>
+        </w:rPr>
+      </w:pPr>
+    </w:p>
+    <w:p>
+      <w:pPr>
+        <w:shd w:val="clear" w:color="auto" w:fill="212121"/>
+        <w:spacing w:after="0" w:line="345" w:lineRule="atLeast"/>
+        <w:rPr>
+          <w:rFonts w:ascii="Consolas" w:eastAsia="Times New Roman" w:hAnsi="Consolas" w:cs="Consolas"/>
+          <w:color w:val="EEFFFF"/>
+          <w:sz w:val="26"/>
+          <w:szCs w:val="26"/>
+          <w:lang w:eastAsia="uk-UA"/>
+        </w:rPr>
+      </w:pPr>
+      <w:r>
+        <w:rPr>
+          <w:rFonts w:ascii="Consolas" w:eastAsia="Times New Roman" w:hAnsi="Consolas" w:cs="Consolas"/>
+          <w:color w:val="EEFFFF"/>
+          <w:sz w:val="26"/>
+          <w:szCs w:val="26"/>
+          <w:lang w:eastAsia="uk-UA"/>
+        </w:rPr>
+        <w:t xml:space="preserve"> </w:t>
+      </w:r>
+      <w:proofErr w:type="spellStart"/>
+      <w:r>
+        <w:rPr>
+          <w:rFonts w:ascii="Consolas" w:eastAsia="Times New Roman" w:hAnsi="Consolas" w:cs="Consolas"/>
+          <w:color w:val="C792EA"/>
+          <w:sz w:val="26"/>
+          <w:szCs w:val="26"/>
+          <w:lang w:eastAsia="uk-UA"/>
+        </w:rPr>
+        <w:t>constructor</w:t>
+      </w:r>
+      <w:proofErr w:type="spellEnd"/>
+      <w:r>
+        <w:rPr>
+          <w:rFonts w:ascii="Consolas" w:eastAsia="Times New Roman" w:hAnsi="Consolas" w:cs="Consolas"/>
+          <w:color w:val="89DDFF"/>
+          <w:sz w:val="26"/>
+          <w:szCs w:val="26"/>
+          <w:lang w:eastAsia="uk-UA"/>
+        </w:rPr>
+        <w:t>(</w:t>
+      </w:r>
+    </w:p>
+    <w:p>
+      <w:pPr>
+        <w:shd w:val="clear" w:color="auto" w:fill="212121"/>
+        <w:spacing w:after="0" w:line="345" w:lineRule="atLeast"/>
+        <w:rPr>
+          <w:rFonts w:ascii="Consolas" w:eastAsia="Times New Roman" w:hAnsi="Consolas" w:cs="Consolas"/>
+          <w:color w:val="EEFFFF"/>
+          <w:sz w:val="26"/>
+          <w:szCs w:val="26"/>
+          <w:lang w:eastAsia="uk-UA"/>
+        </w:rPr>
+      </w:pPr>
+      <w:r>
+        <w:rPr>
+          <w:rFonts w:ascii="Consolas" w:eastAsia="Times New Roman" w:hAnsi="Consolas" w:cs="Consolas"/>
+          <w:color w:val="EEFFFF"/>
+          <w:sz w:val="26"/>
+          <w:szCs w:val="26"/>
+          <w:lang w:eastAsia="uk-UA"/>
+        </w:rPr>
+        <w:t xml:space="preserve">    </w:t>
+      </w:r>
+      <w:proofErr w:type="spellStart"/>
+      <w:r>
+        <w:rPr>
+          <w:rFonts w:ascii="Consolas" w:eastAsia="Times New Roman" w:hAnsi="Consolas" w:cs="Consolas"/>
+          <w:color w:val="C792EA"/>
+          <w:sz w:val="26"/>
+          <w:szCs w:val="26"/>
+          <w:lang w:eastAsia="uk-UA"/>
+        </w:rPr>
+        <w:t>private</w:t>
+      </w:r>
+      <w:proofErr w:type="spellEnd"/>
+      <w:r>
+        <w:rPr>
+          <w:rFonts w:ascii="Consolas" w:eastAsia="Times New Roman" w:hAnsi="Consolas" w:cs="Consolas"/>
+          <w:color w:val="EEFFFF"/>
+          <w:sz w:val="26"/>
+          <w:szCs w:val="26"/>
+          <w:lang w:eastAsia="uk-UA"/>
+        </w:rPr>
+        <w:t xml:space="preserve"> </w:t>
+      </w:r>
+      <w:proofErr w:type="spellStart"/>
+      <w:r>
+        <w:rPr>
+          <w:rFonts w:ascii="Consolas" w:eastAsia="Times New Roman" w:hAnsi="Consolas" w:cs="Consolas"/>
+          <w:color w:val="FF5370"/>
+          <w:sz w:val="26"/>
+          <w:szCs w:val="26"/>
+          <w:lang w:eastAsia="uk-UA"/>
+        </w:rPr>
+        <w:t>access</w:t>
+      </w:r>
+      <w:proofErr w:type="spellEnd"/>
+      <w:r>
+        <w:rPr>
+          <w:rFonts w:ascii="Consolas" w:eastAsia="Times New Roman" w:hAnsi="Consolas" w:cs="Consolas"/>
+          <w:color w:val="C792EA"/>
+          <w:sz w:val="26"/>
+          <w:szCs w:val="26"/>
+          <w:lang w:eastAsia="uk-UA"/>
+        </w:rPr>
+        <w:t>:</w:t>
+      </w:r>
+      <w:r>
+        <w:rPr>
+          <w:rFonts w:ascii="Consolas" w:eastAsia="Times New Roman" w:hAnsi="Consolas" w:cs="Consolas"/>
+          <w:color w:val="EEFFFF"/>
+          <w:sz w:val="26"/>
+          <w:szCs w:val="26"/>
+          <w:lang w:eastAsia="uk-UA"/>
+        </w:rPr>
+        <w:t xml:space="preserve"> </w:t>
+      </w:r>
+      <w:proofErr w:type="spellStart"/>
+      <w:r>
+        <w:rPr>
+          <w:rFonts w:ascii="Consolas" w:eastAsia="Times New Roman" w:hAnsi="Consolas" w:cs="Consolas"/>
+          <w:color w:val="FFCB6B"/>
+          <w:sz w:val="26"/>
+          <w:szCs w:val="26"/>
+          <w:lang w:eastAsia="uk-UA"/>
+        </w:rPr>
+        <w:t>ControAccessService</w:t>
+      </w:r>
+      <w:proofErr w:type="spellEnd"/>
+      <w:r>
+        <w:rPr>
+          <w:rFonts w:ascii="Consolas" w:eastAsia="Times New Roman" w:hAnsi="Consolas" w:cs="Consolas"/>
+          <w:color w:val="89DDFF"/>
+          <w:sz w:val="26"/>
+          <w:szCs w:val="26"/>
+          <w:lang w:eastAsia="uk-UA"/>
+        </w:rPr>
+        <w:t>,</w:t>
+      </w:r>
+    </w:p>
+    <w:p>
+      <w:pPr>
+        <w:shd w:val="clear" w:color="auto" w:fill="212121"/>
+        <w:spacing w:after="0" w:line="345" w:lineRule="atLeast"/>
+        <w:rPr>
+          <w:rFonts w:ascii="Consolas" w:eastAsia="Times New Roman" w:hAnsi="Consolas" w:cs="Consolas"/>
+          <w:color w:val="EEFFFF"/>
+          <w:sz w:val="26"/>
+          <w:szCs w:val="26"/>
+          <w:lang w:eastAsia="uk-UA"/>
+        </w:rPr>
+      </w:pPr>
+      <w:r>
+        <w:rPr>
+          <w:rFonts w:ascii="Consolas" w:eastAsia="Times New Roman" w:hAnsi="Consolas" w:cs="Consolas"/>
+          <w:color w:val="EEFFFF"/>
+          <w:sz w:val="26"/>
+          <w:szCs w:val="26"/>
+          <w:lang w:eastAsia="uk-UA"/>
+        </w:rPr>
+        <w:t xml:space="preserve">    </w:t>
+      </w:r>
+      <w:proofErr w:type="spellStart"/>
+      <w:r>
+        <w:rPr>
+          <w:rFonts w:ascii="Consolas" w:eastAsia="Times New Roman" w:hAnsi="Consolas" w:cs="Consolas"/>
+          <w:color w:val="C792EA"/>
+          <w:sz w:val="26"/>
+          <w:szCs w:val="26"/>
+          <w:lang w:eastAsia="uk-UA"/>
+        </w:rPr>
+        <w:t>private</w:t>
+      </w:r>
+      <w:proofErr w:type="spellEnd"/>
+      <w:r>
+        <w:rPr>
+          <w:rFonts w:ascii="Consolas" w:eastAsia="Times New Roman" w:hAnsi="Consolas" w:cs="Consolas"/>
+          <w:color w:val="EEFFFF"/>
+          <w:sz w:val="26"/>
+          <w:szCs w:val="26"/>
+          <w:lang w:eastAsia="uk-UA"/>
+        </w:rPr>
+        <w:t xml:space="preserve"> </w:t>
+      </w:r>
+      <w:proofErr w:type="spellStart"/>
+      <w:r>
+        <w:rPr>
+          <w:rFonts w:ascii="Consolas" w:eastAsia="Times New Roman" w:hAnsi="Consolas" w:cs="Consolas"/>
+          <w:color w:val="FF5370"/>
+          <w:sz w:val="26"/>
+          <w:szCs w:val="26"/>
+          <w:lang w:eastAsia="uk-UA"/>
+        </w:rPr>
+        <w:t>router</w:t>
+      </w:r>
+      <w:proofErr w:type="spellEnd"/>
+      <w:r>
+        <w:rPr>
+          <w:rFonts w:ascii="Consolas" w:eastAsia="Times New Roman" w:hAnsi="Consolas" w:cs="Consolas"/>
+          <w:color w:val="C792EA"/>
+          <w:sz w:val="26"/>
+          <w:szCs w:val="26"/>
+          <w:lang w:eastAsia="uk-UA"/>
+        </w:rPr>
+        <w:t>:</w:t>
+      </w:r>
+      <w:r>
+        <w:rPr>
+          <w:rFonts w:ascii="Consolas" w:eastAsia="Times New Roman" w:hAnsi="Consolas" w:cs="Consolas"/>
+          <w:color w:val="EEFFFF"/>
+          <w:sz w:val="26"/>
+          <w:szCs w:val="26"/>
+          <w:lang w:eastAsia="uk-UA"/>
+        </w:rPr>
+        <w:t xml:space="preserve"> </w:t>
+      </w:r>
+      <w:proofErr w:type="spellStart"/>
+      <w:r>
+        <w:rPr>
+          <w:rFonts w:ascii="Consolas" w:eastAsia="Times New Roman" w:hAnsi="Consolas" w:cs="Consolas"/>
+          <w:color w:val="FFCB6B"/>
+          <w:sz w:val="26"/>
+          <w:szCs w:val="26"/>
+          <w:lang w:eastAsia="uk-UA"/>
+        </w:rPr>
+        <w:t>Router</w:t>
+      </w:r>
+      <w:proofErr w:type="spellEnd"/>
+    </w:p>
+    <w:p>
+      <w:pPr>
+        <w:shd w:val="clear" w:color="auto" w:fill="212121"/>
+        <w:spacing w:after="0" w:line="345" w:lineRule="atLeast"/>
+        <w:rPr>
+          <w:rFonts w:ascii="Consolas" w:eastAsia="Times New Roman" w:hAnsi="Consolas" w:cs="Consolas"/>
+          <w:color w:val="EEFFFF"/>
+          <w:sz w:val="26"/>
+          <w:szCs w:val="26"/>
+          <w:lang w:eastAsia="uk-UA"/>
+        </w:rPr>
+      </w:pPr>
+      <w:r>
+        <w:rPr>
+          <w:rFonts w:ascii="Consolas" w:eastAsia="Times New Roman" w:hAnsi="Consolas" w:cs="Consolas"/>
+          <w:color w:val="EEFFFF"/>
+          <w:sz w:val="26"/>
+          <w:szCs w:val="26"/>
+          <w:lang w:eastAsia="uk-UA"/>
+        </w:rPr>
+        <w:t xml:space="preserve">  </w:t>
+      </w:r>
+      <w:r>
+        <w:rPr>
+          <w:rFonts w:ascii="Consolas" w:eastAsia="Times New Roman" w:hAnsi="Consolas" w:cs="Consolas"/>
+          <w:color w:val="89DDFF"/>
+          <w:sz w:val="26"/>
+          <w:szCs w:val="26"/>
+          <w:lang w:eastAsia="uk-UA"/>
+        </w:rPr>
+        <w:t>)</w:t>
+      </w:r>
+      <w:r>
+        <w:rPr>
+          <w:rFonts w:ascii="Consolas" w:eastAsia="Times New Roman" w:hAnsi="Consolas" w:cs="Consolas"/>
+          <w:color w:val="EEFFFF"/>
+          <w:sz w:val="26"/>
+          <w:szCs w:val="26"/>
+          <w:lang w:eastAsia="uk-UA"/>
+        </w:rPr>
+        <w:t xml:space="preserve"> </w:t>
+      </w:r>
+      <w:r>
+        <w:rPr>
+          <w:rFonts w:ascii="Consolas" w:eastAsia="Times New Roman" w:hAnsi="Consolas" w:cs="Consolas"/>
+          <w:color w:val="89DDFF"/>
+          <w:sz w:val="26"/>
+          <w:szCs w:val="26"/>
+          <w:lang w:eastAsia="uk-UA"/>
+        </w:rPr>
+        <w:t>{}</w:t>
+      </w:r>
+    </w:p>
+    <w:p>
+      <w:pPr>
+        <w:shd w:val="clear" w:color="auto" w:fill="212121"/>
+        <w:spacing w:after="0" w:line="345" w:lineRule="atLeast"/>
+        <w:rPr>
+          <w:rFonts w:ascii="Consolas" w:eastAsia="Times New Roman" w:hAnsi="Consolas" w:cs="Consolas"/>
+          <w:color w:val="EEFFFF"/>
+          <w:sz w:val="26"/>
+          <w:szCs w:val="26"/>
+          <w:lang w:eastAsia="uk-UA"/>
+        </w:rPr>
+      </w:pPr>
+    </w:p>
+    <w:p>
+      <w:pPr>
+        <w:shd w:val="clear" w:color="auto" w:fill="212121"/>
+        <w:spacing w:after="0" w:line="345" w:lineRule="atLeast"/>
+        <w:rPr>
+          <w:rFonts w:ascii="Consolas" w:eastAsia="Times New Roman" w:hAnsi="Consolas" w:cs="Consolas"/>
+          <w:color w:val="EEFFFF"/>
+          <w:sz w:val="26"/>
+          <w:szCs w:val="26"/>
+          <w:lang w:eastAsia="uk-UA"/>
+        </w:rPr>
+      </w:pPr>
+      <w:r>
+        <w:rPr>
+          <w:rFonts w:ascii="Consolas" w:eastAsia="Times New Roman" w:hAnsi="Consolas" w:cs="Consolas"/>
+          <w:color w:val="EEFFFF"/>
+          <w:sz w:val="26"/>
+          <w:szCs w:val="26"/>
+          <w:lang w:eastAsia="uk-UA"/>
+        </w:rPr>
+        <w:t xml:space="preserve">  </w:t>
+      </w:r>
+      <w:proofErr w:type="spellStart"/>
+      <w:r>
+        <w:rPr>
+          <w:rFonts w:ascii="Consolas" w:eastAsia="Times New Roman" w:hAnsi="Consolas" w:cs="Consolas"/>
+          <w:color w:val="82AAFF"/>
+          <w:sz w:val="26"/>
+          <w:szCs w:val="26"/>
+          <w:lang w:eastAsia="uk-UA"/>
+        </w:rPr>
+        <w:t>canActivate</w:t>
+      </w:r>
+      <w:proofErr w:type="spellEnd"/>
+      <w:r>
+        <w:rPr>
+          <w:rFonts w:ascii="Consolas" w:eastAsia="Times New Roman" w:hAnsi="Consolas" w:cs="Consolas"/>
+          <w:color w:val="89DDFF"/>
+          <w:sz w:val="26"/>
+          <w:szCs w:val="26"/>
+          <w:lang w:eastAsia="uk-UA"/>
+        </w:rPr>
+        <w:t>(</w:t>
+      </w:r>
+      <w:proofErr w:type="spellStart"/>
+      <w:r>
+        <w:rPr>
+          <w:rFonts w:ascii="Consolas" w:eastAsia="Times New Roman" w:hAnsi="Consolas" w:cs="Consolas"/>
+          <w:color w:val="FF5370"/>
+          <w:sz w:val="26"/>
+          <w:szCs w:val="26"/>
+          <w:lang w:eastAsia="uk-UA"/>
+        </w:rPr>
+        <w:t>route</w:t>
+      </w:r>
+      <w:proofErr w:type="spellEnd"/>
+      <w:r>
+        <w:rPr>
+          <w:rFonts w:ascii="Consolas" w:eastAsia="Times New Roman" w:hAnsi="Consolas" w:cs="Consolas"/>
+          <w:color w:val="C792EA"/>
+          <w:sz w:val="26"/>
+          <w:szCs w:val="26"/>
+          <w:lang w:eastAsia="uk-UA"/>
+        </w:rPr>
+        <w:t>:</w:t>
+      </w:r>
+      <w:r>
+        <w:rPr>
+          <w:rFonts w:ascii="Consolas" w:eastAsia="Times New Roman" w:hAnsi="Consolas" w:cs="Consolas"/>
+          <w:color w:val="EEFFFF"/>
+          <w:sz w:val="26"/>
+          <w:szCs w:val="26"/>
+          <w:lang w:eastAsia="uk-UA"/>
+        </w:rPr>
+        <w:t xml:space="preserve"> </w:t>
+      </w:r>
+      <w:proofErr w:type="spellStart"/>
+      <w:r>
+        <w:rPr>
+          <w:rFonts w:ascii="Consolas" w:eastAsia="Times New Roman" w:hAnsi="Consolas" w:cs="Consolas"/>
+          <w:color w:val="FFCB6B"/>
+          <w:sz w:val="26"/>
+          <w:szCs w:val="26"/>
+          <w:lang w:eastAsia="uk-UA"/>
+        </w:rPr>
+        <w:t>ActivatedRouteSnapshot</w:t>
+      </w:r>
+      <w:proofErr w:type="spellEnd"/>
+      <w:r>
+        <w:rPr>
+          <w:rFonts w:ascii="Consolas" w:eastAsia="Times New Roman" w:hAnsi="Consolas" w:cs="Consolas"/>
+          <w:color w:val="89DDFF"/>
+          <w:sz w:val="26"/>
+          <w:szCs w:val="26"/>
+          <w:lang w:eastAsia="uk-UA"/>
+        </w:rPr>
+        <w:t>,</w:t>
+      </w:r>
+      <w:r>
+        <w:rPr>
+          <w:rFonts w:ascii="Consolas" w:eastAsia="Times New Roman" w:hAnsi="Consolas" w:cs="Consolas"/>
+          <w:color w:val="EEFFFF"/>
+          <w:sz w:val="26"/>
+          <w:szCs w:val="26"/>
+          <w:lang w:eastAsia="uk-UA"/>
+        </w:rPr>
+        <w:t xml:space="preserve"> </w:t>
+      </w:r>
+      <w:proofErr w:type="spellStart"/>
+      <w:r>
+        <w:rPr>
+          <w:rFonts w:ascii="Consolas" w:eastAsia="Times New Roman" w:hAnsi="Consolas" w:cs="Consolas"/>
+          <w:color w:val="FF5370"/>
+          <w:sz w:val="26"/>
+          <w:szCs w:val="26"/>
+          <w:lang w:eastAsia="uk-UA"/>
+        </w:rPr>
+        <w:t>state</w:t>
+      </w:r>
+      <w:proofErr w:type="spellEnd"/>
+      <w:r>
+        <w:rPr>
+          <w:rFonts w:ascii="Consolas" w:eastAsia="Times New Roman" w:hAnsi="Consolas" w:cs="Consolas"/>
+          <w:color w:val="C792EA"/>
+          <w:sz w:val="26"/>
+          <w:szCs w:val="26"/>
+          <w:lang w:eastAsia="uk-UA"/>
+        </w:rPr>
+        <w:t>:</w:t>
+      </w:r>
+      <w:r>
+        <w:rPr>
+          <w:rFonts w:ascii="Consolas" w:eastAsia="Times New Roman" w:hAnsi="Consolas" w:cs="Consolas"/>
+          <w:color w:val="EEFFFF"/>
+          <w:sz w:val="26"/>
+          <w:szCs w:val="26"/>
+          <w:lang w:eastAsia="uk-UA"/>
+        </w:rPr>
+        <w:t xml:space="preserve"> </w:t>
+      </w:r>
+      <w:proofErr w:type="spellStart"/>
+      <w:r>
+        <w:rPr>
+          <w:rFonts w:ascii="Consolas" w:eastAsia="Times New Roman" w:hAnsi="Consolas" w:cs="Consolas"/>
+          <w:color w:val="FFCB6B"/>
+          <w:sz w:val="26"/>
+          <w:szCs w:val="26"/>
+          <w:lang w:eastAsia="uk-UA"/>
+        </w:rPr>
+        <w:t>RouterStateSnapshot</w:t>
+      </w:r>
+      <w:proofErr w:type="spellEnd"/>
+      <w:r>
+        <w:rPr>
+          <w:rFonts w:ascii="Consolas" w:eastAsia="Times New Roman" w:hAnsi="Consolas" w:cs="Consolas"/>
+          <w:color w:val="89DDFF"/>
+          <w:sz w:val="26"/>
+          <w:szCs w:val="26"/>
+          <w:lang w:eastAsia="uk-UA"/>
+        </w:rPr>
+        <w:t>)</w:t>
+      </w:r>
+      <w:r>
+        <w:rPr>
+          <w:rFonts w:ascii="Consolas" w:eastAsia="Times New Roman" w:hAnsi="Consolas" w:cs="Consolas"/>
+          <w:color w:val="C792EA"/>
+          <w:sz w:val="26"/>
+          <w:szCs w:val="26"/>
+          <w:lang w:eastAsia="uk-UA"/>
+        </w:rPr>
+        <w:t>:</w:t>
+      </w:r>
+      <w:r>
+        <w:rPr>
+          <w:rFonts w:ascii="Consolas" w:eastAsia="Times New Roman" w:hAnsi="Consolas" w:cs="Consolas"/>
+          <w:color w:val="EEFFFF"/>
+          <w:sz w:val="26"/>
+          <w:szCs w:val="26"/>
+          <w:lang w:eastAsia="uk-UA"/>
+        </w:rPr>
+        <w:t xml:space="preserve"> </w:t>
+      </w:r>
+      <w:proofErr w:type="spellStart"/>
+      <w:r>
+        <w:rPr>
+          <w:rFonts w:ascii="Consolas" w:eastAsia="Times New Roman" w:hAnsi="Consolas" w:cs="Consolas"/>
+          <w:color w:val="B2CCD6"/>
+          <w:sz w:val="26"/>
+          <w:szCs w:val="26"/>
+          <w:lang w:eastAsia="uk-UA"/>
+        </w:rPr>
+        <w:t>boolean</w:t>
+      </w:r>
+      <w:proofErr w:type="spellEnd"/>
+      <w:r>
+        <w:rPr>
+          <w:rFonts w:ascii="Consolas" w:eastAsia="Times New Roman" w:hAnsi="Consolas" w:cs="Consolas"/>
+          <w:color w:val="EEFFFF"/>
+          <w:sz w:val="26"/>
+          <w:szCs w:val="26"/>
+          <w:lang w:eastAsia="uk-UA"/>
+        </w:rPr>
+        <w:t xml:space="preserve"> </w:t>
+      </w:r>
+      <w:r>
+        <w:rPr>
+          <w:rFonts w:ascii="Consolas" w:eastAsia="Times New Roman" w:hAnsi="Consolas" w:cs="Consolas"/>
+          <w:color w:val="89DDFF"/>
+          <w:sz w:val="26"/>
+          <w:szCs w:val="26"/>
+          <w:lang w:eastAsia="uk-UA"/>
+        </w:rPr>
+        <w:t>{</w:t>
+      </w:r>
+    </w:p>
+    <w:p>
+      <w:pPr>
+        <w:shd w:val="clear" w:color="auto" w:fill="212121"/>
+        <w:spacing w:after="0" w:line="345" w:lineRule="atLeast"/>
+        <w:rPr>
+          <w:rFonts w:ascii="Consolas" w:eastAsia="Times New Roman" w:hAnsi="Consolas" w:cs="Consolas"/>
+          <w:color w:val="EEFFFF"/>
+          <w:sz w:val="26"/>
+          <w:szCs w:val="26"/>
+          <w:lang w:eastAsia="uk-UA"/>
+        </w:rPr>
+      </w:pPr>
+      <w:r>
+        <w:rPr>
+          <w:rFonts w:ascii="Consolas" w:eastAsia="Times New Roman" w:hAnsi="Consolas" w:cs="Consolas"/>
+          <w:color w:val="EEFFFF"/>
+          <w:sz w:val="26"/>
+          <w:szCs w:val="26"/>
+          <w:lang w:eastAsia="uk-UA"/>
+        </w:rPr>
+        <w:t xml:space="preserve">    </w:t>
+      </w:r>
+      <w:proofErr w:type="spellStart"/>
+      <w:r>
+        <w:rPr>
+          <w:rFonts w:ascii="Consolas" w:eastAsia="Times New Roman" w:hAnsi="Consolas" w:cs="Consolas"/>
+          <w:i/>
+          <w:iCs/>
+          <w:color w:val="89DDFF"/>
+          <w:sz w:val="26"/>
+          <w:szCs w:val="26"/>
+          <w:lang w:eastAsia="uk-UA"/>
+        </w:rPr>
+        <w:t>if</w:t>
+      </w:r>
+      <w:proofErr w:type="spellEnd"/>
+      <w:r>
+        <w:rPr>
+          <w:rFonts w:ascii="Consolas" w:eastAsia="Times New Roman" w:hAnsi="Consolas" w:cs="Consolas"/>
+          <w:color w:val="EEFFFF"/>
+          <w:sz w:val="26"/>
+          <w:szCs w:val="26"/>
+          <w:lang w:eastAsia="uk-UA"/>
+        </w:rPr>
+        <w:t xml:space="preserve"> (</w:t>
+      </w:r>
+      <w:proofErr w:type="spellStart"/>
+      <w:r>
+        <w:rPr>
+          <w:rFonts w:ascii="Consolas" w:eastAsia="Times New Roman" w:hAnsi="Consolas" w:cs="Consolas"/>
+          <w:i/>
+          <w:iCs/>
+          <w:color w:val="FF5370"/>
+          <w:sz w:val="26"/>
+          <w:szCs w:val="26"/>
+          <w:lang w:eastAsia="uk-UA"/>
+        </w:rPr>
+        <w:t>this</w:t>
+      </w:r>
+      <w:r>
+        <w:rPr>
+          <w:rFonts w:ascii="Consolas" w:eastAsia="Times New Roman" w:hAnsi="Consolas" w:cs="Consolas"/>
+          <w:color w:val="89DDFF"/>
+          <w:sz w:val="26"/>
+          <w:szCs w:val="26"/>
+          <w:lang w:eastAsia="uk-UA"/>
+        </w:rPr>
+        <w:t>.</w:t>
+      </w:r>
+      <w:r>
+        <w:rPr>
+          <w:rFonts w:ascii="Consolas" w:eastAsia="Times New Roman" w:hAnsi="Consolas" w:cs="Consolas"/>
+          <w:color w:val="EEFFFF"/>
+          <w:sz w:val="26"/>
+          <w:szCs w:val="26"/>
+          <w:lang w:eastAsia="uk-UA"/>
+        </w:rPr>
+        <w:t>access</w:t>
+      </w:r>
+      <w:r>
+        <w:rPr>
+          <w:rFonts w:ascii="Consolas" w:eastAsia="Times New Roman" w:hAnsi="Consolas" w:cs="Consolas"/>
+          <w:color w:val="89DDFF"/>
+          <w:sz w:val="26"/>
+          <w:szCs w:val="26"/>
+          <w:lang w:eastAsia="uk-UA"/>
+        </w:rPr>
+        <w:t>.</w:t>
+      </w:r>
+      <w:r>
+        <w:rPr>
+          <w:rFonts w:ascii="Consolas" w:eastAsia="Times New Roman" w:hAnsi="Consolas" w:cs="Consolas"/>
+          <w:color w:val="82AAFF"/>
+          <w:sz w:val="26"/>
+          <w:szCs w:val="26"/>
+          <w:lang w:eastAsia="uk-UA"/>
+        </w:rPr>
+        <w:t>keeper</w:t>
+      </w:r>
+      <w:proofErr w:type="spellEnd"/>
+      <w:r>
+        <w:rPr>
+          <w:rFonts w:ascii="Consolas" w:eastAsia="Times New Roman" w:hAnsi="Consolas" w:cs="Consolas"/>
+          <w:color w:val="EEFFFF"/>
+          <w:sz w:val="26"/>
+          <w:szCs w:val="26"/>
+          <w:lang w:eastAsia="uk-UA"/>
+        </w:rPr>
+        <w:t xml:space="preserve">()) </w:t>
+      </w:r>
+      <w:r>
+        <w:rPr>
+          <w:rFonts w:ascii="Consolas" w:eastAsia="Times New Roman" w:hAnsi="Consolas" w:cs="Consolas"/>
+          <w:color w:val="89DDFF"/>
+          <w:sz w:val="26"/>
+          <w:szCs w:val="26"/>
+          <w:lang w:eastAsia="uk-UA"/>
+        </w:rPr>
+        <w:t>{</w:t>
+      </w:r>
+    </w:p>
+    <w:p>
+      <w:pPr>
+        <w:shd w:val="clear" w:color="auto" w:fill="212121"/>
+        <w:spacing w:after="0" w:line="345" w:lineRule="atLeast"/>
+        <w:rPr>
+          <w:rFonts w:ascii="Consolas" w:eastAsia="Times New Roman" w:hAnsi="Consolas" w:cs="Consolas"/>
+          <w:color w:val="EEFFFF"/>
+          <w:sz w:val="26"/>
+          <w:szCs w:val="26"/>
+          <w:lang w:eastAsia="uk-UA"/>
+        </w:rPr>
+      </w:pPr>
+      <w:r>
+        <w:rPr>
+          <w:rFonts w:ascii="Consolas" w:eastAsia="Times New Roman" w:hAnsi="Consolas" w:cs="Consolas"/>
+          <w:color w:val="EEFFFF"/>
+          <w:sz w:val="26"/>
+          <w:szCs w:val="26"/>
+          <w:lang w:eastAsia="uk-UA"/>
+        </w:rPr>
+        <w:t xml:space="preserve">      </w:t>
+      </w:r>
+      <w:proofErr w:type="spellStart"/>
+      <w:r>
+        <w:rPr>
+          <w:rFonts w:ascii="Consolas" w:eastAsia="Times New Roman" w:hAnsi="Consolas" w:cs="Consolas"/>
+          <w:i/>
+          <w:iCs/>
+          <w:color w:val="89DDFF"/>
+          <w:sz w:val="26"/>
+          <w:szCs w:val="26"/>
+          <w:lang w:eastAsia="uk-UA"/>
+        </w:rPr>
+        <w:t>return</w:t>
+      </w:r>
+      <w:proofErr w:type="spellEnd"/>
+      <w:r>
+        <w:rPr>
+          <w:rFonts w:ascii="Consolas" w:eastAsia="Times New Roman" w:hAnsi="Consolas" w:cs="Consolas"/>
+          <w:color w:val="EEFFFF"/>
+          <w:sz w:val="26"/>
+          <w:szCs w:val="26"/>
+          <w:lang w:eastAsia="uk-UA"/>
+        </w:rPr>
+        <w:t xml:space="preserve"> </w:t>
+      </w:r>
+      <w:proofErr w:type="spellStart"/>
+      <w:r>
+        <w:rPr>
+          <w:rFonts w:ascii="Consolas" w:eastAsia="Times New Roman" w:hAnsi="Consolas" w:cs="Consolas"/>
+          <w:color w:val="F78C6C"/>
+          <w:sz w:val="26"/>
+          <w:szCs w:val="26"/>
+          <w:lang w:eastAsia="uk-UA"/>
+        </w:rPr>
+        <w:t>true</w:t>
+      </w:r>
+      <w:proofErr w:type="spellEnd"/>
+      <w:r>
+        <w:rPr>
+          <w:rFonts w:ascii="Consolas" w:eastAsia="Times New Roman" w:hAnsi="Consolas" w:cs="Consolas"/>
+          <w:color w:val="89DDFF"/>
+          <w:sz w:val="26"/>
+          <w:szCs w:val="26"/>
+          <w:lang w:eastAsia="uk-UA"/>
+        </w:rPr>
+        <w:t>;</w:t>
+      </w:r>
+    </w:p>
+    <w:p>
+      <w:pPr>
+        <w:shd w:val="clear" w:color="auto" w:fill="212121"/>
+        <w:spacing w:after="0" w:line="345" w:lineRule="atLeast"/>
+        <w:rPr>
+          <w:rFonts w:ascii="Consolas" w:eastAsia="Times New Roman" w:hAnsi="Consolas" w:cs="Consolas"/>
+          <w:color w:val="EEFFFF"/>
+          <w:sz w:val="26"/>
+          <w:szCs w:val="26"/>
+          <w:lang w:eastAsia="uk-UA"/>
+        </w:rPr>
+      </w:pPr>
+      <w:r>
+        <w:rPr>
+          <w:rFonts w:ascii="Consolas" w:eastAsia="Times New Roman" w:hAnsi="Consolas" w:cs="Consolas"/>
+          <w:color w:val="EEFFFF"/>
+          <w:sz w:val="26"/>
+          <w:szCs w:val="26"/>
+          <w:lang w:eastAsia="uk-UA"/>
+        </w:rPr>
+        <w:t xml:space="preserve">    </w:t>
+      </w:r>
+      <w:r>
+        <w:rPr>
+          <w:rFonts w:ascii="Consolas" w:eastAsia="Times New Roman" w:hAnsi="Consolas" w:cs="Consolas"/>
+          <w:color w:val="89DDFF"/>
+          <w:sz w:val="26"/>
+          <w:szCs w:val="26"/>
+          <w:lang w:eastAsia="uk-UA"/>
+        </w:rPr>
+        <w:t>}</w:t>
+      </w:r>
+      <w:r>
+        <w:rPr>
+          <w:rFonts w:ascii="Consolas" w:eastAsia="Times New Roman" w:hAnsi="Consolas" w:cs="Consolas"/>
+          <w:color w:val="EEFFFF"/>
+          <w:sz w:val="26"/>
+          <w:szCs w:val="26"/>
+          <w:lang w:eastAsia="uk-UA"/>
+        </w:rPr>
+        <w:t xml:space="preserve"> </w:t>
+      </w:r>
+      <w:proofErr w:type="spellStart"/>
+      <w:r>
+        <w:rPr>
+          <w:rFonts w:ascii="Consolas" w:eastAsia="Times New Roman" w:hAnsi="Consolas" w:cs="Consolas"/>
+          <w:i/>
+          <w:iCs/>
+          <w:color w:val="89DDFF"/>
+          <w:sz w:val="26"/>
+          <w:szCs w:val="26"/>
+          <w:lang w:eastAsia="uk-UA"/>
+        </w:rPr>
+        <w:t>else</w:t>
+      </w:r>
+      <w:proofErr w:type="spellEnd"/>
+      <w:r>
+        <w:rPr>
+          <w:rFonts w:ascii="Consolas" w:eastAsia="Times New Roman" w:hAnsi="Consolas" w:cs="Consolas"/>
+          <w:color w:val="EEFFFF"/>
+          <w:sz w:val="26"/>
+          <w:szCs w:val="26"/>
+          <w:lang w:eastAsia="uk-UA"/>
+        </w:rPr>
+        <w:t xml:space="preserve"> </w:t>
+      </w:r>
+      <w:r>
+        <w:rPr>
+          <w:rFonts w:ascii="Consolas" w:eastAsia="Times New Roman" w:hAnsi="Consolas" w:cs="Consolas"/>
+          <w:color w:val="89DDFF"/>
+          <w:sz w:val="26"/>
+          <w:szCs w:val="26"/>
+          <w:lang w:eastAsia="uk-UA"/>
+        </w:rPr>
+        <w:t>{</w:t>
+      </w:r>
+    </w:p>
+    <w:p>
+      <w:pPr>
+        <w:shd w:val="clear" w:color="auto" w:fill="212121"/>
+        <w:spacing w:after="0" w:line="345" w:lineRule="atLeast"/>
+        <w:rPr>
+          <w:rFonts w:ascii="Consolas" w:eastAsia="Times New Roman" w:hAnsi="Consolas" w:cs="Consolas"/>
+          <w:color w:val="EEFFFF"/>
+          <w:sz w:val="26"/>
+          <w:szCs w:val="26"/>
+          <w:lang w:eastAsia="uk-UA"/>
+        </w:rPr>
+      </w:pPr>
+      <w:r>
+        <w:rPr>
+          <w:rFonts w:ascii="Consolas" w:eastAsia="Times New Roman" w:hAnsi="Consolas" w:cs="Consolas"/>
+          <w:color w:val="EEFFFF"/>
+          <w:sz w:val="26"/>
+          <w:szCs w:val="26"/>
+          <w:lang w:eastAsia="uk-UA"/>
+        </w:rPr>
+        <w:t xml:space="preserve">      </w:t>
+      </w:r>
+      <w:proofErr w:type="spellStart"/>
+      <w:r>
+        <w:rPr>
+          <w:rFonts w:ascii="Consolas" w:eastAsia="Times New Roman" w:hAnsi="Consolas" w:cs="Consolas"/>
+          <w:i/>
+          <w:iCs/>
+          <w:color w:val="FF5370"/>
+          <w:sz w:val="26"/>
+          <w:szCs w:val="26"/>
+          <w:lang w:eastAsia="uk-UA"/>
+        </w:rPr>
+        <w:t>this</w:t>
+      </w:r>
+      <w:r>
+        <w:rPr>
+          <w:rFonts w:ascii="Consolas" w:eastAsia="Times New Roman" w:hAnsi="Consolas" w:cs="Consolas"/>
+          <w:color w:val="89DDFF"/>
+          <w:sz w:val="26"/>
+          <w:szCs w:val="26"/>
+          <w:lang w:eastAsia="uk-UA"/>
+        </w:rPr>
+        <w:t>.</w:t>
+      </w:r>
+      <w:r>
+        <w:rPr>
+          <w:rFonts w:ascii="Consolas" w:eastAsia="Times New Roman" w:hAnsi="Consolas" w:cs="Consolas"/>
+          <w:color w:val="EEFFFF"/>
+          <w:sz w:val="26"/>
+          <w:szCs w:val="26"/>
+          <w:lang w:eastAsia="uk-UA"/>
+        </w:rPr>
+        <w:t>router</w:t>
+      </w:r>
+      <w:r>
+        <w:rPr>
+          <w:rFonts w:ascii="Consolas" w:eastAsia="Times New Roman" w:hAnsi="Consolas" w:cs="Consolas"/>
+          <w:color w:val="89DDFF"/>
+          <w:sz w:val="26"/>
+          <w:szCs w:val="26"/>
+          <w:lang w:eastAsia="uk-UA"/>
+        </w:rPr>
+        <w:t>.</w:t>
+      </w:r>
+      <w:r>
+        <w:rPr>
+          <w:rFonts w:ascii="Consolas" w:eastAsia="Times New Roman" w:hAnsi="Consolas" w:cs="Consolas"/>
+          <w:color w:val="82AAFF"/>
+          <w:sz w:val="26"/>
+          <w:szCs w:val="26"/>
+          <w:lang w:eastAsia="uk-UA"/>
+        </w:rPr>
+        <w:t>navigate</w:t>
+      </w:r>
+      <w:proofErr w:type="spellEnd"/>
+      <w:r>
+        <w:rPr>
+          <w:rFonts w:ascii="Consolas" w:eastAsia="Times New Roman" w:hAnsi="Consolas" w:cs="Consolas"/>
+          <w:color w:val="EEFFFF"/>
+          <w:sz w:val="26"/>
+          <w:szCs w:val="26"/>
+          <w:lang w:eastAsia="uk-UA"/>
+        </w:rPr>
+        <w:t>([</w:t>
+      </w:r>
+      <w:r>
+        <w:rPr>
+          <w:rFonts w:ascii="Consolas" w:eastAsia="Times New Roman" w:hAnsi="Consolas" w:cs="Consolas"/>
+          <w:color w:val="89DDFF"/>
+          <w:sz w:val="26"/>
+          <w:szCs w:val="26"/>
+          <w:lang w:eastAsia="uk-UA"/>
+        </w:rPr>
+        <w:t>`</w:t>
+      </w:r>
+      <w:r>
+        <w:rPr>
+          <w:rFonts w:ascii="Consolas" w:eastAsia="Times New Roman" w:hAnsi="Consolas" w:cs="Consolas"/>
+          <w:color w:val="C3E88D"/>
+          <w:sz w:val="26"/>
+          <w:szCs w:val="26"/>
+          <w:lang w:eastAsia="uk-UA"/>
+        </w:rPr>
+        <w:t>/</w:t>
+      </w:r>
+      <w:proofErr w:type="spellStart"/>
+      <w:r>
+        <w:rPr>
+          <w:rFonts w:ascii="Consolas" w:eastAsia="Times New Roman" w:hAnsi="Consolas" w:cs="Consolas"/>
+          <w:color w:val="C3E88D"/>
+          <w:sz w:val="26"/>
+          <w:szCs w:val="26"/>
+          <w:lang w:eastAsia="uk-UA"/>
+        </w:rPr>
+        <w:t>secure</w:t>
+      </w:r>
+      <w:proofErr w:type="spellEnd"/>
+      <w:r>
+        <w:rPr>
+          <w:rFonts w:ascii="Consolas" w:eastAsia="Times New Roman" w:hAnsi="Consolas" w:cs="Consolas"/>
+          <w:color w:val="89DDFF"/>
+          <w:sz w:val="26"/>
+          <w:szCs w:val="26"/>
+          <w:lang w:eastAsia="uk-UA"/>
+        </w:rPr>
+        <w:t>`</w:t>
+      </w:r>
+      <w:r>
+        <w:rPr>
+          <w:rFonts w:ascii="Consolas" w:eastAsia="Times New Roman" w:hAnsi="Consolas" w:cs="Consolas"/>
+          <w:color w:val="EEFFFF"/>
+          <w:sz w:val="26"/>
+          <w:szCs w:val="26"/>
+          <w:lang w:eastAsia="uk-UA"/>
+        </w:rPr>
+        <w:t>])</w:t>
+      </w:r>
+      <w:r>
+        <w:rPr>
+          <w:rFonts w:ascii="Consolas" w:eastAsia="Times New Roman" w:hAnsi="Consolas" w:cs="Consolas"/>
+          <w:color w:val="89DDFF"/>
+          <w:sz w:val="26"/>
+          <w:szCs w:val="26"/>
+          <w:lang w:eastAsia="uk-UA"/>
+        </w:rPr>
+        <w:t>;</w:t>
+      </w:r>
+    </w:p>
+    <w:p>
+      <w:pPr>
+        <w:shd w:val="clear" w:color="auto" w:fill="212121"/>
+        <w:spacing w:after="0" w:line="345" w:lineRule="atLeast"/>
+        <w:rPr>
+          <w:rFonts w:ascii="Consolas" w:eastAsia="Times New Roman" w:hAnsi="Consolas" w:cs="Consolas"/>
+          <w:color w:val="EEFFFF"/>
+          <w:sz w:val="26"/>
+          <w:szCs w:val="26"/>
+          <w:lang w:eastAsia="uk-UA"/>
+        </w:rPr>
+      </w:pPr>
+      <w:r>
+        <w:rPr>
+          <w:rFonts w:ascii="Consolas" w:eastAsia="Times New Roman" w:hAnsi="Consolas" w:cs="Consolas"/>
+          <w:color w:val="EEFFFF"/>
+          <w:sz w:val="26"/>
+          <w:szCs w:val="26"/>
+          <w:lang w:eastAsia="uk-UA"/>
+        </w:rPr>
+        <w:t xml:space="preserve">      </w:t>
+      </w:r>
+      <w:proofErr w:type="spellStart"/>
+      <w:r>
+        <w:rPr>
+          <w:rFonts w:ascii="Consolas" w:eastAsia="Times New Roman" w:hAnsi="Consolas" w:cs="Consolas"/>
+          <w:i/>
+          <w:iCs/>
+          <w:color w:val="89DDFF"/>
+          <w:sz w:val="26"/>
+          <w:szCs w:val="26"/>
+          <w:lang w:eastAsia="uk-UA"/>
+        </w:rPr>
+        <w:t>return</w:t>
+      </w:r>
+      <w:proofErr w:type="spellEnd"/>
+      <w:r>
+        <w:rPr>
+          <w:rFonts w:ascii="Consolas" w:eastAsia="Times New Roman" w:hAnsi="Consolas" w:cs="Consolas"/>
+          <w:color w:val="EEFFFF"/>
+          <w:sz w:val="26"/>
+          <w:szCs w:val="26"/>
+          <w:lang w:eastAsia="uk-UA"/>
+        </w:rPr>
+        <w:t xml:space="preserve"> </w:t>
+      </w:r>
+      <w:proofErr w:type="spellStart"/>
+      <w:r>
+        <w:rPr>
+          <w:rFonts w:ascii="Consolas" w:eastAsia="Times New Roman" w:hAnsi="Consolas" w:cs="Consolas"/>
+          <w:color w:val="F78C6C"/>
+          <w:sz w:val="26"/>
+          <w:szCs w:val="26"/>
+          <w:lang w:eastAsia="uk-UA"/>
+        </w:rPr>
+        <w:t>false</w:t>
+      </w:r>
+      <w:proofErr w:type="spellEnd"/>
+      <w:r>
+        <w:rPr>
+          <w:rFonts w:ascii="Consolas" w:eastAsia="Times New Roman" w:hAnsi="Consolas" w:cs="Consolas"/>
+          <w:color w:val="89DDFF"/>
+          <w:sz w:val="26"/>
+          <w:szCs w:val="26"/>
+          <w:lang w:eastAsia="uk-UA"/>
+        </w:rPr>
+        <w:t>;</w:t>
+      </w:r>
+    </w:p>
+    <w:p>
+      <w:pPr>
+        <w:shd w:val="clear" w:color="auto" w:fill="212121"/>
+        <w:spacing w:after="0" w:line="345" w:lineRule="atLeast"/>
+        <w:rPr>
+          <w:rFonts w:ascii="Consolas" w:eastAsia="Times New Roman" w:hAnsi="Consolas" w:cs="Consolas"/>
+          <w:color w:val="EEFFFF"/>
+          <w:sz w:val="26"/>
+          <w:szCs w:val="26"/>
+          <w:lang w:eastAsia="uk-UA"/>
+        </w:rPr>
+      </w:pPr>
+      <w:r>
+        <w:rPr>
+          <w:rFonts w:ascii="Consolas" w:eastAsia="Times New Roman" w:hAnsi="Consolas" w:cs="Consolas"/>
+          <w:color w:val="EEFFFF"/>
+          <w:sz w:val="26"/>
+          <w:szCs w:val="26"/>
+          <w:lang w:eastAsia="uk-UA"/>
+        </w:rPr>
+        <w:t xml:space="preserve">    </w:t>
+      </w:r>
+      <w:r>
+        <w:rPr>
+          <w:rFonts w:ascii="Consolas" w:eastAsia="Times New Roman" w:hAnsi="Consolas" w:cs="Consolas"/>
+          <w:color w:val="89DDFF"/>
+          <w:sz w:val="26"/>
+          <w:szCs w:val="26"/>
+          <w:lang w:eastAsia="uk-UA"/>
+        </w:rPr>
+        <w:t>}</w:t>
+      </w:r>
+    </w:p>
+    <w:p>
+      <w:pPr>
+        <w:shd w:val="clear" w:color="auto" w:fill="212121"/>
+        <w:spacing w:after="0" w:line="345" w:lineRule="atLeast"/>
+        <w:rPr>
+          <w:rFonts w:ascii="Consolas" w:eastAsia="Times New Roman" w:hAnsi="Consolas" w:cs="Consolas"/>
+          <w:color w:val="EEFFFF"/>
+          <w:sz w:val="26"/>
+          <w:szCs w:val="26"/>
+          <w:lang w:eastAsia="uk-UA"/>
+        </w:rPr>
+      </w:pPr>
+      <w:r>
+        <w:rPr>
+          <w:rFonts w:ascii="Consolas" w:eastAsia="Times New Roman" w:hAnsi="Consolas" w:cs="Consolas"/>
+          <w:color w:val="EEFFFF"/>
+          <w:sz w:val="26"/>
+          <w:szCs w:val="26"/>
+          <w:lang w:eastAsia="uk-UA"/>
+        </w:rPr>
+        <w:t xml:space="preserve">  </w:t>
+      </w:r>
+      <w:r>
+        <w:rPr>
+          <w:rFonts w:ascii="Consolas" w:eastAsia="Times New Roman" w:hAnsi="Consolas" w:cs="Consolas"/>
+          <w:color w:val="89DDFF"/>
+          <w:sz w:val="26"/>
+          <w:szCs w:val="26"/>
+          <w:lang w:eastAsia="uk-UA"/>
+        </w:rPr>
+        <w:t>}</w:t>
+      </w:r>
+    </w:p>
+    <w:p>
+      <w:pPr>
+        <w:shd w:val="clear" w:color="auto" w:fill="212121"/>
+        <w:spacing w:after="0" w:line="345" w:lineRule="atLeast"/>
+        <w:rPr>
+          <w:rFonts w:ascii="Consolas" w:eastAsia="Times New Roman" w:hAnsi="Consolas" w:cs="Consolas"/>
+          <w:color w:val="EEFFFF"/>
+          <w:sz w:val="26"/>
+          <w:szCs w:val="26"/>
+          <w:lang w:eastAsia="uk-UA"/>
+        </w:rPr>
+      </w:pPr>
+      <w:r>
+        <w:rPr>
+          <w:rFonts w:ascii="Consolas" w:eastAsia="Times New Roman" w:hAnsi="Consolas" w:cs="Consolas"/>
+          <w:color w:val="89DDFF"/>
+          <w:sz w:val="26"/>
+          <w:szCs w:val="26"/>
+          <w:lang w:eastAsia="uk-UA"/>
+        </w:rPr>
+        <w:t>}</w:t>
+      </w:r>
+    </w:p>
+    <w:p>
+      <w:pPr>
+        <w:rPr>
+          <w:lang w:val="ru-RU"/>
+        </w:rPr>
+      </w:pPr>
+    </w:p>
+    <w:p/>
     <w:sectPr>
       <w:pgSz w:w="11906" w:h="16838"/>
       <w:pgMar w:top="850" w:right="850" w:bottom="850" w:left="1417" w:header="708" w:footer="708" w:gutter="0"/>
@@ -1017,6 +3985,243 @@
     </w:sectPr>
   </w:body>
 </w:document>
+</file>
+
+<file path=word/numbering.xml><?xml version="1.0" encoding="utf-8"?>
+<w:numbering xmlns:wpc="http://schemas.microsoft.com/office/word/2010/wordprocessingCanvas" xmlns:cx="http://schemas.microsoft.com/office/drawing/2014/chartex" xmlns:cx1="http://schemas.microsoft.com/office/drawing/2015/9/8/chartex" xmlns:mc="http://schemas.openxmlformats.org/markup-compatibility/2006" xmlns:o="urn:schemas-microsoft-com:office:office" xmlns:r="http://schemas.openxmlformats.org/officeDocument/2006/relationships" xmlns:m="http://schemas.openxmlformats.org/officeDocument/2006/math" xmlns:v="urn:schemas-microsoft-com:vml" xmlns:wp14="http://schemas.microsoft.com/office/word/2010/wordprocessingDrawing" xmlns:wp="http://schemas.openxmlformats.org/drawingml/2006/wordprocessingDrawing" xmlns:w10="urn:schemas-microsoft-com:office:word" xmlns:w="http://schemas.openxmlformats.org/wordprocessingml/2006/main" xmlns:w14="http://schemas.microsoft.com/office/word/2010/wordml" xmlns:w15="http://schemas.microsoft.com/office/word/2012/wordml" xmlns:w16se="http://schemas.microsoft.com/office/word/2015/wordml/symex" xmlns:wpg="http://schemas.microsoft.com/office/word/2010/wordprocessingGroup" xmlns:wpi="http://schemas.microsoft.com/office/word/2010/wordprocessingInk" xmlns:wne="http://schemas.microsoft.com/office/word/2006/wordml" xmlns:wps="http://schemas.microsoft.com/office/word/2010/wordprocessingShape" mc:Ignorable="w14 w15 w16se wp14">
+  <w:abstractNum w:abstractNumId="0" w15:restartNumberingAfterBreak="0">
+    <w:nsid w:val="0DD43FDA"/>
+    <w:multiLevelType w:val="hybridMultilevel"/>
+    <w:tmpl w:val="A4B2C206"/>
+    <w:lvl w:ilvl="0" w:tplc="04220001">
+      <w:start w:val="1"/>
+      <w:numFmt w:val="bullet"/>
+      <w:lvlText w:val=""/>
+      <w:lvlJc w:val="left"/>
+      <w:pPr>
+        <w:ind w:left="1080" w:hanging="360"/>
+      </w:pPr>
+      <w:rPr>
+        <w:rFonts w:ascii="Symbol" w:hAnsi="Symbol" w:hint="default"/>
+      </w:rPr>
+    </w:lvl>
+    <w:lvl w:ilvl="1" w:tplc="04220003" w:tentative="1">
+      <w:start w:val="1"/>
+      <w:numFmt w:val="bullet"/>
+      <w:lvlText w:val="o"/>
+      <w:lvlJc w:val="left"/>
+      <w:pPr>
+        <w:ind w:left="1800" w:hanging="360"/>
+      </w:pPr>
+      <w:rPr>
+        <w:rFonts w:ascii="Courier New" w:hAnsi="Courier New" w:cs="Courier New" w:hint="default"/>
+      </w:rPr>
+    </w:lvl>
+    <w:lvl w:ilvl="2" w:tplc="04220005" w:tentative="1">
+      <w:start w:val="1"/>
+      <w:numFmt w:val="bullet"/>
+      <w:lvlText w:val=""/>
+      <w:lvlJc w:val="left"/>
+      <w:pPr>
+        <w:ind w:left="2520" w:hanging="360"/>
+      </w:pPr>
+      <w:rPr>
+        <w:rFonts w:ascii="Wingdings" w:hAnsi="Wingdings" w:hint="default"/>
+      </w:rPr>
+    </w:lvl>
+    <w:lvl w:ilvl="3" w:tplc="04220001" w:tentative="1">
+      <w:start w:val="1"/>
+      <w:numFmt w:val="bullet"/>
+      <w:lvlText w:val=""/>
+      <w:lvlJc w:val="left"/>
+      <w:pPr>
+        <w:ind w:left="3240" w:hanging="360"/>
+      </w:pPr>
+      <w:rPr>
+        <w:rFonts w:ascii="Symbol" w:hAnsi="Symbol" w:hint="default"/>
+      </w:rPr>
+    </w:lvl>
+    <w:lvl w:ilvl="4" w:tplc="04220003" w:tentative="1">
+      <w:start w:val="1"/>
+      <w:numFmt w:val="bullet"/>
+      <w:lvlText w:val="o"/>
+      <w:lvlJc w:val="left"/>
+      <w:pPr>
+        <w:ind w:left="3960" w:hanging="360"/>
+      </w:pPr>
+      <w:rPr>
+        <w:rFonts w:ascii="Courier New" w:hAnsi="Courier New" w:cs="Courier New" w:hint="default"/>
+      </w:rPr>
+    </w:lvl>
+    <w:lvl w:ilvl="5" w:tplc="04220005" w:tentative="1">
+      <w:start w:val="1"/>
+      <w:numFmt w:val="bullet"/>
+      <w:lvlText w:val=""/>
+      <w:lvlJc w:val="left"/>
+      <w:pPr>
+        <w:ind w:left="4680" w:hanging="360"/>
+      </w:pPr>
+      <w:rPr>
+        <w:rFonts w:ascii="Wingdings" w:hAnsi="Wingdings" w:hint="default"/>
+      </w:rPr>
+    </w:lvl>
+    <w:lvl w:ilvl="6" w:tplc="04220001" w:tentative="1">
+      <w:start w:val="1"/>
+      <w:numFmt w:val="bullet"/>
+      <w:lvlText w:val=""/>
+      <w:lvlJc w:val="left"/>
+      <w:pPr>
+        <w:ind w:left="5400" w:hanging="360"/>
+      </w:pPr>
+      <w:rPr>
+        <w:rFonts w:ascii="Symbol" w:hAnsi="Symbol" w:hint="default"/>
+      </w:rPr>
+    </w:lvl>
+    <w:lvl w:ilvl="7" w:tplc="04220003" w:tentative="1">
+      <w:start w:val="1"/>
+      <w:numFmt w:val="bullet"/>
+      <w:lvlText w:val="o"/>
+      <w:lvlJc w:val="left"/>
+      <w:pPr>
+        <w:ind w:left="6120" w:hanging="360"/>
+      </w:pPr>
+      <w:rPr>
+        <w:rFonts w:ascii="Courier New" w:hAnsi="Courier New" w:cs="Courier New" w:hint="default"/>
+      </w:rPr>
+    </w:lvl>
+    <w:lvl w:ilvl="8" w:tplc="04220005" w:tentative="1">
+      <w:start w:val="1"/>
+      <w:numFmt w:val="bullet"/>
+      <w:lvlText w:val=""/>
+      <w:lvlJc w:val="left"/>
+      <w:pPr>
+        <w:ind w:left="6840" w:hanging="360"/>
+      </w:pPr>
+      <w:rPr>
+        <w:rFonts w:ascii="Wingdings" w:hAnsi="Wingdings" w:hint="default"/>
+      </w:rPr>
+    </w:lvl>
+  </w:abstractNum>
+  <w:abstractNum w:abstractNumId="1" w15:restartNumberingAfterBreak="0">
+    <w:nsid w:val="54AD4005"/>
+    <w:multiLevelType w:val="hybridMultilevel"/>
+    <w:tmpl w:val="7C623076"/>
+    <w:lvl w:ilvl="0" w:tplc="04220001">
+      <w:start w:val="1"/>
+      <w:numFmt w:val="bullet"/>
+      <w:lvlText w:val=""/>
+      <w:lvlJc w:val="left"/>
+      <w:pPr>
+        <w:ind w:left="720" w:hanging="360"/>
+      </w:pPr>
+      <w:rPr>
+        <w:rFonts w:ascii="Symbol" w:hAnsi="Symbol" w:hint="default"/>
+      </w:rPr>
+    </w:lvl>
+    <w:lvl w:ilvl="1" w:tplc="04220003" w:tentative="1">
+      <w:start w:val="1"/>
+      <w:numFmt w:val="bullet"/>
+      <w:lvlText w:val="o"/>
+      <w:lvlJc w:val="left"/>
+      <w:pPr>
+        <w:ind w:left="1440" w:hanging="360"/>
+      </w:pPr>
+      <w:rPr>
+        <w:rFonts w:ascii="Courier New" w:hAnsi="Courier New" w:cs="Courier New" w:hint="default"/>
+      </w:rPr>
+    </w:lvl>
+    <w:lvl w:ilvl="2" w:tplc="04220005" w:tentative="1">
+      <w:start w:val="1"/>
+      <w:numFmt w:val="bullet"/>
+      <w:lvlText w:val=""/>
+      <w:lvlJc w:val="left"/>
+      <w:pPr>
+        <w:ind w:left="2160" w:hanging="360"/>
+      </w:pPr>
+      <w:rPr>
+        <w:rFonts w:ascii="Wingdings" w:hAnsi="Wingdings" w:hint="default"/>
+      </w:rPr>
+    </w:lvl>
+    <w:lvl w:ilvl="3" w:tplc="04220001" w:tentative="1">
+      <w:start w:val="1"/>
+      <w:numFmt w:val="bullet"/>
+      <w:lvlText w:val=""/>
+      <w:lvlJc w:val="left"/>
+      <w:pPr>
+        <w:ind w:left="2880" w:hanging="360"/>
+      </w:pPr>
+      <w:rPr>
+        <w:rFonts w:ascii="Symbol" w:hAnsi="Symbol" w:hint="default"/>
+      </w:rPr>
+    </w:lvl>
+    <w:lvl w:ilvl="4" w:tplc="04220003" w:tentative="1">
+      <w:start w:val="1"/>
+      <w:numFmt w:val="bullet"/>
+      <w:lvlText w:val="o"/>
+      <w:lvlJc w:val="left"/>
+      <w:pPr>
+        <w:ind w:left="3600" w:hanging="360"/>
+      </w:pPr>
+      <w:rPr>
+        <w:rFonts w:ascii="Courier New" w:hAnsi="Courier New" w:cs="Courier New" w:hint="default"/>
+      </w:rPr>
+    </w:lvl>
+    <w:lvl w:ilvl="5" w:tplc="04220005" w:tentative="1">
+      <w:start w:val="1"/>
+      <w:numFmt w:val="bullet"/>
+      <w:lvlText w:val=""/>
+      <w:lvlJc w:val="left"/>
+      <w:pPr>
+        <w:ind w:left="4320" w:hanging="360"/>
+      </w:pPr>
+      <w:rPr>
+        <w:rFonts w:ascii="Wingdings" w:hAnsi="Wingdings" w:hint="default"/>
+      </w:rPr>
+    </w:lvl>
+    <w:lvl w:ilvl="6" w:tplc="04220001" w:tentative="1">
+      <w:start w:val="1"/>
+      <w:numFmt w:val="bullet"/>
+      <w:lvlText w:val=""/>
+      <w:lvlJc w:val="left"/>
+      <w:pPr>
+        <w:ind w:left="5040" w:hanging="360"/>
+      </w:pPr>
+      <w:rPr>
+        <w:rFonts w:ascii="Symbol" w:hAnsi="Symbol" w:hint="default"/>
+      </w:rPr>
+    </w:lvl>
+    <w:lvl w:ilvl="7" w:tplc="04220003" w:tentative="1">
+      <w:start w:val="1"/>
+      <w:numFmt w:val="bullet"/>
+      <w:lvlText w:val="o"/>
+      <w:lvlJc w:val="left"/>
+      <w:pPr>
+        <w:ind w:left="5760" w:hanging="360"/>
+      </w:pPr>
+      <w:rPr>
+        <w:rFonts w:ascii="Courier New" w:hAnsi="Courier New" w:cs="Courier New" w:hint="default"/>
+      </w:rPr>
+    </w:lvl>
+    <w:lvl w:ilvl="8" w:tplc="04220005" w:tentative="1">
+      <w:start w:val="1"/>
+      <w:numFmt w:val="bullet"/>
+      <w:lvlText w:val=""/>
+      <w:lvlJc w:val="left"/>
+      <w:pPr>
+        <w:ind w:left="6480" w:hanging="360"/>
+      </w:pPr>
+      <w:rPr>
+        <w:rFonts w:ascii="Wingdings" w:hAnsi="Wingdings" w:hint="default"/>
+      </w:rPr>
+    </w:lvl>
+  </w:abstractNum>
+  <w:num w:numId="1">
+    <w:abstractNumId w:val="1"/>
+  </w:num>
+  <w:num w:numId="2">
+    <w:abstractNumId w:val="0"/>
+  </w:num>
+</w:numbering>
 </file>
 
 <file path=word/styles.xml><?xml version="1.0" encoding="utf-8"?>
@@ -1440,6 +4645,29 @@
     <w:semiHidden/>
     <w:unhideWhenUsed/>
   </w:style>
+  <w:style w:type="character" w:styleId="a3">
+    <w:name w:val="Hyperlink"/>
+    <w:basedOn w:val="a0"/>
+    <w:uiPriority w:val="99"/>
+    <w:semiHidden/>
+    <w:unhideWhenUsed/>
+    <w:rsid w:val="004F03D9"/>
+    <w:rPr>
+      <w:color w:val="0000FF"/>
+      <w:u w:val="single"/>
+    </w:rPr>
+  </w:style>
+  <w:style w:type="paragraph" w:styleId="a4">
+    <w:name w:val="List Paragraph"/>
+    <w:basedOn w:val="a"/>
+    <w:uiPriority w:val="34"/>
+    <w:qFormat/>
+    <w:rsid w:val="00467E02"/>
+    <w:pPr>
+      <w:ind w:left="720"/>
+      <w:contextualSpacing/>
+    </w:pPr>
+  </w:style>
 </w:styles>
 </file>
 

</xml_diff>

<commit_message>
return to the project
</commit_message>
<xml_diff>
--- a/Description of project creation.docx
+++ b/Description of project creation.docx
@@ -1855,7 +1855,15 @@
         </w:rPr>
       </w:pPr>
       <w:r>
-        <w:t xml:space="preserve">Додаємо захист </w:t>
+        <w:t>Дода</w:t>
+      </w:r>
+      <w:r>
+        <w:t>н</w:t>
+      </w:r>
+      <w:bookmarkStart w:id="0" w:name="_GoBack"/>
+      <w:bookmarkEnd w:id="0"/>
+      <w:r>
+        <w:t xml:space="preserve">о захист </w:t>
       </w:r>
       <w:proofErr w:type="spellStart"/>
       <w:r>
@@ -4635,22 +4643,90 @@
       </w:r>
     </w:p>
     <w:p>
-      <w:pPr>
+      <w:r>
+        <w:t xml:space="preserve">Додано навігацію з </w:t>
+      </w:r>
+      <w:proofErr w:type="spellStart"/>
+      <w:r>
         <w:rPr>
           <w:lang w:val="en-US"/>
         </w:rPr>
-      </w:pPr>
-      <w:r>
-        <w:t xml:space="preserve">Додано навігацію з </w:t>
+        <w:t>routerLink</w:t>
+      </w:r>
+      <w:proofErr w:type="spellEnd"/>
+    </w:p>
+    <w:p>
+      <w:r>
+        <w:t xml:space="preserve">Створено розмітку розділу </w:t>
       </w:r>
       <w:r>
         <w:rPr>
           <w:lang w:val="en-US"/>
         </w:rPr>
+        <w:t>Skills</w:t>
+      </w:r>
+    </w:p>
+    <w:p>
+      <w:r>
+        <w:t xml:space="preserve">Додано </w:t>
+      </w:r>
+      <w:r>
+        <w:t>посилання на розділ проектів</w:t>
+      </w:r>
+      <w:r>
+        <w:t xml:space="preserve"> через </w:t>
+      </w:r>
+      <w:proofErr w:type="spellStart"/>
+      <w:r>
+        <w:rPr>
+          <w:lang w:val="en-US"/>
+        </w:rPr>
         <w:t>routerLink</w:t>
       </w:r>
-      <w:bookmarkStart w:id="0" w:name="_GoBack"/>
-      <w:bookmarkEnd w:id="0"/>
+      <w:proofErr w:type="spellEnd"/>
+      <w:r>
+        <w:t>="/</w:t>
+      </w:r>
+      <w:r>
+        <w:rPr>
+          <w:lang w:val="en-US"/>
+        </w:rPr>
+        <w:t>content</w:t>
+      </w:r>
+      <w:r>
+        <w:t>/</w:t>
+      </w:r>
+      <w:r>
+        <w:rPr>
+          <w:lang w:val="en-US"/>
+        </w:rPr>
+        <w:t>projects</w:t>
+      </w:r>
+      <w:r>
+        <w:t>"</w:t>
+      </w:r>
+    </w:p>
+    <w:p>
+      <w:proofErr w:type="spellStart"/>
+      <w:r>
+        <w:t>Ставорено</w:t>
+      </w:r>
+      <w:proofErr w:type="spellEnd"/>
+      <w:r>
+        <w:t xml:space="preserve"> розмітку для розділу </w:t>
+      </w:r>
+      <w:proofErr w:type="spellStart"/>
+      <w:r>
+        <w:t>Projects</w:t>
+      </w:r>
+      <w:proofErr w:type="spellEnd"/>
+    </w:p>
+    <w:p>
+      <w:pPr>
+        <w:rPr>
+          <w:lang w:val="ru-RU"/>
+        </w:rPr>
+      </w:pPr>
     </w:p>
     <w:sectPr>
       <w:pgSz w:w="11906" w:h="16838"/>

</xml_diff>

<commit_message>
projects section adaptive problems => will change header and footer
</commit_message>
<xml_diff>
--- a/Description of project creation.docx
+++ b/Description of project creation.docx
@@ -97,7 +97,7 @@
         </w:rPr>
         <w:t xml:space="preserve"> (</w:t>
       </w:r>
-      <w:hyperlink r:id="rId5" w:history="1">
+      <w:hyperlink r:id="rId6" w:history="1">
         <w:r>
           <w:rPr>
             <w:rStyle w:val="a3"/>
@@ -1493,7 +1493,7 @@
         </w:rPr>
         <w:t>(</w:t>
       </w:r>
-      <w:hyperlink r:id="rId6" w:anchor="/toast" w:history="1">
+      <w:hyperlink r:id="rId7" w:anchor="/toast" w:history="1">
         <w:r>
           <w:rPr>
             <w:rStyle w:val="a3"/>
@@ -1520,13 +1520,28 @@
         <w:t>Створено</w:t>
       </w:r>
       <w:r>
-        <w:rPr>
-          <w:lang w:val="ru-RU"/>
-        </w:rPr>
-        <w:t xml:space="preserve"> </w:t>
-      </w:r>
-      <w:r>
-        <w:t>глобальний сервіс перевірки доступу</w:t>
+        <w:t xml:space="preserve"> </w:t>
+      </w:r>
+      <w:r>
+        <w:t xml:space="preserve">глобальний сервіс </w:t>
+      </w:r>
+      <w:r>
+        <w:t xml:space="preserve"> </w:t>
+      </w:r>
+      <w:proofErr w:type="spellStart"/>
+      <w:r>
+        <w:rPr>
+          <w:b/>
+          <w:i/>
+        </w:rPr>
+        <w:t>contro-access.service.ts</w:t>
+      </w:r>
+      <w:proofErr w:type="spellEnd"/>
+      <w:r>
+        <w:t xml:space="preserve"> </w:t>
+      </w:r>
+      <w:r>
+        <w:t>перевірки доступу</w:t>
       </w:r>
       <w:r>
         <w:t xml:space="preserve">, після підтвердження доступу </w:t>
@@ -1541,9 +1556,6 @@
         <w:t>true</w:t>
       </w:r>
       <w:r>
-        <w:rPr>
-          <w:lang w:val="ru-RU"/>
-        </w:rPr>
         <w:t>/</w:t>
       </w:r>
       <w:r>
@@ -1860,8 +1872,6 @@
       <w:r>
         <w:t>н</w:t>
       </w:r>
-      <w:bookmarkStart w:id="0" w:name="_GoBack"/>
-      <w:bookmarkEnd w:id="0"/>
       <w:r>
         <w:t xml:space="preserve">о захист </w:t>
       </w:r>
@@ -4633,6 +4643,37 @@
     <w:p/>
     <w:p>
       <w:r>
+        <w:t xml:space="preserve">Додано модуль хедеру до загального </w:t>
+      </w:r>
+      <w:r>
+        <w:rPr>
+          <w:lang w:val="en-US"/>
+        </w:rPr>
+        <w:t>app</w:t>
+      </w:r>
+      <w:r>
+        <w:t>.</w:t>
+      </w:r>
+      <w:r>
+        <w:rPr>
+          <w:lang w:val="en-US"/>
+        </w:rPr>
+        <w:t>module</w:t>
+      </w:r>
+      <w:r>
+        <w:t>.</w:t>
+      </w:r>
+      <w:proofErr w:type="spellStart"/>
+      <w:r>
+        <w:rPr>
+          <w:lang w:val="en-US"/>
+        </w:rPr>
+        <w:t>ts</w:t>
+      </w:r>
+      <w:proofErr w:type="spellEnd"/>
+    </w:p>
+    <w:p>
+      <w:r>
         <w:t>Створюємо баз</w:t>
       </w:r>
       <w:r>
@@ -4644,6 +4685,37 @@
     </w:p>
     <w:p>
       <w:r>
+        <w:t xml:space="preserve">Додано компоненту хедеру в розмітку </w:t>
+      </w:r>
+      <w:r>
+        <w:rPr>
+          <w:lang w:val="en-US"/>
+        </w:rPr>
+        <w:t>app</w:t>
+      </w:r>
+      <w:r>
+        <w:t>.</w:t>
+      </w:r>
+      <w:r>
+        <w:rPr>
+          <w:lang w:val="en-US"/>
+        </w:rPr>
+        <w:t>component</w:t>
+      </w:r>
+      <w:r>
+        <w:t>.</w:t>
+      </w:r>
+      <w:proofErr w:type="spellStart"/>
+      <w:r>
+        <w:rPr>
+          <w:lang w:val="en-US"/>
+        </w:rPr>
+        <w:t>ts</w:t>
+      </w:r>
+      <w:proofErr w:type="spellEnd"/>
+    </w:p>
+    <w:p>
+      <w:r>
         <w:t xml:space="preserve">Додано навігацію з </w:t>
       </w:r>
       <w:proofErr w:type="spellStart"/>
@@ -4707,13 +4779,11 @@
       </w:r>
     </w:p>
     <w:p>
-      <w:proofErr w:type="spellStart"/>
-      <w:r>
-        <w:t>Ставорено</w:t>
-      </w:r>
-      <w:proofErr w:type="spellEnd"/>
-      <w:r>
-        <w:t xml:space="preserve"> розмітку для розділу </w:t>
+      <w:r>
+        <w:t>Ст</w:t>
+      </w:r>
+      <w:r>
+        <w:t xml:space="preserve">ворено розмітку для розділу </w:t>
       </w:r>
       <w:proofErr w:type="spellStart"/>
       <w:r>
@@ -4722,12 +4792,3916 @@
       <w:proofErr w:type="spellEnd"/>
     </w:p>
     <w:p>
+      <w:r>
+        <w:t xml:space="preserve">Заблоковано відображення хедеру на початковій сторінці </w:t>
+      </w:r>
+      <w:proofErr w:type="spellStart"/>
+      <w:r>
+        <w:rPr>
+          <w:lang w:val="en-US"/>
+        </w:rPr>
+        <w:t>sequre</w:t>
+      </w:r>
+      <w:proofErr w:type="spellEnd"/>
+      <w:r>
+        <w:t>:</w:t>
+      </w:r>
+    </w:p>
+    <w:p>
+      <w:pPr>
+        <w:rPr>
+          <w:lang w:val="en-US"/>
+        </w:rPr>
+      </w:pPr>
+      <w:r>
+        <w:t xml:space="preserve">В </w:t>
+      </w:r>
+      <w:r>
+        <w:rPr>
+          <w:lang w:val="en-US"/>
+        </w:rPr>
+        <w:t xml:space="preserve">app.component.html </w:t>
+      </w:r>
+    </w:p>
+    <w:p>
+      <w:pPr>
+        <w:shd w:val="clear" w:color="auto" w:fill="212121"/>
+        <w:spacing w:after="0" w:line="345" w:lineRule="atLeast"/>
+        <w:rPr>
+          <w:rFonts w:ascii="Consolas" w:eastAsia="Times New Roman" w:hAnsi="Consolas" w:cs="Consolas"/>
+          <w:color w:val="EEFFFF"/>
+          <w:sz w:val="26"/>
+          <w:szCs w:val="26"/>
+          <w:lang w:eastAsia="uk-UA"/>
+        </w:rPr>
+      </w:pPr>
+      <w:r>
+        <w:rPr>
+          <w:rFonts w:ascii="Consolas" w:eastAsia="Times New Roman" w:hAnsi="Consolas" w:cs="Consolas"/>
+          <w:color w:val="89DDFF"/>
+          <w:sz w:val="26"/>
+          <w:szCs w:val="26"/>
+          <w:lang w:eastAsia="uk-UA"/>
+        </w:rPr>
+        <w:t>&lt;</w:t>
+      </w:r>
+      <w:proofErr w:type="spellStart"/>
+      <w:r>
+        <w:rPr>
+          <w:rFonts w:ascii="Consolas" w:eastAsia="Times New Roman" w:hAnsi="Consolas" w:cs="Consolas"/>
+          <w:color w:val="F07178"/>
+          <w:sz w:val="26"/>
+          <w:szCs w:val="26"/>
+          <w:lang w:eastAsia="uk-UA"/>
+        </w:rPr>
+        <w:t>ng-container</w:t>
+      </w:r>
+      <w:proofErr w:type="spellEnd"/>
+      <w:r>
+        <w:rPr>
+          <w:rFonts w:ascii="Consolas" w:eastAsia="Times New Roman" w:hAnsi="Consolas" w:cs="Consolas"/>
+          <w:color w:val="EEFFFF"/>
+          <w:sz w:val="26"/>
+          <w:szCs w:val="26"/>
+          <w:lang w:eastAsia="uk-UA"/>
+        </w:rPr>
+        <w:t xml:space="preserve"> </w:t>
+      </w:r>
+      <w:r>
+        <w:rPr>
+          <w:rFonts w:ascii="Consolas" w:eastAsia="Times New Roman" w:hAnsi="Consolas" w:cs="Consolas"/>
+          <w:i/>
+          <w:iCs/>
+          <w:color w:val="C792EA"/>
+          <w:sz w:val="26"/>
+          <w:szCs w:val="26"/>
+          <w:lang w:eastAsia="uk-UA"/>
+        </w:rPr>
+        <w:t>*</w:t>
+      </w:r>
+      <w:proofErr w:type="spellStart"/>
+      <w:r>
+        <w:rPr>
+          <w:rFonts w:ascii="Consolas" w:eastAsia="Times New Roman" w:hAnsi="Consolas" w:cs="Consolas"/>
+          <w:i/>
+          <w:iCs/>
+          <w:color w:val="C792EA"/>
+          <w:sz w:val="26"/>
+          <w:szCs w:val="26"/>
+          <w:lang w:eastAsia="uk-UA"/>
+        </w:rPr>
+        <w:t>ngIf</w:t>
+      </w:r>
+      <w:proofErr w:type="spellEnd"/>
+      <w:r>
+        <w:rPr>
+          <w:rFonts w:ascii="Consolas" w:eastAsia="Times New Roman" w:hAnsi="Consolas" w:cs="Consolas"/>
+          <w:color w:val="89DDFF"/>
+          <w:sz w:val="26"/>
+          <w:szCs w:val="26"/>
+          <w:lang w:eastAsia="uk-UA"/>
+        </w:rPr>
+        <w:t>="</w:t>
+      </w:r>
+      <w:proofErr w:type="spellStart"/>
+      <w:r>
+        <w:rPr>
+          <w:rFonts w:ascii="Consolas" w:eastAsia="Times New Roman" w:hAnsi="Consolas" w:cs="Consolas"/>
+          <w:color w:val="C3E88D"/>
+          <w:sz w:val="26"/>
+          <w:szCs w:val="26"/>
+          <w:lang w:eastAsia="uk-UA"/>
+        </w:rPr>
+        <w:t>showHeader</w:t>
+      </w:r>
+      <w:proofErr w:type="spellEnd"/>
+      <w:r>
+        <w:rPr>
+          <w:rFonts w:ascii="Consolas" w:eastAsia="Times New Roman" w:hAnsi="Consolas" w:cs="Consolas"/>
+          <w:color w:val="89DDFF"/>
+          <w:sz w:val="26"/>
+          <w:szCs w:val="26"/>
+          <w:lang w:eastAsia="uk-UA"/>
+        </w:rPr>
+        <w:t>"&gt;</w:t>
+      </w:r>
+    </w:p>
+    <w:p>
+      <w:pPr>
+        <w:shd w:val="clear" w:color="auto" w:fill="212121"/>
+        <w:spacing w:after="0" w:line="345" w:lineRule="atLeast"/>
+        <w:rPr>
+          <w:rFonts w:ascii="Consolas" w:eastAsia="Times New Roman" w:hAnsi="Consolas" w:cs="Consolas"/>
+          <w:color w:val="EEFFFF"/>
+          <w:sz w:val="26"/>
+          <w:szCs w:val="26"/>
+          <w:lang w:eastAsia="uk-UA"/>
+        </w:rPr>
+      </w:pPr>
+      <w:r>
+        <w:rPr>
+          <w:rFonts w:ascii="Consolas" w:eastAsia="Times New Roman" w:hAnsi="Consolas" w:cs="Consolas"/>
+          <w:color w:val="EEFFFF"/>
+          <w:sz w:val="26"/>
+          <w:szCs w:val="26"/>
+          <w:lang w:eastAsia="uk-UA"/>
+        </w:rPr>
+        <w:t xml:space="preserve">  </w:t>
+      </w:r>
+      <w:r>
+        <w:rPr>
+          <w:rFonts w:ascii="Consolas" w:eastAsia="Times New Roman" w:hAnsi="Consolas" w:cs="Consolas"/>
+          <w:color w:val="89DDFF"/>
+          <w:sz w:val="26"/>
+          <w:szCs w:val="26"/>
+          <w:lang w:eastAsia="uk-UA"/>
+        </w:rPr>
+        <w:t>&lt;</w:t>
+      </w:r>
+      <w:proofErr w:type="spellStart"/>
+      <w:r>
+        <w:rPr>
+          <w:rFonts w:ascii="Consolas" w:eastAsia="Times New Roman" w:hAnsi="Consolas" w:cs="Consolas"/>
+          <w:color w:val="F07178"/>
+          <w:sz w:val="26"/>
+          <w:szCs w:val="26"/>
+          <w:lang w:eastAsia="uk-UA"/>
+        </w:rPr>
+        <w:t>app-site-header</w:t>
+      </w:r>
+      <w:proofErr w:type="spellEnd"/>
+      <w:r>
+        <w:rPr>
+          <w:rFonts w:ascii="Consolas" w:eastAsia="Times New Roman" w:hAnsi="Consolas" w:cs="Consolas"/>
+          <w:color w:val="89DDFF"/>
+          <w:sz w:val="26"/>
+          <w:szCs w:val="26"/>
+          <w:lang w:eastAsia="uk-UA"/>
+        </w:rPr>
+        <w:t>&gt;&lt;/</w:t>
+      </w:r>
+      <w:proofErr w:type="spellStart"/>
+      <w:r>
+        <w:rPr>
+          <w:rFonts w:ascii="Consolas" w:eastAsia="Times New Roman" w:hAnsi="Consolas" w:cs="Consolas"/>
+          <w:color w:val="F07178"/>
+          <w:sz w:val="26"/>
+          <w:szCs w:val="26"/>
+          <w:lang w:eastAsia="uk-UA"/>
+        </w:rPr>
+        <w:t>app-site-header</w:t>
+      </w:r>
+      <w:proofErr w:type="spellEnd"/>
+      <w:r>
+        <w:rPr>
+          <w:rFonts w:ascii="Consolas" w:eastAsia="Times New Roman" w:hAnsi="Consolas" w:cs="Consolas"/>
+          <w:color w:val="89DDFF"/>
+          <w:sz w:val="26"/>
+          <w:szCs w:val="26"/>
+          <w:lang w:eastAsia="uk-UA"/>
+        </w:rPr>
+        <w:t>&gt;</w:t>
+      </w:r>
+    </w:p>
+    <w:p>
+      <w:pPr>
+        <w:shd w:val="clear" w:color="auto" w:fill="212121"/>
+        <w:spacing w:after="0" w:line="345" w:lineRule="atLeast"/>
+        <w:rPr>
+          <w:rFonts w:ascii="Consolas" w:eastAsia="Times New Roman" w:hAnsi="Consolas" w:cs="Consolas"/>
+          <w:color w:val="EEFFFF"/>
+          <w:sz w:val="26"/>
+          <w:szCs w:val="26"/>
+          <w:lang w:eastAsia="uk-UA"/>
+        </w:rPr>
+      </w:pPr>
+      <w:r>
+        <w:rPr>
+          <w:rFonts w:ascii="Consolas" w:eastAsia="Times New Roman" w:hAnsi="Consolas" w:cs="Consolas"/>
+          <w:color w:val="89DDFF"/>
+          <w:sz w:val="26"/>
+          <w:szCs w:val="26"/>
+          <w:lang w:eastAsia="uk-UA"/>
+        </w:rPr>
+        <w:t>&lt;/</w:t>
+      </w:r>
+      <w:proofErr w:type="spellStart"/>
+      <w:r>
+        <w:rPr>
+          <w:rFonts w:ascii="Consolas" w:eastAsia="Times New Roman" w:hAnsi="Consolas" w:cs="Consolas"/>
+          <w:color w:val="F07178"/>
+          <w:sz w:val="26"/>
+          <w:szCs w:val="26"/>
+          <w:lang w:eastAsia="uk-UA"/>
+        </w:rPr>
+        <w:t>ng-container</w:t>
+      </w:r>
+      <w:proofErr w:type="spellEnd"/>
+      <w:r>
+        <w:rPr>
+          <w:rFonts w:ascii="Consolas" w:eastAsia="Times New Roman" w:hAnsi="Consolas" w:cs="Consolas"/>
+          <w:color w:val="89DDFF"/>
+          <w:sz w:val="26"/>
+          <w:szCs w:val="26"/>
+          <w:lang w:eastAsia="uk-UA"/>
+        </w:rPr>
+        <w:t>&gt;</w:t>
+      </w:r>
+    </w:p>
+    <w:p>
+      <w:pPr>
+        <w:rPr>
+          <w:lang w:val="en-US"/>
+        </w:rPr>
+      </w:pPr>
+      <w:proofErr w:type="spellStart"/>
+      <w:r>
+        <w:rPr>
+          <w:lang w:val="en-US"/>
+        </w:rPr>
+        <w:t>App.component.ts</w:t>
+      </w:r>
+      <w:proofErr w:type="spellEnd"/>
+      <w:r>
+        <w:rPr>
+          <w:lang w:val="en-US"/>
+        </w:rPr>
+        <w:t>:</w:t>
+      </w:r>
+    </w:p>
+    <w:p>
+      <w:pPr>
+        <w:shd w:val="clear" w:color="auto" w:fill="212121"/>
+        <w:spacing w:after="0" w:line="345" w:lineRule="atLeast"/>
+        <w:rPr>
+          <w:rFonts w:ascii="Consolas" w:eastAsia="Times New Roman" w:hAnsi="Consolas" w:cs="Consolas"/>
+          <w:color w:val="EEFFFF"/>
+          <w:sz w:val="26"/>
+          <w:szCs w:val="26"/>
+          <w:lang w:eastAsia="uk-UA"/>
+        </w:rPr>
+      </w:pPr>
+      <w:proofErr w:type="spellStart"/>
+      <w:r>
+        <w:rPr>
+          <w:rFonts w:ascii="Consolas" w:eastAsia="Times New Roman" w:hAnsi="Consolas" w:cs="Consolas"/>
+          <w:i/>
+          <w:iCs/>
+          <w:color w:val="89DDFF"/>
+          <w:sz w:val="26"/>
+          <w:szCs w:val="26"/>
+          <w:lang w:eastAsia="uk-UA"/>
+        </w:rPr>
+        <w:t>import</w:t>
+      </w:r>
+      <w:proofErr w:type="spellEnd"/>
+      <w:r>
+        <w:rPr>
+          <w:rFonts w:ascii="Consolas" w:eastAsia="Times New Roman" w:hAnsi="Consolas" w:cs="Consolas"/>
+          <w:color w:val="EEFFFF"/>
+          <w:sz w:val="26"/>
+          <w:szCs w:val="26"/>
+          <w:lang w:eastAsia="uk-UA"/>
+        </w:rPr>
+        <w:t xml:space="preserve"> </w:t>
+      </w:r>
+      <w:r>
+        <w:rPr>
+          <w:rFonts w:ascii="Consolas" w:eastAsia="Times New Roman" w:hAnsi="Consolas" w:cs="Consolas"/>
+          <w:color w:val="89DDFF"/>
+          <w:sz w:val="26"/>
+          <w:szCs w:val="26"/>
+          <w:lang w:eastAsia="uk-UA"/>
+        </w:rPr>
+        <w:t>{</w:t>
+      </w:r>
+      <w:r>
+        <w:rPr>
+          <w:rFonts w:ascii="Consolas" w:eastAsia="Times New Roman" w:hAnsi="Consolas" w:cs="Consolas"/>
+          <w:color w:val="EEFFFF"/>
+          <w:sz w:val="26"/>
+          <w:szCs w:val="26"/>
+          <w:lang w:eastAsia="uk-UA"/>
+        </w:rPr>
+        <w:t xml:space="preserve"> </w:t>
+      </w:r>
+      <w:proofErr w:type="spellStart"/>
+      <w:r>
+        <w:rPr>
+          <w:rFonts w:ascii="Consolas" w:eastAsia="Times New Roman" w:hAnsi="Consolas" w:cs="Consolas"/>
+          <w:color w:val="EEFFFF"/>
+          <w:sz w:val="26"/>
+          <w:szCs w:val="26"/>
+          <w:lang w:eastAsia="uk-UA"/>
+        </w:rPr>
+        <w:t>Component</w:t>
+      </w:r>
+      <w:proofErr w:type="spellEnd"/>
+      <w:r>
+        <w:rPr>
+          <w:rFonts w:ascii="Consolas" w:eastAsia="Times New Roman" w:hAnsi="Consolas" w:cs="Consolas"/>
+          <w:color w:val="89DDFF"/>
+          <w:sz w:val="26"/>
+          <w:szCs w:val="26"/>
+          <w:lang w:eastAsia="uk-UA"/>
+        </w:rPr>
+        <w:t>,</w:t>
+      </w:r>
+      <w:r>
+        <w:rPr>
+          <w:rFonts w:ascii="Consolas" w:eastAsia="Times New Roman" w:hAnsi="Consolas" w:cs="Consolas"/>
+          <w:color w:val="EEFFFF"/>
+          <w:sz w:val="26"/>
+          <w:szCs w:val="26"/>
+          <w:lang w:eastAsia="uk-UA"/>
+        </w:rPr>
+        <w:t xml:space="preserve"> </w:t>
+      </w:r>
+      <w:proofErr w:type="spellStart"/>
+      <w:r>
+        <w:rPr>
+          <w:rFonts w:ascii="Consolas" w:eastAsia="Times New Roman" w:hAnsi="Consolas" w:cs="Consolas"/>
+          <w:color w:val="EEFFFF"/>
+          <w:sz w:val="26"/>
+          <w:szCs w:val="26"/>
+          <w:lang w:eastAsia="uk-UA"/>
+        </w:rPr>
+        <w:t>OnInit</w:t>
+      </w:r>
+      <w:proofErr w:type="spellEnd"/>
+      <w:r>
+        <w:rPr>
+          <w:rFonts w:ascii="Consolas" w:eastAsia="Times New Roman" w:hAnsi="Consolas" w:cs="Consolas"/>
+          <w:color w:val="EEFFFF"/>
+          <w:sz w:val="26"/>
+          <w:szCs w:val="26"/>
+          <w:lang w:eastAsia="uk-UA"/>
+        </w:rPr>
+        <w:t xml:space="preserve"> </w:t>
+      </w:r>
+      <w:r>
+        <w:rPr>
+          <w:rFonts w:ascii="Consolas" w:eastAsia="Times New Roman" w:hAnsi="Consolas" w:cs="Consolas"/>
+          <w:color w:val="89DDFF"/>
+          <w:sz w:val="26"/>
+          <w:szCs w:val="26"/>
+          <w:lang w:eastAsia="uk-UA"/>
+        </w:rPr>
+        <w:t>}</w:t>
+      </w:r>
+      <w:r>
+        <w:rPr>
+          <w:rFonts w:ascii="Consolas" w:eastAsia="Times New Roman" w:hAnsi="Consolas" w:cs="Consolas"/>
+          <w:color w:val="EEFFFF"/>
+          <w:sz w:val="26"/>
+          <w:szCs w:val="26"/>
+          <w:lang w:eastAsia="uk-UA"/>
+        </w:rPr>
+        <w:t xml:space="preserve"> </w:t>
+      </w:r>
+      <w:proofErr w:type="spellStart"/>
+      <w:r>
+        <w:rPr>
+          <w:rFonts w:ascii="Consolas" w:eastAsia="Times New Roman" w:hAnsi="Consolas" w:cs="Consolas"/>
+          <w:i/>
+          <w:iCs/>
+          <w:color w:val="89DDFF"/>
+          <w:sz w:val="26"/>
+          <w:szCs w:val="26"/>
+          <w:lang w:eastAsia="uk-UA"/>
+        </w:rPr>
+        <w:t>from</w:t>
+      </w:r>
+      <w:proofErr w:type="spellEnd"/>
+      <w:r>
+        <w:rPr>
+          <w:rFonts w:ascii="Consolas" w:eastAsia="Times New Roman" w:hAnsi="Consolas" w:cs="Consolas"/>
+          <w:color w:val="EEFFFF"/>
+          <w:sz w:val="26"/>
+          <w:szCs w:val="26"/>
+          <w:lang w:eastAsia="uk-UA"/>
+        </w:rPr>
+        <w:t xml:space="preserve"> </w:t>
+      </w:r>
+      <w:r>
+        <w:rPr>
+          <w:rFonts w:ascii="Consolas" w:eastAsia="Times New Roman" w:hAnsi="Consolas" w:cs="Consolas"/>
+          <w:color w:val="89DDFF"/>
+          <w:sz w:val="26"/>
+          <w:szCs w:val="26"/>
+          <w:lang w:eastAsia="uk-UA"/>
+        </w:rPr>
+        <w:t>'</w:t>
+      </w:r>
+      <w:r>
+        <w:rPr>
+          <w:rFonts w:ascii="Consolas" w:eastAsia="Times New Roman" w:hAnsi="Consolas" w:cs="Consolas"/>
+          <w:color w:val="C3E88D"/>
+          <w:sz w:val="26"/>
+          <w:szCs w:val="26"/>
+          <w:lang w:eastAsia="uk-UA"/>
+        </w:rPr>
+        <w:t>@</w:t>
+      </w:r>
+      <w:proofErr w:type="spellStart"/>
+      <w:r>
+        <w:rPr>
+          <w:rFonts w:ascii="Consolas" w:eastAsia="Times New Roman" w:hAnsi="Consolas" w:cs="Consolas"/>
+          <w:color w:val="C3E88D"/>
+          <w:sz w:val="26"/>
+          <w:szCs w:val="26"/>
+          <w:lang w:eastAsia="uk-UA"/>
+        </w:rPr>
+        <w:t>angular</w:t>
+      </w:r>
+      <w:proofErr w:type="spellEnd"/>
+      <w:r>
+        <w:rPr>
+          <w:rFonts w:ascii="Consolas" w:eastAsia="Times New Roman" w:hAnsi="Consolas" w:cs="Consolas"/>
+          <w:color w:val="C3E88D"/>
+          <w:sz w:val="26"/>
+          <w:szCs w:val="26"/>
+          <w:lang w:eastAsia="uk-UA"/>
+        </w:rPr>
+        <w:t>/</w:t>
+      </w:r>
+      <w:proofErr w:type="spellStart"/>
+      <w:r>
+        <w:rPr>
+          <w:rFonts w:ascii="Consolas" w:eastAsia="Times New Roman" w:hAnsi="Consolas" w:cs="Consolas"/>
+          <w:color w:val="C3E88D"/>
+          <w:sz w:val="26"/>
+          <w:szCs w:val="26"/>
+          <w:lang w:eastAsia="uk-UA"/>
+        </w:rPr>
+        <w:t>core</w:t>
+      </w:r>
+      <w:proofErr w:type="spellEnd"/>
+      <w:r>
+        <w:rPr>
+          <w:rFonts w:ascii="Consolas" w:eastAsia="Times New Roman" w:hAnsi="Consolas" w:cs="Consolas"/>
+          <w:color w:val="89DDFF"/>
+          <w:sz w:val="26"/>
+          <w:szCs w:val="26"/>
+          <w:lang w:eastAsia="uk-UA"/>
+        </w:rPr>
+        <w:t>';</w:t>
+      </w:r>
+    </w:p>
+    <w:p>
+      <w:pPr>
+        <w:shd w:val="clear" w:color="auto" w:fill="212121"/>
+        <w:spacing w:after="0" w:line="345" w:lineRule="atLeast"/>
+        <w:rPr>
+          <w:rFonts w:ascii="Consolas" w:eastAsia="Times New Roman" w:hAnsi="Consolas" w:cs="Consolas"/>
+          <w:color w:val="EEFFFF"/>
+          <w:sz w:val="26"/>
+          <w:szCs w:val="26"/>
+          <w:lang w:eastAsia="uk-UA"/>
+        </w:rPr>
+      </w:pPr>
+      <w:proofErr w:type="spellStart"/>
+      <w:r>
+        <w:rPr>
+          <w:rFonts w:ascii="Consolas" w:eastAsia="Times New Roman" w:hAnsi="Consolas" w:cs="Consolas"/>
+          <w:i/>
+          <w:iCs/>
+          <w:color w:val="89DDFF"/>
+          <w:sz w:val="26"/>
+          <w:szCs w:val="26"/>
+          <w:lang w:eastAsia="uk-UA"/>
+        </w:rPr>
+        <w:t>import</w:t>
+      </w:r>
+      <w:proofErr w:type="spellEnd"/>
+      <w:r>
+        <w:rPr>
+          <w:rFonts w:ascii="Consolas" w:eastAsia="Times New Roman" w:hAnsi="Consolas" w:cs="Consolas"/>
+          <w:color w:val="EEFFFF"/>
+          <w:sz w:val="26"/>
+          <w:szCs w:val="26"/>
+          <w:lang w:eastAsia="uk-UA"/>
+        </w:rPr>
+        <w:t xml:space="preserve"> </w:t>
+      </w:r>
+      <w:r>
+        <w:rPr>
+          <w:rFonts w:ascii="Consolas" w:eastAsia="Times New Roman" w:hAnsi="Consolas" w:cs="Consolas"/>
+          <w:color w:val="89DDFF"/>
+          <w:sz w:val="26"/>
+          <w:szCs w:val="26"/>
+          <w:lang w:eastAsia="uk-UA"/>
+        </w:rPr>
+        <w:t>{</w:t>
+      </w:r>
+      <w:r>
+        <w:rPr>
+          <w:rFonts w:ascii="Consolas" w:eastAsia="Times New Roman" w:hAnsi="Consolas" w:cs="Consolas"/>
+          <w:color w:val="EEFFFF"/>
+          <w:sz w:val="26"/>
+          <w:szCs w:val="26"/>
+          <w:lang w:eastAsia="uk-UA"/>
+        </w:rPr>
+        <w:t xml:space="preserve"> </w:t>
+      </w:r>
+      <w:proofErr w:type="spellStart"/>
+      <w:r>
+        <w:rPr>
+          <w:rFonts w:ascii="Consolas" w:eastAsia="Times New Roman" w:hAnsi="Consolas" w:cs="Consolas"/>
+          <w:color w:val="EEFFFF"/>
+          <w:sz w:val="26"/>
+          <w:szCs w:val="26"/>
+          <w:lang w:eastAsia="uk-UA"/>
+        </w:rPr>
+        <w:t>Router</w:t>
+      </w:r>
+      <w:proofErr w:type="spellEnd"/>
+      <w:r>
+        <w:rPr>
+          <w:rFonts w:ascii="Consolas" w:eastAsia="Times New Roman" w:hAnsi="Consolas" w:cs="Consolas"/>
+          <w:color w:val="89DDFF"/>
+          <w:sz w:val="26"/>
+          <w:szCs w:val="26"/>
+          <w:lang w:eastAsia="uk-UA"/>
+        </w:rPr>
+        <w:t>,</w:t>
+      </w:r>
+      <w:r>
+        <w:rPr>
+          <w:rFonts w:ascii="Consolas" w:eastAsia="Times New Roman" w:hAnsi="Consolas" w:cs="Consolas"/>
+          <w:color w:val="EEFFFF"/>
+          <w:sz w:val="26"/>
+          <w:szCs w:val="26"/>
+          <w:lang w:eastAsia="uk-UA"/>
+        </w:rPr>
+        <w:t xml:space="preserve"> </w:t>
+      </w:r>
+      <w:proofErr w:type="spellStart"/>
+      <w:r>
+        <w:rPr>
+          <w:rFonts w:ascii="Consolas" w:eastAsia="Times New Roman" w:hAnsi="Consolas" w:cs="Consolas"/>
+          <w:color w:val="EEFFFF"/>
+          <w:sz w:val="26"/>
+          <w:szCs w:val="26"/>
+          <w:lang w:eastAsia="uk-UA"/>
+        </w:rPr>
+        <w:t>NavigationEnd</w:t>
+      </w:r>
+      <w:proofErr w:type="spellEnd"/>
+      <w:r>
+        <w:rPr>
+          <w:rFonts w:ascii="Consolas" w:eastAsia="Times New Roman" w:hAnsi="Consolas" w:cs="Consolas"/>
+          <w:color w:val="EEFFFF"/>
+          <w:sz w:val="26"/>
+          <w:szCs w:val="26"/>
+          <w:lang w:eastAsia="uk-UA"/>
+        </w:rPr>
+        <w:t xml:space="preserve"> </w:t>
+      </w:r>
+      <w:r>
+        <w:rPr>
+          <w:rFonts w:ascii="Consolas" w:eastAsia="Times New Roman" w:hAnsi="Consolas" w:cs="Consolas"/>
+          <w:color w:val="89DDFF"/>
+          <w:sz w:val="26"/>
+          <w:szCs w:val="26"/>
+          <w:lang w:eastAsia="uk-UA"/>
+        </w:rPr>
+        <w:t>}</w:t>
+      </w:r>
+      <w:r>
+        <w:rPr>
+          <w:rFonts w:ascii="Consolas" w:eastAsia="Times New Roman" w:hAnsi="Consolas" w:cs="Consolas"/>
+          <w:color w:val="EEFFFF"/>
+          <w:sz w:val="26"/>
+          <w:szCs w:val="26"/>
+          <w:lang w:eastAsia="uk-UA"/>
+        </w:rPr>
+        <w:t xml:space="preserve"> </w:t>
+      </w:r>
+      <w:proofErr w:type="spellStart"/>
+      <w:r>
+        <w:rPr>
+          <w:rFonts w:ascii="Consolas" w:eastAsia="Times New Roman" w:hAnsi="Consolas" w:cs="Consolas"/>
+          <w:i/>
+          <w:iCs/>
+          <w:color w:val="89DDFF"/>
+          <w:sz w:val="26"/>
+          <w:szCs w:val="26"/>
+          <w:lang w:eastAsia="uk-UA"/>
+        </w:rPr>
+        <w:t>from</w:t>
+      </w:r>
+      <w:proofErr w:type="spellEnd"/>
+      <w:r>
+        <w:rPr>
+          <w:rFonts w:ascii="Consolas" w:eastAsia="Times New Roman" w:hAnsi="Consolas" w:cs="Consolas"/>
+          <w:color w:val="EEFFFF"/>
+          <w:sz w:val="26"/>
+          <w:szCs w:val="26"/>
+          <w:lang w:eastAsia="uk-UA"/>
+        </w:rPr>
+        <w:t xml:space="preserve"> </w:t>
+      </w:r>
+      <w:r>
+        <w:rPr>
+          <w:rFonts w:ascii="Consolas" w:eastAsia="Times New Roman" w:hAnsi="Consolas" w:cs="Consolas"/>
+          <w:color w:val="89DDFF"/>
+          <w:sz w:val="26"/>
+          <w:szCs w:val="26"/>
+          <w:lang w:eastAsia="uk-UA"/>
+        </w:rPr>
+        <w:t>'</w:t>
+      </w:r>
+      <w:r>
+        <w:rPr>
+          <w:rFonts w:ascii="Consolas" w:eastAsia="Times New Roman" w:hAnsi="Consolas" w:cs="Consolas"/>
+          <w:color w:val="C3E88D"/>
+          <w:sz w:val="26"/>
+          <w:szCs w:val="26"/>
+          <w:lang w:eastAsia="uk-UA"/>
+        </w:rPr>
+        <w:t>@</w:t>
+      </w:r>
+      <w:proofErr w:type="spellStart"/>
+      <w:r>
+        <w:rPr>
+          <w:rFonts w:ascii="Consolas" w:eastAsia="Times New Roman" w:hAnsi="Consolas" w:cs="Consolas"/>
+          <w:color w:val="C3E88D"/>
+          <w:sz w:val="26"/>
+          <w:szCs w:val="26"/>
+          <w:lang w:eastAsia="uk-UA"/>
+        </w:rPr>
+        <w:t>angular</w:t>
+      </w:r>
+      <w:proofErr w:type="spellEnd"/>
+      <w:r>
+        <w:rPr>
+          <w:rFonts w:ascii="Consolas" w:eastAsia="Times New Roman" w:hAnsi="Consolas" w:cs="Consolas"/>
+          <w:color w:val="C3E88D"/>
+          <w:sz w:val="26"/>
+          <w:szCs w:val="26"/>
+          <w:lang w:eastAsia="uk-UA"/>
+        </w:rPr>
+        <w:t>/</w:t>
+      </w:r>
+      <w:proofErr w:type="spellStart"/>
+      <w:r>
+        <w:rPr>
+          <w:rFonts w:ascii="Consolas" w:eastAsia="Times New Roman" w:hAnsi="Consolas" w:cs="Consolas"/>
+          <w:color w:val="C3E88D"/>
+          <w:sz w:val="26"/>
+          <w:szCs w:val="26"/>
+          <w:lang w:eastAsia="uk-UA"/>
+        </w:rPr>
+        <w:t>router</w:t>
+      </w:r>
+      <w:proofErr w:type="spellEnd"/>
+      <w:r>
+        <w:rPr>
+          <w:rFonts w:ascii="Consolas" w:eastAsia="Times New Roman" w:hAnsi="Consolas" w:cs="Consolas"/>
+          <w:color w:val="89DDFF"/>
+          <w:sz w:val="26"/>
+          <w:szCs w:val="26"/>
+          <w:lang w:eastAsia="uk-UA"/>
+        </w:rPr>
+        <w:t>';</w:t>
+      </w:r>
+    </w:p>
+    <w:p>
+      <w:pPr>
+        <w:shd w:val="clear" w:color="auto" w:fill="212121"/>
+        <w:spacing w:after="0" w:line="345" w:lineRule="atLeast"/>
+        <w:rPr>
+          <w:rFonts w:ascii="Consolas" w:eastAsia="Times New Roman" w:hAnsi="Consolas" w:cs="Consolas"/>
+          <w:color w:val="EEFFFF"/>
+          <w:sz w:val="26"/>
+          <w:szCs w:val="26"/>
+          <w:lang w:eastAsia="uk-UA"/>
+        </w:rPr>
+      </w:pPr>
+      <w:proofErr w:type="spellStart"/>
+      <w:r>
+        <w:rPr>
+          <w:rFonts w:ascii="Consolas" w:eastAsia="Times New Roman" w:hAnsi="Consolas" w:cs="Consolas"/>
+          <w:i/>
+          <w:iCs/>
+          <w:color w:val="89DDFF"/>
+          <w:sz w:val="26"/>
+          <w:szCs w:val="26"/>
+          <w:lang w:eastAsia="uk-UA"/>
+        </w:rPr>
+        <w:t>import</w:t>
+      </w:r>
+      <w:proofErr w:type="spellEnd"/>
+      <w:r>
+        <w:rPr>
+          <w:rFonts w:ascii="Consolas" w:eastAsia="Times New Roman" w:hAnsi="Consolas" w:cs="Consolas"/>
+          <w:color w:val="EEFFFF"/>
+          <w:sz w:val="26"/>
+          <w:szCs w:val="26"/>
+          <w:lang w:eastAsia="uk-UA"/>
+        </w:rPr>
+        <w:t xml:space="preserve"> </w:t>
+      </w:r>
+      <w:r>
+        <w:rPr>
+          <w:rFonts w:ascii="Consolas" w:eastAsia="Times New Roman" w:hAnsi="Consolas" w:cs="Consolas"/>
+          <w:color w:val="89DDFF"/>
+          <w:sz w:val="26"/>
+          <w:szCs w:val="26"/>
+          <w:lang w:eastAsia="uk-UA"/>
+        </w:rPr>
+        <w:t>{</w:t>
+      </w:r>
+      <w:r>
+        <w:rPr>
+          <w:rFonts w:ascii="Consolas" w:eastAsia="Times New Roman" w:hAnsi="Consolas" w:cs="Consolas"/>
+          <w:color w:val="EEFFFF"/>
+          <w:sz w:val="26"/>
+          <w:szCs w:val="26"/>
+          <w:lang w:eastAsia="uk-UA"/>
+        </w:rPr>
+        <w:t xml:space="preserve"> </w:t>
+      </w:r>
+      <w:proofErr w:type="spellStart"/>
+      <w:r>
+        <w:rPr>
+          <w:rFonts w:ascii="Consolas" w:eastAsia="Times New Roman" w:hAnsi="Consolas" w:cs="Consolas"/>
+          <w:color w:val="EEFFFF"/>
+          <w:sz w:val="26"/>
+          <w:szCs w:val="26"/>
+          <w:lang w:eastAsia="uk-UA"/>
+        </w:rPr>
+        <w:t>ControlAccessService</w:t>
+      </w:r>
+      <w:proofErr w:type="spellEnd"/>
+      <w:r>
+        <w:rPr>
+          <w:rFonts w:ascii="Consolas" w:eastAsia="Times New Roman" w:hAnsi="Consolas" w:cs="Consolas"/>
+          <w:color w:val="EEFFFF"/>
+          <w:sz w:val="26"/>
+          <w:szCs w:val="26"/>
+          <w:lang w:eastAsia="uk-UA"/>
+        </w:rPr>
+        <w:t xml:space="preserve"> </w:t>
+      </w:r>
+      <w:r>
+        <w:rPr>
+          <w:rFonts w:ascii="Consolas" w:eastAsia="Times New Roman" w:hAnsi="Consolas" w:cs="Consolas"/>
+          <w:color w:val="89DDFF"/>
+          <w:sz w:val="26"/>
+          <w:szCs w:val="26"/>
+          <w:lang w:eastAsia="uk-UA"/>
+        </w:rPr>
+        <w:t>}</w:t>
+      </w:r>
+      <w:r>
+        <w:rPr>
+          <w:rFonts w:ascii="Consolas" w:eastAsia="Times New Roman" w:hAnsi="Consolas" w:cs="Consolas"/>
+          <w:color w:val="EEFFFF"/>
+          <w:sz w:val="26"/>
+          <w:szCs w:val="26"/>
+          <w:lang w:eastAsia="uk-UA"/>
+        </w:rPr>
+        <w:t xml:space="preserve"> </w:t>
+      </w:r>
+      <w:proofErr w:type="spellStart"/>
+      <w:r>
+        <w:rPr>
+          <w:rFonts w:ascii="Consolas" w:eastAsia="Times New Roman" w:hAnsi="Consolas" w:cs="Consolas"/>
+          <w:i/>
+          <w:iCs/>
+          <w:color w:val="89DDFF"/>
+          <w:sz w:val="26"/>
+          <w:szCs w:val="26"/>
+          <w:lang w:eastAsia="uk-UA"/>
+        </w:rPr>
+        <w:t>from</w:t>
+      </w:r>
+      <w:proofErr w:type="spellEnd"/>
+      <w:r>
+        <w:rPr>
+          <w:rFonts w:ascii="Consolas" w:eastAsia="Times New Roman" w:hAnsi="Consolas" w:cs="Consolas"/>
+          <w:color w:val="EEFFFF"/>
+          <w:sz w:val="26"/>
+          <w:szCs w:val="26"/>
+          <w:lang w:eastAsia="uk-UA"/>
+        </w:rPr>
+        <w:t xml:space="preserve"> </w:t>
+      </w:r>
+      <w:r>
+        <w:rPr>
+          <w:rFonts w:ascii="Consolas" w:eastAsia="Times New Roman" w:hAnsi="Consolas" w:cs="Consolas"/>
+          <w:color w:val="89DDFF"/>
+          <w:sz w:val="26"/>
+          <w:szCs w:val="26"/>
+          <w:lang w:eastAsia="uk-UA"/>
+        </w:rPr>
+        <w:t>'</w:t>
+      </w:r>
+      <w:r>
+        <w:rPr>
+          <w:rFonts w:ascii="Consolas" w:eastAsia="Times New Roman" w:hAnsi="Consolas" w:cs="Consolas"/>
+          <w:color w:val="C3E88D"/>
+          <w:sz w:val="26"/>
+          <w:szCs w:val="26"/>
+          <w:lang w:eastAsia="uk-UA"/>
+        </w:rPr>
+        <w:t>./</w:t>
+      </w:r>
+      <w:proofErr w:type="spellStart"/>
+      <w:r>
+        <w:rPr>
+          <w:rFonts w:ascii="Consolas" w:eastAsia="Times New Roman" w:hAnsi="Consolas" w:cs="Consolas"/>
+          <w:color w:val="C3E88D"/>
+          <w:sz w:val="26"/>
+          <w:szCs w:val="26"/>
+          <w:lang w:eastAsia="uk-UA"/>
+        </w:rPr>
+        <w:t>global-services</w:t>
+      </w:r>
+      <w:proofErr w:type="spellEnd"/>
+      <w:r>
+        <w:rPr>
+          <w:rFonts w:ascii="Consolas" w:eastAsia="Times New Roman" w:hAnsi="Consolas" w:cs="Consolas"/>
+          <w:color w:val="C3E88D"/>
+          <w:sz w:val="26"/>
+          <w:szCs w:val="26"/>
+          <w:lang w:eastAsia="uk-UA"/>
+        </w:rPr>
+        <w:t>/</w:t>
+      </w:r>
+      <w:proofErr w:type="spellStart"/>
+      <w:r>
+        <w:rPr>
+          <w:rFonts w:ascii="Consolas" w:eastAsia="Times New Roman" w:hAnsi="Consolas" w:cs="Consolas"/>
+          <w:color w:val="C3E88D"/>
+          <w:sz w:val="26"/>
+          <w:szCs w:val="26"/>
+          <w:lang w:eastAsia="uk-UA"/>
+        </w:rPr>
+        <w:t>control-access.service</w:t>
+      </w:r>
+      <w:proofErr w:type="spellEnd"/>
+      <w:r>
+        <w:rPr>
+          <w:rFonts w:ascii="Consolas" w:eastAsia="Times New Roman" w:hAnsi="Consolas" w:cs="Consolas"/>
+          <w:color w:val="89DDFF"/>
+          <w:sz w:val="26"/>
+          <w:szCs w:val="26"/>
+          <w:lang w:eastAsia="uk-UA"/>
+        </w:rPr>
+        <w:t>';</w:t>
+      </w:r>
+    </w:p>
+    <w:p>
+      <w:pPr>
+        <w:shd w:val="clear" w:color="auto" w:fill="212121"/>
+        <w:spacing w:after="0" w:line="345" w:lineRule="atLeast"/>
+        <w:rPr>
+          <w:rFonts w:ascii="Consolas" w:eastAsia="Times New Roman" w:hAnsi="Consolas" w:cs="Consolas"/>
+          <w:color w:val="EEFFFF"/>
+          <w:sz w:val="26"/>
+          <w:szCs w:val="26"/>
+          <w:lang w:eastAsia="uk-UA"/>
+        </w:rPr>
+      </w:pPr>
+    </w:p>
+    <w:p>
+      <w:pPr>
+        <w:shd w:val="clear" w:color="auto" w:fill="212121"/>
+        <w:spacing w:after="0" w:line="345" w:lineRule="atLeast"/>
+        <w:rPr>
+          <w:rFonts w:ascii="Consolas" w:eastAsia="Times New Roman" w:hAnsi="Consolas" w:cs="Consolas"/>
+          <w:color w:val="EEFFFF"/>
+          <w:sz w:val="26"/>
+          <w:szCs w:val="26"/>
+          <w:lang w:eastAsia="uk-UA"/>
+        </w:rPr>
+      </w:pPr>
+      <w:r>
+        <w:rPr>
+          <w:rFonts w:ascii="Consolas" w:eastAsia="Times New Roman" w:hAnsi="Consolas" w:cs="Consolas"/>
+          <w:color w:val="89DDFF"/>
+          <w:sz w:val="26"/>
+          <w:szCs w:val="26"/>
+          <w:lang w:eastAsia="uk-UA"/>
+        </w:rPr>
+        <w:t>@</w:t>
+      </w:r>
+      <w:proofErr w:type="spellStart"/>
+      <w:r>
+        <w:rPr>
+          <w:rFonts w:ascii="Consolas" w:eastAsia="Times New Roman" w:hAnsi="Consolas" w:cs="Consolas"/>
+          <w:color w:val="82AAFF"/>
+          <w:sz w:val="26"/>
+          <w:szCs w:val="26"/>
+          <w:lang w:eastAsia="uk-UA"/>
+        </w:rPr>
+        <w:t>Component</w:t>
+      </w:r>
+      <w:proofErr w:type="spellEnd"/>
+      <w:r>
+        <w:rPr>
+          <w:rFonts w:ascii="Consolas" w:eastAsia="Times New Roman" w:hAnsi="Consolas" w:cs="Consolas"/>
+          <w:color w:val="EEFFFF"/>
+          <w:sz w:val="26"/>
+          <w:szCs w:val="26"/>
+          <w:lang w:eastAsia="uk-UA"/>
+        </w:rPr>
+        <w:t>(</w:t>
+      </w:r>
+      <w:r>
+        <w:rPr>
+          <w:rFonts w:ascii="Consolas" w:eastAsia="Times New Roman" w:hAnsi="Consolas" w:cs="Consolas"/>
+          <w:color w:val="89DDFF"/>
+          <w:sz w:val="26"/>
+          <w:szCs w:val="26"/>
+          <w:lang w:eastAsia="uk-UA"/>
+        </w:rPr>
+        <w:t>{</w:t>
+      </w:r>
+    </w:p>
+    <w:p>
+      <w:pPr>
+        <w:shd w:val="clear" w:color="auto" w:fill="212121"/>
+        <w:spacing w:after="0" w:line="345" w:lineRule="atLeast"/>
+        <w:rPr>
+          <w:rFonts w:ascii="Consolas" w:eastAsia="Times New Roman" w:hAnsi="Consolas" w:cs="Consolas"/>
+          <w:color w:val="EEFFFF"/>
+          <w:sz w:val="26"/>
+          <w:szCs w:val="26"/>
+          <w:lang w:eastAsia="uk-UA"/>
+        </w:rPr>
+      </w:pPr>
+      <w:r>
+        <w:rPr>
+          <w:rFonts w:ascii="Consolas" w:eastAsia="Times New Roman" w:hAnsi="Consolas" w:cs="Consolas"/>
+          <w:color w:val="EEFFFF"/>
+          <w:sz w:val="26"/>
+          <w:szCs w:val="26"/>
+          <w:lang w:eastAsia="uk-UA"/>
+        </w:rPr>
+        <w:t xml:space="preserve">  </w:t>
+      </w:r>
+      <w:proofErr w:type="spellStart"/>
+      <w:r>
+        <w:rPr>
+          <w:rFonts w:ascii="Consolas" w:eastAsia="Times New Roman" w:hAnsi="Consolas" w:cs="Consolas"/>
+          <w:color w:val="EEFFFF"/>
+          <w:sz w:val="26"/>
+          <w:szCs w:val="26"/>
+          <w:lang w:eastAsia="uk-UA"/>
+        </w:rPr>
+        <w:t>selector</w:t>
+      </w:r>
+      <w:proofErr w:type="spellEnd"/>
+      <w:r>
+        <w:rPr>
+          <w:rFonts w:ascii="Consolas" w:eastAsia="Times New Roman" w:hAnsi="Consolas" w:cs="Consolas"/>
+          <w:color w:val="89DDFF"/>
+          <w:sz w:val="26"/>
+          <w:szCs w:val="26"/>
+          <w:lang w:eastAsia="uk-UA"/>
+        </w:rPr>
+        <w:t>:</w:t>
+      </w:r>
+      <w:r>
+        <w:rPr>
+          <w:rFonts w:ascii="Consolas" w:eastAsia="Times New Roman" w:hAnsi="Consolas" w:cs="Consolas"/>
+          <w:color w:val="EEFFFF"/>
+          <w:sz w:val="26"/>
+          <w:szCs w:val="26"/>
+          <w:lang w:eastAsia="uk-UA"/>
+        </w:rPr>
+        <w:t xml:space="preserve"> </w:t>
+      </w:r>
+      <w:r>
+        <w:rPr>
+          <w:rFonts w:ascii="Consolas" w:eastAsia="Times New Roman" w:hAnsi="Consolas" w:cs="Consolas"/>
+          <w:color w:val="89DDFF"/>
+          <w:sz w:val="26"/>
+          <w:szCs w:val="26"/>
+          <w:lang w:eastAsia="uk-UA"/>
+        </w:rPr>
+        <w:t>'</w:t>
+      </w:r>
+      <w:proofErr w:type="spellStart"/>
+      <w:r>
+        <w:rPr>
+          <w:rFonts w:ascii="Consolas" w:eastAsia="Times New Roman" w:hAnsi="Consolas" w:cs="Consolas"/>
+          <w:color w:val="C3E88D"/>
+          <w:sz w:val="26"/>
+          <w:szCs w:val="26"/>
+          <w:lang w:eastAsia="uk-UA"/>
+        </w:rPr>
+        <w:t>app-root</w:t>
+      </w:r>
+      <w:proofErr w:type="spellEnd"/>
+      <w:r>
+        <w:rPr>
+          <w:rFonts w:ascii="Consolas" w:eastAsia="Times New Roman" w:hAnsi="Consolas" w:cs="Consolas"/>
+          <w:color w:val="89DDFF"/>
+          <w:sz w:val="26"/>
+          <w:szCs w:val="26"/>
+          <w:lang w:eastAsia="uk-UA"/>
+        </w:rPr>
+        <w:t>',</w:t>
+      </w:r>
+    </w:p>
+    <w:p>
+      <w:pPr>
+        <w:shd w:val="clear" w:color="auto" w:fill="212121"/>
+        <w:spacing w:after="0" w:line="345" w:lineRule="atLeast"/>
+        <w:rPr>
+          <w:rFonts w:ascii="Consolas" w:eastAsia="Times New Roman" w:hAnsi="Consolas" w:cs="Consolas"/>
+          <w:color w:val="EEFFFF"/>
+          <w:sz w:val="26"/>
+          <w:szCs w:val="26"/>
+          <w:lang w:eastAsia="uk-UA"/>
+        </w:rPr>
+      </w:pPr>
+      <w:r>
+        <w:rPr>
+          <w:rFonts w:ascii="Consolas" w:eastAsia="Times New Roman" w:hAnsi="Consolas" w:cs="Consolas"/>
+          <w:color w:val="EEFFFF"/>
+          <w:sz w:val="26"/>
+          <w:szCs w:val="26"/>
+          <w:lang w:eastAsia="uk-UA"/>
+        </w:rPr>
+        <w:t xml:space="preserve">  </w:t>
+      </w:r>
+      <w:proofErr w:type="spellStart"/>
+      <w:r>
+        <w:rPr>
+          <w:rFonts w:ascii="Consolas" w:eastAsia="Times New Roman" w:hAnsi="Consolas" w:cs="Consolas"/>
+          <w:color w:val="EEFFFF"/>
+          <w:sz w:val="26"/>
+          <w:szCs w:val="26"/>
+          <w:lang w:eastAsia="uk-UA"/>
+        </w:rPr>
+        <w:t>templateUrl</w:t>
+      </w:r>
+      <w:proofErr w:type="spellEnd"/>
+      <w:r>
+        <w:rPr>
+          <w:rFonts w:ascii="Consolas" w:eastAsia="Times New Roman" w:hAnsi="Consolas" w:cs="Consolas"/>
+          <w:color w:val="89DDFF"/>
+          <w:sz w:val="26"/>
+          <w:szCs w:val="26"/>
+          <w:lang w:eastAsia="uk-UA"/>
+        </w:rPr>
+        <w:t>:</w:t>
+      </w:r>
+      <w:r>
+        <w:rPr>
+          <w:rFonts w:ascii="Consolas" w:eastAsia="Times New Roman" w:hAnsi="Consolas" w:cs="Consolas"/>
+          <w:color w:val="EEFFFF"/>
+          <w:sz w:val="26"/>
+          <w:szCs w:val="26"/>
+          <w:lang w:eastAsia="uk-UA"/>
+        </w:rPr>
+        <w:t xml:space="preserve"> </w:t>
+      </w:r>
+      <w:r>
+        <w:rPr>
+          <w:rFonts w:ascii="Consolas" w:eastAsia="Times New Roman" w:hAnsi="Consolas" w:cs="Consolas"/>
+          <w:color w:val="89DDFF"/>
+          <w:sz w:val="26"/>
+          <w:szCs w:val="26"/>
+          <w:lang w:eastAsia="uk-UA"/>
+        </w:rPr>
+        <w:t>'</w:t>
+      </w:r>
+      <w:r>
+        <w:rPr>
+          <w:rFonts w:ascii="Consolas" w:eastAsia="Times New Roman" w:hAnsi="Consolas" w:cs="Consolas"/>
+          <w:color w:val="C3E88D"/>
+          <w:sz w:val="26"/>
+          <w:szCs w:val="26"/>
+          <w:lang w:eastAsia="uk-UA"/>
+        </w:rPr>
+        <w:t>./app.component.html</w:t>
+      </w:r>
+      <w:r>
+        <w:rPr>
+          <w:rFonts w:ascii="Consolas" w:eastAsia="Times New Roman" w:hAnsi="Consolas" w:cs="Consolas"/>
+          <w:color w:val="89DDFF"/>
+          <w:sz w:val="26"/>
+          <w:szCs w:val="26"/>
+          <w:lang w:eastAsia="uk-UA"/>
+        </w:rPr>
+        <w:t>',</w:t>
+      </w:r>
+    </w:p>
+    <w:p>
+      <w:pPr>
+        <w:shd w:val="clear" w:color="auto" w:fill="212121"/>
+        <w:spacing w:after="0" w:line="345" w:lineRule="atLeast"/>
+        <w:rPr>
+          <w:rFonts w:ascii="Consolas" w:eastAsia="Times New Roman" w:hAnsi="Consolas" w:cs="Consolas"/>
+          <w:color w:val="EEFFFF"/>
+          <w:sz w:val="26"/>
+          <w:szCs w:val="26"/>
+          <w:lang w:eastAsia="uk-UA"/>
+        </w:rPr>
+      </w:pPr>
+      <w:r>
+        <w:rPr>
+          <w:rFonts w:ascii="Consolas" w:eastAsia="Times New Roman" w:hAnsi="Consolas" w:cs="Consolas"/>
+          <w:color w:val="EEFFFF"/>
+          <w:sz w:val="26"/>
+          <w:szCs w:val="26"/>
+          <w:lang w:eastAsia="uk-UA"/>
+        </w:rPr>
+        <w:t xml:space="preserve">  </w:t>
+      </w:r>
+      <w:proofErr w:type="spellStart"/>
+      <w:r>
+        <w:rPr>
+          <w:rFonts w:ascii="Consolas" w:eastAsia="Times New Roman" w:hAnsi="Consolas" w:cs="Consolas"/>
+          <w:color w:val="EEFFFF"/>
+          <w:sz w:val="26"/>
+          <w:szCs w:val="26"/>
+          <w:lang w:eastAsia="uk-UA"/>
+        </w:rPr>
+        <w:t>styleUrls</w:t>
+      </w:r>
+      <w:proofErr w:type="spellEnd"/>
+      <w:r>
+        <w:rPr>
+          <w:rFonts w:ascii="Consolas" w:eastAsia="Times New Roman" w:hAnsi="Consolas" w:cs="Consolas"/>
+          <w:color w:val="89DDFF"/>
+          <w:sz w:val="26"/>
+          <w:szCs w:val="26"/>
+          <w:lang w:eastAsia="uk-UA"/>
+        </w:rPr>
+        <w:t>:</w:t>
+      </w:r>
+      <w:r>
+        <w:rPr>
+          <w:rFonts w:ascii="Consolas" w:eastAsia="Times New Roman" w:hAnsi="Consolas" w:cs="Consolas"/>
+          <w:color w:val="EEFFFF"/>
+          <w:sz w:val="26"/>
+          <w:szCs w:val="26"/>
+          <w:lang w:eastAsia="uk-UA"/>
+        </w:rPr>
+        <w:t xml:space="preserve"> [</w:t>
+      </w:r>
+      <w:r>
+        <w:rPr>
+          <w:rFonts w:ascii="Consolas" w:eastAsia="Times New Roman" w:hAnsi="Consolas" w:cs="Consolas"/>
+          <w:color w:val="89DDFF"/>
+          <w:sz w:val="26"/>
+          <w:szCs w:val="26"/>
+          <w:lang w:eastAsia="uk-UA"/>
+        </w:rPr>
+        <w:t>'</w:t>
+      </w:r>
+      <w:r>
+        <w:rPr>
+          <w:rFonts w:ascii="Consolas" w:eastAsia="Times New Roman" w:hAnsi="Consolas" w:cs="Consolas"/>
+          <w:color w:val="C3E88D"/>
+          <w:sz w:val="26"/>
+          <w:szCs w:val="26"/>
+          <w:lang w:eastAsia="uk-UA"/>
+        </w:rPr>
+        <w:t>./app.component.css</w:t>
+      </w:r>
+      <w:r>
+        <w:rPr>
+          <w:rFonts w:ascii="Consolas" w:eastAsia="Times New Roman" w:hAnsi="Consolas" w:cs="Consolas"/>
+          <w:color w:val="89DDFF"/>
+          <w:sz w:val="26"/>
+          <w:szCs w:val="26"/>
+          <w:lang w:eastAsia="uk-UA"/>
+        </w:rPr>
+        <w:t>'</w:t>
+      </w:r>
+      <w:r>
+        <w:rPr>
+          <w:rFonts w:ascii="Consolas" w:eastAsia="Times New Roman" w:hAnsi="Consolas" w:cs="Consolas"/>
+          <w:color w:val="EEFFFF"/>
+          <w:sz w:val="26"/>
+          <w:szCs w:val="26"/>
+          <w:lang w:eastAsia="uk-UA"/>
+        </w:rPr>
+        <w:t>]</w:t>
+      </w:r>
+    </w:p>
+    <w:p>
+      <w:pPr>
+        <w:shd w:val="clear" w:color="auto" w:fill="212121"/>
+        <w:spacing w:after="0" w:line="345" w:lineRule="atLeast"/>
+        <w:rPr>
+          <w:rFonts w:ascii="Consolas" w:eastAsia="Times New Roman" w:hAnsi="Consolas" w:cs="Consolas"/>
+          <w:color w:val="EEFFFF"/>
+          <w:sz w:val="26"/>
+          <w:szCs w:val="26"/>
+          <w:lang w:eastAsia="uk-UA"/>
+        </w:rPr>
+      </w:pPr>
+      <w:r>
+        <w:rPr>
+          <w:rFonts w:ascii="Consolas" w:eastAsia="Times New Roman" w:hAnsi="Consolas" w:cs="Consolas"/>
+          <w:color w:val="89DDFF"/>
+          <w:sz w:val="26"/>
+          <w:szCs w:val="26"/>
+          <w:lang w:eastAsia="uk-UA"/>
+        </w:rPr>
+        <w:t>}</w:t>
+      </w:r>
+      <w:r>
+        <w:rPr>
+          <w:rFonts w:ascii="Consolas" w:eastAsia="Times New Roman" w:hAnsi="Consolas" w:cs="Consolas"/>
+          <w:color w:val="EEFFFF"/>
+          <w:sz w:val="26"/>
+          <w:szCs w:val="26"/>
+          <w:lang w:eastAsia="uk-UA"/>
+        </w:rPr>
+        <w:t>)</w:t>
+      </w:r>
+    </w:p>
+    <w:p>
+      <w:pPr>
+        <w:shd w:val="clear" w:color="auto" w:fill="212121"/>
+        <w:spacing w:after="0" w:line="345" w:lineRule="atLeast"/>
+        <w:rPr>
+          <w:rFonts w:ascii="Consolas" w:eastAsia="Times New Roman" w:hAnsi="Consolas" w:cs="Consolas"/>
+          <w:color w:val="EEFFFF"/>
+          <w:sz w:val="26"/>
+          <w:szCs w:val="26"/>
+          <w:lang w:eastAsia="uk-UA"/>
+        </w:rPr>
+      </w:pPr>
+      <w:proofErr w:type="spellStart"/>
+      <w:r>
+        <w:rPr>
+          <w:rFonts w:ascii="Consolas" w:eastAsia="Times New Roman" w:hAnsi="Consolas" w:cs="Consolas"/>
+          <w:i/>
+          <w:iCs/>
+          <w:color w:val="89DDFF"/>
+          <w:sz w:val="26"/>
+          <w:szCs w:val="26"/>
+          <w:lang w:eastAsia="uk-UA"/>
+        </w:rPr>
+        <w:t>export</w:t>
+      </w:r>
+      <w:proofErr w:type="spellEnd"/>
+      <w:r>
+        <w:rPr>
+          <w:rFonts w:ascii="Consolas" w:eastAsia="Times New Roman" w:hAnsi="Consolas" w:cs="Consolas"/>
+          <w:color w:val="EEFFFF"/>
+          <w:sz w:val="26"/>
+          <w:szCs w:val="26"/>
+          <w:lang w:eastAsia="uk-UA"/>
+        </w:rPr>
+        <w:t xml:space="preserve"> </w:t>
+      </w:r>
+      <w:proofErr w:type="spellStart"/>
+      <w:r>
+        <w:rPr>
+          <w:rFonts w:ascii="Consolas" w:eastAsia="Times New Roman" w:hAnsi="Consolas" w:cs="Consolas"/>
+          <w:color w:val="C792EA"/>
+          <w:sz w:val="26"/>
+          <w:szCs w:val="26"/>
+          <w:lang w:eastAsia="uk-UA"/>
+        </w:rPr>
+        <w:t>class</w:t>
+      </w:r>
+      <w:proofErr w:type="spellEnd"/>
+      <w:r>
+        <w:rPr>
+          <w:rFonts w:ascii="Consolas" w:eastAsia="Times New Roman" w:hAnsi="Consolas" w:cs="Consolas"/>
+          <w:color w:val="EEFFFF"/>
+          <w:sz w:val="26"/>
+          <w:szCs w:val="26"/>
+          <w:lang w:eastAsia="uk-UA"/>
+        </w:rPr>
+        <w:t xml:space="preserve"> </w:t>
+      </w:r>
+      <w:proofErr w:type="spellStart"/>
+      <w:r>
+        <w:rPr>
+          <w:rFonts w:ascii="Consolas" w:eastAsia="Times New Roman" w:hAnsi="Consolas" w:cs="Consolas"/>
+          <w:color w:val="FFCB6B"/>
+          <w:sz w:val="26"/>
+          <w:szCs w:val="26"/>
+          <w:lang w:eastAsia="uk-UA"/>
+        </w:rPr>
+        <w:t>AppComponent</w:t>
+      </w:r>
+      <w:proofErr w:type="spellEnd"/>
+      <w:r>
+        <w:rPr>
+          <w:rFonts w:ascii="Consolas" w:eastAsia="Times New Roman" w:hAnsi="Consolas" w:cs="Consolas"/>
+          <w:color w:val="EEFFFF"/>
+          <w:sz w:val="26"/>
+          <w:szCs w:val="26"/>
+          <w:lang w:eastAsia="uk-UA"/>
+        </w:rPr>
+        <w:t xml:space="preserve"> </w:t>
+      </w:r>
+      <w:proofErr w:type="spellStart"/>
+      <w:r>
+        <w:rPr>
+          <w:rFonts w:ascii="Consolas" w:eastAsia="Times New Roman" w:hAnsi="Consolas" w:cs="Consolas"/>
+          <w:color w:val="C792EA"/>
+          <w:sz w:val="26"/>
+          <w:szCs w:val="26"/>
+          <w:lang w:eastAsia="uk-UA"/>
+        </w:rPr>
+        <w:t>implements</w:t>
+      </w:r>
+      <w:proofErr w:type="spellEnd"/>
+      <w:r>
+        <w:rPr>
+          <w:rFonts w:ascii="Consolas" w:eastAsia="Times New Roman" w:hAnsi="Consolas" w:cs="Consolas"/>
+          <w:color w:val="EEFFFF"/>
+          <w:sz w:val="26"/>
+          <w:szCs w:val="26"/>
+          <w:lang w:eastAsia="uk-UA"/>
+        </w:rPr>
+        <w:t xml:space="preserve"> </w:t>
+      </w:r>
+      <w:proofErr w:type="spellStart"/>
+      <w:r>
+        <w:rPr>
+          <w:rFonts w:ascii="Consolas" w:eastAsia="Times New Roman" w:hAnsi="Consolas" w:cs="Consolas"/>
+          <w:color w:val="C3E88D"/>
+          <w:sz w:val="26"/>
+          <w:szCs w:val="26"/>
+          <w:lang w:eastAsia="uk-UA"/>
+        </w:rPr>
+        <w:t>OnInit</w:t>
+      </w:r>
+      <w:proofErr w:type="spellEnd"/>
+      <w:r>
+        <w:rPr>
+          <w:rFonts w:ascii="Consolas" w:eastAsia="Times New Roman" w:hAnsi="Consolas" w:cs="Consolas"/>
+          <w:color w:val="EEFFFF"/>
+          <w:sz w:val="26"/>
+          <w:szCs w:val="26"/>
+          <w:lang w:eastAsia="uk-UA"/>
+        </w:rPr>
+        <w:t xml:space="preserve"> </w:t>
+      </w:r>
+      <w:r>
+        <w:rPr>
+          <w:rFonts w:ascii="Consolas" w:eastAsia="Times New Roman" w:hAnsi="Consolas" w:cs="Consolas"/>
+          <w:color w:val="89DDFF"/>
+          <w:sz w:val="26"/>
+          <w:szCs w:val="26"/>
+          <w:lang w:eastAsia="uk-UA"/>
+        </w:rPr>
+        <w:t>{</w:t>
+      </w:r>
+    </w:p>
+    <w:p>
+      <w:pPr>
+        <w:shd w:val="clear" w:color="auto" w:fill="212121"/>
+        <w:spacing w:after="0" w:line="345" w:lineRule="atLeast"/>
+        <w:rPr>
+          <w:rFonts w:ascii="Consolas" w:eastAsia="Times New Roman" w:hAnsi="Consolas" w:cs="Consolas"/>
+          <w:color w:val="EEFFFF"/>
+          <w:sz w:val="26"/>
+          <w:szCs w:val="26"/>
+          <w:lang w:eastAsia="uk-UA"/>
+        </w:rPr>
+      </w:pPr>
+      <w:r>
+        <w:rPr>
+          <w:rFonts w:ascii="Consolas" w:eastAsia="Times New Roman" w:hAnsi="Consolas" w:cs="Consolas"/>
+          <w:color w:val="EEFFFF"/>
+          <w:sz w:val="26"/>
+          <w:szCs w:val="26"/>
+          <w:lang w:eastAsia="uk-UA"/>
+        </w:rPr>
+        <w:t xml:space="preserve">  </w:t>
+      </w:r>
+      <w:proofErr w:type="spellStart"/>
+      <w:r>
+        <w:rPr>
+          <w:rFonts w:ascii="Consolas" w:eastAsia="Times New Roman" w:hAnsi="Consolas" w:cs="Consolas"/>
+          <w:color w:val="C792EA"/>
+          <w:sz w:val="26"/>
+          <w:szCs w:val="26"/>
+          <w:lang w:eastAsia="uk-UA"/>
+        </w:rPr>
+        <w:t>public</w:t>
+      </w:r>
+      <w:proofErr w:type="spellEnd"/>
+      <w:r>
+        <w:rPr>
+          <w:rFonts w:ascii="Consolas" w:eastAsia="Times New Roman" w:hAnsi="Consolas" w:cs="Consolas"/>
+          <w:color w:val="EEFFFF"/>
+          <w:sz w:val="26"/>
+          <w:szCs w:val="26"/>
+          <w:lang w:eastAsia="uk-UA"/>
+        </w:rPr>
+        <w:t xml:space="preserve"> </w:t>
+      </w:r>
+      <w:proofErr w:type="spellStart"/>
+      <w:r>
+        <w:rPr>
+          <w:rFonts w:ascii="Consolas" w:eastAsia="Times New Roman" w:hAnsi="Consolas" w:cs="Consolas"/>
+          <w:color w:val="EEFFFF"/>
+          <w:sz w:val="26"/>
+          <w:szCs w:val="26"/>
+          <w:lang w:eastAsia="uk-UA"/>
+        </w:rPr>
+        <w:t>title</w:t>
+      </w:r>
+      <w:proofErr w:type="spellEnd"/>
+      <w:r>
+        <w:rPr>
+          <w:rFonts w:ascii="Consolas" w:eastAsia="Times New Roman" w:hAnsi="Consolas" w:cs="Consolas"/>
+          <w:color w:val="EEFFFF"/>
+          <w:sz w:val="26"/>
+          <w:szCs w:val="26"/>
+          <w:lang w:eastAsia="uk-UA"/>
+        </w:rPr>
+        <w:t xml:space="preserve"> </w:t>
+      </w:r>
+      <w:r>
+        <w:rPr>
+          <w:rFonts w:ascii="Consolas" w:eastAsia="Times New Roman" w:hAnsi="Consolas" w:cs="Consolas"/>
+          <w:color w:val="C792EA"/>
+          <w:sz w:val="26"/>
+          <w:szCs w:val="26"/>
+          <w:lang w:eastAsia="uk-UA"/>
+        </w:rPr>
+        <w:t>=</w:t>
+      </w:r>
+      <w:r>
+        <w:rPr>
+          <w:rFonts w:ascii="Consolas" w:eastAsia="Times New Roman" w:hAnsi="Consolas" w:cs="Consolas"/>
+          <w:color w:val="EEFFFF"/>
+          <w:sz w:val="26"/>
+          <w:szCs w:val="26"/>
+          <w:lang w:eastAsia="uk-UA"/>
+        </w:rPr>
+        <w:t xml:space="preserve"> </w:t>
+      </w:r>
+      <w:r>
+        <w:rPr>
+          <w:rFonts w:ascii="Consolas" w:eastAsia="Times New Roman" w:hAnsi="Consolas" w:cs="Consolas"/>
+          <w:color w:val="89DDFF"/>
+          <w:sz w:val="26"/>
+          <w:szCs w:val="26"/>
+          <w:lang w:eastAsia="uk-UA"/>
+        </w:rPr>
+        <w:t>'</w:t>
+      </w:r>
+      <w:proofErr w:type="spellStart"/>
+      <w:r>
+        <w:rPr>
+          <w:rFonts w:ascii="Consolas" w:eastAsia="Times New Roman" w:hAnsi="Consolas" w:cs="Consolas"/>
+          <w:color w:val="C3E88D"/>
+          <w:sz w:val="26"/>
+          <w:szCs w:val="26"/>
+          <w:lang w:eastAsia="uk-UA"/>
+        </w:rPr>
+        <w:t>portfolio</w:t>
+      </w:r>
+      <w:proofErr w:type="spellEnd"/>
+      <w:r>
+        <w:rPr>
+          <w:rFonts w:ascii="Consolas" w:eastAsia="Times New Roman" w:hAnsi="Consolas" w:cs="Consolas"/>
+          <w:color w:val="89DDFF"/>
+          <w:sz w:val="26"/>
+          <w:szCs w:val="26"/>
+          <w:lang w:eastAsia="uk-UA"/>
+        </w:rPr>
+        <w:t>';</w:t>
+      </w:r>
+    </w:p>
+    <w:p>
+      <w:pPr>
+        <w:shd w:val="clear" w:color="auto" w:fill="212121"/>
+        <w:spacing w:after="0" w:line="345" w:lineRule="atLeast"/>
+        <w:rPr>
+          <w:rFonts w:ascii="Consolas" w:eastAsia="Times New Roman" w:hAnsi="Consolas" w:cs="Consolas"/>
+          <w:color w:val="EEFFFF"/>
+          <w:sz w:val="26"/>
+          <w:szCs w:val="26"/>
+          <w:lang w:eastAsia="uk-UA"/>
+        </w:rPr>
+      </w:pPr>
+      <w:r>
+        <w:rPr>
+          <w:rFonts w:ascii="Consolas" w:eastAsia="Times New Roman" w:hAnsi="Consolas" w:cs="Consolas"/>
+          <w:color w:val="EEFFFF"/>
+          <w:sz w:val="26"/>
+          <w:szCs w:val="26"/>
+          <w:lang w:eastAsia="uk-UA"/>
+        </w:rPr>
+        <w:t xml:space="preserve">  </w:t>
+      </w:r>
+      <w:proofErr w:type="spellStart"/>
+      <w:r>
+        <w:rPr>
+          <w:rFonts w:ascii="Consolas" w:eastAsia="Times New Roman" w:hAnsi="Consolas" w:cs="Consolas"/>
+          <w:color w:val="C792EA"/>
+          <w:sz w:val="26"/>
+          <w:szCs w:val="26"/>
+          <w:lang w:eastAsia="uk-UA"/>
+        </w:rPr>
+        <w:t>public</w:t>
+      </w:r>
+      <w:proofErr w:type="spellEnd"/>
+      <w:r>
+        <w:rPr>
+          <w:rFonts w:ascii="Consolas" w:eastAsia="Times New Roman" w:hAnsi="Consolas" w:cs="Consolas"/>
+          <w:color w:val="EEFFFF"/>
+          <w:sz w:val="26"/>
+          <w:szCs w:val="26"/>
+          <w:lang w:eastAsia="uk-UA"/>
+        </w:rPr>
+        <w:t xml:space="preserve"> </w:t>
+      </w:r>
+      <w:proofErr w:type="spellStart"/>
+      <w:r>
+        <w:rPr>
+          <w:rFonts w:ascii="Consolas" w:eastAsia="Times New Roman" w:hAnsi="Consolas" w:cs="Consolas"/>
+          <w:color w:val="EEFFFF"/>
+          <w:sz w:val="26"/>
+          <w:szCs w:val="26"/>
+          <w:lang w:eastAsia="uk-UA"/>
+        </w:rPr>
+        <w:t>showHeader</w:t>
+      </w:r>
+      <w:proofErr w:type="spellEnd"/>
+      <w:r>
+        <w:rPr>
+          <w:rFonts w:ascii="Consolas" w:eastAsia="Times New Roman" w:hAnsi="Consolas" w:cs="Consolas"/>
+          <w:color w:val="C792EA"/>
+          <w:sz w:val="26"/>
+          <w:szCs w:val="26"/>
+          <w:lang w:eastAsia="uk-UA"/>
+        </w:rPr>
+        <w:t>:</w:t>
+      </w:r>
+      <w:r>
+        <w:rPr>
+          <w:rFonts w:ascii="Consolas" w:eastAsia="Times New Roman" w:hAnsi="Consolas" w:cs="Consolas"/>
+          <w:color w:val="EEFFFF"/>
+          <w:sz w:val="26"/>
+          <w:szCs w:val="26"/>
+          <w:lang w:eastAsia="uk-UA"/>
+        </w:rPr>
+        <w:t xml:space="preserve"> </w:t>
+      </w:r>
+      <w:proofErr w:type="spellStart"/>
+      <w:r>
+        <w:rPr>
+          <w:rFonts w:ascii="Consolas" w:eastAsia="Times New Roman" w:hAnsi="Consolas" w:cs="Consolas"/>
+          <w:color w:val="B2CCD6"/>
+          <w:sz w:val="26"/>
+          <w:szCs w:val="26"/>
+          <w:lang w:eastAsia="uk-UA"/>
+        </w:rPr>
+        <w:t>boolean</w:t>
+      </w:r>
+      <w:proofErr w:type="spellEnd"/>
+      <w:r>
+        <w:rPr>
+          <w:rFonts w:ascii="Consolas" w:eastAsia="Times New Roman" w:hAnsi="Consolas" w:cs="Consolas"/>
+          <w:color w:val="89DDFF"/>
+          <w:sz w:val="26"/>
+          <w:szCs w:val="26"/>
+          <w:lang w:eastAsia="uk-UA"/>
+        </w:rPr>
+        <w:t>;</w:t>
+      </w:r>
+    </w:p>
+    <w:p>
+      <w:pPr>
+        <w:shd w:val="clear" w:color="auto" w:fill="212121"/>
+        <w:spacing w:after="0" w:line="345" w:lineRule="atLeast"/>
+        <w:rPr>
+          <w:rFonts w:ascii="Consolas" w:eastAsia="Times New Roman" w:hAnsi="Consolas" w:cs="Consolas"/>
+          <w:color w:val="EEFFFF"/>
+          <w:sz w:val="26"/>
+          <w:szCs w:val="26"/>
+          <w:lang w:eastAsia="uk-UA"/>
+        </w:rPr>
+      </w:pPr>
+    </w:p>
+    <w:p>
+      <w:pPr>
+        <w:shd w:val="clear" w:color="auto" w:fill="212121"/>
+        <w:spacing w:after="0" w:line="345" w:lineRule="atLeast"/>
+        <w:rPr>
+          <w:rFonts w:ascii="Consolas" w:eastAsia="Times New Roman" w:hAnsi="Consolas" w:cs="Consolas"/>
+          <w:color w:val="EEFFFF"/>
+          <w:sz w:val="26"/>
+          <w:szCs w:val="26"/>
+          <w:lang w:eastAsia="uk-UA"/>
+        </w:rPr>
+      </w:pPr>
+      <w:r>
+        <w:rPr>
+          <w:rFonts w:ascii="Consolas" w:eastAsia="Times New Roman" w:hAnsi="Consolas" w:cs="Consolas"/>
+          <w:color w:val="EEFFFF"/>
+          <w:sz w:val="26"/>
+          <w:szCs w:val="26"/>
+          <w:lang w:eastAsia="uk-UA"/>
+        </w:rPr>
+        <w:t xml:space="preserve">  </w:t>
+      </w:r>
+      <w:proofErr w:type="spellStart"/>
+      <w:r>
+        <w:rPr>
+          <w:rFonts w:ascii="Consolas" w:eastAsia="Times New Roman" w:hAnsi="Consolas" w:cs="Consolas"/>
+          <w:color w:val="C792EA"/>
+          <w:sz w:val="26"/>
+          <w:szCs w:val="26"/>
+          <w:lang w:eastAsia="uk-UA"/>
+        </w:rPr>
+        <w:t>constructor</w:t>
+      </w:r>
+      <w:proofErr w:type="spellEnd"/>
+      <w:r>
+        <w:rPr>
+          <w:rFonts w:ascii="Consolas" w:eastAsia="Times New Roman" w:hAnsi="Consolas" w:cs="Consolas"/>
+          <w:color w:val="89DDFF"/>
+          <w:sz w:val="26"/>
+          <w:szCs w:val="26"/>
+          <w:lang w:eastAsia="uk-UA"/>
+        </w:rPr>
+        <w:t>(</w:t>
+      </w:r>
+    </w:p>
+    <w:p>
+      <w:pPr>
+        <w:shd w:val="clear" w:color="auto" w:fill="212121"/>
+        <w:spacing w:after="0" w:line="345" w:lineRule="atLeast"/>
+        <w:rPr>
+          <w:rFonts w:ascii="Consolas" w:eastAsia="Times New Roman" w:hAnsi="Consolas" w:cs="Consolas"/>
+          <w:color w:val="EEFFFF"/>
+          <w:sz w:val="26"/>
+          <w:szCs w:val="26"/>
+          <w:lang w:eastAsia="uk-UA"/>
+        </w:rPr>
+      </w:pPr>
+      <w:r>
+        <w:rPr>
+          <w:rFonts w:ascii="Consolas" w:eastAsia="Times New Roman" w:hAnsi="Consolas" w:cs="Consolas"/>
+          <w:color w:val="EEFFFF"/>
+          <w:sz w:val="26"/>
+          <w:szCs w:val="26"/>
+          <w:lang w:eastAsia="uk-UA"/>
+        </w:rPr>
+        <w:t xml:space="preserve">    </w:t>
+      </w:r>
+      <w:proofErr w:type="spellStart"/>
+      <w:r>
+        <w:rPr>
+          <w:rFonts w:ascii="Consolas" w:eastAsia="Times New Roman" w:hAnsi="Consolas" w:cs="Consolas"/>
+          <w:color w:val="C792EA"/>
+          <w:sz w:val="26"/>
+          <w:szCs w:val="26"/>
+          <w:lang w:eastAsia="uk-UA"/>
+        </w:rPr>
+        <w:t>private</w:t>
+      </w:r>
+      <w:proofErr w:type="spellEnd"/>
+      <w:r>
+        <w:rPr>
+          <w:rFonts w:ascii="Consolas" w:eastAsia="Times New Roman" w:hAnsi="Consolas" w:cs="Consolas"/>
+          <w:color w:val="EEFFFF"/>
+          <w:sz w:val="26"/>
+          <w:szCs w:val="26"/>
+          <w:lang w:eastAsia="uk-UA"/>
+        </w:rPr>
+        <w:t xml:space="preserve"> </w:t>
+      </w:r>
+      <w:proofErr w:type="spellStart"/>
+      <w:r>
+        <w:rPr>
+          <w:rFonts w:ascii="Consolas" w:eastAsia="Times New Roman" w:hAnsi="Consolas" w:cs="Consolas"/>
+          <w:color w:val="FF5370"/>
+          <w:sz w:val="26"/>
+          <w:szCs w:val="26"/>
+          <w:lang w:eastAsia="uk-UA"/>
+        </w:rPr>
+        <w:t>access</w:t>
+      </w:r>
+      <w:proofErr w:type="spellEnd"/>
+      <w:r>
+        <w:rPr>
+          <w:rFonts w:ascii="Consolas" w:eastAsia="Times New Roman" w:hAnsi="Consolas" w:cs="Consolas"/>
+          <w:color w:val="C792EA"/>
+          <w:sz w:val="26"/>
+          <w:szCs w:val="26"/>
+          <w:lang w:eastAsia="uk-UA"/>
+        </w:rPr>
+        <w:t>:</w:t>
+      </w:r>
+      <w:r>
+        <w:rPr>
+          <w:rFonts w:ascii="Consolas" w:eastAsia="Times New Roman" w:hAnsi="Consolas" w:cs="Consolas"/>
+          <w:color w:val="EEFFFF"/>
+          <w:sz w:val="26"/>
+          <w:szCs w:val="26"/>
+          <w:lang w:eastAsia="uk-UA"/>
+        </w:rPr>
+        <w:t xml:space="preserve"> </w:t>
+      </w:r>
+      <w:proofErr w:type="spellStart"/>
+      <w:r>
+        <w:rPr>
+          <w:rFonts w:ascii="Consolas" w:eastAsia="Times New Roman" w:hAnsi="Consolas" w:cs="Consolas"/>
+          <w:color w:val="FFCB6B"/>
+          <w:sz w:val="26"/>
+          <w:szCs w:val="26"/>
+          <w:lang w:eastAsia="uk-UA"/>
+        </w:rPr>
+        <w:t>ControlAccessService</w:t>
+      </w:r>
+      <w:proofErr w:type="spellEnd"/>
+      <w:r>
+        <w:rPr>
+          <w:rFonts w:ascii="Consolas" w:eastAsia="Times New Roman" w:hAnsi="Consolas" w:cs="Consolas"/>
+          <w:color w:val="89DDFF"/>
+          <w:sz w:val="26"/>
+          <w:szCs w:val="26"/>
+          <w:lang w:eastAsia="uk-UA"/>
+        </w:rPr>
+        <w:t>,</w:t>
+      </w:r>
+    </w:p>
+    <w:p>
+      <w:pPr>
+        <w:shd w:val="clear" w:color="auto" w:fill="212121"/>
+        <w:spacing w:after="0" w:line="345" w:lineRule="atLeast"/>
+        <w:rPr>
+          <w:rFonts w:ascii="Consolas" w:eastAsia="Times New Roman" w:hAnsi="Consolas" w:cs="Consolas"/>
+          <w:color w:val="EEFFFF"/>
+          <w:sz w:val="26"/>
+          <w:szCs w:val="26"/>
+          <w:lang w:eastAsia="uk-UA"/>
+        </w:rPr>
+      </w:pPr>
+      <w:r>
+        <w:rPr>
+          <w:rFonts w:ascii="Consolas" w:eastAsia="Times New Roman" w:hAnsi="Consolas" w:cs="Consolas"/>
+          <w:color w:val="EEFFFF"/>
+          <w:sz w:val="26"/>
+          <w:szCs w:val="26"/>
+          <w:lang w:eastAsia="uk-UA"/>
+        </w:rPr>
+        <w:t xml:space="preserve">    </w:t>
+      </w:r>
+      <w:proofErr w:type="spellStart"/>
+      <w:r>
+        <w:rPr>
+          <w:rFonts w:ascii="Consolas" w:eastAsia="Times New Roman" w:hAnsi="Consolas" w:cs="Consolas"/>
+          <w:color w:val="C792EA"/>
+          <w:sz w:val="26"/>
+          <w:szCs w:val="26"/>
+          <w:lang w:eastAsia="uk-UA"/>
+        </w:rPr>
+        <w:t>private</w:t>
+      </w:r>
+      <w:proofErr w:type="spellEnd"/>
+      <w:r>
+        <w:rPr>
+          <w:rFonts w:ascii="Consolas" w:eastAsia="Times New Roman" w:hAnsi="Consolas" w:cs="Consolas"/>
+          <w:color w:val="EEFFFF"/>
+          <w:sz w:val="26"/>
+          <w:szCs w:val="26"/>
+          <w:lang w:eastAsia="uk-UA"/>
+        </w:rPr>
+        <w:t xml:space="preserve"> </w:t>
+      </w:r>
+      <w:proofErr w:type="spellStart"/>
+      <w:r>
+        <w:rPr>
+          <w:rFonts w:ascii="Consolas" w:eastAsia="Times New Roman" w:hAnsi="Consolas" w:cs="Consolas"/>
+          <w:color w:val="FF5370"/>
+          <w:sz w:val="26"/>
+          <w:szCs w:val="26"/>
+          <w:lang w:eastAsia="uk-UA"/>
+        </w:rPr>
+        <w:t>router</w:t>
+      </w:r>
+      <w:proofErr w:type="spellEnd"/>
+      <w:r>
+        <w:rPr>
+          <w:rFonts w:ascii="Consolas" w:eastAsia="Times New Roman" w:hAnsi="Consolas" w:cs="Consolas"/>
+          <w:color w:val="C792EA"/>
+          <w:sz w:val="26"/>
+          <w:szCs w:val="26"/>
+          <w:lang w:eastAsia="uk-UA"/>
+        </w:rPr>
+        <w:t>:</w:t>
+      </w:r>
+      <w:r>
+        <w:rPr>
+          <w:rFonts w:ascii="Consolas" w:eastAsia="Times New Roman" w:hAnsi="Consolas" w:cs="Consolas"/>
+          <w:color w:val="EEFFFF"/>
+          <w:sz w:val="26"/>
+          <w:szCs w:val="26"/>
+          <w:lang w:eastAsia="uk-UA"/>
+        </w:rPr>
+        <w:t xml:space="preserve"> </w:t>
+      </w:r>
+      <w:proofErr w:type="spellStart"/>
+      <w:r>
+        <w:rPr>
+          <w:rFonts w:ascii="Consolas" w:eastAsia="Times New Roman" w:hAnsi="Consolas" w:cs="Consolas"/>
+          <w:color w:val="FFCB6B"/>
+          <w:sz w:val="26"/>
+          <w:szCs w:val="26"/>
+          <w:lang w:eastAsia="uk-UA"/>
+        </w:rPr>
+        <w:t>Router</w:t>
+      </w:r>
+      <w:proofErr w:type="spellEnd"/>
+    </w:p>
+    <w:p>
+      <w:pPr>
+        <w:shd w:val="clear" w:color="auto" w:fill="212121"/>
+        <w:spacing w:after="0" w:line="345" w:lineRule="atLeast"/>
+        <w:rPr>
+          <w:rFonts w:ascii="Consolas" w:eastAsia="Times New Roman" w:hAnsi="Consolas" w:cs="Consolas"/>
+          <w:color w:val="EEFFFF"/>
+          <w:sz w:val="26"/>
+          <w:szCs w:val="26"/>
+          <w:lang w:eastAsia="uk-UA"/>
+        </w:rPr>
+      </w:pPr>
+      <w:r>
+        <w:rPr>
+          <w:rFonts w:ascii="Consolas" w:eastAsia="Times New Roman" w:hAnsi="Consolas" w:cs="Consolas"/>
+          <w:color w:val="EEFFFF"/>
+          <w:sz w:val="26"/>
+          <w:szCs w:val="26"/>
+          <w:lang w:eastAsia="uk-UA"/>
+        </w:rPr>
+        <w:t xml:space="preserve">  </w:t>
+      </w:r>
+      <w:r>
+        <w:rPr>
+          <w:rFonts w:ascii="Consolas" w:eastAsia="Times New Roman" w:hAnsi="Consolas" w:cs="Consolas"/>
+          <w:color w:val="89DDFF"/>
+          <w:sz w:val="26"/>
+          <w:szCs w:val="26"/>
+          <w:lang w:eastAsia="uk-UA"/>
+        </w:rPr>
+        <w:t>)</w:t>
+      </w:r>
+      <w:r>
+        <w:rPr>
+          <w:rFonts w:ascii="Consolas" w:eastAsia="Times New Roman" w:hAnsi="Consolas" w:cs="Consolas"/>
+          <w:color w:val="EEFFFF"/>
+          <w:sz w:val="26"/>
+          <w:szCs w:val="26"/>
+          <w:lang w:eastAsia="uk-UA"/>
+        </w:rPr>
+        <w:t xml:space="preserve"> </w:t>
+      </w:r>
+      <w:r>
+        <w:rPr>
+          <w:rFonts w:ascii="Consolas" w:eastAsia="Times New Roman" w:hAnsi="Consolas" w:cs="Consolas"/>
+          <w:color w:val="89DDFF"/>
+          <w:sz w:val="26"/>
+          <w:szCs w:val="26"/>
+          <w:lang w:eastAsia="uk-UA"/>
+        </w:rPr>
+        <w:t>{}</w:t>
+      </w:r>
+    </w:p>
+    <w:p>
+      <w:pPr>
+        <w:shd w:val="clear" w:color="auto" w:fill="212121"/>
+        <w:spacing w:after="0" w:line="345" w:lineRule="atLeast"/>
+        <w:rPr>
+          <w:rFonts w:ascii="Consolas" w:eastAsia="Times New Roman" w:hAnsi="Consolas" w:cs="Consolas"/>
+          <w:color w:val="EEFFFF"/>
+          <w:sz w:val="26"/>
+          <w:szCs w:val="26"/>
+          <w:lang w:eastAsia="uk-UA"/>
+        </w:rPr>
+      </w:pPr>
+    </w:p>
+    <w:p>
+      <w:pPr>
+        <w:shd w:val="clear" w:color="auto" w:fill="212121"/>
+        <w:spacing w:after="0" w:line="345" w:lineRule="atLeast"/>
+        <w:rPr>
+          <w:rFonts w:ascii="Consolas" w:eastAsia="Times New Roman" w:hAnsi="Consolas" w:cs="Consolas"/>
+          <w:color w:val="EEFFFF"/>
+          <w:sz w:val="26"/>
+          <w:szCs w:val="26"/>
+          <w:lang w:eastAsia="uk-UA"/>
+        </w:rPr>
+      </w:pPr>
+      <w:r>
+        <w:rPr>
+          <w:rFonts w:ascii="Consolas" w:eastAsia="Times New Roman" w:hAnsi="Consolas" w:cs="Consolas"/>
+          <w:color w:val="EEFFFF"/>
+          <w:sz w:val="26"/>
+          <w:szCs w:val="26"/>
+          <w:lang w:eastAsia="uk-UA"/>
+        </w:rPr>
+        <w:t xml:space="preserve">  </w:t>
+      </w:r>
+      <w:proofErr w:type="spellStart"/>
+      <w:r>
+        <w:rPr>
+          <w:rFonts w:ascii="Consolas" w:eastAsia="Times New Roman" w:hAnsi="Consolas" w:cs="Consolas"/>
+          <w:color w:val="82AAFF"/>
+          <w:sz w:val="26"/>
+          <w:szCs w:val="26"/>
+          <w:lang w:eastAsia="uk-UA"/>
+        </w:rPr>
+        <w:t>ngOnInit</w:t>
+      </w:r>
+      <w:proofErr w:type="spellEnd"/>
+      <w:r>
+        <w:rPr>
+          <w:rFonts w:ascii="Consolas" w:eastAsia="Times New Roman" w:hAnsi="Consolas" w:cs="Consolas"/>
+          <w:color w:val="89DDFF"/>
+          <w:sz w:val="26"/>
+          <w:szCs w:val="26"/>
+          <w:lang w:eastAsia="uk-UA"/>
+        </w:rPr>
+        <w:t>()</w:t>
+      </w:r>
+      <w:r>
+        <w:rPr>
+          <w:rFonts w:ascii="Consolas" w:eastAsia="Times New Roman" w:hAnsi="Consolas" w:cs="Consolas"/>
+          <w:color w:val="C792EA"/>
+          <w:sz w:val="26"/>
+          <w:szCs w:val="26"/>
+          <w:lang w:eastAsia="uk-UA"/>
+        </w:rPr>
+        <w:t>:</w:t>
+      </w:r>
+      <w:r>
+        <w:rPr>
+          <w:rFonts w:ascii="Consolas" w:eastAsia="Times New Roman" w:hAnsi="Consolas" w:cs="Consolas"/>
+          <w:color w:val="EEFFFF"/>
+          <w:sz w:val="26"/>
+          <w:szCs w:val="26"/>
+          <w:lang w:eastAsia="uk-UA"/>
+        </w:rPr>
+        <w:t xml:space="preserve"> </w:t>
+      </w:r>
+      <w:proofErr w:type="spellStart"/>
+      <w:r>
+        <w:rPr>
+          <w:rFonts w:ascii="Consolas" w:eastAsia="Times New Roman" w:hAnsi="Consolas" w:cs="Consolas"/>
+          <w:color w:val="B2CCD6"/>
+          <w:sz w:val="26"/>
+          <w:szCs w:val="26"/>
+          <w:lang w:eastAsia="uk-UA"/>
+        </w:rPr>
+        <w:t>void</w:t>
+      </w:r>
+      <w:proofErr w:type="spellEnd"/>
+      <w:r>
+        <w:rPr>
+          <w:rFonts w:ascii="Consolas" w:eastAsia="Times New Roman" w:hAnsi="Consolas" w:cs="Consolas"/>
+          <w:color w:val="EEFFFF"/>
+          <w:sz w:val="26"/>
+          <w:szCs w:val="26"/>
+          <w:lang w:eastAsia="uk-UA"/>
+        </w:rPr>
+        <w:t xml:space="preserve"> </w:t>
+      </w:r>
+      <w:r>
+        <w:rPr>
+          <w:rFonts w:ascii="Consolas" w:eastAsia="Times New Roman" w:hAnsi="Consolas" w:cs="Consolas"/>
+          <w:color w:val="89DDFF"/>
+          <w:sz w:val="26"/>
+          <w:szCs w:val="26"/>
+          <w:lang w:eastAsia="uk-UA"/>
+        </w:rPr>
+        <w:t>{</w:t>
+      </w:r>
+    </w:p>
+    <w:p>
+      <w:pPr>
+        <w:shd w:val="clear" w:color="auto" w:fill="212121"/>
+        <w:spacing w:after="0" w:line="345" w:lineRule="atLeast"/>
+        <w:rPr>
+          <w:rFonts w:ascii="Consolas" w:eastAsia="Times New Roman" w:hAnsi="Consolas" w:cs="Consolas"/>
+          <w:color w:val="EEFFFF"/>
+          <w:sz w:val="26"/>
+          <w:szCs w:val="26"/>
+          <w:lang w:eastAsia="uk-UA"/>
+        </w:rPr>
+      </w:pPr>
+      <w:r>
+        <w:rPr>
+          <w:rFonts w:ascii="Consolas" w:eastAsia="Times New Roman" w:hAnsi="Consolas" w:cs="Consolas"/>
+          <w:color w:val="EEFFFF"/>
+          <w:sz w:val="26"/>
+          <w:szCs w:val="26"/>
+          <w:lang w:eastAsia="uk-UA"/>
+        </w:rPr>
+        <w:t xml:space="preserve">    </w:t>
+      </w:r>
+      <w:proofErr w:type="spellStart"/>
+      <w:r>
+        <w:rPr>
+          <w:rFonts w:ascii="Consolas" w:eastAsia="Times New Roman" w:hAnsi="Consolas" w:cs="Consolas"/>
+          <w:i/>
+          <w:iCs/>
+          <w:color w:val="FF5370"/>
+          <w:sz w:val="26"/>
+          <w:szCs w:val="26"/>
+          <w:lang w:eastAsia="uk-UA"/>
+        </w:rPr>
+        <w:t>this</w:t>
+      </w:r>
+      <w:r>
+        <w:rPr>
+          <w:rFonts w:ascii="Consolas" w:eastAsia="Times New Roman" w:hAnsi="Consolas" w:cs="Consolas"/>
+          <w:color w:val="89DDFF"/>
+          <w:sz w:val="26"/>
+          <w:szCs w:val="26"/>
+          <w:lang w:eastAsia="uk-UA"/>
+        </w:rPr>
+        <w:t>.</w:t>
+      </w:r>
+      <w:r>
+        <w:rPr>
+          <w:rFonts w:ascii="Consolas" w:eastAsia="Times New Roman" w:hAnsi="Consolas" w:cs="Consolas"/>
+          <w:color w:val="EEFFFF"/>
+          <w:sz w:val="26"/>
+          <w:szCs w:val="26"/>
+          <w:lang w:eastAsia="uk-UA"/>
+        </w:rPr>
+        <w:t>router</w:t>
+      </w:r>
+      <w:r>
+        <w:rPr>
+          <w:rFonts w:ascii="Consolas" w:eastAsia="Times New Roman" w:hAnsi="Consolas" w:cs="Consolas"/>
+          <w:color w:val="89DDFF"/>
+          <w:sz w:val="26"/>
+          <w:szCs w:val="26"/>
+          <w:lang w:eastAsia="uk-UA"/>
+        </w:rPr>
+        <w:t>.</w:t>
+      </w:r>
+      <w:r>
+        <w:rPr>
+          <w:rFonts w:ascii="Consolas" w:eastAsia="Times New Roman" w:hAnsi="Consolas" w:cs="Consolas"/>
+          <w:color w:val="EEFFFF"/>
+          <w:sz w:val="26"/>
+          <w:szCs w:val="26"/>
+          <w:lang w:eastAsia="uk-UA"/>
+        </w:rPr>
+        <w:t>events</w:t>
+      </w:r>
+      <w:r>
+        <w:rPr>
+          <w:rFonts w:ascii="Consolas" w:eastAsia="Times New Roman" w:hAnsi="Consolas" w:cs="Consolas"/>
+          <w:color w:val="89DDFF"/>
+          <w:sz w:val="26"/>
+          <w:szCs w:val="26"/>
+          <w:lang w:eastAsia="uk-UA"/>
+        </w:rPr>
+        <w:t>.</w:t>
+      </w:r>
+      <w:r>
+        <w:rPr>
+          <w:rFonts w:ascii="Consolas" w:eastAsia="Times New Roman" w:hAnsi="Consolas" w:cs="Consolas"/>
+          <w:color w:val="82AAFF"/>
+          <w:sz w:val="26"/>
+          <w:szCs w:val="26"/>
+          <w:lang w:eastAsia="uk-UA"/>
+        </w:rPr>
+        <w:t>subscribe</w:t>
+      </w:r>
+      <w:proofErr w:type="spellEnd"/>
+      <w:r>
+        <w:rPr>
+          <w:rFonts w:ascii="Consolas" w:eastAsia="Times New Roman" w:hAnsi="Consolas" w:cs="Consolas"/>
+          <w:color w:val="EEFFFF"/>
+          <w:sz w:val="26"/>
+          <w:szCs w:val="26"/>
+          <w:lang w:eastAsia="uk-UA"/>
+        </w:rPr>
+        <w:t>(</w:t>
+      </w:r>
+      <w:r>
+        <w:rPr>
+          <w:rFonts w:ascii="Consolas" w:eastAsia="Times New Roman" w:hAnsi="Consolas" w:cs="Consolas"/>
+          <w:color w:val="89DDFF"/>
+          <w:sz w:val="26"/>
+          <w:szCs w:val="26"/>
+          <w:lang w:eastAsia="uk-UA"/>
+        </w:rPr>
+        <w:t>(</w:t>
+      </w:r>
+      <w:proofErr w:type="spellStart"/>
+      <w:r>
+        <w:rPr>
+          <w:rFonts w:ascii="Consolas" w:eastAsia="Times New Roman" w:hAnsi="Consolas" w:cs="Consolas"/>
+          <w:color w:val="FF5370"/>
+          <w:sz w:val="26"/>
+          <w:szCs w:val="26"/>
+          <w:lang w:eastAsia="uk-UA"/>
+        </w:rPr>
+        <w:t>event</w:t>
+      </w:r>
+      <w:proofErr w:type="spellEnd"/>
+      <w:r>
+        <w:rPr>
+          <w:rFonts w:ascii="Consolas" w:eastAsia="Times New Roman" w:hAnsi="Consolas" w:cs="Consolas"/>
+          <w:color w:val="89DDFF"/>
+          <w:sz w:val="26"/>
+          <w:szCs w:val="26"/>
+          <w:lang w:eastAsia="uk-UA"/>
+        </w:rPr>
+        <w:t>)</w:t>
+      </w:r>
+      <w:r>
+        <w:rPr>
+          <w:rFonts w:ascii="Consolas" w:eastAsia="Times New Roman" w:hAnsi="Consolas" w:cs="Consolas"/>
+          <w:color w:val="EEFFFF"/>
+          <w:sz w:val="26"/>
+          <w:szCs w:val="26"/>
+          <w:lang w:eastAsia="uk-UA"/>
+        </w:rPr>
+        <w:t xml:space="preserve"> </w:t>
+      </w:r>
+      <w:r>
+        <w:rPr>
+          <w:rFonts w:ascii="Consolas" w:eastAsia="Times New Roman" w:hAnsi="Consolas" w:cs="Consolas"/>
+          <w:color w:val="C792EA"/>
+          <w:sz w:val="26"/>
+          <w:szCs w:val="26"/>
+          <w:lang w:eastAsia="uk-UA"/>
+        </w:rPr>
+        <w:t>=&gt;</w:t>
+      </w:r>
+      <w:r>
+        <w:rPr>
+          <w:rFonts w:ascii="Consolas" w:eastAsia="Times New Roman" w:hAnsi="Consolas" w:cs="Consolas"/>
+          <w:color w:val="EEFFFF"/>
+          <w:sz w:val="26"/>
+          <w:szCs w:val="26"/>
+          <w:lang w:eastAsia="uk-UA"/>
+        </w:rPr>
+        <w:t xml:space="preserve"> </w:t>
+      </w:r>
+      <w:r>
+        <w:rPr>
+          <w:rFonts w:ascii="Consolas" w:eastAsia="Times New Roman" w:hAnsi="Consolas" w:cs="Consolas"/>
+          <w:color w:val="89DDFF"/>
+          <w:sz w:val="26"/>
+          <w:szCs w:val="26"/>
+          <w:lang w:eastAsia="uk-UA"/>
+        </w:rPr>
+        <w:t>{</w:t>
+      </w:r>
+    </w:p>
+    <w:p>
+      <w:pPr>
+        <w:shd w:val="clear" w:color="auto" w:fill="212121"/>
+        <w:spacing w:after="0" w:line="345" w:lineRule="atLeast"/>
+        <w:rPr>
+          <w:rFonts w:ascii="Consolas" w:eastAsia="Times New Roman" w:hAnsi="Consolas" w:cs="Consolas"/>
+          <w:color w:val="EEFFFF"/>
+          <w:sz w:val="26"/>
+          <w:szCs w:val="26"/>
+          <w:lang w:eastAsia="uk-UA"/>
+        </w:rPr>
+      </w:pPr>
+      <w:r>
+        <w:rPr>
+          <w:rFonts w:ascii="Consolas" w:eastAsia="Times New Roman" w:hAnsi="Consolas" w:cs="Consolas"/>
+          <w:color w:val="EEFFFF"/>
+          <w:sz w:val="26"/>
+          <w:szCs w:val="26"/>
+          <w:lang w:eastAsia="uk-UA"/>
+        </w:rPr>
+        <w:t xml:space="preserve">      </w:t>
+      </w:r>
+      <w:proofErr w:type="spellStart"/>
+      <w:r>
+        <w:rPr>
+          <w:rFonts w:ascii="Consolas" w:eastAsia="Times New Roman" w:hAnsi="Consolas" w:cs="Consolas"/>
+          <w:i/>
+          <w:iCs/>
+          <w:color w:val="89DDFF"/>
+          <w:sz w:val="26"/>
+          <w:szCs w:val="26"/>
+          <w:lang w:eastAsia="uk-UA"/>
+        </w:rPr>
+        <w:t>if</w:t>
+      </w:r>
+      <w:proofErr w:type="spellEnd"/>
+      <w:r>
+        <w:rPr>
+          <w:rFonts w:ascii="Consolas" w:eastAsia="Times New Roman" w:hAnsi="Consolas" w:cs="Consolas"/>
+          <w:color w:val="EEFFFF"/>
+          <w:sz w:val="26"/>
+          <w:szCs w:val="26"/>
+          <w:lang w:eastAsia="uk-UA"/>
+        </w:rPr>
+        <w:t xml:space="preserve"> (</w:t>
+      </w:r>
+      <w:proofErr w:type="spellStart"/>
+      <w:r>
+        <w:rPr>
+          <w:rFonts w:ascii="Consolas" w:eastAsia="Times New Roman" w:hAnsi="Consolas" w:cs="Consolas"/>
+          <w:color w:val="EEFFFF"/>
+          <w:sz w:val="26"/>
+          <w:szCs w:val="26"/>
+          <w:lang w:eastAsia="uk-UA"/>
+        </w:rPr>
+        <w:t>event</w:t>
+      </w:r>
+      <w:proofErr w:type="spellEnd"/>
+      <w:r>
+        <w:rPr>
+          <w:rFonts w:ascii="Consolas" w:eastAsia="Times New Roman" w:hAnsi="Consolas" w:cs="Consolas"/>
+          <w:color w:val="EEFFFF"/>
+          <w:sz w:val="26"/>
+          <w:szCs w:val="26"/>
+          <w:lang w:eastAsia="uk-UA"/>
+        </w:rPr>
+        <w:t xml:space="preserve"> </w:t>
+      </w:r>
+      <w:proofErr w:type="spellStart"/>
+      <w:r>
+        <w:rPr>
+          <w:rFonts w:ascii="Consolas" w:eastAsia="Times New Roman" w:hAnsi="Consolas" w:cs="Consolas"/>
+          <w:color w:val="C792EA"/>
+          <w:sz w:val="26"/>
+          <w:szCs w:val="26"/>
+          <w:lang w:eastAsia="uk-UA"/>
+        </w:rPr>
+        <w:t>instanceof</w:t>
+      </w:r>
+      <w:proofErr w:type="spellEnd"/>
+      <w:r>
+        <w:rPr>
+          <w:rFonts w:ascii="Consolas" w:eastAsia="Times New Roman" w:hAnsi="Consolas" w:cs="Consolas"/>
+          <w:color w:val="EEFFFF"/>
+          <w:sz w:val="26"/>
+          <w:szCs w:val="26"/>
+          <w:lang w:eastAsia="uk-UA"/>
+        </w:rPr>
+        <w:t xml:space="preserve"> </w:t>
+      </w:r>
+      <w:proofErr w:type="spellStart"/>
+      <w:r>
+        <w:rPr>
+          <w:rFonts w:ascii="Consolas" w:eastAsia="Times New Roman" w:hAnsi="Consolas" w:cs="Consolas"/>
+          <w:color w:val="FFCB6B"/>
+          <w:sz w:val="26"/>
+          <w:szCs w:val="26"/>
+          <w:lang w:eastAsia="uk-UA"/>
+        </w:rPr>
+        <w:t>NavigationEnd</w:t>
+      </w:r>
+      <w:proofErr w:type="spellEnd"/>
+      <w:r>
+        <w:rPr>
+          <w:rFonts w:ascii="Consolas" w:eastAsia="Times New Roman" w:hAnsi="Consolas" w:cs="Consolas"/>
+          <w:color w:val="EEFFFF"/>
+          <w:sz w:val="26"/>
+          <w:szCs w:val="26"/>
+          <w:lang w:eastAsia="uk-UA"/>
+        </w:rPr>
+        <w:t xml:space="preserve">) </w:t>
+      </w:r>
+      <w:r>
+        <w:rPr>
+          <w:rFonts w:ascii="Consolas" w:eastAsia="Times New Roman" w:hAnsi="Consolas" w:cs="Consolas"/>
+          <w:color w:val="89DDFF"/>
+          <w:sz w:val="26"/>
+          <w:szCs w:val="26"/>
+          <w:lang w:eastAsia="uk-UA"/>
+        </w:rPr>
+        <w:t>{</w:t>
+      </w:r>
+    </w:p>
+    <w:p>
+      <w:pPr>
+        <w:shd w:val="clear" w:color="auto" w:fill="212121"/>
+        <w:spacing w:after="0" w:line="345" w:lineRule="atLeast"/>
+        <w:rPr>
+          <w:rFonts w:ascii="Consolas" w:eastAsia="Times New Roman" w:hAnsi="Consolas" w:cs="Consolas"/>
+          <w:color w:val="EEFFFF"/>
+          <w:sz w:val="26"/>
+          <w:szCs w:val="26"/>
+          <w:lang w:eastAsia="uk-UA"/>
+        </w:rPr>
+      </w:pPr>
+      <w:r>
+        <w:rPr>
+          <w:rFonts w:ascii="Consolas" w:eastAsia="Times New Roman" w:hAnsi="Consolas" w:cs="Consolas"/>
+          <w:color w:val="EEFFFF"/>
+          <w:sz w:val="26"/>
+          <w:szCs w:val="26"/>
+          <w:lang w:eastAsia="uk-UA"/>
+        </w:rPr>
+        <w:t xml:space="preserve">        </w:t>
+      </w:r>
+      <w:proofErr w:type="spellStart"/>
+      <w:r>
+        <w:rPr>
+          <w:rFonts w:ascii="Consolas" w:eastAsia="Times New Roman" w:hAnsi="Consolas" w:cs="Consolas"/>
+          <w:i/>
+          <w:iCs/>
+          <w:color w:val="FF5370"/>
+          <w:sz w:val="26"/>
+          <w:szCs w:val="26"/>
+          <w:lang w:eastAsia="uk-UA"/>
+        </w:rPr>
+        <w:t>this</w:t>
+      </w:r>
+      <w:r>
+        <w:rPr>
+          <w:rFonts w:ascii="Consolas" w:eastAsia="Times New Roman" w:hAnsi="Consolas" w:cs="Consolas"/>
+          <w:color w:val="89DDFF"/>
+          <w:sz w:val="26"/>
+          <w:szCs w:val="26"/>
+          <w:lang w:eastAsia="uk-UA"/>
+        </w:rPr>
+        <w:t>.</w:t>
+      </w:r>
+      <w:r>
+        <w:rPr>
+          <w:rFonts w:ascii="Consolas" w:eastAsia="Times New Roman" w:hAnsi="Consolas" w:cs="Consolas"/>
+          <w:color w:val="EEFFFF"/>
+          <w:sz w:val="26"/>
+          <w:szCs w:val="26"/>
+          <w:lang w:eastAsia="uk-UA"/>
+        </w:rPr>
+        <w:t>showHeader</w:t>
+      </w:r>
+      <w:proofErr w:type="spellEnd"/>
+      <w:r>
+        <w:rPr>
+          <w:rFonts w:ascii="Consolas" w:eastAsia="Times New Roman" w:hAnsi="Consolas" w:cs="Consolas"/>
+          <w:color w:val="EEFFFF"/>
+          <w:sz w:val="26"/>
+          <w:szCs w:val="26"/>
+          <w:lang w:eastAsia="uk-UA"/>
+        </w:rPr>
+        <w:t xml:space="preserve"> </w:t>
+      </w:r>
+      <w:r>
+        <w:rPr>
+          <w:rFonts w:ascii="Consolas" w:eastAsia="Times New Roman" w:hAnsi="Consolas" w:cs="Consolas"/>
+          <w:color w:val="C792EA"/>
+          <w:sz w:val="26"/>
+          <w:szCs w:val="26"/>
+          <w:lang w:eastAsia="uk-UA"/>
+        </w:rPr>
+        <w:t>=</w:t>
+      </w:r>
+      <w:r>
+        <w:rPr>
+          <w:rFonts w:ascii="Consolas" w:eastAsia="Times New Roman" w:hAnsi="Consolas" w:cs="Consolas"/>
+          <w:color w:val="EEFFFF"/>
+          <w:sz w:val="26"/>
+          <w:szCs w:val="26"/>
+          <w:lang w:eastAsia="uk-UA"/>
+        </w:rPr>
+        <w:t xml:space="preserve"> </w:t>
+      </w:r>
+      <w:proofErr w:type="spellStart"/>
+      <w:r>
+        <w:rPr>
+          <w:rFonts w:ascii="Consolas" w:eastAsia="Times New Roman" w:hAnsi="Consolas" w:cs="Consolas"/>
+          <w:i/>
+          <w:iCs/>
+          <w:color w:val="FF5370"/>
+          <w:sz w:val="26"/>
+          <w:szCs w:val="26"/>
+          <w:lang w:eastAsia="uk-UA"/>
+        </w:rPr>
+        <w:t>this</w:t>
+      </w:r>
+      <w:r>
+        <w:rPr>
+          <w:rFonts w:ascii="Consolas" w:eastAsia="Times New Roman" w:hAnsi="Consolas" w:cs="Consolas"/>
+          <w:color w:val="89DDFF"/>
+          <w:sz w:val="26"/>
+          <w:szCs w:val="26"/>
+          <w:lang w:eastAsia="uk-UA"/>
+        </w:rPr>
+        <w:t>.</w:t>
+      </w:r>
+      <w:r>
+        <w:rPr>
+          <w:rFonts w:ascii="Consolas" w:eastAsia="Times New Roman" w:hAnsi="Consolas" w:cs="Consolas"/>
+          <w:color w:val="EEFFFF"/>
+          <w:sz w:val="26"/>
+          <w:szCs w:val="26"/>
+          <w:lang w:eastAsia="uk-UA"/>
+        </w:rPr>
+        <w:t>access</w:t>
+      </w:r>
+      <w:r>
+        <w:rPr>
+          <w:rFonts w:ascii="Consolas" w:eastAsia="Times New Roman" w:hAnsi="Consolas" w:cs="Consolas"/>
+          <w:color w:val="89DDFF"/>
+          <w:sz w:val="26"/>
+          <w:szCs w:val="26"/>
+          <w:lang w:eastAsia="uk-UA"/>
+        </w:rPr>
+        <w:t>.</w:t>
+      </w:r>
+      <w:r>
+        <w:rPr>
+          <w:rFonts w:ascii="Consolas" w:eastAsia="Times New Roman" w:hAnsi="Consolas" w:cs="Consolas"/>
+          <w:color w:val="82AAFF"/>
+          <w:sz w:val="26"/>
+          <w:szCs w:val="26"/>
+          <w:lang w:eastAsia="uk-UA"/>
+        </w:rPr>
+        <w:t>keeper</w:t>
+      </w:r>
+      <w:proofErr w:type="spellEnd"/>
+      <w:r>
+        <w:rPr>
+          <w:rFonts w:ascii="Consolas" w:eastAsia="Times New Roman" w:hAnsi="Consolas" w:cs="Consolas"/>
+          <w:color w:val="EEFFFF"/>
+          <w:sz w:val="26"/>
+          <w:szCs w:val="26"/>
+          <w:lang w:eastAsia="uk-UA"/>
+        </w:rPr>
+        <w:t>()</w:t>
+      </w:r>
+      <w:r>
+        <w:rPr>
+          <w:rFonts w:ascii="Consolas" w:eastAsia="Times New Roman" w:hAnsi="Consolas" w:cs="Consolas"/>
+          <w:color w:val="89DDFF"/>
+          <w:sz w:val="26"/>
+          <w:szCs w:val="26"/>
+          <w:lang w:eastAsia="uk-UA"/>
+        </w:rPr>
+        <w:t>;</w:t>
+      </w:r>
+    </w:p>
+    <w:p>
+      <w:pPr>
+        <w:shd w:val="clear" w:color="auto" w:fill="212121"/>
+        <w:spacing w:after="0" w:line="345" w:lineRule="atLeast"/>
+        <w:rPr>
+          <w:rFonts w:ascii="Consolas" w:eastAsia="Times New Roman" w:hAnsi="Consolas" w:cs="Consolas"/>
+          <w:color w:val="EEFFFF"/>
+          <w:sz w:val="26"/>
+          <w:szCs w:val="26"/>
+          <w:lang w:eastAsia="uk-UA"/>
+        </w:rPr>
+      </w:pPr>
+      <w:r>
+        <w:rPr>
+          <w:rFonts w:ascii="Consolas" w:eastAsia="Times New Roman" w:hAnsi="Consolas" w:cs="Consolas"/>
+          <w:color w:val="EEFFFF"/>
+          <w:sz w:val="26"/>
+          <w:szCs w:val="26"/>
+          <w:lang w:eastAsia="uk-UA"/>
+        </w:rPr>
+        <w:t xml:space="preserve">      </w:t>
+      </w:r>
+      <w:r>
+        <w:rPr>
+          <w:rFonts w:ascii="Consolas" w:eastAsia="Times New Roman" w:hAnsi="Consolas" w:cs="Consolas"/>
+          <w:color w:val="89DDFF"/>
+          <w:sz w:val="26"/>
+          <w:szCs w:val="26"/>
+          <w:lang w:eastAsia="uk-UA"/>
+        </w:rPr>
+        <w:t>}</w:t>
+      </w:r>
+    </w:p>
+    <w:p>
+      <w:pPr>
+        <w:shd w:val="clear" w:color="auto" w:fill="212121"/>
+        <w:spacing w:after="0" w:line="345" w:lineRule="atLeast"/>
+        <w:rPr>
+          <w:rFonts w:ascii="Consolas" w:eastAsia="Times New Roman" w:hAnsi="Consolas" w:cs="Consolas"/>
+          <w:color w:val="EEFFFF"/>
+          <w:sz w:val="26"/>
+          <w:szCs w:val="26"/>
+          <w:lang w:eastAsia="uk-UA"/>
+        </w:rPr>
+      </w:pPr>
+      <w:r>
+        <w:rPr>
+          <w:rFonts w:ascii="Consolas" w:eastAsia="Times New Roman" w:hAnsi="Consolas" w:cs="Consolas"/>
+          <w:color w:val="EEFFFF"/>
+          <w:sz w:val="26"/>
+          <w:szCs w:val="26"/>
+          <w:lang w:eastAsia="uk-UA"/>
+        </w:rPr>
+        <w:lastRenderedPageBreak/>
+        <w:t xml:space="preserve">    </w:t>
+      </w:r>
+      <w:r>
+        <w:rPr>
+          <w:rFonts w:ascii="Consolas" w:eastAsia="Times New Roman" w:hAnsi="Consolas" w:cs="Consolas"/>
+          <w:color w:val="89DDFF"/>
+          <w:sz w:val="26"/>
+          <w:szCs w:val="26"/>
+          <w:lang w:eastAsia="uk-UA"/>
+        </w:rPr>
+        <w:t>}</w:t>
+      </w:r>
+      <w:r>
+        <w:rPr>
+          <w:rFonts w:ascii="Consolas" w:eastAsia="Times New Roman" w:hAnsi="Consolas" w:cs="Consolas"/>
+          <w:color w:val="EEFFFF"/>
+          <w:sz w:val="26"/>
+          <w:szCs w:val="26"/>
+          <w:lang w:eastAsia="uk-UA"/>
+        </w:rPr>
+        <w:t>)</w:t>
+      </w:r>
+      <w:r>
+        <w:rPr>
+          <w:rFonts w:ascii="Consolas" w:eastAsia="Times New Roman" w:hAnsi="Consolas" w:cs="Consolas"/>
+          <w:color w:val="89DDFF"/>
+          <w:sz w:val="26"/>
+          <w:szCs w:val="26"/>
+          <w:lang w:eastAsia="uk-UA"/>
+        </w:rPr>
+        <w:t>;</w:t>
+      </w:r>
+    </w:p>
+    <w:p>
+      <w:pPr>
+        <w:shd w:val="clear" w:color="auto" w:fill="212121"/>
+        <w:spacing w:after="0" w:line="345" w:lineRule="atLeast"/>
+        <w:rPr>
+          <w:rFonts w:ascii="Consolas" w:eastAsia="Times New Roman" w:hAnsi="Consolas" w:cs="Consolas"/>
+          <w:color w:val="EEFFFF"/>
+          <w:sz w:val="26"/>
+          <w:szCs w:val="26"/>
+          <w:lang w:eastAsia="uk-UA"/>
+        </w:rPr>
+      </w:pPr>
+      <w:r>
+        <w:rPr>
+          <w:rFonts w:ascii="Consolas" w:eastAsia="Times New Roman" w:hAnsi="Consolas" w:cs="Consolas"/>
+          <w:color w:val="EEFFFF"/>
+          <w:sz w:val="26"/>
+          <w:szCs w:val="26"/>
+          <w:lang w:eastAsia="uk-UA"/>
+        </w:rPr>
+        <w:t xml:space="preserve">  </w:t>
+      </w:r>
+      <w:r>
+        <w:rPr>
+          <w:rFonts w:ascii="Consolas" w:eastAsia="Times New Roman" w:hAnsi="Consolas" w:cs="Consolas"/>
+          <w:color w:val="89DDFF"/>
+          <w:sz w:val="26"/>
+          <w:szCs w:val="26"/>
+          <w:lang w:eastAsia="uk-UA"/>
+        </w:rPr>
+        <w:t>}</w:t>
+      </w:r>
+    </w:p>
+    <w:p>
+      <w:pPr>
+        <w:shd w:val="clear" w:color="auto" w:fill="212121"/>
+        <w:spacing w:after="0" w:line="345" w:lineRule="atLeast"/>
+        <w:rPr>
+          <w:rFonts w:ascii="Consolas" w:eastAsia="Times New Roman" w:hAnsi="Consolas" w:cs="Consolas"/>
+          <w:color w:val="EEFFFF"/>
+          <w:sz w:val="26"/>
+          <w:szCs w:val="26"/>
+          <w:lang w:eastAsia="uk-UA"/>
+        </w:rPr>
+      </w:pPr>
+      <w:r>
+        <w:rPr>
+          <w:rFonts w:ascii="Consolas" w:eastAsia="Times New Roman" w:hAnsi="Consolas" w:cs="Consolas"/>
+          <w:color w:val="89DDFF"/>
+          <w:sz w:val="26"/>
+          <w:szCs w:val="26"/>
+          <w:lang w:eastAsia="uk-UA"/>
+        </w:rPr>
+        <w:t>}</w:t>
+      </w:r>
+    </w:p>
+    <w:p/>
+    <w:p>
+      <w:r>
+        <w:t xml:space="preserve">Тригер на куруванням відображення хедеру спрацьовує у сервісі </w:t>
+      </w:r>
+      <w:proofErr w:type="spellStart"/>
+      <w:r>
+        <w:rPr>
+          <w:b/>
+          <w:i/>
+        </w:rPr>
+        <w:t>ControlAccessService</w:t>
+      </w:r>
+      <w:proofErr w:type="spellEnd"/>
+      <w:r>
+        <w:rPr>
+          <w:b/>
+          <w:i/>
+        </w:rPr>
+        <w:t xml:space="preserve">, компонента </w:t>
+      </w:r>
+      <w:proofErr w:type="spellStart"/>
+      <w:r>
+        <w:rPr>
+          <w:b/>
+          <w:i/>
+        </w:rPr>
+        <w:t>app</w:t>
+      </w:r>
+      <w:proofErr w:type="spellEnd"/>
+      <w:r>
+        <w:rPr>
+          <w:b/>
+          <w:i/>
+        </w:rPr>
+        <w:t xml:space="preserve"> </w:t>
+      </w:r>
+      <w:r>
+        <w:t>відстежує кожну подію переходу навігації та</w:t>
+      </w:r>
+      <w:r>
+        <w:t xml:space="preserve"> </w:t>
+      </w:r>
+      <w:r>
+        <w:t>під час завершення навігації контролює дозвіл на доступ.</w:t>
+      </w:r>
+    </w:p>
+    <w:p/>
+    <w:p>
+      <w:r>
+        <w:t xml:space="preserve">Змінено тему </w:t>
+      </w:r>
+      <w:proofErr w:type="spellStart"/>
+      <w:r>
+        <w:rPr>
+          <w:lang w:val="en-US"/>
+        </w:rPr>
+        <w:t>AngularMaterial</w:t>
+      </w:r>
+      <w:proofErr w:type="spellEnd"/>
+      <w:r>
+        <w:t xml:space="preserve">, </w:t>
+      </w:r>
+      <w:r>
+        <w:t xml:space="preserve">відредаговано відображення </w:t>
+      </w:r>
+      <w:proofErr w:type="spellStart"/>
+      <w:r>
+        <w:t>інпуту</w:t>
+      </w:r>
+      <w:proofErr w:type="spellEnd"/>
+      <w:r>
+        <w:t>.</w:t>
+      </w:r>
+    </w:p>
+    <w:p>
+      <w:r>
+        <w:t xml:space="preserve">Перевірено підключення </w:t>
+      </w:r>
+      <w:proofErr w:type="spellStart"/>
+      <w:r>
+        <w:rPr>
+          <w:lang w:val="en-US"/>
+        </w:rPr>
+        <w:t>jquery</w:t>
+      </w:r>
+      <w:proofErr w:type="spellEnd"/>
+      <w:r>
+        <w:t>:</w:t>
+      </w:r>
+    </w:p>
+    <w:p>
+      <w:proofErr w:type="spellStart"/>
+      <w:r>
+        <w:rPr>
+          <w:lang w:val="en-US"/>
+        </w:rPr>
+        <w:t>Npm</w:t>
+      </w:r>
+      <w:proofErr w:type="spellEnd"/>
+      <w:r>
+        <w:t xml:space="preserve"> </w:t>
+      </w:r>
+      <w:r>
+        <w:rPr>
+          <w:lang w:val="en-US"/>
+        </w:rPr>
+        <w:t>I</w:t>
+      </w:r>
+      <w:r>
+        <w:t xml:space="preserve"> </w:t>
+      </w:r>
+      <w:proofErr w:type="spellStart"/>
+      <w:r>
+        <w:rPr>
+          <w:lang w:val="en-US"/>
+        </w:rPr>
+        <w:t>jquery</w:t>
+      </w:r>
+      <w:proofErr w:type="spellEnd"/>
+    </w:p>
+    <w:p>
+      <w:pPr>
+        <w:rPr>
+          <w:lang w:val="en-US"/>
+        </w:rPr>
+      </w:pPr>
+      <w:r>
+        <w:rPr>
+          <w:lang w:val="en-US"/>
+        </w:rPr>
+        <w:t xml:space="preserve">Add to </w:t>
+      </w:r>
+      <w:proofErr w:type="spellStart"/>
+      <w:r>
+        <w:rPr>
+          <w:lang w:val="en-US"/>
+        </w:rPr>
+        <w:t>angular.json</w:t>
+      </w:r>
+      <w:proofErr w:type="spellEnd"/>
+      <w:r>
+        <w:rPr>
+          <w:lang w:val="en-US"/>
+        </w:rPr>
+        <w:t xml:space="preserve"> -&gt; </w:t>
+      </w:r>
+      <w:proofErr w:type="spellStart"/>
+      <w:proofErr w:type="gramStart"/>
+      <w:r>
+        <w:rPr>
+          <w:lang w:val="en-US"/>
+        </w:rPr>
+        <w:t>scriprs</w:t>
+      </w:r>
+      <w:proofErr w:type="spellEnd"/>
+      <w:r>
+        <w:rPr>
+          <w:lang w:val="en-US"/>
+        </w:rPr>
+        <w:t>:</w:t>
+      </w:r>
+      <w:proofErr w:type="gramEnd"/>
+      <w:r>
+        <w:rPr>
+          <w:lang w:val="en-US"/>
+        </w:rPr>
+        <w:t xml:space="preserve"> jqiery.min.js</w:t>
+      </w:r>
+    </w:p>
+    <w:p>
+      <w:pPr>
+        <w:rPr>
+          <w:lang w:val="en-US"/>
+        </w:rPr>
+      </w:pPr>
+      <w:r>
+        <w:rPr>
+          <w:lang w:val="en-US"/>
+        </w:rPr>
+        <w:t xml:space="preserve">In component: </w:t>
+      </w:r>
+      <w:r>
+        <w:rPr>
+          <w:lang w:val="en-US"/>
+        </w:rPr>
+        <w:t xml:space="preserve">declare </w:t>
+      </w:r>
+      <w:proofErr w:type="spellStart"/>
+      <w:r>
+        <w:rPr>
+          <w:lang w:val="en-US"/>
+        </w:rPr>
+        <w:t>const</w:t>
+      </w:r>
+      <w:proofErr w:type="spellEnd"/>
+      <w:r>
+        <w:rPr>
+          <w:lang w:val="en-US"/>
+        </w:rPr>
+        <w:t xml:space="preserve"> $: any;     or   </w:t>
+      </w:r>
+      <w:r>
+        <w:rPr>
+          <w:lang w:val="en-US"/>
+        </w:rPr>
+        <w:t>import * as $ from “</w:t>
+      </w:r>
+      <w:proofErr w:type="spellStart"/>
+      <w:r>
+        <w:rPr>
+          <w:lang w:val="en-US"/>
+        </w:rPr>
+        <w:t>jquery</w:t>
+      </w:r>
+      <w:proofErr w:type="spellEnd"/>
+      <w:r>
+        <w:rPr>
+          <w:lang w:val="en-US"/>
+        </w:rPr>
+        <w:t>”</w:t>
+      </w:r>
+    </w:p>
+    <w:p>
+      <w:r>
+        <w:t>Яке представлення в каруселі буде</w:t>
+      </w:r>
+    </w:p>
+    <w:p>
+      <w:r>
+        <w:t>Налаштовано відображення зображень в каруселі:</w:t>
+      </w:r>
+    </w:p>
+    <w:p>
+      <w:pPr>
+        <w:shd w:val="clear" w:color="auto" w:fill="212121"/>
+        <w:spacing w:after="0" w:line="345" w:lineRule="atLeast"/>
+        <w:rPr>
+          <w:rFonts w:ascii="Consolas" w:eastAsia="Times New Roman" w:hAnsi="Consolas" w:cs="Consolas"/>
+          <w:color w:val="EEFFFF"/>
+          <w:sz w:val="26"/>
+          <w:szCs w:val="26"/>
+          <w:lang w:eastAsia="uk-UA"/>
+        </w:rPr>
+      </w:pPr>
+      <w:r>
+        <w:rPr>
+          <w:rFonts w:ascii="Consolas" w:eastAsia="Times New Roman" w:hAnsi="Consolas" w:cs="Consolas"/>
+          <w:i/>
+          <w:iCs/>
+          <w:color w:val="89DDFF"/>
+          <w:sz w:val="26"/>
+          <w:szCs w:val="26"/>
+          <w:lang w:eastAsia="uk-UA"/>
+        </w:rPr>
+        <w:t>.</w:t>
+      </w:r>
+      <w:proofErr w:type="spellStart"/>
+      <w:r>
+        <w:rPr>
+          <w:rFonts w:ascii="Consolas" w:eastAsia="Times New Roman" w:hAnsi="Consolas" w:cs="Consolas"/>
+          <w:i/>
+          <w:iCs/>
+          <w:color w:val="FFCB6B"/>
+          <w:sz w:val="26"/>
+          <w:szCs w:val="26"/>
+          <w:lang w:eastAsia="uk-UA"/>
+        </w:rPr>
+        <w:t>imaje-wrapper</w:t>
+      </w:r>
+      <w:proofErr w:type="spellEnd"/>
+      <w:r>
+        <w:rPr>
+          <w:rFonts w:ascii="Consolas" w:eastAsia="Times New Roman" w:hAnsi="Consolas" w:cs="Consolas"/>
+          <w:color w:val="EEFFFF"/>
+          <w:sz w:val="26"/>
+          <w:szCs w:val="26"/>
+          <w:lang w:eastAsia="uk-UA"/>
+        </w:rPr>
+        <w:t xml:space="preserve"> </w:t>
+      </w:r>
+      <w:r>
+        <w:rPr>
+          <w:rFonts w:ascii="Consolas" w:eastAsia="Times New Roman" w:hAnsi="Consolas" w:cs="Consolas"/>
+          <w:color w:val="89DDFF"/>
+          <w:sz w:val="26"/>
+          <w:szCs w:val="26"/>
+          <w:lang w:eastAsia="uk-UA"/>
+        </w:rPr>
+        <w:t>{</w:t>
+      </w:r>
+    </w:p>
+    <w:p>
+      <w:pPr>
+        <w:shd w:val="clear" w:color="auto" w:fill="212121"/>
+        <w:spacing w:after="0" w:line="345" w:lineRule="atLeast"/>
+        <w:rPr>
+          <w:rFonts w:ascii="Consolas" w:eastAsia="Times New Roman" w:hAnsi="Consolas" w:cs="Consolas"/>
+          <w:color w:val="EEFFFF"/>
+          <w:sz w:val="26"/>
+          <w:szCs w:val="26"/>
+          <w:lang w:eastAsia="uk-UA"/>
+        </w:rPr>
+      </w:pPr>
+      <w:r>
+        <w:rPr>
+          <w:rFonts w:ascii="Consolas" w:eastAsia="Times New Roman" w:hAnsi="Consolas" w:cs="Consolas"/>
+          <w:color w:val="EEFFFF"/>
+          <w:sz w:val="26"/>
+          <w:szCs w:val="26"/>
+          <w:lang w:eastAsia="uk-UA"/>
+        </w:rPr>
+        <w:t xml:space="preserve">  </w:t>
+      </w:r>
+      <w:proofErr w:type="spellStart"/>
+      <w:r>
+        <w:rPr>
+          <w:rFonts w:ascii="Consolas" w:eastAsia="Times New Roman" w:hAnsi="Consolas" w:cs="Consolas"/>
+          <w:color w:val="B2CCD6"/>
+          <w:sz w:val="26"/>
+          <w:szCs w:val="26"/>
+          <w:lang w:eastAsia="uk-UA"/>
+        </w:rPr>
+        <w:t>overflow</w:t>
+      </w:r>
+      <w:proofErr w:type="spellEnd"/>
+      <w:r>
+        <w:rPr>
+          <w:rFonts w:ascii="Consolas" w:eastAsia="Times New Roman" w:hAnsi="Consolas" w:cs="Consolas"/>
+          <w:color w:val="89DDFF"/>
+          <w:sz w:val="26"/>
+          <w:szCs w:val="26"/>
+          <w:lang w:eastAsia="uk-UA"/>
+        </w:rPr>
+        <w:t>:</w:t>
+      </w:r>
+      <w:r>
+        <w:rPr>
+          <w:rFonts w:ascii="Consolas" w:eastAsia="Times New Roman" w:hAnsi="Consolas" w:cs="Consolas"/>
+          <w:color w:val="EEFFFF"/>
+          <w:sz w:val="26"/>
+          <w:szCs w:val="26"/>
+          <w:lang w:eastAsia="uk-UA"/>
+        </w:rPr>
+        <w:t xml:space="preserve"> </w:t>
+      </w:r>
+      <w:proofErr w:type="spellStart"/>
+      <w:r>
+        <w:rPr>
+          <w:rFonts w:ascii="Consolas" w:eastAsia="Times New Roman" w:hAnsi="Consolas" w:cs="Consolas"/>
+          <w:color w:val="F78C6C"/>
+          <w:sz w:val="26"/>
+          <w:szCs w:val="26"/>
+          <w:lang w:eastAsia="uk-UA"/>
+        </w:rPr>
+        <w:t>hidden</w:t>
+      </w:r>
+      <w:proofErr w:type="spellEnd"/>
+      <w:r>
+        <w:rPr>
+          <w:rFonts w:ascii="Consolas" w:eastAsia="Times New Roman" w:hAnsi="Consolas" w:cs="Consolas"/>
+          <w:color w:val="89DDFF"/>
+          <w:sz w:val="26"/>
+          <w:szCs w:val="26"/>
+          <w:lang w:eastAsia="uk-UA"/>
+        </w:rPr>
+        <w:t>;</w:t>
+      </w:r>
+    </w:p>
+    <w:p>
+      <w:pPr>
+        <w:shd w:val="clear" w:color="auto" w:fill="212121"/>
+        <w:spacing w:after="0" w:line="345" w:lineRule="atLeast"/>
+        <w:rPr>
+          <w:rFonts w:ascii="Consolas" w:eastAsia="Times New Roman" w:hAnsi="Consolas" w:cs="Consolas"/>
+          <w:color w:val="EEFFFF"/>
+          <w:sz w:val="26"/>
+          <w:szCs w:val="26"/>
+          <w:lang w:eastAsia="uk-UA"/>
+        </w:rPr>
+      </w:pPr>
+      <w:r>
+        <w:rPr>
+          <w:rFonts w:ascii="Consolas" w:eastAsia="Times New Roman" w:hAnsi="Consolas" w:cs="Consolas"/>
+          <w:color w:val="EEFFFF"/>
+          <w:sz w:val="26"/>
+          <w:szCs w:val="26"/>
+          <w:lang w:eastAsia="uk-UA"/>
+        </w:rPr>
+        <w:t xml:space="preserve">  </w:t>
+      </w:r>
+      <w:proofErr w:type="spellStart"/>
+      <w:r>
+        <w:rPr>
+          <w:rFonts w:ascii="Consolas" w:eastAsia="Times New Roman" w:hAnsi="Consolas" w:cs="Consolas"/>
+          <w:color w:val="B2CCD6"/>
+          <w:sz w:val="26"/>
+          <w:szCs w:val="26"/>
+          <w:lang w:eastAsia="uk-UA"/>
+        </w:rPr>
+        <w:t>height</w:t>
+      </w:r>
+      <w:proofErr w:type="spellEnd"/>
+      <w:r>
+        <w:rPr>
+          <w:rFonts w:ascii="Consolas" w:eastAsia="Times New Roman" w:hAnsi="Consolas" w:cs="Consolas"/>
+          <w:color w:val="89DDFF"/>
+          <w:sz w:val="26"/>
+          <w:szCs w:val="26"/>
+          <w:lang w:eastAsia="uk-UA"/>
+        </w:rPr>
+        <w:t>:</w:t>
+      </w:r>
+      <w:r>
+        <w:rPr>
+          <w:rFonts w:ascii="Consolas" w:eastAsia="Times New Roman" w:hAnsi="Consolas" w:cs="Consolas"/>
+          <w:color w:val="EEFFFF"/>
+          <w:sz w:val="26"/>
+          <w:szCs w:val="26"/>
+          <w:lang w:eastAsia="uk-UA"/>
+        </w:rPr>
+        <w:t xml:space="preserve"> </w:t>
+      </w:r>
+      <w:r>
+        <w:rPr>
+          <w:rFonts w:ascii="Consolas" w:eastAsia="Times New Roman" w:hAnsi="Consolas" w:cs="Consolas"/>
+          <w:color w:val="F78C6C"/>
+          <w:sz w:val="26"/>
+          <w:szCs w:val="26"/>
+          <w:lang w:eastAsia="uk-UA"/>
+        </w:rPr>
+        <w:t>380px</w:t>
+      </w:r>
+      <w:r>
+        <w:rPr>
+          <w:rFonts w:ascii="Consolas" w:eastAsia="Times New Roman" w:hAnsi="Consolas" w:cs="Consolas"/>
+          <w:color w:val="89DDFF"/>
+          <w:sz w:val="26"/>
+          <w:szCs w:val="26"/>
+          <w:lang w:eastAsia="uk-UA"/>
+        </w:rPr>
+        <w:t>;</w:t>
+      </w:r>
+    </w:p>
+    <w:p>
+      <w:pPr>
+        <w:shd w:val="clear" w:color="auto" w:fill="212121"/>
+        <w:spacing w:after="0" w:line="345" w:lineRule="atLeast"/>
+        <w:rPr>
+          <w:rFonts w:ascii="Consolas" w:eastAsia="Times New Roman" w:hAnsi="Consolas" w:cs="Consolas"/>
+          <w:color w:val="EEFFFF"/>
+          <w:sz w:val="26"/>
+          <w:szCs w:val="26"/>
+          <w:lang w:eastAsia="uk-UA"/>
+        </w:rPr>
+      </w:pPr>
+      <w:r>
+        <w:rPr>
+          <w:rFonts w:ascii="Consolas" w:eastAsia="Times New Roman" w:hAnsi="Consolas" w:cs="Consolas"/>
+          <w:color w:val="89DDFF"/>
+          <w:sz w:val="26"/>
+          <w:szCs w:val="26"/>
+          <w:lang w:eastAsia="uk-UA"/>
+        </w:rPr>
+        <w:t>}</w:t>
+      </w:r>
+    </w:p>
+    <w:p>
+      <w:pPr>
+        <w:shd w:val="clear" w:color="auto" w:fill="212121"/>
+        <w:spacing w:after="0" w:line="345" w:lineRule="atLeast"/>
+        <w:rPr>
+          <w:rFonts w:ascii="Consolas" w:eastAsia="Times New Roman" w:hAnsi="Consolas" w:cs="Consolas"/>
+          <w:color w:val="EEFFFF"/>
+          <w:sz w:val="26"/>
+          <w:szCs w:val="26"/>
+          <w:lang w:eastAsia="uk-UA"/>
+        </w:rPr>
+      </w:pPr>
+      <w:r>
+        <w:rPr>
+          <w:rFonts w:ascii="Consolas" w:eastAsia="Times New Roman" w:hAnsi="Consolas" w:cs="Consolas"/>
+          <w:i/>
+          <w:iCs/>
+          <w:color w:val="89DDFF"/>
+          <w:sz w:val="26"/>
+          <w:szCs w:val="26"/>
+          <w:lang w:eastAsia="uk-UA"/>
+        </w:rPr>
+        <w:t>.</w:t>
+      </w:r>
+      <w:proofErr w:type="spellStart"/>
+      <w:r>
+        <w:rPr>
+          <w:rFonts w:ascii="Consolas" w:eastAsia="Times New Roman" w:hAnsi="Consolas" w:cs="Consolas"/>
+          <w:i/>
+          <w:iCs/>
+          <w:color w:val="FFCB6B"/>
+          <w:sz w:val="26"/>
+          <w:szCs w:val="26"/>
+          <w:lang w:eastAsia="uk-UA"/>
+        </w:rPr>
+        <w:t>imaje-wrapper</w:t>
+      </w:r>
+      <w:proofErr w:type="spellEnd"/>
+      <w:r>
+        <w:rPr>
+          <w:rFonts w:ascii="Consolas" w:eastAsia="Times New Roman" w:hAnsi="Consolas" w:cs="Consolas"/>
+          <w:color w:val="EEFFFF"/>
+          <w:sz w:val="26"/>
+          <w:szCs w:val="26"/>
+          <w:lang w:eastAsia="uk-UA"/>
+        </w:rPr>
+        <w:t xml:space="preserve"> </w:t>
+      </w:r>
+      <w:proofErr w:type="spellStart"/>
+      <w:r>
+        <w:rPr>
+          <w:rFonts w:ascii="Consolas" w:eastAsia="Times New Roman" w:hAnsi="Consolas" w:cs="Consolas"/>
+          <w:color w:val="F07178"/>
+          <w:sz w:val="26"/>
+          <w:szCs w:val="26"/>
+          <w:lang w:eastAsia="uk-UA"/>
+        </w:rPr>
+        <w:t>img</w:t>
+      </w:r>
+      <w:proofErr w:type="spellEnd"/>
+      <w:r>
+        <w:rPr>
+          <w:rFonts w:ascii="Consolas" w:eastAsia="Times New Roman" w:hAnsi="Consolas" w:cs="Consolas"/>
+          <w:color w:val="EEFFFF"/>
+          <w:sz w:val="26"/>
+          <w:szCs w:val="26"/>
+          <w:lang w:eastAsia="uk-UA"/>
+        </w:rPr>
+        <w:t xml:space="preserve"> </w:t>
+      </w:r>
+      <w:r>
+        <w:rPr>
+          <w:rFonts w:ascii="Consolas" w:eastAsia="Times New Roman" w:hAnsi="Consolas" w:cs="Consolas"/>
+          <w:color w:val="89DDFF"/>
+          <w:sz w:val="26"/>
+          <w:szCs w:val="26"/>
+          <w:lang w:eastAsia="uk-UA"/>
+        </w:rPr>
+        <w:t>{</w:t>
+      </w:r>
+    </w:p>
+    <w:p>
+      <w:pPr>
+        <w:shd w:val="clear" w:color="auto" w:fill="212121"/>
+        <w:spacing w:after="0" w:line="345" w:lineRule="atLeast"/>
+        <w:rPr>
+          <w:rFonts w:ascii="Consolas" w:eastAsia="Times New Roman" w:hAnsi="Consolas" w:cs="Consolas"/>
+          <w:color w:val="EEFFFF"/>
+          <w:sz w:val="26"/>
+          <w:szCs w:val="26"/>
+          <w:lang w:eastAsia="uk-UA"/>
+        </w:rPr>
+      </w:pPr>
+      <w:r>
+        <w:rPr>
+          <w:rFonts w:ascii="Consolas" w:eastAsia="Times New Roman" w:hAnsi="Consolas" w:cs="Consolas"/>
+          <w:color w:val="EEFFFF"/>
+          <w:sz w:val="26"/>
+          <w:szCs w:val="26"/>
+          <w:lang w:eastAsia="uk-UA"/>
+        </w:rPr>
+        <w:t xml:space="preserve">  </w:t>
+      </w:r>
+      <w:proofErr w:type="spellStart"/>
+      <w:r>
+        <w:rPr>
+          <w:rFonts w:ascii="Consolas" w:eastAsia="Times New Roman" w:hAnsi="Consolas" w:cs="Consolas"/>
+          <w:color w:val="B2CCD6"/>
+          <w:sz w:val="26"/>
+          <w:szCs w:val="26"/>
+          <w:lang w:eastAsia="uk-UA"/>
+        </w:rPr>
+        <w:t>display</w:t>
+      </w:r>
+      <w:proofErr w:type="spellEnd"/>
+      <w:r>
+        <w:rPr>
+          <w:rFonts w:ascii="Consolas" w:eastAsia="Times New Roman" w:hAnsi="Consolas" w:cs="Consolas"/>
+          <w:color w:val="89DDFF"/>
+          <w:sz w:val="26"/>
+          <w:szCs w:val="26"/>
+          <w:lang w:eastAsia="uk-UA"/>
+        </w:rPr>
+        <w:t>:</w:t>
+      </w:r>
+      <w:r>
+        <w:rPr>
+          <w:rFonts w:ascii="Consolas" w:eastAsia="Times New Roman" w:hAnsi="Consolas" w:cs="Consolas"/>
+          <w:color w:val="EEFFFF"/>
+          <w:sz w:val="26"/>
+          <w:szCs w:val="26"/>
+          <w:lang w:eastAsia="uk-UA"/>
+        </w:rPr>
+        <w:t xml:space="preserve"> </w:t>
+      </w:r>
+      <w:proofErr w:type="spellStart"/>
+      <w:r>
+        <w:rPr>
+          <w:rFonts w:ascii="Consolas" w:eastAsia="Times New Roman" w:hAnsi="Consolas" w:cs="Consolas"/>
+          <w:color w:val="F78C6C"/>
+          <w:sz w:val="26"/>
+          <w:szCs w:val="26"/>
+          <w:lang w:eastAsia="uk-UA"/>
+        </w:rPr>
+        <w:t>block</w:t>
+      </w:r>
+      <w:proofErr w:type="spellEnd"/>
+      <w:r>
+        <w:rPr>
+          <w:rFonts w:ascii="Consolas" w:eastAsia="Times New Roman" w:hAnsi="Consolas" w:cs="Consolas"/>
+          <w:color w:val="89DDFF"/>
+          <w:sz w:val="26"/>
+          <w:szCs w:val="26"/>
+          <w:lang w:eastAsia="uk-UA"/>
+        </w:rPr>
+        <w:t>;</w:t>
+      </w:r>
+    </w:p>
+    <w:p>
+      <w:pPr>
+        <w:shd w:val="clear" w:color="auto" w:fill="212121"/>
+        <w:spacing w:after="0" w:line="345" w:lineRule="atLeast"/>
+        <w:rPr>
+          <w:rFonts w:ascii="Consolas" w:eastAsia="Times New Roman" w:hAnsi="Consolas" w:cs="Consolas"/>
+          <w:color w:val="EEFFFF"/>
+          <w:sz w:val="26"/>
+          <w:szCs w:val="26"/>
+          <w:lang w:eastAsia="uk-UA"/>
+        </w:rPr>
+      </w:pPr>
+      <w:r>
+        <w:rPr>
+          <w:rFonts w:ascii="Consolas" w:eastAsia="Times New Roman" w:hAnsi="Consolas" w:cs="Consolas"/>
+          <w:color w:val="EEFFFF"/>
+          <w:sz w:val="26"/>
+          <w:szCs w:val="26"/>
+          <w:lang w:eastAsia="uk-UA"/>
+        </w:rPr>
+        <w:t xml:space="preserve">  </w:t>
+      </w:r>
+      <w:proofErr w:type="spellStart"/>
+      <w:r>
+        <w:rPr>
+          <w:rFonts w:ascii="Consolas" w:eastAsia="Times New Roman" w:hAnsi="Consolas" w:cs="Consolas"/>
+          <w:color w:val="B2CCD6"/>
+          <w:sz w:val="26"/>
+          <w:szCs w:val="26"/>
+          <w:lang w:eastAsia="uk-UA"/>
+        </w:rPr>
+        <w:t>border-radius</w:t>
+      </w:r>
+      <w:proofErr w:type="spellEnd"/>
+      <w:r>
+        <w:rPr>
+          <w:rFonts w:ascii="Consolas" w:eastAsia="Times New Roman" w:hAnsi="Consolas" w:cs="Consolas"/>
+          <w:color w:val="89DDFF"/>
+          <w:sz w:val="26"/>
+          <w:szCs w:val="26"/>
+          <w:lang w:eastAsia="uk-UA"/>
+        </w:rPr>
+        <w:t>:</w:t>
+      </w:r>
+      <w:r>
+        <w:rPr>
+          <w:rFonts w:ascii="Consolas" w:eastAsia="Times New Roman" w:hAnsi="Consolas" w:cs="Consolas"/>
+          <w:color w:val="EEFFFF"/>
+          <w:sz w:val="26"/>
+          <w:szCs w:val="26"/>
+          <w:lang w:eastAsia="uk-UA"/>
+        </w:rPr>
+        <w:t xml:space="preserve"> </w:t>
+      </w:r>
+      <w:r>
+        <w:rPr>
+          <w:rFonts w:ascii="Consolas" w:eastAsia="Times New Roman" w:hAnsi="Consolas" w:cs="Consolas"/>
+          <w:color w:val="F78C6C"/>
+          <w:sz w:val="26"/>
+          <w:szCs w:val="26"/>
+          <w:lang w:eastAsia="uk-UA"/>
+        </w:rPr>
+        <w:t>5px</w:t>
+      </w:r>
+      <w:r>
+        <w:rPr>
+          <w:rFonts w:ascii="Consolas" w:eastAsia="Times New Roman" w:hAnsi="Consolas" w:cs="Consolas"/>
+          <w:color w:val="89DDFF"/>
+          <w:sz w:val="26"/>
+          <w:szCs w:val="26"/>
+          <w:lang w:eastAsia="uk-UA"/>
+        </w:rPr>
+        <w:t>;</w:t>
+      </w:r>
+    </w:p>
+    <w:p>
+      <w:pPr>
+        <w:shd w:val="clear" w:color="auto" w:fill="212121"/>
+        <w:spacing w:after="0" w:line="345" w:lineRule="atLeast"/>
+        <w:rPr>
+          <w:rFonts w:ascii="Consolas" w:eastAsia="Times New Roman" w:hAnsi="Consolas" w:cs="Consolas"/>
+          <w:color w:val="EEFFFF"/>
+          <w:sz w:val="26"/>
+          <w:szCs w:val="26"/>
+          <w:lang w:eastAsia="uk-UA"/>
+        </w:rPr>
+      </w:pPr>
+      <w:r>
+        <w:rPr>
+          <w:rFonts w:ascii="Consolas" w:eastAsia="Times New Roman" w:hAnsi="Consolas" w:cs="Consolas"/>
+          <w:color w:val="EEFFFF"/>
+          <w:sz w:val="26"/>
+          <w:szCs w:val="26"/>
+          <w:lang w:eastAsia="uk-UA"/>
+        </w:rPr>
+        <w:t xml:space="preserve">  </w:t>
+      </w:r>
+      <w:proofErr w:type="spellStart"/>
+      <w:r>
+        <w:rPr>
+          <w:rFonts w:ascii="Consolas" w:eastAsia="Times New Roman" w:hAnsi="Consolas" w:cs="Consolas"/>
+          <w:color w:val="B2CCD6"/>
+          <w:sz w:val="26"/>
+          <w:szCs w:val="26"/>
+          <w:lang w:eastAsia="uk-UA"/>
+        </w:rPr>
+        <w:t>height</w:t>
+      </w:r>
+      <w:proofErr w:type="spellEnd"/>
+      <w:r>
+        <w:rPr>
+          <w:rFonts w:ascii="Consolas" w:eastAsia="Times New Roman" w:hAnsi="Consolas" w:cs="Consolas"/>
+          <w:color w:val="89DDFF"/>
+          <w:sz w:val="26"/>
+          <w:szCs w:val="26"/>
+          <w:lang w:eastAsia="uk-UA"/>
+        </w:rPr>
+        <w:t>:</w:t>
+      </w:r>
+      <w:r>
+        <w:rPr>
+          <w:rFonts w:ascii="Consolas" w:eastAsia="Times New Roman" w:hAnsi="Consolas" w:cs="Consolas"/>
+          <w:color w:val="EEFFFF"/>
+          <w:sz w:val="26"/>
+          <w:szCs w:val="26"/>
+          <w:lang w:eastAsia="uk-UA"/>
+        </w:rPr>
+        <w:t xml:space="preserve"> </w:t>
+      </w:r>
+      <w:r>
+        <w:rPr>
+          <w:rFonts w:ascii="Consolas" w:eastAsia="Times New Roman" w:hAnsi="Consolas" w:cs="Consolas"/>
+          <w:color w:val="F78C6C"/>
+          <w:sz w:val="26"/>
+          <w:szCs w:val="26"/>
+          <w:lang w:eastAsia="uk-UA"/>
+        </w:rPr>
+        <w:t>100%</w:t>
+      </w:r>
+      <w:r>
+        <w:rPr>
+          <w:rFonts w:ascii="Consolas" w:eastAsia="Times New Roman" w:hAnsi="Consolas" w:cs="Consolas"/>
+          <w:color w:val="89DDFF"/>
+          <w:sz w:val="26"/>
+          <w:szCs w:val="26"/>
+          <w:lang w:eastAsia="uk-UA"/>
+        </w:rPr>
+        <w:t>;</w:t>
+      </w:r>
+    </w:p>
+    <w:p>
+      <w:pPr>
+        <w:shd w:val="clear" w:color="auto" w:fill="212121"/>
+        <w:spacing w:after="0" w:line="345" w:lineRule="atLeast"/>
+        <w:rPr>
+          <w:rFonts w:ascii="Consolas" w:eastAsia="Times New Roman" w:hAnsi="Consolas" w:cs="Consolas"/>
+          <w:color w:val="EEFFFF"/>
+          <w:sz w:val="26"/>
+          <w:szCs w:val="26"/>
+          <w:lang w:eastAsia="uk-UA"/>
+        </w:rPr>
+      </w:pPr>
+      <w:r>
+        <w:rPr>
+          <w:rFonts w:ascii="Consolas" w:eastAsia="Times New Roman" w:hAnsi="Consolas" w:cs="Consolas"/>
+          <w:color w:val="EEFFFF"/>
+          <w:sz w:val="26"/>
+          <w:szCs w:val="26"/>
+          <w:lang w:eastAsia="uk-UA"/>
+        </w:rPr>
+        <w:t xml:space="preserve">  </w:t>
+      </w:r>
+      <w:proofErr w:type="spellStart"/>
+      <w:r>
+        <w:rPr>
+          <w:rFonts w:ascii="Consolas" w:eastAsia="Times New Roman" w:hAnsi="Consolas" w:cs="Consolas"/>
+          <w:color w:val="B2CCD6"/>
+          <w:sz w:val="26"/>
+          <w:szCs w:val="26"/>
+          <w:lang w:eastAsia="uk-UA"/>
+        </w:rPr>
+        <w:t>object-fit</w:t>
+      </w:r>
+      <w:proofErr w:type="spellEnd"/>
+      <w:r>
+        <w:rPr>
+          <w:rFonts w:ascii="Consolas" w:eastAsia="Times New Roman" w:hAnsi="Consolas" w:cs="Consolas"/>
+          <w:color w:val="89DDFF"/>
+          <w:sz w:val="26"/>
+          <w:szCs w:val="26"/>
+          <w:lang w:eastAsia="uk-UA"/>
+        </w:rPr>
+        <w:t>:</w:t>
+      </w:r>
+      <w:r>
+        <w:rPr>
+          <w:rFonts w:ascii="Consolas" w:eastAsia="Times New Roman" w:hAnsi="Consolas" w:cs="Consolas"/>
+          <w:color w:val="EEFFFF"/>
+          <w:sz w:val="26"/>
+          <w:szCs w:val="26"/>
+          <w:lang w:eastAsia="uk-UA"/>
+        </w:rPr>
+        <w:t xml:space="preserve"> </w:t>
+      </w:r>
+      <w:proofErr w:type="spellStart"/>
+      <w:r>
+        <w:rPr>
+          <w:rFonts w:ascii="Consolas" w:eastAsia="Times New Roman" w:hAnsi="Consolas" w:cs="Consolas"/>
+          <w:color w:val="F78C6C"/>
+          <w:sz w:val="26"/>
+          <w:szCs w:val="26"/>
+          <w:lang w:eastAsia="uk-UA"/>
+        </w:rPr>
+        <w:t>cover</w:t>
+      </w:r>
+      <w:proofErr w:type="spellEnd"/>
+      <w:r>
+        <w:rPr>
+          <w:rFonts w:ascii="Consolas" w:eastAsia="Times New Roman" w:hAnsi="Consolas" w:cs="Consolas"/>
+          <w:color w:val="89DDFF"/>
+          <w:sz w:val="26"/>
+          <w:szCs w:val="26"/>
+          <w:lang w:eastAsia="uk-UA"/>
+        </w:rPr>
+        <w:t>;</w:t>
+      </w:r>
+    </w:p>
+    <w:p>
+      <w:pPr>
+        <w:shd w:val="clear" w:color="auto" w:fill="212121"/>
+        <w:spacing w:after="0" w:line="345" w:lineRule="atLeast"/>
+        <w:rPr>
+          <w:rFonts w:ascii="Consolas" w:eastAsia="Times New Roman" w:hAnsi="Consolas" w:cs="Consolas"/>
+          <w:color w:val="EEFFFF"/>
+          <w:sz w:val="26"/>
+          <w:szCs w:val="26"/>
+          <w:lang w:eastAsia="uk-UA"/>
+        </w:rPr>
+      </w:pPr>
+      <w:r>
+        <w:rPr>
+          <w:rFonts w:ascii="Consolas" w:eastAsia="Times New Roman" w:hAnsi="Consolas" w:cs="Consolas"/>
+          <w:color w:val="89DDFF"/>
+          <w:sz w:val="26"/>
+          <w:szCs w:val="26"/>
+          <w:lang w:eastAsia="uk-UA"/>
+        </w:rPr>
+        <w:t>}</w:t>
+      </w:r>
+    </w:p>
+    <w:p/>
+    <w:p>
+      <w:r>
+        <w:t>Кольорова гамма сайту:</w:t>
+      </w:r>
+    </w:p>
+    <w:p>
+      <w:r>
+        <w:t>Фони тла:</w:t>
+      </w:r>
+    </w:p>
+    <w:p>
+      <w:r>
+        <w:t>#313131</w:t>
+      </w:r>
+    </w:p>
+    <w:p>
+      <w:r>
+        <w:t>#2f2f2f</w:t>
+      </w:r>
+    </w:p>
+    <w:p/>
+    <w:p>
+      <w:r>
+        <w:t>Кольори шрифтів</w:t>
+      </w:r>
+    </w:p>
+    <w:p>
+      <w:r>
+        <w:t>#ead4b2</w:t>
+      </w:r>
+      <w:r>
+        <w:t xml:space="preserve"> стандарт</w:t>
+      </w:r>
+    </w:p>
+    <w:p>
+      <w:r>
+        <w:t>#ffc353 активний стан</w:t>
+      </w:r>
+    </w:p>
+    <w:p>
       <w:pPr>
         <w:rPr>
           <w:lang w:val="ru-RU"/>
         </w:rPr>
       </w:pPr>
-    </w:p>
+      <w:r>
+        <w:rPr>
+          <w:lang w:val="ru-RU"/>
+        </w:rPr>
+        <w:t>#</w:t>
+      </w:r>
+      <w:proofErr w:type="spellStart"/>
+      <w:r>
+        <w:rPr>
+          <w:lang w:val="en-US"/>
+        </w:rPr>
+        <w:t>fff</w:t>
+      </w:r>
+      <w:proofErr w:type="spellEnd"/>
+      <w:r>
+        <w:rPr>
+          <w:lang w:val="ru-RU"/>
+        </w:rPr>
+        <w:t xml:space="preserve"> </w:t>
+      </w:r>
+      <w:proofErr w:type="spellStart"/>
+      <w:r>
+        <w:rPr>
+          <w:lang w:val="ru-RU"/>
+        </w:rPr>
+        <w:t>малкий</w:t>
+      </w:r>
+      <w:proofErr w:type="spellEnd"/>
+      <w:r>
+        <w:rPr>
+          <w:lang w:val="ru-RU"/>
+        </w:rPr>
+        <w:t xml:space="preserve"> </w:t>
+      </w:r>
+      <w:proofErr w:type="spellStart"/>
+      <w:r>
+        <w:rPr>
+          <w:lang w:val="ru-RU"/>
+        </w:rPr>
+        <w:t>тескст</w:t>
+      </w:r>
+      <w:proofErr w:type="spellEnd"/>
+    </w:p>
+    <w:p>
+      <w:pPr>
+        <w:rPr>
+          <w:lang w:val="ru-RU"/>
+        </w:rPr>
+      </w:pPr>
+      <w:r>
+        <w:rPr>
+          <w:lang w:val="ru-RU"/>
+        </w:rPr>
+        <w:t>#cbb593 – текс в тіні</w:t>
+      </w:r>
+    </w:p>
+    <w:p>
+      <w:pPr>
+        <w:rPr>
+          <w:lang w:val="ru-RU"/>
+        </w:rPr>
+      </w:pPr>
+      <w:proofErr w:type="spellStart"/>
+      <w:r>
+        <w:rPr>
+          <w:lang w:val="ru-RU"/>
+        </w:rPr>
+        <w:t>Фони</w:t>
+      </w:r>
+      <w:proofErr w:type="spellEnd"/>
+      <w:r>
+        <w:rPr>
+          <w:lang w:val="ru-RU"/>
+        </w:rPr>
+        <w:t xml:space="preserve"> </w:t>
+      </w:r>
+      <w:proofErr w:type="spellStart"/>
+      <w:r>
+        <w:rPr>
+          <w:lang w:val="ru-RU"/>
+        </w:rPr>
+        <w:t>блоків</w:t>
+      </w:r>
+      <w:proofErr w:type="spellEnd"/>
+    </w:p>
+    <w:p>
+      <w:pPr>
+        <w:rPr>
+          <w:lang w:val="ru-RU"/>
+        </w:rPr>
+      </w:pPr>
+      <w:r>
+        <w:rPr>
+          <w:lang w:val="ru-RU"/>
+        </w:rPr>
+        <w:lastRenderedPageBreak/>
+        <w:t>#e9d2af</w:t>
+      </w:r>
+      <w:r>
+        <w:rPr>
+          <w:lang w:val="ru-RU"/>
+        </w:rPr>
+        <w:t xml:space="preserve"> – </w:t>
+      </w:r>
+      <w:proofErr w:type="spellStart"/>
+      <w:r>
+        <w:rPr>
+          <w:lang w:val="ru-RU"/>
+        </w:rPr>
+        <w:t>основний</w:t>
+      </w:r>
+      <w:proofErr w:type="spellEnd"/>
+      <w:r>
+        <w:rPr>
+          <w:lang w:val="ru-RU"/>
+        </w:rPr>
+        <w:t xml:space="preserve"> </w:t>
+      </w:r>
+    </w:p>
+    <w:p>
+      <w:pPr>
+        <w:rPr>
+          <w:lang w:val="ru-RU"/>
+        </w:rPr>
+      </w:pPr>
+      <w:r>
+        <w:rPr>
+          <w:lang w:val="ru-RU"/>
+        </w:rPr>
+        <w:t>#e1c292</w:t>
+      </w:r>
+      <w:r>
+        <w:rPr>
+          <w:lang w:val="ru-RU"/>
+        </w:rPr>
+        <w:t xml:space="preserve"> – </w:t>
+      </w:r>
+      <w:proofErr w:type="spellStart"/>
+      <w:r>
+        <w:rPr>
+          <w:lang w:val="ru-RU"/>
+        </w:rPr>
+        <w:t>додатковий</w:t>
+      </w:r>
+      <w:proofErr w:type="spellEnd"/>
+      <w:r>
+        <w:rPr>
+          <w:lang w:val="ru-RU"/>
+        </w:rPr>
+        <w:t xml:space="preserve"> для вид</w:t>
+      </w:r>
+      <w:r>
+        <w:t>і</w:t>
+      </w:r>
+      <w:proofErr w:type="spellStart"/>
+      <w:r>
+        <w:rPr>
+          <w:lang w:val="ru-RU"/>
+        </w:rPr>
+        <w:t>лення</w:t>
+      </w:r>
+      <w:proofErr w:type="spellEnd"/>
+      <w:r>
+        <w:rPr>
+          <w:lang w:val="ru-RU"/>
+        </w:rPr>
+        <w:t xml:space="preserve"> блоку</w:t>
+      </w:r>
+    </w:p>
+    <w:p>
+      <w:pPr>
+        <w:rPr>
+          <w:lang w:val="ru-RU"/>
+        </w:rPr>
+      </w:pPr>
+    </w:p>
+    <w:p>
+      <w:r>
+        <w:rPr>
+          <w:lang w:val="ru-RU"/>
+        </w:rPr>
+        <w:t xml:space="preserve">Створено компоненту футеру, </w:t>
+      </w:r>
+      <w:r>
+        <w:t>в модулі прописаний експорт</w:t>
+      </w:r>
+      <w:r>
+        <w:t xml:space="preserve"> для використання по усьому </w:t>
+      </w:r>
+      <w:proofErr w:type="spellStart"/>
+      <w:r>
+        <w:t>прокту</w:t>
+      </w:r>
+      <w:proofErr w:type="spellEnd"/>
+      <w:r>
+        <w:t xml:space="preserve">, у </w:t>
+      </w:r>
+      <w:proofErr w:type="gramStart"/>
+      <w:r>
+        <w:rPr>
+          <w:lang w:val="en-US"/>
+        </w:rPr>
+        <w:t>app</w:t>
+      </w:r>
+      <w:r>
+        <w:rPr>
+          <w:lang w:val="ru-RU"/>
+        </w:rPr>
+        <w:t>.</w:t>
+      </w:r>
+      <w:r>
+        <w:rPr>
+          <w:lang w:val="en-US"/>
+        </w:rPr>
+        <w:t>module</w:t>
+      </w:r>
+      <w:proofErr w:type="gramEnd"/>
+      <w:r>
+        <w:rPr>
+          <w:lang w:val="ru-RU"/>
+        </w:rPr>
+        <w:t>.</w:t>
+      </w:r>
+      <w:proofErr w:type="spellStart"/>
+      <w:r>
+        <w:rPr>
+          <w:lang w:val="en-US"/>
+        </w:rPr>
+        <w:t>ts</w:t>
+      </w:r>
+      <w:proofErr w:type="spellEnd"/>
+      <w:r>
+        <w:rPr>
+          <w:lang w:val="ru-RU"/>
+        </w:rPr>
+        <w:t xml:space="preserve">  </w:t>
+      </w:r>
+      <w:proofErr w:type="spellStart"/>
+      <w:r>
+        <w:t>заімпортовано</w:t>
+      </w:r>
+      <w:proofErr w:type="spellEnd"/>
+      <w:r>
+        <w:t xml:space="preserve"> модуль </w:t>
+      </w:r>
+      <w:proofErr w:type="spellStart"/>
+      <w:r>
+        <w:t>футру</w:t>
+      </w:r>
+      <w:proofErr w:type="spellEnd"/>
+      <w:r>
+        <w:t>.</w:t>
+      </w:r>
+    </w:p>
+    <w:p/>
+    <w:p>
+      <w:r>
+        <w:t xml:space="preserve">На сторінці з проектами виникла проблема адаптивності розмітки оскільки не знаю які розміри задати на карусель і для яких </w:t>
+      </w:r>
+      <w:proofErr w:type="spellStart"/>
+      <w:r>
+        <w:t>брейкпоінтів</w:t>
+      </w:r>
+      <w:proofErr w:type="spellEnd"/>
+      <w:r>
+        <w:t>.</w:t>
+      </w:r>
+    </w:p>
+    <w:p>
+      <w:pPr>
+        <w:rPr>
+          <w:lang w:val="ru-RU"/>
+        </w:rPr>
+      </w:pPr>
+      <w:r>
+        <w:t xml:space="preserve">Вирішено: переробити хедер без </w:t>
+      </w:r>
+      <w:proofErr w:type="spellStart"/>
+      <w:r>
+        <w:t>аватару</w:t>
+      </w:r>
+      <w:proofErr w:type="spellEnd"/>
+      <w:r>
+        <w:t xml:space="preserve">, і на блок з проектами встановити висоту через </w:t>
+      </w:r>
+      <w:proofErr w:type="spellStart"/>
+      <w:r>
+        <w:rPr>
+          <w:lang w:val="en-US"/>
+        </w:rPr>
+        <w:t>calc</w:t>
+      </w:r>
+      <w:proofErr w:type="spellEnd"/>
+      <w:r>
+        <w:rPr>
+          <w:lang w:val="ru-RU"/>
+        </w:rPr>
+        <w:t>(100</w:t>
+      </w:r>
+      <w:proofErr w:type="spellStart"/>
+      <w:r>
+        <w:rPr>
+          <w:lang w:val="en-US"/>
+        </w:rPr>
+        <w:t>vh</w:t>
+      </w:r>
+      <w:proofErr w:type="spellEnd"/>
+      <w:r>
+        <w:rPr>
+          <w:lang w:val="ru-RU"/>
+        </w:rPr>
+        <w:t>- (</w:t>
+      </w:r>
+      <w:proofErr w:type="spellStart"/>
+      <w:r>
+        <w:rPr>
+          <w:lang w:val="en-US"/>
+        </w:rPr>
+        <w:t>hh</w:t>
+      </w:r>
+      <w:proofErr w:type="spellEnd"/>
+      <w:r>
+        <w:rPr>
+          <w:lang w:val="ru-RU"/>
+        </w:rPr>
+        <w:t>+</w:t>
+      </w:r>
+      <w:proofErr w:type="spellStart"/>
+      <w:r>
+        <w:rPr>
+          <w:lang w:val="en-US"/>
+        </w:rPr>
+        <w:t>hf</w:t>
+      </w:r>
+      <w:proofErr w:type="spellEnd"/>
+      <w:r>
+        <w:rPr>
+          <w:lang w:val="ru-RU"/>
+        </w:rPr>
+        <w:t>))</w:t>
+      </w:r>
+      <w:r>
+        <w:rPr>
+          <w:lang w:val="ru-RU"/>
+        </w:rPr>
+        <w:t>.</w:t>
+      </w:r>
+      <w:bookmarkStart w:id="0" w:name="_GoBack"/>
+      <w:bookmarkEnd w:id="0"/>
+    </w:p>
+    <w:p/>
     <w:sectPr>
       <w:pgSz w:w="11906" w:h="16838"/>
       <w:pgMar w:top="850" w:right="850" w:bottom="850" w:left="1417" w:header="708" w:footer="708" w:gutter="0"/>
@@ -5699,4 +9673,16 @@
     </a:ext>
   </a:extLst>
 </a:theme>
+</file>
+
+<file path=customXml/item1.xml><?xml version="1.0" encoding="utf-8"?>
+<b:Sources xmlns:b="http://schemas.openxmlformats.org/officeDocument/2006/bibliography" xmlns="http://schemas.openxmlformats.org/officeDocument/2006/bibliography" SelectedStyle="\APASixthEditionOfficeOnline.xsl" StyleName="APA" Version="6"/>
+</file>
+
+<file path=customXml/itemProps1.xml><?xml version="1.0" encoding="utf-8"?>
+<ds:datastoreItem xmlns:ds="http://schemas.openxmlformats.org/officeDocument/2006/customXml" ds:itemID="{7DC79A7B-77FD-412C-B31F-06B8AC95FAB6}">
+  <ds:schemaRefs>
+    <ds:schemaRef ds:uri="http://schemas.openxmlformats.org/officeDocument/2006/bibliography"/>
+  </ds:schemaRefs>
+</ds:datastoreItem>
 </file>
</xml_diff>

<commit_message>
Projects base design done, header and footer has been modified
</commit_message>
<xml_diff>
--- a/Description of project creation.docx
+++ b/Description of project creation.docx
@@ -8698,8 +8698,304 @@
         </w:rPr>
         <w:t>.</w:t>
       </w:r>
+    </w:p>
+    <w:p>
+      <w:pPr>
+        <w:rPr>
+          <w:lang w:val="ru-RU"/>
+        </w:rPr>
+      </w:pPr>
+    </w:p>
+    <w:p>
+      <w:pPr>
+        <w:rPr>
+          <w:lang w:val="ru-RU"/>
+        </w:rPr>
+      </w:pPr>
+      <w:r>
+        <w:rPr>
+          <w:lang w:val="ru-RU"/>
+        </w:rPr>
+        <w:t>Додано на хедер та футер:</w:t>
+      </w:r>
+    </w:p>
+    <w:p>
+      <w:pPr>
+        <w:shd w:val="clear" w:color="auto" w:fill="212121"/>
+        <w:spacing w:after="0" w:line="345" w:lineRule="atLeast"/>
+        <w:rPr>
+          <w:rFonts w:ascii="Consolas" w:eastAsia="Times New Roman" w:hAnsi="Consolas" w:cs="Consolas"/>
+          <w:color w:val="EEFFFF"/>
+          <w:sz w:val="26"/>
+          <w:szCs w:val="26"/>
+          <w:lang w:val="en-US" w:eastAsia="uk-UA"/>
+        </w:rPr>
+      </w:pPr>
+      <w:proofErr w:type="spellStart"/>
+      <w:r>
+        <w:rPr>
+          <w:rFonts w:ascii="Consolas" w:eastAsia="Times New Roman" w:hAnsi="Consolas" w:cs="Consolas"/>
+          <w:color w:val="B2CCD6"/>
+          <w:sz w:val="26"/>
+          <w:szCs w:val="26"/>
+          <w:lang w:eastAsia="uk-UA"/>
+        </w:rPr>
+        <w:t>box-shadow</w:t>
+      </w:r>
+      <w:proofErr w:type="spellEnd"/>
+      <w:r>
+        <w:rPr>
+          <w:rFonts w:ascii="Consolas" w:eastAsia="Times New Roman" w:hAnsi="Consolas" w:cs="Consolas"/>
+          <w:color w:val="89DDFF"/>
+          <w:sz w:val="26"/>
+          <w:szCs w:val="26"/>
+          <w:lang w:eastAsia="uk-UA"/>
+        </w:rPr>
+        <w:t>:</w:t>
+      </w:r>
+      <w:r>
+        <w:rPr>
+          <w:rFonts w:ascii="Consolas" w:eastAsia="Times New Roman" w:hAnsi="Consolas" w:cs="Consolas"/>
+          <w:color w:val="EEFFFF"/>
+          <w:sz w:val="26"/>
+          <w:szCs w:val="26"/>
+          <w:lang w:eastAsia="uk-UA"/>
+        </w:rPr>
+        <w:t xml:space="preserve"> </w:t>
+      </w:r>
+      <w:r>
+        <w:rPr>
+          <w:rFonts w:ascii="Consolas" w:eastAsia="Times New Roman" w:hAnsi="Consolas" w:cs="Consolas"/>
+          <w:color w:val="F78C6C"/>
+          <w:sz w:val="26"/>
+          <w:szCs w:val="26"/>
+          <w:lang w:eastAsia="uk-UA"/>
+        </w:rPr>
+        <w:t>0</w:t>
+      </w:r>
+      <w:r>
+        <w:rPr>
+          <w:rFonts w:ascii="Consolas" w:eastAsia="Times New Roman" w:hAnsi="Consolas" w:cs="Consolas"/>
+          <w:color w:val="EEFFFF"/>
+          <w:sz w:val="26"/>
+          <w:szCs w:val="26"/>
+          <w:lang w:eastAsia="uk-UA"/>
+        </w:rPr>
+        <w:t xml:space="preserve"> </w:t>
+      </w:r>
+      <w:r>
+        <w:rPr>
+          <w:rFonts w:ascii="Consolas" w:eastAsia="Times New Roman" w:hAnsi="Consolas" w:cs="Consolas"/>
+          <w:color w:val="F78C6C"/>
+          <w:sz w:val="26"/>
+          <w:szCs w:val="26"/>
+          <w:lang w:eastAsia="uk-UA"/>
+        </w:rPr>
+        <w:t>0</w:t>
+      </w:r>
+      <w:r>
+        <w:rPr>
+          <w:rFonts w:ascii="Consolas" w:eastAsia="Times New Roman" w:hAnsi="Consolas" w:cs="Consolas"/>
+          <w:color w:val="EEFFFF"/>
+          <w:sz w:val="26"/>
+          <w:szCs w:val="26"/>
+          <w:lang w:eastAsia="uk-UA"/>
+        </w:rPr>
+        <w:t xml:space="preserve"> </w:t>
+      </w:r>
+      <w:r>
+        <w:rPr>
+          <w:rFonts w:ascii="Consolas" w:eastAsia="Times New Roman" w:hAnsi="Consolas" w:cs="Consolas"/>
+          <w:color w:val="F78C6C"/>
+          <w:sz w:val="26"/>
+          <w:szCs w:val="26"/>
+          <w:lang w:eastAsia="uk-UA"/>
+        </w:rPr>
+        <w:t>10px</w:t>
+      </w:r>
+      <w:r>
+        <w:rPr>
+          <w:rFonts w:ascii="Consolas" w:eastAsia="Times New Roman" w:hAnsi="Consolas" w:cs="Consolas"/>
+          <w:color w:val="EEFFFF"/>
+          <w:sz w:val="26"/>
+          <w:szCs w:val="26"/>
+          <w:lang w:eastAsia="uk-UA"/>
+        </w:rPr>
+        <w:t xml:space="preserve"> </w:t>
+      </w:r>
+      <w:r>
+        <w:rPr>
+          <w:rFonts w:ascii="Consolas" w:eastAsia="Times New Roman" w:hAnsi="Consolas" w:cs="Consolas"/>
+          <w:color w:val="F78C6C"/>
+          <w:sz w:val="26"/>
+          <w:szCs w:val="26"/>
+          <w:lang w:eastAsia="uk-UA"/>
+        </w:rPr>
+        <w:t>5px</w:t>
+      </w:r>
+      <w:r>
+        <w:rPr>
+          <w:rFonts w:ascii="Consolas" w:eastAsia="Times New Roman" w:hAnsi="Consolas" w:cs="Consolas"/>
+          <w:color w:val="EEFFFF"/>
+          <w:sz w:val="26"/>
+          <w:szCs w:val="26"/>
+          <w:lang w:eastAsia="uk-UA"/>
+        </w:rPr>
+        <w:t xml:space="preserve"> </w:t>
+      </w:r>
+      <w:proofErr w:type="spellStart"/>
+      <w:r>
+        <w:rPr>
+          <w:rFonts w:ascii="Consolas" w:eastAsia="Times New Roman" w:hAnsi="Consolas" w:cs="Consolas"/>
+          <w:color w:val="82AAFF"/>
+          <w:sz w:val="26"/>
+          <w:szCs w:val="26"/>
+          <w:lang w:eastAsia="uk-UA"/>
+        </w:rPr>
+        <w:t>rgba</w:t>
+      </w:r>
+      <w:proofErr w:type="spellEnd"/>
+      <w:r>
+        <w:rPr>
+          <w:rFonts w:ascii="Consolas" w:eastAsia="Times New Roman" w:hAnsi="Consolas" w:cs="Consolas"/>
+          <w:color w:val="89DDFF"/>
+          <w:sz w:val="26"/>
+          <w:szCs w:val="26"/>
+          <w:lang w:eastAsia="uk-UA"/>
+        </w:rPr>
+        <w:t>(</w:t>
+      </w:r>
+      <w:r>
+        <w:rPr>
+          <w:rFonts w:ascii="Consolas" w:eastAsia="Times New Roman" w:hAnsi="Consolas" w:cs="Consolas"/>
+          <w:color w:val="F78C6C"/>
+          <w:sz w:val="26"/>
+          <w:szCs w:val="26"/>
+          <w:lang w:eastAsia="uk-UA"/>
+        </w:rPr>
+        <w:t>104</w:t>
+      </w:r>
+      <w:r>
+        <w:rPr>
+          <w:rFonts w:ascii="Consolas" w:eastAsia="Times New Roman" w:hAnsi="Consolas" w:cs="Consolas"/>
+          <w:color w:val="89DDFF"/>
+          <w:sz w:val="26"/>
+          <w:szCs w:val="26"/>
+          <w:lang w:eastAsia="uk-UA"/>
+        </w:rPr>
+        <w:t>,</w:t>
+      </w:r>
+      <w:r>
+        <w:rPr>
+          <w:rFonts w:ascii="Consolas" w:eastAsia="Times New Roman" w:hAnsi="Consolas" w:cs="Consolas"/>
+          <w:color w:val="EEFFFF"/>
+          <w:sz w:val="26"/>
+          <w:szCs w:val="26"/>
+          <w:lang w:eastAsia="uk-UA"/>
+        </w:rPr>
+        <w:t xml:space="preserve"> </w:t>
+      </w:r>
+      <w:r>
+        <w:rPr>
+          <w:rFonts w:ascii="Consolas" w:eastAsia="Times New Roman" w:hAnsi="Consolas" w:cs="Consolas"/>
+          <w:color w:val="F78C6C"/>
+          <w:sz w:val="26"/>
+          <w:szCs w:val="26"/>
+          <w:lang w:eastAsia="uk-UA"/>
+        </w:rPr>
+        <w:t>102</w:t>
+      </w:r>
+      <w:r>
+        <w:rPr>
+          <w:rFonts w:ascii="Consolas" w:eastAsia="Times New Roman" w:hAnsi="Consolas" w:cs="Consolas"/>
+          <w:color w:val="89DDFF"/>
+          <w:sz w:val="26"/>
+          <w:szCs w:val="26"/>
+          <w:lang w:eastAsia="uk-UA"/>
+        </w:rPr>
+        <w:t>,</w:t>
+      </w:r>
+      <w:r>
+        <w:rPr>
+          <w:rFonts w:ascii="Consolas" w:eastAsia="Times New Roman" w:hAnsi="Consolas" w:cs="Consolas"/>
+          <w:color w:val="EEFFFF"/>
+          <w:sz w:val="26"/>
+          <w:szCs w:val="26"/>
+          <w:lang w:eastAsia="uk-UA"/>
+        </w:rPr>
+        <w:t xml:space="preserve"> </w:t>
+      </w:r>
+      <w:r>
+        <w:rPr>
+          <w:rFonts w:ascii="Consolas" w:eastAsia="Times New Roman" w:hAnsi="Consolas" w:cs="Consolas"/>
+          <w:color w:val="F78C6C"/>
+          <w:sz w:val="26"/>
+          <w:szCs w:val="26"/>
+          <w:lang w:eastAsia="uk-UA"/>
+        </w:rPr>
+        <w:t>102</w:t>
+      </w:r>
+      <w:r>
+        <w:rPr>
+          <w:rFonts w:ascii="Consolas" w:eastAsia="Times New Roman" w:hAnsi="Consolas" w:cs="Consolas"/>
+          <w:color w:val="89DDFF"/>
+          <w:sz w:val="26"/>
+          <w:szCs w:val="26"/>
+          <w:lang w:eastAsia="uk-UA"/>
+        </w:rPr>
+        <w:t>,</w:t>
+      </w:r>
+      <w:r>
+        <w:rPr>
+          <w:rFonts w:ascii="Consolas" w:eastAsia="Times New Roman" w:hAnsi="Consolas" w:cs="Consolas"/>
+          <w:color w:val="EEFFFF"/>
+          <w:sz w:val="26"/>
+          <w:szCs w:val="26"/>
+          <w:lang w:eastAsia="uk-UA"/>
+        </w:rPr>
+        <w:t xml:space="preserve"> </w:t>
+      </w:r>
+      <w:r>
+        <w:rPr>
+          <w:rFonts w:ascii="Consolas" w:eastAsia="Times New Roman" w:hAnsi="Consolas" w:cs="Consolas"/>
+          <w:color w:val="F78C6C"/>
+          <w:sz w:val="26"/>
+          <w:szCs w:val="26"/>
+          <w:lang w:eastAsia="uk-UA"/>
+        </w:rPr>
+        <w:t>0.8</w:t>
+      </w:r>
+      <w:r>
+        <w:rPr>
+          <w:rFonts w:ascii="Consolas" w:eastAsia="Times New Roman" w:hAnsi="Consolas" w:cs="Consolas"/>
+          <w:color w:val="89DDFF"/>
+          <w:sz w:val="26"/>
+          <w:szCs w:val="26"/>
+          <w:lang w:eastAsia="uk-UA"/>
+        </w:rPr>
+        <w:t>)</w:t>
+      </w:r>
+      <w:r>
+        <w:rPr>
+          <w:rFonts w:ascii="Consolas" w:eastAsia="Times New Roman" w:hAnsi="Consolas" w:cs="Consolas"/>
+          <w:color w:val="89DDFF"/>
+          <w:sz w:val="26"/>
+          <w:szCs w:val="26"/>
+          <w:lang w:val="en-US" w:eastAsia="uk-UA"/>
+        </w:rPr>
+        <w:t>;</w:t>
+      </w:r>
+    </w:p>
+    <w:p/>
+    <w:p>
+      <w:r>
+        <w:t>Зроблено</w:t>
+      </w:r>
       <w:bookmarkStart w:id="0" w:name="_GoBack"/>
       <w:bookmarkEnd w:id="0"/>
+      <w:r>
+        <w:t xml:space="preserve"> адаптивність сторінки проектів, додано функціонал відображення та приховання навігації</w:t>
+      </w:r>
     </w:p>
     <w:p/>
     <w:sectPr>
@@ -9680,7 +9976,7 @@
 </file>
 
 <file path=customXml/itemProps1.xml><?xml version="1.0" encoding="utf-8"?>
-<ds:datastoreItem xmlns:ds="http://schemas.openxmlformats.org/officeDocument/2006/customXml" ds:itemID="{7DC79A7B-77FD-412C-B31F-06B8AC95FAB6}">
+<ds:datastoreItem xmlns:ds="http://schemas.openxmlformats.org/officeDocument/2006/customXml" ds:itemID="{E50EC09E-7B15-4843-9D61-B43E6B3F2C06}">
   <ds:schemaRefs>
     <ds:schemaRef ds:uri="http://schemas.openxmlformats.org/officeDocument/2006/bibliography"/>
   </ds:schemaRefs>

</xml_diff>

<commit_message>
Projects page mostly compleate, first endeavour making design of skills page
</commit_message>
<xml_diff>
--- a/Description of project creation.docx
+++ b/Description of project creation.docx
@@ -4075,6 +4075,25 @@
       </w:r>
     </w:p>
     <w:p>
+      <w:r>
+        <w:t xml:space="preserve">Та обов’язково імпортуємо </w:t>
+      </w:r>
+      <w:proofErr w:type="spellStart"/>
+      <w:r>
+        <w:t>RouterModule</w:t>
+      </w:r>
+      <w:proofErr w:type="spellEnd"/>
+      <w:r>
+        <w:t xml:space="preserve"> та реєструємо в </w:t>
+      </w:r>
+      <w:r>
+        <w:rPr>
+          <w:lang w:val="en-US"/>
+        </w:rPr>
+        <w:t>imports</w:t>
+      </w:r>
+    </w:p>
+    <w:p>
       <w:pPr>
         <w:shd w:val="clear" w:color="auto" w:fill="212121"/>
         <w:spacing w:after="0" w:line="345" w:lineRule="atLeast"/>
@@ -4139,7 +4158,7 @@
           <w:szCs w:val="26"/>
           <w:lang w:eastAsia="uk-UA"/>
         </w:rPr>
-        <w:t>SiteHeaderComponent</w:t>
+        <w:t>NgModule</w:t>
       </w:r>
       <w:proofErr w:type="spellEnd"/>
       <w:r>
@@ -4214,7 +4233,7 @@
           <w:szCs w:val="26"/>
           <w:lang w:eastAsia="uk-UA"/>
         </w:rPr>
-        <w:t>./</w:t>
+        <w:t>@</w:t>
       </w:r>
       <w:proofErr w:type="spellStart"/>
       <w:r>
@@ -4225,7 +4244,7 @@
           <w:szCs w:val="26"/>
           <w:lang w:eastAsia="uk-UA"/>
         </w:rPr>
-        <w:t>site-header</w:t>
+        <w:t>angular</w:t>
       </w:r>
       <w:proofErr w:type="spellEnd"/>
       <w:r>
@@ -4247,7 +4266,7 @@
           <w:szCs w:val="26"/>
           <w:lang w:eastAsia="uk-UA"/>
         </w:rPr>
-        <w:t>site-header.component</w:t>
+        <w:t>core</w:t>
       </w:r>
       <w:proofErr w:type="spellEnd"/>
       <w:r>
@@ -4273,10 +4292,130 @@
           <w:lang w:eastAsia="uk-UA"/>
         </w:rPr>
       </w:pPr>
-      <w:r>
-        <w:rPr>
-          <w:rFonts w:ascii="Consolas" w:eastAsia="Times New Roman" w:hAnsi="Consolas" w:cs="Consolas"/>
-          <w:color w:val="89DDFF"/>
+      <w:proofErr w:type="spellStart"/>
+      <w:r>
+        <w:rPr>
+          <w:rFonts w:ascii="Consolas" w:eastAsia="Times New Roman" w:hAnsi="Consolas" w:cs="Consolas"/>
+          <w:i/>
+          <w:iCs/>
+          <w:color w:val="89DDFF"/>
+          <w:sz w:val="26"/>
+          <w:szCs w:val="26"/>
+          <w:lang w:eastAsia="uk-UA"/>
+        </w:rPr>
+        <w:t>import</w:t>
+      </w:r>
+      <w:proofErr w:type="spellEnd"/>
+      <w:r>
+        <w:rPr>
+          <w:rFonts w:ascii="Consolas" w:eastAsia="Times New Roman" w:hAnsi="Consolas" w:cs="Consolas"/>
+          <w:color w:val="EEFFFF"/>
+          <w:sz w:val="26"/>
+          <w:szCs w:val="26"/>
+          <w:lang w:eastAsia="uk-UA"/>
+        </w:rPr>
+        <w:t xml:space="preserve"> </w:t>
+      </w:r>
+      <w:r>
+        <w:rPr>
+          <w:rFonts w:ascii="Consolas" w:eastAsia="Times New Roman" w:hAnsi="Consolas" w:cs="Consolas"/>
+          <w:color w:val="89DDFF"/>
+          <w:sz w:val="26"/>
+          <w:szCs w:val="26"/>
+          <w:lang w:eastAsia="uk-UA"/>
+        </w:rPr>
+        <w:t>{</w:t>
+      </w:r>
+      <w:r>
+        <w:rPr>
+          <w:rFonts w:ascii="Consolas" w:eastAsia="Times New Roman" w:hAnsi="Consolas" w:cs="Consolas"/>
+          <w:color w:val="EEFFFF"/>
+          <w:sz w:val="26"/>
+          <w:szCs w:val="26"/>
+          <w:lang w:eastAsia="uk-UA"/>
+        </w:rPr>
+        <w:t xml:space="preserve"> </w:t>
+      </w:r>
+      <w:proofErr w:type="spellStart"/>
+      <w:r>
+        <w:rPr>
+          <w:rFonts w:ascii="Consolas" w:eastAsia="Times New Roman" w:hAnsi="Consolas" w:cs="Consolas"/>
+          <w:color w:val="EEFFFF"/>
+          <w:sz w:val="26"/>
+          <w:szCs w:val="26"/>
+          <w:lang w:eastAsia="uk-UA"/>
+        </w:rPr>
+        <w:t>CommonModule</w:t>
+      </w:r>
+      <w:proofErr w:type="spellEnd"/>
+      <w:r>
+        <w:rPr>
+          <w:rFonts w:ascii="Consolas" w:eastAsia="Times New Roman" w:hAnsi="Consolas" w:cs="Consolas"/>
+          <w:color w:val="EEFFFF"/>
+          <w:sz w:val="26"/>
+          <w:szCs w:val="26"/>
+          <w:lang w:eastAsia="uk-UA"/>
+        </w:rPr>
+        <w:t xml:space="preserve"> </w:t>
+      </w:r>
+      <w:r>
+        <w:rPr>
+          <w:rFonts w:ascii="Consolas" w:eastAsia="Times New Roman" w:hAnsi="Consolas" w:cs="Consolas"/>
+          <w:color w:val="89DDFF"/>
+          <w:sz w:val="26"/>
+          <w:szCs w:val="26"/>
+          <w:lang w:eastAsia="uk-UA"/>
+        </w:rPr>
+        <w:t>}</w:t>
+      </w:r>
+      <w:r>
+        <w:rPr>
+          <w:rFonts w:ascii="Consolas" w:eastAsia="Times New Roman" w:hAnsi="Consolas" w:cs="Consolas"/>
+          <w:color w:val="EEFFFF"/>
+          <w:sz w:val="26"/>
+          <w:szCs w:val="26"/>
+          <w:lang w:eastAsia="uk-UA"/>
+        </w:rPr>
+        <w:t xml:space="preserve"> </w:t>
+      </w:r>
+      <w:proofErr w:type="spellStart"/>
+      <w:r>
+        <w:rPr>
+          <w:rFonts w:ascii="Consolas" w:eastAsia="Times New Roman" w:hAnsi="Consolas" w:cs="Consolas"/>
+          <w:i/>
+          <w:iCs/>
+          <w:color w:val="89DDFF"/>
+          <w:sz w:val="26"/>
+          <w:szCs w:val="26"/>
+          <w:lang w:eastAsia="uk-UA"/>
+        </w:rPr>
+        <w:t>from</w:t>
+      </w:r>
+      <w:proofErr w:type="spellEnd"/>
+      <w:r>
+        <w:rPr>
+          <w:rFonts w:ascii="Consolas" w:eastAsia="Times New Roman" w:hAnsi="Consolas" w:cs="Consolas"/>
+          <w:color w:val="EEFFFF"/>
+          <w:sz w:val="26"/>
+          <w:szCs w:val="26"/>
+          <w:lang w:eastAsia="uk-UA"/>
+        </w:rPr>
+        <w:t xml:space="preserve"> </w:t>
+      </w:r>
+      <w:r>
+        <w:rPr>
+          <w:rFonts w:ascii="Consolas" w:eastAsia="Times New Roman" w:hAnsi="Consolas" w:cs="Consolas"/>
+          <w:color w:val="89DDFF"/>
+          <w:sz w:val="26"/>
+          <w:szCs w:val="26"/>
+          <w:lang w:eastAsia="uk-UA"/>
+        </w:rPr>
+        <w:t>'</w:t>
+      </w:r>
+      <w:r>
+        <w:rPr>
+          <w:rFonts w:ascii="Consolas" w:eastAsia="Times New Roman" w:hAnsi="Consolas" w:cs="Consolas"/>
+          <w:color w:val="C3E88D"/>
           <w:sz w:val="26"/>
           <w:szCs w:val="26"/>
           <w:lang w:eastAsia="uk-UA"/>
@@ -4287,33 +4426,45 @@
       <w:r>
         <w:rPr>
           <w:rFonts w:ascii="Consolas" w:eastAsia="Times New Roman" w:hAnsi="Consolas" w:cs="Consolas"/>
-          <w:color w:val="82AAFF"/>
-          <w:sz w:val="26"/>
-          <w:szCs w:val="26"/>
-          <w:lang w:eastAsia="uk-UA"/>
-        </w:rPr>
-        <w:t>NgModule</w:t>
-      </w:r>
-      <w:proofErr w:type="spellEnd"/>
-      <w:r>
-        <w:rPr>
-          <w:rFonts w:ascii="Consolas" w:eastAsia="Times New Roman" w:hAnsi="Consolas" w:cs="Consolas"/>
-          <w:color w:val="EEFFFF"/>
-          <w:sz w:val="26"/>
-          <w:szCs w:val="26"/>
-          <w:lang w:eastAsia="uk-UA"/>
-        </w:rPr>
-        <w:t>(</w:t>
-      </w:r>
-      <w:r>
-        <w:rPr>
-          <w:rFonts w:ascii="Consolas" w:eastAsia="Times New Roman" w:hAnsi="Consolas" w:cs="Consolas"/>
-          <w:color w:val="89DDFF"/>
-          <w:sz w:val="26"/>
-          <w:szCs w:val="26"/>
-          <w:lang w:eastAsia="uk-UA"/>
-        </w:rPr>
-        <w:t>{</w:t>
+          <w:color w:val="C3E88D"/>
+          <w:sz w:val="26"/>
+          <w:szCs w:val="26"/>
+          <w:lang w:eastAsia="uk-UA"/>
+        </w:rPr>
+        <w:t>angular</w:t>
+      </w:r>
+      <w:proofErr w:type="spellEnd"/>
+      <w:r>
+        <w:rPr>
+          <w:rFonts w:ascii="Consolas" w:eastAsia="Times New Roman" w:hAnsi="Consolas" w:cs="Consolas"/>
+          <w:color w:val="C3E88D"/>
+          <w:sz w:val="26"/>
+          <w:szCs w:val="26"/>
+          <w:lang w:eastAsia="uk-UA"/>
+        </w:rPr>
+        <w:t>/</w:t>
+      </w:r>
+      <w:proofErr w:type="spellStart"/>
+      <w:r>
+        <w:rPr>
+          <w:rFonts w:ascii="Consolas" w:eastAsia="Times New Roman" w:hAnsi="Consolas" w:cs="Consolas"/>
+          <w:color w:val="C3E88D"/>
+          <w:sz w:val="26"/>
+          <w:szCs w:val="26"/>
+          <w:lang w:eastAsia="uk-UA"/>
+        </w:rPr>
+        <w:t>common</w:t>
+      </w:r>
+      <w:proofErr w:type="spellEnd"/>
+      <w:r>
+        <w:rPr>
+          <w:rFonts w:ascii="Consolas" w:eastAsia="Times New Roman" w:hAnsi="Consolas" w:cs="Consolas"/>
+          <w:color w:val="89DDFF"/>
+          <w:sz w:val="26"/>
+          <w:szCs w:val="26"/>
+          <w:lang w:eastAsia="uk-UA"/>
+        </w:rPr>
+        <w:t>';</w:t>
       </w:r>
     </w:p>
     <w:p>
@@ -4328,47 +4479,49 @@
           <w:lang w:eastAsia="uk-UA"/>
         </w:rPr>
       </w:pPr>
-      <w:r>
-        <w:rPr>
-          <w:rFonts w:ascii="Consolas" w:eastAsia="Times New Roman" w:hAnsi="Consolas" w:cs="Consolas"/>
-          <w:color w:val="EEFFFF"/>
-          <w:sz w:val="26"/>
-          <w:szCs w:val="26"/>
-          <w:lang w:eastAsia="uk-UA"/>
-        </w:rPr>
-        <w:t xml:space="preserve">  </w:t>
-      </w:r>
-      <w:proofErr w:type="spellStart"/>
-      <w:r>
-        <w:rPr>
-          <w:rFonts w:ascii="Consolas" w:eastAsia="Times New Roman" w:hAnsi="Consolas" w:cs="Consolas"/>
-          <w:color w:val="EEFFFF"/>
-          <w:sz w:val="26"/>
-          <w:szCs w:val="26"/>
-          <w:lang w:eastAsia="uk-UA"/>
-        </w:rPr>
-        <w:t>declarations</w:t>
-      </w:r>
-      <w:proofErr w:type="spellEnd"/>
-      <w:r>
-        <w:rPr>
-          <w:rFonts w:ascii="Consolas" w:eastAsia="Times New Roman" w:hAnsi="Consolas" w:cs="Consolas"/>
-          <w:color w:val="89DDFF"/>
-          <w:sz w:val="26"/>
-          <w:szCs w:val="26"/>
-          <w:lang w:eastAsia="uk-UA"/>
-        </w:rPr>
-        <w:t>:</w:t>
-      </w:r>
-      <w:r>
-        <w:rPr>
-          <w:rFonts w:ascii="Consolas" w:eastAsia="Times New Roman" w:hAnsi="Consolas" w:cs="Consolas"/>
-          <w:color w:val="EEFFFF"/>
-          <w:sz w:val="26"/>
-          <w:szCs w:val="26"/>
-          <w:lang w:eastAsia="uk-UA"/>
-        </w:rPr>
-        <w:t xml:space="preserve"> [</w:t>
+      <w:proofErr w:type="spellStart"/>
+      <w:r>
+        <w:rPr>
+          <w:rFonts w:ascii="Consolas" w:eastAsia="Times New Roman" w:hAnsi="Consolas" w:cs="Consolas"/>
+          <w:i/>
+          <w:iCs/>
+          <w:color w:val="89DDFF"/>
+          <w:sz w:val="26"/>
+          <w:szCs w:val="26"/>
+          <w:lang w:eastAsia="uk-UA"/>
+        </w:rPr>
+        <w:t>import</w:t>
+      </w:r>
+      <w:proofErr w:type="spellEnd"/>
+      <w:r>
+        <w:rPr>
+          <w:rFonts w:ascii="Consolas" w:eastAsia="Times New Roman" w:hAnsi="Consolas" w:cs="Consolas"/>
+          <w:color w:val="EEFFFF"/>
+          <w:sz w:val="26"/>
+          <w:szCs w:val="26"/>
+          <w:lang w:eastAsia="uk-UA"/>
+        </w:rPr>
+        <w:t xml:space="preserve"> </w:t>
+      </w:r>
+      <w:r>
+        <w:rPr>
+          <w:rFonts w:ascii="Consolas" w:eastAsia="Times New Roman" w:hAnsi="Consolas" w:cs="Consolas"/>
+          <w:color w:val="89DDFF"/>
+          <w:sz w:val="26"/>
+          <w:szCs w:val="26"/>
+          <w:lang w:eastAsia="uk-UA"/>
+        </w:rPr>
+        <w:t>{</w:t>
+      </w:r>
+      <w:r>
+        <w:rPr>
+          <w:rFonts w:ascii="Consolas" w:eastAsia="Times New Roman" w:hAnsi="Consolas" w:cs="Consolas"/>
+          <w:color w:val="EEFFFF"/>
+          <w:sz w:val="26"/>
+          <w:szCs w:val="26"/>
+          <w:lang w:eastAsia="uk-UA"/>
+        </w:rPr>
+        <w:t xml:space="preserve"> </w:t>
       </w:r>
       <w:proofErr w:type="spellStart"/>
       <w:r>
@@ -4390,17 +4543,115 @@
           <w:szCs w:val="26"/>
           <w:lang w:eastAsia="uk-UA"/>
         </w:rPr>
-        <w:t>]</w:t>
-      </w:r>
-      <w:r>
-        <w:rPr>
-          <w:rFonts w:ascii="Consolas" w:eastAsia="Times New Roman" w:hAnsi="Consolas" w:cs="Consolas"/>
-          <w:color w:val="89DDFF"/>
-          <w:sz w:val="26"/>
-          <w:szCs w:val="26"/>
-          <w:lang w:eastAsia="uk-UA"/>
-        </w:rPr>
-        <w:t>,</w:t>
+        <w:t xml:space="preserve"> </w:t>
+      </w:r>
+      <w:r>
+        <w:rPr>
+          <w:rFonts w:ascii="Consolas" w:eastAsia="Times New Roman" w:hAnsi="Consolas" w:cs="Consolas"/>
+          <w:color w:val="89DDFF"/>
+          <w:sz w:val="26"/>
+          <w:szCs w:val="26"/>
+          <w:lang w:eastAsia="uk-UA"/>
+        </w:rPr>
+        <w:t>}</w:t>
+      </w:r>
+      <w:r>
+        <w:rPr>
+          <w:rFonts w:ascii="Consolas" w:eastAsia="Times New Roman" w:hAnsi="Consolas" w:cs="Consolas"/>
+          <w:color w:val="EEFFFF"/>
+          <w:sz w:val="26"/>
+          <w:szCs w:val="26"/>
+          <w:lang w:eastAsia="uk-UA"/>
+        </w:rPr>
+        <w:t xml:space="preserve"> </w:t>
+      </w:r>
+      <w:proofErr w:type="spellStart"/>
+      <w:r>
+        <w:rPr>
+          <w:rFonts w:ascii="Consolas" w:eastAsia="Times New Roman" w:hAnsi="Consolas" w:cs="Consolas"/>
+          <w:i/>
+          <w:iCs/>
+          <w:color w:val="89DDFF"/>
+          <w:sz w:val="26"/>
+          <w:szCs w:val="26"/>
+          <w:lang w:eastAsia="uk-UA"/>
+        </w:rPr>
+        <w:t>from</w:t>
+      </w:r>
+      <w:proofErr w:type="spellEnd"/>
+      <w:r>
+        <w:rPr>
+          <w:rFonts w:ascii="Consolas" w:eastAsia="Times New Roman" w:hAnsi="Consolas" w:cs="Consolas"/>
+          <w:color w:val="EEFFFF"/>
+          <w:sz w:val="26"/>
+          <w:szCs w:val="26"/>
+          <w:lang w:eastAsia="uk-UA"/>
+        </w:rPr>
+        <w:t xml:space="preserve"> </w:t>
+      </w:r>
+      <w:r>
+        <w:rPr>
+          <w:rFonts w:ascii="Consolas" w:eastAsia="Times New Roman" w:hAnsi="Consolas" w:cs="Consolas"/>
+          <w:color w:val="89DDFF"/>
+          <w:sz w:val="26"/>
+          <w:szCs w:val="26"/>
+          <w:lang w:eastAsia="uk-UA"/>
+        </w:rPr>
+        <w:t>'</w:t>
+      </w:r>
+      <w:r>
+        <w:rPr>
+          <w:rFonts w:ascii="Consolas" w:eastAsia="Times New Roman" w:hAnsi="Consolas" w:cs="Consolas"/>
+          <w:color w:val="C3E88D"/>
+          <w:sz w:val="26"/>
+          <w:szCs w:val="26"/>
+          <w:lang w:eastAsia="uk-UA"/>
+        </w:rPr>
+        <w:t>./</w:t>
+      </w:r>
+      <w:proofErr w:type="spellStart"/>
+      <w:r>
+        <w:rPr>
+          <w:rFonts w:ascii="Consolas" w:eastAsia="Times New Roman" w:hAnsi="Consolas" w:cs="Consolas"/>
+          <w:color w:val="C3E88D"/>
+          <w:sz w:val="26"/>
+          <w:szCs w:val="26"/>
+          <w:lang w:eastAsia="uk-UA"/>
+        </w:rPr>
+        <w:t>site-header</w:t>
+      </w:r>
+      <w:proofErr w:type="spellEnd"/>
+      <w:r>
+        <w:rPr>
+          <w:rFonts w:ascii="Consolas" w:eastAsia="Times New Roman" w:hAnsi="Consolas" w:cs="Consolas"/>
+          <w:color w:val="C3E88D"/>
+          <w:sz w:val="26"/>
+          <w:szCs w:val="26"/>
+          <w:lang w:eastAsia="uk-UA"/>
+        </w:rPr>
+        <w:t>/</w:t>
+      </w:r>
+      <w:proofErr w:type="spellStart"/>
+      <w:r>
+        <w:rPr>
+          <w:rFonts w:ascii="Consolas" w:eastAsia="Times New Roman" w:hAnsi="Consolas" w:cs="Consolas"/>
+          <w:color w:val="C3E88D"/>
+          <w:sz w:val="26"/>
+          <w:szCs w:val="26"/>
+          <w:lang w:eastAsia="uk-UA"/>
+        </w:rPr>
+        <w:t>site-header.component</w:t>
+      </w:r>
+      <w:proofErr w:type="spellEnd"/>
+      <w:r>
+        <w:rPr>
+          <w:rFonts w:ascii="Consolas" w:eastAsia="Times New Roman" w:hAnsi="Consolas" w:cs="Consolas"/>
+          <w:color w:val="89DDFF"/>
+          <w:sz w:val="26"/>
+          <w:szCs w:val="26"/>
+          <w:lang w:eastAsia="uk-UA"/>
+        </w:rPr>
+        <w:t>';</w:t>
       </w:r>
     </w:p>
     <w:p>
@@ -4415,47 +4666,179 @@
           <w:lang w:eastAsia="uk-UA"/>
         </w:rPr>
       </w:pPr>
-      <w:r>
-        <w:rPr>
-          <w:rFonts w:ascii="Consolas" w:eastAsia="Times New Roman" w:hAnsi="Consolas" w:cs="Consolas"/>
-          <w:color w:val="EEFFFF"/>
-          <w:sz w:val="26"/>
-          <w:szCs w:val="26"/>
-          <w:lang w:eastAsia="uk-UA"/>
-        </w:rPr>
-        <w:t xml:space="preserve">  </w:t>
-      </w:r>
-      <w:proofErr w:type="spellStart"/>
-      <w:r>
-        <w:rPr>
-          <w:rFonts w:ascii="Consolas" w:eastAsia="Times New Roman" w:hAnsi="Consolas" w:cs="Consolas"/>
-          <w:color w:val="EEFFFF"/>
-          <w:sz w:val="26"/>
-          <w:szCs w:val="26"/>
-          <w:lang w:eastAsia="uk-UA"/>
-        </w:rPr>
-        <w:t>imports</w:t>
-      </w:r>
-      <w:proofErr w:type="spellEnd"/>
-      <w:r>
-        <w:rPr>
-          <w:rFonts w:ascii="Consolas" w:eastAsia="Times New Roman" w:hAnsi="Consolas" w:cs="Consolas"/>
-          <w:color w:val="89DDFF"/>
-          <w:sz w:val="26"/>
-          <w:szCs w:val="26"/>
-          <w:lang w:eastAsia="uk-UA"/>
-        </w:rPr>
-        <w:t>:</w:t>
-      </w:r>
-      <w:r>
-        <w:rPr>
-          <w:rFonts w:ascii="Consolas" w:eastAsia="Times New Roman" w:hAnsi="Consolas" w:cs="Consolas"/>
-          <w:color w:val="EEFFFF"/>
-          <w:sz w:val="26"/>
-          <w:szCs w:val="26"/>
-          <w:lang w:eastAsia="uk-UA"/>
-        </w:rPr>
-        <w:t xml:space="preserve"> [</w:t>
+      <w:proofErr w:type="spellStart"/>
+      <w:r>
+        <w:rPr>
+          <w:rFonts w:ascii="Consolas" w:eastAsia="Times New Roman" w:hAnsi="Consolas" w:cs="Consolas"/>
+          <w:i/>
+          <w:iCs/>
+          <w:color w:val="89DDFF"/>
+          <w:sz w:val="26"/>
+          <w:szCs w:val="26"/>
+          <w:lang w:eastAsia="uk-UA"/>
+        </w:rPr>
+        <w:t>import</w:t>
+      </w:r>
+      <w:proofErr w:type="spellEnd"/>
+      <w:r>
+        <w:rPr>
+          <w:rFonts w:ascii="Consolas" w:eastAsia="Times New Roman" w:hAnsi="Consolas" w:cs="Consolas"/>
+          <w:color w:val="EEFFFF"/>
+          <w:sz w:val="26"/>
+          <w:szCs w:val="26"/>
+          <w:lang w:eastAsia="uk-UA"/>
+        </w:rPr>
+        <w:t xml:space="preserve"> </w:t>
+      </w:r>
+      <w:r>
+        <w:rPr>
+          <w:rFonts w:ascii="Consolas" w:eastAsia="Times New Roman" w:hAnsi="Consolas" w:cs="Consolas"/>
+          <w:color w:val="89DDFF"/>
+          <w:sz w:val="26"/>
+          <w:szCs w:val="26"/>
+          <w:lang w:eastAsia="uk-UA"/>
+        </w:rPr>
+        <w:t>{</w:t>
+      </w:r>
+      <w:r>
+        <w:rPr>
+          <w:rFonts w:ascii="Consolas" w:eastAsia="Times New Roman" w:hAnsi="Consolas" w:cs="Consolas"/>
+          <w:color w:val="EEFFFF"/>
+          <w:sz w:val="26"/>
+          <w:szCs w:val="26"/>
+          <w:lang w:eastAsia="uk-UA"/>
+        </w:rPr>
+        <w:t xml:space="preserve"> </w:t>
+      </w:r>
+      <w:proofErr w:type="spellStart"/>
+      <w:r>
+        <w:rPr>
+          <w:rFonts w:ascii="Consolas" w:eastAsia="Times New Roman" w:hAnsi="Consolas" w:cs="Consolas"/>
+          <w:color w:val="EEFFFF"/>
+          <w:sz w:val="26"/>
+          <w:szCs w:val="26"/>
+          <w:lang w:eastAsia="uk-UA"/>
+        </w:rPr>
+        <w:t>RouterModule</w:t>
+      </w:r>
+      <w:proofErr w:type="spellEnd"/>
+      <w:r>
+        <w:rPr>
+          <w:rFonts w:ascii="Consolas" w:eastAsia="Times New Roman" w:hAnsi="Consolas" w:cs="Consolas"/>
+          <w:color w:val="EEFFFF"/>
+          <w:sz w:val="26"/>
+          <w:szCs w:val="26"/>
+          <w:lang w:eastAsia="uk-UA"/>
+        </w:rPr>
+        <w:t xml:space="preserve"> </w:t>
+      </w:r>
+      <w:r>
+        <w:rPr>
+          <w:rFonts w:ascii="Consolas" w:eastAsia="Times New Roman" w:hAnsi="Consolas" w:cs="Consolas"/>
+          <w:color w:val="89DDFF"/>
+          <w:sz w:val="26"/>
+          <w:szCs w:val="26"/>
+          <w:lang w:eastAsia="uk-UA"/>
+        </w:rPr>
+        <w:t>}</w:t>
+      </w:r>
+      <w:r>
+        <w:rPr>
+          <w:rFonts w:ascii="Consolas" w:eastAsia="Times New Roman" w:hAnsi="Consolas" w:cs="Consolas"/>
+          <w:color w:val="EEFFFF"/>
+          <w:sz w:val="26"/>
+          <w:szCs w:val="26"/>
+          <w:lang w:eastAsia="uk-UA"/>
+        </w:rPr>
+        <w:t xml:space="preserve"> </w:t>
+      </w:r>
+      <w:proofErr w:type="spellStart"/>
+      <w:r>
+        <w:rPr>
+          <w:rFonts w:ascii="Consolas" w:eastAsia="Times New Roman" w:hAnsi="Consolas" w:cs="Consolas"/>
+          <w:i/>
+          <w:iCs/>
+          <w:color w:val="89DDFF"/>
+          <w:sz w:val="26"/>
+          <w:szCs w:val="26"/>
+          <w:lang w:eastAsia="uk-UA"/>
+        </w:rPr>
+        <w:t>from</w:t>
+      </w:r>
+      <w:proofErr w:type="spellEnd"/>
+      <w:r>
+        <w:rPr>
+          <w:rFonts w:ascii="Consolas" w:eastAsia="Times New Roman" w:hAnsi="Consolas" w:cs="Consolas"/>
+          <w:color w:val="EEFFFF"/>
+          <w:sz w:val="26"/>
+          <w:szCs w:val="26"/>
+          <w:lang w:eastAsia="uk-UA"/>
+        </w:rPr>
+        <w:t xml:space="preserve"> </w:t>
+      </w:r>
+      <w:r>
+        <w:rPr>
+          <w:rFonts w:ascii="Consolas" w:eastAsia="Times New Roman" w:hAnsi="Consolas" w:cs="Consolas"/>
+          <w:color w:val="89DDFF"/>
+          <w:sz w:val="26"/>
+          <w:szCs w:val="26"/>
+          <w:lang w:eastAsia="uk-UA"/>
+        </w:rPr>
+        <w:t>'</w:t>
+      </w:r>
+      <w:r>
+        <w:rPr>
+          <w:rFonts w:ascii="Consolas" w:eastAsia="Times New Roman" w:hAnsi="Consolas" w:cs="Consolas"/>
+          <w:color w:val="C3E88D"/>
+          <w:sz w:val="26"/>
+          <w:szCs w:val="26"/>
+          <w:lang w:eastAsia="uk-UA"/>
+        </w:rPr>
+        <w:t>@</w:t>
+      </w:r>
+      <w:proofErr w:type="spellStart"/>
+      <w:r>
+        <w:rPr>
+          <w:rFonts w:ascii="Consolas" w:eastAsia="Times New Roman" w:hAnsi="Consolas" w:cs="Consolas"/>
+          <w:color w:val="C3E88D"/>
+          <w:sz w:val="26"/>
+          <w:szCs w:val="26"/>
+          <w:lang w:eastAsia="uk-UA"/>
+        </w:rPr>
+        <w:t>angular</w:t>
+      </w:r>
+      <w:proofErr w:type="spellEnd"/>
+      <w:r>
+        <w:rPr>
+          <w:rFonts w:ascii="Consolas" w:eastAsia="Times New Roman" w:hAnsi="Consolas" w:cs="Consolas"/>
+          <w:color w:val="C3E88D"/>
+          <w:sz w:val="26"/>
+          <w:szCs w:val="26"/>
+          <w:lang w:eastAsia="uk-UA"/>
+        </w:rPr>
+        <w:t>/</w:t>
+      </w:r>
+      <w:proofErr w:type="spellStart"/>
+      <w:r>
+        <w:rPr>
+          <w:rFonts w:ascii="Consolas" w:eastAsia="Times New Roman" w:hAnsi="Consolas" w:cs="Consolas"/>
+          <w:color w:val="C3E88D"/>
+          <w:sz w:val="26"/>
+          <w:szCs w:val="26"/>
+          <w:lang w:eastAsia="uk-UA"/>
+        </w:rPr>
+        <w:t>router</w:t>
+      </w:r>
+      <w:proofErr w:type="spellEnd"/>
+      <w:r>
+        <w:rPr>
+          <w:rFonts w:ascii="Consolas" w:eastAsia="Times New Roman" w:hAnsi="Consolas" w:cs="Consolas"/>
+          <w:color w:val="89DDFF"/>
+          <w:sz w:val="26"/>
+          <w:szCs w:val="26"/>
+          <w:lang w:eastAsia="uk-UA"/>
+        </w:rPr>
+        <w:t>';</w:t>
       </w:r>
     </w:p>
     <w:p>
@@ -4470,28 +4853,6 @@
           <w:lang w:eastAsia="uk-UA"/>
         </w:rPr>
       </w:pPr>
-      <w:r>
-        <w:rPr>
-          <w:rFonts w:ascii="Consolas" w:eastAsia="Times New Roman" w:hAnsi="Consolas" w:cs="Consolas"/>
-          <w:color w:val="EEFFFF"/>
-          <w:sz w:val="26"/>
-          <w:szCs w:val="26"/>
-          <w:lang w:eastAsia="uk-UA"/>
-        </w:rPr>
-        <w:t xml:space="preserve">    </w:t>
-      </w:r>
-      <w:proofErr w:type="spellStart"/>
-      <w:r>
-        <w:rPr>
-          <w:rFonts w:ascii="Consolas" w:eastAsia="Times New Roman" w:hAnsi="Consolas" w:cs="Consolas"/>
-          <w:color w:val="EEFFFF"/>
-          <w:sz w:val="26"/>
-          <w:szCs w:val="26"/>
-          <w:lang w:eastAsia="uk-UA"/>
-        </w:rPr>
-        <w:t>CommonModule</w:t>
-      </w:r>
-      <w:proofErr w:type="spellEnd"/>
     </w:p>
     <w:p>
       <w:pPr>
@@ -4508,22 +4869,45 @@
       <w:r>
         <w:rPr>
           <w:rFonts w:ascii="Consolas" w:eastAsia="Times New Roman" w:hAnsi="Consolas" w:cs="Consolas"/>
-          <w:color w:val="EEFFFF"/>
-          <w:sz w:val="26"/>
-          <w:szCs w:val="26"/>
-          <w:lang w:eastAsia="uk-UA"/>
-        </w:rPr>
-        <w:t xml:space="preserve">  ]</w:t>
-      </w:r>
-      <w:r>
-        <w:rPr>
-          <w:rFonts w:ascii="Consolas" w:eastAsia="Times New Roman" w:hAnsi="Consolas" w:cs="Consolas"/>
-          <w:color w:val="89DDFF"/>
-          <w:sz w:val="26"/>
-          <w:szCs w:val="26"/>
-          <w:lang w:eastAsia="uk-UA"/>
-        </w:rPr>
-        <w:t>,</w:t>
+          <w:color w:val="89DDFF"/>
+          <w:sz w:val="26"/>
+          <w:szCs w:val="26"/>
+          <w:lang w:eastAsia="uk-UA"/>
+        </w:rPr>
+        <w:lastRenderedPageBreak/>
+        <w:t>@</w:t>
+      </w:r>
+      <w:proofErr w:type="spellStart"/>
+      <w:r>
+        <w:rPr>
+          <w:rFonts w:ascii="Consolas" w:eastAsia="Times New Roman" w:hAnsi="Consolas" w:cs="Consolas"/>
+          <w:color w:val="82AAFF"/>
+          <w:sz w:val="26"/>
+          <w:szCs w:val="26"/>
+          <w:lang w:eastAsia="uk-UA"/>
+        </w:rPr>
+        <w:t>NgModule</w:t>
+      </w:r>
+      <w:proofErr w:type="spellEnd"/>
+      <w:r>
+        <w:rPr>
+          <w:rFonts w:ascii="Consolas" w:eastAsia="Times New Roman" w:hAnsi="Consolas" w:cs="Consolas"/>
+          <w:color w:val="EEFFFF"/>
+          <w:sz w:val="26"/>
+          <w:szCs w:val="26"/>
+          <w:lang w:eastAsia="uk-UA"/>
+        </w:rPr>
+        <w:t>(</w:t>
+      </w:r>
+      <w:r>
+        <w:rPr>
+          <w:rFonts w:ascii="Consolas" w:eastAsia="Times New Roman" w:hAnsi="Consolas" w:cs="Consolas"/>
+          <w:color w:val="89DDFF"/>
+          <w:sz w:val="26"/>
+          <w:szCs w:val="26"/>
+          <w:lang w:eastAsia="uk-UA"/>
+        </w:rPr>
+        <w:t>{</w:t>
       </w:r>
     </w:p>
     <w:p>
@@ -4557,7 +4941,7 @@
           <w:szCs w:val="26"/>
           <w:lang w:eastAsia="uk-UA"/>
         </w:rPr>
-        <w:t>exports</w:t>
+        <w:t>declarations</w:t>
       </w:r>
       <w:proofErr w:type="spellEnd"/>
       <w:r>
@@ -4579,6 +4963,38 @@
           <w:lang w:eastAsia="uk-UA"/>
         </w:rPr>
         <w:t xml:space="preserve"> [</w:t>
+      </w:r>
+      <w:proofErr w:type="spellStart"/>
+      <w:r>
+        <w:rPr>
+          <w:rFonts w:ascii="Consolas" w:eastAsia="Times New Roman" w:hAnsi="Consolas" w:cs="Consolas"/>
+          <w:color w:val="EEFFFF"/>
+          <w:sz w:val="26"/>
+          <w:szCs w:val="26"/>
+          <w:lang w:eastAsia="uk-UA"/>
+        </w:rPr>
+        <w:t>SiteHeaderComponent</w:t>
+      </w:r>
+      <w:proofErr w:type="spellEnd"/>
+      <w:r>
+        <w:rPr>
+          <w:rFonts w:ascii="Consolas" w:eastAsia="Times New Roman" w:hAnsi="Consolas" w:cs="Consolas"/>
+          <w:color w:val="EEFFFF"/>
+          <w:sz w:val="26"/>
+          <w:szCs w:val="26"/>
+          <w:lang w:eastAsia="uk-UA"/>
+        </w:rPr>
+        <w:t>]</w:t>
+      </w:r>
+      <w:r>
+        <w:rPr>
+          <w:rFonts w:ascii="Consolas" w:eastAsia="Times New Roman" w:hAnsi="Consolas" w:cs="Consolas"/>
+          <w:color w:val="89DDFF"/>
+          <w:sz w:val="26"/>
+          <w:szCs w:val="26"/>
+          <w:lang w:eastAsia="uk-UA"/>
+        </w:rPr>
+        <w:t>,</w:t>
       </w:r>
     </w:p>
     <w:p>
@@ -4601,21 +5017,40 @@
           <w:szCs w:val="26"/>
           <w:lang w:eastAsia="uk-UA"/>
         </w:rPr>
-        <w:lastRenderedPageBreak/>
-        <w:t xml:space="preserve">    </w:t>
-      </w:r>
-      <w:proofErr w:type="spellStart"/>
-      <w:r>
-        <w:rPr>
-          <w:rFonts w:ascii="Consolas" w:eastAsia="Times New Roman" w:hAnsi="Consolas" w:cs="Consolas"/>
-          <w:color w:val="EEFFFF"/>
-          <w:sz w:val="26"/>
-          <w:szCs w:val="26"/>
-          <w:lang w:eastAsia="uk-UA"/>
-        </w:rPr>
-        <w:t>SiteHeaderComponent</w:t>
-      </w:r>
-      <w:proofErr w:type="spellEnd"/>
+        <w:t xml:space="preserve">  </w:t>
+      </w:r>
+      <w:proofErr w:type="spellStart"/>
+      <w:r>
+        <w:rPr>
+          <w:rFonts w:ascii="Consolas" w:eastAsia="Times New Roman" w:hAnsi="Consolas" w:cs="Consolas"/>
+          <w:color w:val="EEFFFF"/>
+          <w:sz w:val="26"/>
+          <w:szCs w:val="26"/>
+          <w:lang w:eastAsia="uk-UA"/>
+        </w:rPr>
+        <w:t>imports</w:t>
+      </w:r>
+      <w:proofErr w:type="spellEnd"/>
+      <w:r>
+        <w:rPr>
+          <w:rFonts w:ascii="Consolas" w:eastAsia="Times New Roman" w:hAnsi="Consolas" w:cs="Consolas"/>
+          <w:color w:val="89DDFF"/>
+          <w:sz w:val="26"/>
+          <w:szCs w:val="26"/>
+          <w:lang w:eastAsia="uk-UA"/>
+        </w:rPr>
+        <w:t>:</w:t>
+      </w:r>
+      <w:r>
+        <w:rPr>
+          <w:rFonts w:ascii="Consolas" w:eastAsia="Times New Roman" w:hAnsi="Consolas" w:cs="Consolas"/>
+          <w:color w:val="EEFFFF"/>
+          <w:sz w:val="26"/>
+          <w:szCs w:val="26"/>
+          <w:lang w:eastAsia="uk-UA"/>
+        </w:rPr>
+        <w:t xml:space="preserve"> [</w:t>
+      </w:r>
     </w:p>
     <w:p>
       <w:pPr>
@@ -4637,7 +5072,318 @@
           <w:szCs w:val="26"/>
           <w:lang w:eastAsia="uk-UA"/>
         </w:rPr>
+        <w:t xml:space="preserve">    </w:t>
+      </w:r>
+      <w:proofErr w:type="spellStart"/>
+      <w:r>
+        <w:rPr>
+          <w:rFonts w:ascii="Consolas" w:eastAsia="Times New Roman" w:hAnsi="Consolas" w:cs="Consolas"/>
+          <w:color w:val="EEFFFF"/>
+          <w:sz w:val="26"/>
+          <w:szCs w:val="26"/>
+          <w:lang w:eastAsia="uk-UA"/>
+        </w:rPr>
+        <w:t>CommonModule</w:t>
+      </w:r>
+      <w:proofErr w:type="spellEnd"/>
+      <w:r>
+        <w:rPr>
+          <w:rFonts w:ascii="Consolas" w:eastAsia="Times New Roman" w:hAnsi="Consolas" w:cs="Consolas"/>
+          <w:color w:val="89DDFF"/>
+          <w:sz w:val="26"/>
+          <w:szCs w:val="26"/>
+          <w:lang w:eastAsia="uk-UA"/>
+        </w:rPr>
+        <w:t>,</w:t>
+      </w:r>
+    </w:p>
+    <w:p>
+      <w:pPr>
+        <w:shd w:val="clear" w:color="auto" w:fill="212121"/>
+        <w:spacing w:after="0" w:line="345" w:lineRule="atLeast"/>
+        <w:rPr>
+          <w:rFonts w:ascii="Consolas" w:eastAsia="Times New Roman" w:hAnsi="Consolas" w:cs="Consolas"/>
+          <w:color w:val="EEFFFF"/>
+          <w:sz w:val="26"/>
+          <w:szCs w:val="26"/>
+          <w:lang w:eastAsia="uk-UA"/>
+        </w:rPr>
+      </w:pPr>
+      <w:r>
+        <w:rPr>
+          <w:rFonts w:ascii="Consolas" w:eastAsia="Times New Roman" w:hAnsi="Consolas" w:cs="Consolas"/>
+          <w:color w:val="EEFFFF"/>
+          <w:sz w:val="26"/>
+          <w:szCs w:val="26"/>
+          <w:lang w:eastAsia="uk-UA"/>
+        </w:rPr>
+        <w:t xml:space="preserve">    </w:t>
+      </w:r>
+      <w:proofErr w:type="spellStart"/>
+      <w:r>
+        <w:rPr>
+          <w:rFonts w:ascii="Consolas" w:eastAsia="Times New Roman" w:hAnsi="Consolas" w:cs="Consolas"/>
+          <w:color w:val="EEFFFF"/>
+          <w:sz w:val="26"/>
+          <w:szCs w:val="26"/>
+          <w:lang w:eastAsia="uk-UA"/>
+        </w:rPr>
+        <w:t>RouterModule</w:t>
+      </w:r>
+      <w:proofErr w:type="spellEnd"/>
+    </w:p>
+    <w:p>
+      <w:pPr>
+        <w:shd w:val="clear" w:color="auto" w:fill="212121"/>
+        <w:spacing w:after="0" w:line="345" w:lineRule="atLeast"/>
+        <w:rPr>
+          <w:rFonts w:ascii="Consolas" w:eastAsia="Times New Roman" w:hAnsi="Consolas" w:cs="Consolas"/>
+          <w:color w:val="EEFFFF"/>
+          <w:sz w:val="26"/>
+          <w:szCs w:val="26"/>
+          <w:lang w:eastAsia="uk-UA"/>
+        </w:rPr>
+      </w:pPr>
+      <w:r>
+        <w:rPr>
+          <w:rFonts w:ascii="Consolas" w:eastAsia="Times New Roman" w:hAnsi="Consolas" w:cs="Consolas"/>
+          <w:color w:val="EEFFFF"/>
+          <w:sz w:val="26"/>
+          <w:szCs w:val="26"/>
+          <w:lang w:eastAsia="uk-UA"/>
+        </w:rPr>
         <w:t xml:space="preserve">  ]</w:t>
+      </w:r>
+      <w:r>
+        <w:rPr>
+          <w:rFonts w:ascii="Consolas" w:eastAsia="Times New Roman" w:hAnsi="Consolas" w:cs="Consolas"/>
+          <w:color w:val="89DDFF"/>
+          <w:sz w:val="26"/>
+          <w:szCs w:val="26"/>
+          <w:lang w:eastAsia="uk-UA"/>
+        </w:rPr>
+        <w:t>,</w:t>
+      </w:r>
+    </w:p>
+    <w:p>
+      <w:pPr>
+        <w:shd w:val="clear" w:color="auto" w:fill="212121"/>
+        <w:spacing w:after="0" w:line="345" w:lineRule="atLeast"/>
+        <w:rPr>
+          <w:rFonts w:ascii="Consolas" w:eastAsia="Times New Roman" w:hAnsi="Consolas" w:cs="Consolas"/>
+          <w:color w:val="EEFFFF"/>
+          <w:sz w:val="26"/>
+          <w:szCs w:val="26"/>
+          <w:lang w:eastAsia="uk-UA"/>
+        </w:rPr>
+      </w:pPr>
+      <w:r>
+        <w:rPr>
+          <w:rFonts w:ascii="Consolas" w:eastAsia="Times New Roman" w:hAnsi="Consolas" w:cs="Consolas"/>
+          <w:color w:val="EEFFFF"/>
+          <w:sz w:val="26"/>
+          <w:szCs w:val="26"/>
+          <w:lang w:eastAsia="uk-UA"/>
+        </w:rPr>
+        <w:t xml:space="preserve">  </w:t>
+      </w:r>
+      <w:proofErr w:type="spellStart"/>
+      <w:r>
+        <w:rPr>
+          <w:rFonts w:ascii="Consolas" w:eastAsia="Times New Roman" w:hAnsi="Consolas" w:cs="Consolas"/>
+          <w:color w:val="EEFFFF"/>
+          <w:sz w:val="26"/>
+          <w:szCs w:val="26"/>
+          <w:lang w:eastAsia="uk-UA"/>
+        </w:rPr>
+        <w:t>exports</w:t>
+      </w:r>
+      <w:proofErr w:type="spellEnd"/>
+      <w:r>
+        <w:rPr>
+          <w:rFonts w:ascii="Consolas" w:eastAsia="Times New Roman" w:hAnsi="Consolas" w:cs="Consolas"/>
+          <w:color w:val="89DDFF"/>
+          <w:sz w:val="26"/>
+          <w:szCs w:val="26"/>
+          <w:lang w:eastAsia="uk-UA"/>
+        </w:rPr>
+        <w:t>:</w:t>
+      </w:r>
+      <w:r>
+        <w:rPr>
+          <w:rFonts w:ascii="Consolas" w:eastAsia="Times New Roman" w:hAnsi="Consolas" w:cs="Consolas"/>
+          <w:color w:val="EEFFFF"/>
+          <w:sz w:val="26"/>
+          <w:szCs w:val="26"/>
+          <w:lang w:eastAsia="uk-UA"/>
+        </w:rPr>
+        <w:t xml:space="preserve"> [ </w:t>
+      </w:r>
+      <w:proofErr w:type="spellStart"/>
+      <w:r>
+        <w:rPr>
+          <w:rFonts w:ascii="Consolas" w:eastAsia="Times New Roman" w:hAnsi="Consolas" w:cs="Consolas"/>
+          <w:color w:val="EEFFFF"/>
+          <w:sz w:val="26"/>
+          <w:szCs w:val="26"/>
+          <w:lang w:eastAsia="uk-UA"/>
+        </w:rPr>
+        <w:t>SiteHeaderComponent</w:t>
+      </w:r>
+      <w:proofErr w:type="spellEnd"/>
+      <w:r>
+        <w:rPr>
+          <w:rFonts w:ascii="Consolas" w:eastAsia="Times New Roman" w:hAnsi="Consolas" w:cs="Consolas"/>
+          <w:color w:val="EEFFFF"/>
+          <w:sz w:val="26"/>
+          <w:szCs w:val="26"/>
+          <w:lang w:eastAsia="uk-UA"/>
+        </w:rPr>
+        <w:t xml:space="preserve"> ]</w:t>
+      </w:r>
+    </w:p>
+    <w:p>
+      <w:pPr>
+        <w:shd w:val="clear" w:color="auto" w:fill="212121"/>
+        <w:spacing w:after="0" w:line="345" w:lineRule="atLeast"/>
+        <w:rPr>
+          <w:rFonts w:ascii="Consolas" w:eastAsia="Times New Roman" w:hAnsi="Consolas" w:cs="Consolas"/>
+          <w:color w:val="EEFFFF"/>
+          <w:sz w:val="26"/>
+          <w:szCs w:val="26"/>
+          <w:lang w:eastAsia="uk-UA"/>
+        </w:rPr>
+      </w:pPr>
+      <w:r>
+        <w:rPr>
+          <w:rFonts w:ascii="Consolas" w:eastAsia="Times New Roman" w:hAnsi="Consolas" w:cs="Consolas"/>
+          <w:color w:val="89DDFF"/>
+          <w:sz w:val="26"/>
+          <w:szCs w:val="26"/>
+          <w:lang w:eastAsia="uk-UA"/>
+        </w:rPr>
+        <w:t>}</w:t>
+      </w:r>
+      <w:r>
+        <w:rPr>
+          <w:rFonts w:ascii="Consolas" w:eastAsia="Times New Roman" w:hAnsi="Consolas" w:cs="Consolas"/>
+          <w:color w:val="EEFFFF"/>
+          <w:sz w:val="26"/>
+          <w:szCs w:val="26"/>
+          <w:lang w:eastAsia="uk-UA"/>
+        </w:rPr>
+        <w:t>)</w:t>
+      </w:r>
+    </w:p>
+    <w:p>
+      <w:pPr>
+        <w:shd w:val="clear" w:color="auto" w:fill="212121"/>
+        <w:spacing w:after="0" w:line="345" w:lineRule="atLeast"/>
+        <w:rPr>
+          <w:rFonts w:ascii="Consolas" w:eastAsia="Times New Roman" w:hAnsi="Consolas" w:cs="Consolas"/>
+          <w:color w:val="EEFFFF"/>
+          <w:sz w:val="26"/>
+          <w:szCs w:val="26"/>
+          <w:lang w:eastAsia="uk-UA"/>
+        </w:rPr>
+      </w:pPr>
+      <w:proofErr w:type="spellStart"/>
+      <w:r>
+        <w:rPr>
+          <w:rFonts w:ascii="Consolas" w:eastAsia="Times New Roman" w:hAnsi="Consolas" w:cs="Consolas"/>
+          <w:i/>
+          <w:iCs/>
+          <w:color w:val="89DDFF"/>
+          <w:sz w:val="26"/>
+          <w:szCs w:val="26"/>
+          <w:lang w:eastAsia="uk-UA"/>
+        </w:rPr>
+        <w:t>export</w:t>
+      </w:r>
+      <w:proofErr w:type="spellEnd"/>
+      <w:r>
+        <w:rPr>
+          <w:rFonts w:ascii="Consolas" w:eastAsia="Times New Roman" w:hAnsi="Consolas" w:cs="Consolas"/>
+          <w:color w:val="EEFFFF"/>
+          <w:sz w:val="26"/>
+          <w:szCs w:val="26"/>
+          <w:lang w:eastAsia="uk-UA"/>
+        </w:rPr>
+        <w:t xml:space="preserve"> </w:t>
+      </w:r>
+      <w:proofErr w:type="spellStart"/>
+      <w:r>
+        <w:rPr>
+          <w:rFonts w:ascii="Consolas" w:eastAsia="Times New Roman" w:hAnsi="Consolas" w:cs="Consolas"/>
+          <w:color w:val="C792EA"/>
+          <w:sz w:val="26"/>
+          <w:szCs w:val="26"/>
+          <w:lang w:eastAsia="uk-UA"/>
+        </w:rPr>
+        <w:t>class</w:t>
+      </w:r>
+      <w:proofErr w:type="spellEnd"/>
+      <w:r>
+        <w:rPr>
+          <w:rFonts w:ascii="Consolas" w:eastAsia="Times New Roman" w:hAnsi="Consolas" w:cs="Consolas"/>
+          <w:color w:val="EEFFFF"/>
+          <w:sz w:val="26"/>
+          <w:szCs w:val="26"/>
+          <w:lang w:eastAsia="uk-UA"/>
+        </w:rPr>
+        <w:t xml:space="preserve"> </w:t>
+      </w:r>
+      <w:proofErr w:type="spellStart"/>
+      <w:r>
+        <w:rPr>
+          <w:rFonts w:ascii="Consolas" w:eastAsia="Times New Roman" w:hAnsi="Consolas" w:cs="Consolas"/>
+          <w:color w:val="FFCB6B"/>
+          <w:sz w:val="26"/>
+          <w:szCs w:val="26"/>
+          <w:lang w:eastAsia="uk-UA"/>
+        </w:rPr>
+        <w:t>HeaderModule</w:t>
+      </w:r>
+      <w:proofErr w:type="spellEnd"/>
+      <w:r>
+        <w:rPr>
+          <w:rFonts w:ascii="Consolas" w:eastAsia="Times New Roman" w:hAnsi="Consolas" w:cs="Consolas"/>
+          <w:color w:val="EEFFFF"/>
+          <w:sz w:val="26"/>
+          <w:szCs w:val="26"/>
+          <w:lang w:eastAsia="uk-UA"/>
+        </w:rPr>
+        <w:t xml:space="preserve"> </w:t>
+      </w:r>
+      <w:r>
+        <w:rPr>
+          <w:rFonts w:ascii="Consolas" w:eastAsia="Times New Roman" w:hAnsi="Consolas" w:cs="Consolas"/>
+          <w:color w:val="89DDFF"/>
+          <w:sz w:val="26"/>
+          <w:szCs w:val="26"/>
+          <w:lang w:eastAsia="uk-UA"/>
+        </w:rPr>
+        <w:t>{</w:t>
+      </w:r>
+      <w:r>
+        <w:rPr>
+          <w:rFonts w:ascii="Consolas" w:eastAsia="Times New Roman" w:hAnsi="Consolas" w:cs="Consolas"/>
+          <w:color w:val="EEFFFF"/>
+          <w:sz w:val="26"/>
+          <w:szCs w:val="26"/>
+          <w:lang w:eastAsia="uk-UA"/>
+        </w:rPr>
+        <w:t xml:space="preserve"> </w:t>
+      </w:r>
+      <w:r>
+        <w:rPr>
+          <w:rFonts w:ascii="Consolas" w:eastAsia="Times New Roman" w:hAnsi="Consolas" w:cs="Consolas"/>
+          <w:color w:val="89DDFF"/>
+          <w:sz w:val="26"/>
+          <w:szCs w:val="26"/>
+          <w:lang w:eastAsia="uk-UA"/>
+        </w:rPr>
+        <w:t>}</w:t>
       </w:r>
     </w:p>
     <w:p/>
@@ -6681,6 +7427,7 @@
           <w:szCs w:val="26"/>
           <w:lang w:eastAsia="uk-UA"/>
         </w:rPr>
+        <w:lastRenderedPageBreak/>
         <w:t xml:space="preserve">  </w:t>
       </w:r>
       <w:r>
@@ -7340,7 +8087,6 @@
           <w:szCs w:val="26"/>
           <w:lang w:eastAsia="uk-UA"/>
         </w:rPr>
-        <w:lastRenderedPageBreak/>
         <w:t xml:space="preserve">    </w:t>
       </w:r>
       <w:r>
@@ -8334,6 +9080,7 @@
     </w:p>
     <w:p>
       <w:r>
+        <w:lastRenderedPageBreak/>
         <w:t>#ead4b2</w:t>
       </w:r>
       <w:r>
@@ -8446,7 +9193,6 @@
         <w:rPr>
           <w:lang w:val="ru-RU"/>
         </w:rPr>
-        <w:lastRenderedPageBreak/>
         <w:t>#e9d2af</w:t>
       </w:r>
       <w:r>
@@ -8989,13 +9735,3362 @@
     <w:p/>
     <w:p>
       <w:r>
-        <w:t>Зроблено</w:t>
-      </w:r>
+        <w:t>Зроблено адаптивність сторінки проектів, додано функціонал відображення та приховання навігації</w:t>
+      </w:r>
+    </w:p>
+    <w:p>
+      <w:r>
+        <w:t>Відкориговано маршрутизацію згідно до вимог документації</w:t>
+      </w:r>
+    </w:p>
+    <w:p/>
+    <w:p>
+      <w:pPr>
+        <w:jc w:val="center"/>
+        <w:rPr>
+          <w:b/>
+          <w:i/>
+          <w:sz w:val="28"/>
+        </w:rPr>
+      </w:pPr>
+      <w:r>
+        <w:rPr>
+          <w:b/>
+          <w:i/>
+          <w:sz w:val="28"/>
+        </w:rPr>
+        <w:t xml:space="preserve">Анімація сторінок розділу </w:t>
+      </w:r>
+      <w:r>
+        <w:rPr>
+          <w:b/>
+          <w:i/>
+          <w:sz w:val="28"/>
+          <w:lang w:val="en-US"/>
+        </w:rPr>
+        <w:t>content</w:t>
+      </w:r>
+      <w:r>
+        <w:rPr>
+          <w:b/>
+          <w:i/>
+          <w:sz w:val="28"/>
+        </w:rPr>
+        <w:t>:</w:t>
+      </w:r>
+    </w:p>
+    <w:p>
+      <w:pPr>
+        <w:pStyle w:val="a4"/>
+        <w:numPr>
+          <w:ilvl w:val="0"/>
+          <w:numId w:val="3"/>
+        </w:numPr>
+        <w:rPr>
+          <w:sz w:val="28"/>
+        </w:rPr>
+      </w:pPr>
+      <w:proofErr w:type="spellStart"/>
+      <w:r>
+        <w:rPr>
+          <w:sz w:val="28"/>
+          <w:lang w:val="en-US"/>
+        </w:rPr>
+        <w:t>App.module.ts</w:t>
+      </w:r>
+      <w:proofErr w:type="spellEnd"/>
+    </w:p>
+    <w:p>
+      <w:pPr>
+        <w:pStyle w:val="a4"/>
+        <w:shd w:val="clear" w:color="auto" w:fill="212121"/>
+        <w:spacing w:after="0" w:line="345" w:lineRule="atLeast"/>
+        <w:rPr>
+          <w:rFonts w:ascii="Consolas" w:eastAsia="Times New Roman" w:hAnsi="Consolas" w:cs="Consolas"/>
+          <w:color w:val="89DDFF"/>
+          <w:sz w:val="26"/>
+          <w:szCs w:val="26"/>
+          <w:lang w:eastAsia="uk-UA"/>
+        </w:rPr>
+      </w:pPr>
+      <w:proofErr w:type="spellStart"/>
+      <w:r>
+        <w:rPr>
+          <w:rFonts w:ascii="Consolas" w:eastAsia="Times New Roman" w:hAnsi="Consolas" w:cs="Consolas"/>
+          <w:i/>
+          <w:iCs/>
+          <w:color w:val="89DDFF"/>
+          <w:sz w:val="26"/>
+          <w:szCs w:val="26"/>
+          <w:lang w:eastAsia="uk-UA"/>
+        </w:rPr>
+        <w:t>import</w:t>
+      </w:r>
+      <w:proofErr w:type="spellEnd"/>
+      <w:r>
+        <w:rPr>
+          <w:rFonts w:ascii="Consolas" w:eastAsia="Times New Roman" w:hAnsi="Consolas" w:cs="Consolas"/>
+          <w:color w:val="EEFFFF"/>
+          <w:sz w:val="26"/>
+          <w:szCs w:val="26"/>
+          <w:lang w:eastAsia="uk-UA"/>
+        </w:rPr>
+        <w:t xml:space="preserve"> </w:t>
+      </w:r>
+      <w:r>
+        <w:rPr>
+          <w:rFonts w:ascii="Consolas" w:eastAsia="Times New Roman" w:hAnsi="Consolas" w:cs="Consolas"/>
+          <w:color w:val="89DDFF"/>
+          <w:sz w:val="26"/>
+          <w:szCs w:val="26"/>
+          <w:lang w:eastAsia="uk-UA"/>
+        </w:rPr>
+        <w:t>{</w:t>
+      </w:r>
+      <w:r>
+        <w:rPr>
+          <w:rFonts w:ascii="Consolas" w:eastAsia="Times New Roman" w:hAnsi="Consolas" w:cs="Consolas"/>
+          <w:color w:val="EEFFFF"/>
+          <w:sz w:val="26"/>
+          <w:szCs w:val="26"/>
+          <w:lang w:eastAsia="uk-UA"/>
+        </w:rPr>
+        <w:t xml:space="preserve"> </w:t>
+      </w:r>
+      <w:proofErr w:type="spellStart"/>
+      <w:r>
+        <w:rPr>
+          <w:rFonts w:ascii="Consolas" w:eastAsia="Times New Roman" w:hAnsi="Consolas" w:cs="Consolas"/>
+          <w:color w:val="EEFFFF"/>
+          <w:sz w:val="26"/>
+          <w:szCs w:val="26"/>
+          <w:lang w:eastAsia="uk-UA"/>
+        </w:rPr>
+        <w:t>BrowserAnimationsModule</w:t>
+      </w:r>
+      <w:proofErr w:type="spellEnd"/>
+      <w:r>
+        <w:rPr>
+          <w:rFonts w:ascii="Consolas" w:eastAsia="Times New Roman" w:hAnsi="Consolas" w:cs="Consolas"/>
+          <w:color w:val="EEFFFF"/>
+          <w:sz w:val="26"/>
+          <w:szCs w:val="26"/>
+          <w:lang w:eastAsia="uk-UA"/>
+        </w:rPr>
+        <w:t xml:space="preserve"> </w:t>
+      </w:r>
+      <w:r>
+        <w:rPr>
+          <w:rFonts w:ascii="Consolas" w:eastAsia="Times New Roman" w:hAnsi="Consolas" w:cs="Consolas"/>
+          <w:color w:val="89DDFF"/>
+          <w:sz w:val="26"/>
+          <w:szCs w:val="26"/>
+          <w:lang w:eastAsia="uk-UA"/>
+        </w:rPr>
+        <w:t>}</w:t>
+      </w:r>
+      <w:r>
+        <w:rPr>
+          <w:rFonts w:ascii="Consolas" w:eastAsia="Times New Roman" w:hAnsi="Consolas" w:cs="Consolas"/>
+          <w:color w:val="EEFFFF"/>
+          <w:sz w:val="26"/>
+          <w:szCs w:val="26"/>
+          <w:lang w:eastAsia="uk-UA"/>
+        </w:rPr>
+        <w:t xml:space="preserve"> </w:t>
+      </w:r>
+      <w:proofErr w:type="spellStart"/>
+      <w:r>
+        <w:rPr>
+          <w:rFonts w:ascii="Consolas" w:eastAsia="Times New Roman" w:hAnsi="Consolas" w:cs="Consolas"/>
+          <w:i/>
+          <w:iCs/>
+          <w:color w:val="89DDFF"/>
+          <w:sz w:val="26"/>
+          <w:szCs w:val="26"/>
+          <w:lang w:eastAsia="uk-UA"/>
+        </w:rPr>
+        <w:t>from</w:t>
+      </w:r>
+      <w:proofErr w:type="spellEnd"/>
+      <w:r>
+        <w:rPr>
+          <w:rFonts w:ascii="Consolas" w:eastAsia="Times New Roman" w:hAnsi="Consolas" w:cs="Consolas"/>
+          <w:color w:val="EEFFFF"/>
+          <w:sz w:val="26"/>
+          <w:szCs w:val="26"/>
+          <w:lang w:eastAsia="uk-UA"/>
+        </w:rPr>
+        <w:t xml:space="preserve"> </w:t>
+      </w:r>
+      <w:r>
+        <w:rPr>
+          <w:rFonts w:ascii="Consolas" w:eastAsia="Times New Roman" w:hAnsi="Consolas" w:cs="Consolas"/>
+          <w:color w:val="89DDFF"/>
+          <w:sz w:val="26"/>
+          <w:szCs w:val="26"/>
+          <w:lang w:eastAsia="uk-UA"/>
+        </w:rPr>
+        <w:t>'</w:t>
+      </w:r>
+      <w:r>
+        <w:rPr>
+          <w:rFonts w:ascii="Consolas" w:eastAsia="Times New Roman" w:hAnsi="Consolas" w:cs="Consolas"/>
+          <w:color w:val="C3E88D"/>
+          <w:sz w:val="26"/>
+          <w:szCs w:val="26"/>
+          <w:lang w:eastAsia="uk-UA"/>
+        </w:rPr>
+        <w:t>@</w:t>
+      </w:r>
+      <w:proofErr w:type="spellStart"/>
+      <w:r>
+        <w:rPr>
+          <w:rFonts w:ascii="Consolas" w:eastAsia="Times New Roman" w:hAnsi="Consolas" w:cs="Consolas"/>
+          <w:color w:val="C3E88D"/>
+          <w:sz w:val="26"/>
+          <w:szCs w:val="26"/>
+          <w:lang w:eastAsia="uk-UA"/>
+        </w:rPr>
+        <w:t>angular</w:t>
+      </w:r>
+      <w:proofErr w:type="spellEnd"/>
+      <w:r>
+        <w:rPr>
+          <w:rFonts w:ascii="Consolas" w:eastAsia="Times New Roman" w:hAnsi="Consolas" w:cs="Consolas"/>
+          <w:color w:val="C3E88D"/>
+          <w:sz w:val="26"/>
+          <w:szCs w:val="26"/>
+          <w:lang w:eastAsia="uk-UA"/>
+        </w:rPr>
+        <w:t>/</w:t>
+      </w:r>
+      <w:proofErr w:type="spellStart"/>
+      <w:r>
+        <w:rPr>
+          <w:rFonts w:ascii="Consolas" w:eastAsia="Times New Roman" w:hAnsi="Consolas" w:cs="Consolas"/>
+          <w:color w:val="C3E88D"/>
+          <w:sz w:val="26"/>
+          <w:szCs w:val="26"/>
+          <w:lang w:eastAsia="uk-UA"/>
+        </w:rPr>
+        <w:t>platform-browser</w:t>
+      </w:r>
+      <w:proofErr w:type="spellEnd"/>
+      <w:r>
+        <w:rPr>
+          <w:rFonts w:ascii="Consolas" w:eastAsia="Times New Roman" w:hAnsi="Consolas" w:cs="Consolas"/>
+          <w:color w:val="C3E88D"/>
+          <w:sz w:val="26"/>
+          <w:szCs w:val="26"/>
+          <w:lang w:eastAsia="uk-UA"/>
+        </w:rPr>
+        <w:t>/</w:t>
+      </w:r>
+      <w:proofErr w:type="spellStart"/>
+      <w:r>
+        <w:rPr>
+          <w:rFonts w:ascii="Consolas" w:eastAsia="Times New Roman" w:hAnsi="Consolas" w:cs="Consolas"/>
+          <w:color w:val="C3E88D"/>
+          <w:sz w:val="26"/>
+          <w:szCs w:val="26"/>
+          <w:lang w:eastAsia="uk-UA"/>
+        </w:rPr>
+        <w:t>animations</w:t>
+      </w:r>
+      <w:proofErr w:type="spellEnd"/>
+      <w:r>
+        <w:rPr>
+          <w:rFonts w:ascii="Consolas" w:eastAsia="Times New Roman" w:hAnsi="Consolas" w:cs="Consolas"/>
+          <w:color w:val="89DDFF"/>
+          <w:sz w:val="26"/>
+          <w:szCs w:val="26"/>
+          <w:lang w:eastAsia="uk-UA"/>
+        </w:rPr>
+        <w:t>';</w:t>
+      </w:r>
+    </w:p>
+    <w:p>
+      <w:pPr>
+        <w:shd w:val="clear" w:color="auto" w:fill="212121"/>
+        <w:spacing w:after="0" w:line="345" w:lineRule="atLeast"/>
+        <w:rPr>
+          <w:rFonts w:ascii="Consolas" w:eastAsia="Times New Roman" w:hAnsi="Consolas" w:cs="Consolas"/>
+          <w:color w:val="EEFFFF"/>
+          <w:sz w:val="26"/>
+          <w:szCs w:val="26"/>
+          <w:lang w:eastAsia="uk-UA"/>
+        </w:rPr>
+      </w:pPr>
+      <w:proofErr w:type="spellStart"/>
+      <w:r>
+        <w:rPr>
+          <w:rFonts w:ascii="Consolas" w:eastAsia="Times New Roman" w:hAnsi="Consolas" w:cs="Consolas"/>
+          <w:color w:val="EEFFFF"/>
+          <w:sz w:val="26"/>
+          <w:szCs w:val="26"/>
+          <w:lang w:eastAsia="uk-UA"/>
+        </w:rPr>
+        <w:t>imports</w:t>
+      </w:r>
+      <w:proofErr w:type="spellEnd"/>
+      <w:r>
+        <w:rPr>
+          <w:rFonts w:ascii="Consolas" w:eastAsia="Times New Roman" w:hAnsi="Consolas" w:cs="Consolas"/>
+          <w:color w:val="89DDFF"/>
+          <w:sz w:val="26"/>
+          <w:szCs w:val="26"/>
+          <w:lang w:eastAsia="uk-UA"/>
+        </w:rPr>
+        <w:t>:</w:t>
+      </w:r>
+      <w:r>
+        <w:rPr>
+          <w:rFonts w:ascii="Consolas" w:eastAsia="Times New Roman" w:hAnsi="Consolas" w:cs="Consolas"/>
+          <w:color w:val="EEFFFF"/>
+          <w:sz w:val="26"/>
+          <w:szCs w:val="26"/>
+          <w:lang w:eastAsia="uk-UA"/>
+        </w:rPr>
+        <w:t xml:space="preserve"> [</w:t>
+      </w:r>
+    </w:p>
+    <w:p>
+      <w:pPr>
+        <w:shd w:val="clear" w:color="auto" w:fill="212121"/>
+        <w:spacing w:after="0" w:line="345" w:lineRule="atLeast"/>
+        <w:rPr>
+          <w:rFonts w:ascii="Consolas" w:eastAsia="Times New Roman" w:hAnsi="Consolas" w:cs="Consolas"/>
+          <w:color w:val="EEFFFF"/>
+          <w:sz w:val="26"/>
+          <w:szCs w:val="26"/>
+          <w:lang w:val="en-US" w:eastAsia="uk-UA"/>
+        </w:rPr>
+      </w:pPr>
+      <w:r>
+        <w:rPr>
+          <w:rFonts w:ascii="Consolas" w:eastAsia="Times New Roman" w:hAnsi="Consolas" w:cs="Consolas"/>
+          <w:color w:val="EEFFFF"/>
+          <w:sz w:val="26"/>
+          <w:szCs w:val="26"/>
+          <w:lang w:val="en-US" w:eastAsia="uk-UA"/>
+        </w:rPr>
+        <w:t>…………………………………………………</w:t>
+      </w:r>
+    </w:p>
+    <w:p>
+      <w:pPr>
+        <w:shd w:val="clear" w:color="auto" w:fill="212121"/>
+        <w:spacing w:after="0" w:line="345" w:lineRule="atLeast"/>
+        <w:rPr>
+          <w:rFonts w:ascii="Consolas" w:eastAsia="Times New Roman" w:hAnsi="Consolas" w:cs="Consolas"/>
+          <w:color w:val="89DDFF"/>
+          <w:sz w:val="26"/>
+          <w:szCs w:val="26"/>
+          <w:lang w:val="en-US" w:eastAsia="uk-UA"/>
+        </w:rPr>
+      </w:pPr>
+      <w:r>
+        <w:rPr>
+          <w:rFonts w:ascii="Consolas" w:eastAsia="Times New Roman" w:hAnsi="Consolas" w:cs="Consolas"/>
+          <w:color w:val="EEFFFF"/>
+          <w:sz w:val="26"/>
+          <w:szCs w:val="26"/>
+          <w:lang w:eastAsia="uk-UA"/>
+        </w:rPr>
+        <w:t xml:space="preserve">    </w:t>
+      </w:r>
+      <w:proofErr w:type="spellStart"/>
+      <w:r>
+        <w:rPr>
+          <w:rFonts w:ascii="Consolas" w:eastAsia="Times New Roman" w:hAnsi="Consolas" w:cs="Consolas"/>
+          <w:color w:val="EEFFFF"/>
+          <w:sz w:val="26"/>
+          <w:szCs w:val="26"/>
+          <w:lang w:eastAsia="uk-UA"/>
+        </w:rPr>
+        <w:t>BrowserAnimationsModule</w:t>
+      </w:r>
+      <w:proofErr w:type="spellEnd"/>
+      <w:r>
+        <w:rPr>
+          <w:rFonts w:ascii="Consolas" w:eastAsia="Times New Roman" w:hAnsi="Consolas" w:cs="Consolas"/>
+          <w:color w:val="89DDFF"/>
+          <w:sz w:val="26"/>
+          <w:szCs w:val="26"/>
+          <w:lang w:val="en-US" w:eastAsia="uk-UA"/>
+        </w:rPr>
+        <w:t>,</w:t>
+      </w:r>
+    </w:p>
+    <w:p>
+      <w:pPr>
+        <w:shd w:val="clear" w:color="auto" w:fill="212121"/>
+        <w:spacing w:after="0" w:line="345" w:lineRule="atLeast"/>
+        <w:rPr>
+          <w:rFonts w:ascii="Consolas" w:eastAsia="Times New Roman" w:hAnsi="Consolas" w:cs="Consolas"/>
+          <w:color w:val="89DDFF"/>
+          <w:sz w:val="26"/>
+          <w:szCs w:val="26"/>
+          <w:lang w:val="en-US" w:eastAsia="uk-UA"/>
+        </w:rPr>
+      </w:pPr>
+      <w:r>
+        <w:rPr>
+          <w:rFonts w:ascii="Consolas" w:eastAsia="Times New Roman" w:hAnsi="Consolas" w:cs="Consolas"/>
+          <w:color w:val="89DDFF"/>
+          <w:sz w:val="26"/>
+          <w:szCs w:val="26"/>
+          <w:lang w:val="en-US" w:eastAsia="uk-UA"/>
+        </w:rPr>
+        <w:t>………………………………………………………</w:t>
+      </w:r>
+    </w:p>
+    <w:p>
+      <w:pPr>
+        <w:shd w:val="clear" w:color="auto" w:fill="212121"/>
+        <w:spacing w:after="0" w:line="345" w:lineRule="atLeast"/>
+        <w:rPr>
+          <w:rFonts w:ascii="Consolas" w:eastAsia="Times New Roman" w:hAnsi="Consolas" w:cs="Consolas"/>
+          <w:color w:val="EEFFFF"/>
+          <w:sz w:val="26"/>
+          <w:szCs w:val="26"/>
+          <w:lang w:eastAsia="uk-UA"/>
+        </w:rPr>
+      </w:pPr>
+      <w:r>
+        <w:rPr>
+          <w:rFonts w:ascii="Consolas" w:eastAsia="Times New Roman" w:hAnsi="Consolas" w:cs="Consolas"/>
+          <w:color w:val="EEFFFF"/>
+          <w:sz w:val="26"/>
+          <w:szCs w:val="26"/>
+          <w:lang w:eastAsia="uk-UA"/>
+        </w:rPr>
+        <w:t xml:space="preserve">    </w:t>
+      </w:r>
+      <w:proofErr w:type="spellStart"/>
+      <w:r>
+        <w:rPr>
+          <w:rFonts w:ascii="Consolas" w:eastAsia="Times New Roman" w:hAnsi="Consolas" w:cs="Consolas"/>
+          <w:color w:val="EEFFFF"/>
+          <w:sz w:val="26"/>
+          <w:szCs w:val="26"/>
+          <w:lang w:eastAsia="uk-UA"/>
+        </w:rPr>
+        <w:t>AppRoutingModule</w:t>
+      </w:r>
+      <w:proofErr w:type="spellEnd"/>
+      <w:r>
+        <w:rPr>
+          <w:rFonts w:ascii="Consolas" w:eastAsia="Times New Roman" w:hAnsi="Consolas" w:cs="Consolas"/>
+          <w:color w:val="89DDFF"/>
+          <w:sz w:val="26"/>
+          <w:szCs w:val="26"/>
+          <w:lang w:eastAsia="uk-UA"/>
+        </w:rPr>
+        <w:t>,</w:t>
+      </w:r>
+    </w:p>
+    <w:p>
+      <w:pPr>
+        <w:shd w:val="clear" w:color="auto" w:fill="212121"/>
+        <w:spacing w:after="0" w:line="345" w:lineRule="atLeast"/>
+        <w:rPr>
+          <w:rFonts w:ascii="Consolas" w:eastAsia="Times New Roman" w:hAnsi="Consolas" w:cs="Consolas"/>
+          <w:color w:val="EEFFFF"/>
+          <w:sz w:val="26"/>
+          <w:szCs w:val="26"/>
+          <w:lang w:eastAsia="uk-UA"/>
+        </w:rPr>
+      </w:pPr>
+      <w:r>
+        <w:rPr>
+          <w:rFonts w:ascii="Consolas" w:eastAsia="Times New Roman" w:hAnsi="Consolas" w:cs="Consolas"/>
+          <w:color w:val="EEFFFF"/>
+          <w:sz w:val="26"/>
+          <w:szCs w:val="26"/>
+          <w:lang w:eastAsia="uk-UA"/>
+        </w:rPr>
+        <w:t xml:space="preserve">  ]</w:t>
+      </w:r>
+      <w:r>
+        <w:rPr>
+          <w:rFonts w:ascii="Consolas" w:eastAsia="Times New Roman" w:hAnsi="Consolas" w:cs="Consolas"/>
+          <w:color w:val="89DDFF"/>
+          <w:sz w:val="26"/>
+          <w:szCs w:val="26"/>
+          <w:lang w:eastAsia="uk-UA"/>
+        </w:rPr>
+        <w:t>,</w:t>
+      </w:r>
+    </w:p>
+    <w:p>
+      <w:pPr>
+        <w:pStyle w:val="a4"/>
+        <w:numPr>
+          <w:ilvl w:val="0"/>
+          <w:numId w:val="3"/>
+        </w:numPr>
+        <w:rPr>
+          <w:sz w:val="28"/>
+        </w:rPr>
+      </w:pPr>
+      <w:r>
+        <w:rPr>
+          <w:sz w:val="28"/>
+        </w:rPr>
+        <w:t xml:space="preserve">Додано об’єкти параметрів у дочірній модуль маршрутизації </w:t>
+      </w:r>
+    </w:p>
+    <w:p>
+      <w:pPr>
+        <w:pStyle w:val="a4"/>
+        <w:rPr>
+          <w:sz w:val="28"/>
+          <w:lang w:val="en-US"/>
+        </w:rPr>
+      </w:pPr>
+      <w:proofErr w:type="gramStart"/>
+      <w:r>
+        <w:rPr>
+          <w:sz w:val="28"/>
+          <w:lang w:val="en-US"/>
+        </w:rPr>
+        <w:t>content</w:t>
+      </w:r>
+      <w:r>
+        <w:rPr>
+          <w:sz w:val="28"/>
+        </w:rPr>
+        <w:t>-</w:t>
+      </w:r>
+      <w:r>
+        <w:rPr>
+          <w:sz w:val="28"/>
+          <w:lang w:val="en-US"/>
+        </w:rPr>
+        <w:t>routing</w:t>
+      </w:r>
+      <w:r>
+        <w:rPr>
+          <w:sz w:val="28"/>
+        </w:rPr>
+        <w:t>.</w:t>
+      </w:r>
+      <w:r>
+        <w:rPr>
+          <w:sz w:val="28"/>
+          <w:lang w:val="en-US"/>
+        </w:rPr>
+        <w:t>module</w:t>
+      </w:r>
+      <w:r>
+        <w:rPr>
+          <w:sz w:val="28"/>
+        </w:rPr>
+        <w:t>.</w:t>
+      </w:r>
+      <w:proofErr w:type="spellStart"/>
+      <w:r>
+        <w:rPr>
+          <w:sz w:val="28"/>
+          <w:lang w:val="en-US"/>
+        </w:rPr>
+        <w:t>ts</w:t>
+      </w:r>
+      <w:proofErr w:type="spellEnd"/>
+      <w:proofErr w:type="gramEnd"/>
+    </w:p>
+    <w:p>
+      <w:pPr>
+        <w:shd w:val="clear" w:color="auto" w:fill="212121"/>
+        <w:spacing w:after="0" w:line="345" w:lineRule="atLeast"/>
+        <w:rPr>
+          <w:rFonts w:ascii="Consolas" w:eastAsia="Times New Roman" w:hAnsi="Consolas" w:cs="Consolas"/>
+          <w:color w:val="EEFFFF"/>
+          <w:sz w:val="26"/>
+          <w:szCs w:val="26"/>
+          <w:lang w:eastAsia="uk-UA"/>
+        </w:rPr>
+      </w:pPr>
+      <w:r>
+        <w:rPr>
+          <w:rFonts w:ascii="Consolas" w:eastAsia="Times New Roman" w:hAnsi="Consolas" w:cs="Consolas"/>
+          <w:color w:val="89DDFF"/>
+          <w:sz w:val="26"/>
+          <w:szCs w:val="26"/>
+          <w:lang w:eastAsia="uk-UA"/>
+        </w:rPr>
+        <w:t>{</w:t>
+      </w:r>
+      <w:proofErr w:type="spellStart"/>
+      <w:r>
+        <w:rPr>
+          <w:rFonts w:ascii="Consolas" w:eastAsia="Times New Roman" w:hAnsi="Consolas" w:cs="Consolas"/>
+          <w:color w:val="EEFFFF"/>
+          <w:sz w:val="26"/>
+          <w:szCs w:val="26"/>
+          <w:lang w:eastAsia="uk-UA"/>
+        </w:rPr>
+        <w:t>path</w:t>
+      </w:r>
+      <w:proofErr w:type="spellEnd"/>
+      <w:r>
+        <w:rPr>
+          <w:rFonts w:ascii="Consolas" w:eastAsia="Times New Roman" w:hAnsi="Consolas" w:cs="Consolas"/>
+          <w:color w:val="89DDFF"/>
+          <w:sz w:val="26"/>
+          <w:szCs w:val="26"/>
+          <w:lang w:eastAsia="uk-UA"/>
+        </w:rPr>
+        <w:t>:</w:t>
+      </w:r>
+      <w:r>
+        <w:rPr>
+          <w:rFonts w:ascii="Consolas" w:eastAsia="Times New Roman" w:hAnsi="Consolas" w:cs="Consolas"/>
+          <w:color w:val="EEFFFF"/>
+          <w:sz w:val="26"/>
+          <w:szCs w:val="26"/>
+          <w:lang w:eastAsia="uk-UA"/>
+        </w:rPr>
+        <w:t xml:space="preserve"> </w:t>
+      </w:r>
+      <w:r>
+        <w:rPr>
+          <w:rFonts w:ascii="Consolas" w:eastAsia="Times New Roman" w:hAnsi="Consolas" w:cs="Consolas"/>
+          <w:color w:val="89DDFF"/>
+          <w:sz w:val="26"/>
+          <w:szCs w:val="26"/>
+          <w:lang w:eastAsia="uk-UA"/>
+        </w:rPr>
+        <w:t>'</w:t>
+      </w:r>
+      <w:proofErr w:type="spellStart"/>
+      <w:r>
+        <w:rPr>
+          <w:rFonts w:ascii="Consolas" w:eastAsia="Times New Roman" w:hAnsi="Consolas" w:cs="Consolas"/>
+          <w:color w:val="C3E88D"/>
+          <w:sz w:val="26"/>
+          <w:szCs w:val="26"/>
+          <w:lang w:eastAsia="uk-UA"/>
+        </w:rPr>
+        <w:t>skills</w:t>
+      </w:r>
+      <w:proofErr w:type="spellEnd"/>
+      <w:r>
+        <w:rPr>
+          <w:rFonts w:ascii="Consolas" w:eastAsia="Times New Roman" w:hAnsi="Consolas" w:cs="Consolas"/>
+          <w:color w:val="89DDFF"/>
+          <w:sz w:val="26"/>
+          <w:szCs w:val="26"/>
+          <w:lang w:eastAsia="uk-UA"/>
+        </w:rPr>
+        <w:t>',</w:t>
+      </w:r>
+      <w:r>
+        <w:rPr>
+          <w:rFonts w:ascii="Consolas" w:eastAsia="Times New Roman" w:hAnsi="Consolas" w:cs="Consolas"/>
+          <w:color w:val="EEFFFF"/>
+          <w:sz w:val="26"/>
+          <w:szCs w:val="26"/>
+          <w:lang w:eastAsia="uk-UA"/>
+        </w:rPr>
+        <w:t xml:space="preserve"> </w:t>
+      </w:r>
+      <w:proofErr w:type="spellStart"/>
+      <w:r>
+        <w:rPr>
+          <w:rFonts w:ascii="Consolas" w:eastAsia="Times New Roman" w:hAnsi="Consolas" w:cs="Consolas"/>
+          <w:color w:val="EEFFFF"/>
+          <w:sz w:val="26"/>
+          <w:szCs w:val="26"/>
+          <w:lang w:eastAsia="uk-UA"/>
+        </w:rPr>
+        <w:t>component</w:t>
+      </w:r>
+      <w:proofErr w:type="spellEnd"/>
+      <w:r>
+        <w:rPr>
+          <w:rFonts w:ascii="Consolas" w:eastAsia="Times New Roman" w:hAnsi="Consolas" w:cs="Consolas"/>
+          <w:color w:val="89DDFF"/>
+          <w:sz w:val="26"/>
+          <w:szCs w:val="26"/>
+          <w:lang w:eastAsia="uk-UA"/>
+        </w:rPr>
+        <w:t>:</w:t>
+      </w:r>
+      <w:r>
+        <w:rPr>
+          <w:rFonts w:ascii="Consolas" w:eastAsia="Times New Roman" w:hAnsi="Consolas" w:cs="Consolas"/>
+          <w:color w:val="EEFFFF"/>
+          <w:sz w:val="26"/>
+          <w:szCs w:val="26"/>
+          <w:lang w:eastAsia="uk-UA"/>
+        </w:rPr>
+        <w:t xml:space="preserve"> </w:t>
+      </w:r>
+      <w:proofErr w:type="spellStart"/>
+      <w:r>
+        <w:rPr>
+          <w:rFonts w:ascii="Consolas" w:eastAsia="Times New Roman" w:hAnsi="Consolas" w:cs="Consolas"/>
+          <w:color w:val="EEFFFF"/>
+          <w:sz w:val="26"/>
+          <w:szCs w:val="26"/>
+          <w:lang w:eastAsia="uk-UA"/>
+        </w:rPr>
+        <w:t>SkillsComponent</w:t>
+      </w:r>
+      <w:proofErr w:type="spellEnd"/>
+      <w:r>
+        <w:rPr>
+          <w:rFonts w:ascii="Consolas" w:eastAsia="Times New Roman" w:hAnsi="Consolas" w:cs="Consolas"/>
+          <w:color w:val="89DDFF"/>
+          <w:sz w:val="26"/>
+          <w:szCs w:val="26"/>
+          <w:lang w:eastAsia="uk-UA"/>
+        </w:rPr>
+        <w:t>,</w:t>
+      </w:r>
+      <w:r>
+        <w:rPr>
+          <w:rFonts w:ascii="Consolas" w:eastAsia="Times New Roman" w:hAnsi="Consolas" w:cs="Consolas"/>
+          <w:color w:val="EEFFFF"/>
+          <w:sz w:val="26"/>
+          <w:szCs w:val="26"/>
+          <w:lang w:eastAsia="uk-UA"/>
+        </w:rPr>
+        <w:t xml:space="preserve"> </w:t>
+      </w:r>
+      <w:proofErr w:type="spellStart"/>
+      <w:r>
+        <w:rPr>
+          <w:rFonts w:ascii="Consolas" w:eastAsia="Times New Roman" w:hAnsi="Consolas" w:cs="Consolas"/>
+          <w:color w:val="EEFFFF"/>
+          <w:sz w:val="26"/>
+          <w:szCs w:val="26"/>
+          <w:lang w:eastAsia="uk-UA"/>
+        </w:rPr>
+        <w:t>data</w:t>
+      </w:r>
+      <w:proofErr w:type="spellEnd"/>
+      <w:r>
+        <w:rPr>
+          <w:rFonts w:ascii="Consolas" w:eastAsia="Times New Roman" w:hAnsi="Consolas" w:cs="Consolas"/>
+          <w:color w:val="89DDFF"/>
+          <w:sz w:val="26"/>
+          <w:szCs w:val="26"/>
+          <w:lang w:eastAsia="uk-UA"/>
+        </w:rPr>
+        <w:t>:</w:t>
+      </w:r>
+      <w:r>
+        <w:rPr>
+          <w:rFonts w:ascii="Consolas" w:eastAsia="Times New Roman" w:hAnsi="Consolas" w:cs="Consolas"/>
+          <w:color w:val="EEFFFF"/>
+          <w:sz w:val="26"/>
+          <w:szCs w:val="26"/>
+          <w:lang w:eastAsia="uk-UA"/>
+        </w:rPr>
+        <w:t xml:space="preserve"> </w:t>
+      </w:r>
+      <w:r>
+        <w:rPr>
+          <w:rFonts w:ascii="Consolas" w:eastAsia="Times New Roman" w:hAnsi="Consolas" w:cs="Consolas"/>
+          <w:color w:val="89DDFF"/>
+          <w:sz w:val="26"/>
+          <w:szCs w:val="26"/>
+          <w:lang w:eastAsia="uk-UA"/>
+        </w:rPr>
+        <w:t>{</w:t>
+      </w:r>
+      <w:proofErr w:type="spellStart"/>
+      <w:r>
+        <w:rPr>
+          <w:rFonts w:ascii="Consolas" w:eastAsia="Times New Roman" w:hAnsi="Consolas" w:cs="Consolas"/>
+          <w:color w:val="EEFFFF"/>
+          <w:sz w:val="26"/>
+          <w:szCs w:val="26"/>
+          <w:lang w:eastAsia="uk-UA"/>
+        </w:rPr>
+        <w:t>animation</w:t>
+      </w:r>
+      <w:proofErr w:type="spellEnd"/>
+      <w:r>
+        <w:rPr>
+          <w:rFonts w:ascii="Consolas" w:eastAsia="Times New Roman" w:hAnsi="Consolas" w:cs="Consolas"/>
+          <w:color w:val="89DDFF"/>
+          <w:sz w:val="26"/>
+          <w:szCs w:val="26"/>
+          <w:lang w:eastAsia="uk-UA"/>
+        </w:rPr>
+        <w:t>:</w:t>
+      </w:r>
+      <w:r>
+        <w:rPr>
+          <w:rFonts w:ascii="Consolas" w:eastAsia="Times New Roman" w:hAnsi="Consolas" w:cs="Consolas"/>
+          <w:color w:val="EEFFFF"/>
+          <w:sz w:val="26"/>
+          <w:szCs w:val="26"/>
+          <w:lang w:eastAsia="uk-UA"/>
+        </w:rPr>
+        <w:t xml:space="preserve"> </w:t>
+      </w:r>
+      <w:r>
+        <w:rPr>
+          <w:rFonts w:ascii="Consolas" w:eastAsia="Times New Roman" w:hAnsi="Consolas" w:cs="Consolas"/>
+          <w:color w:val="89DDFF"/>
+          <w:sz w:val="26"/>
+          <w:szCs w:val="26"/>
+          <w:lang w:eastAsia="uk-UA"/>
+        </w:rPr>
+        <w:t>'</w:t>
+      </w:r>
+      <w:proofErr w:type="spellStart"/>
+      <w:r>
+        <w:rPr>
+          <w:rFonts w:ascii="Consolas" w:eastAsia="Times New Roman" w:hAnsi="Consolas" w:cs="Consolas"/>
+          <w:color w:val="C3E88D"/>
+          <w:sz w:val="26"/>
+          <w:szCs w:val="26"/>
+          <w:lang w:eastAsia="uk-UA"/>
+        </w:rPr>
+        <w:t>first</w:t>
+      </w:r>
+      <w:proofErr w:type="spellEnd"/>
+      <w:r>
+        <w:rPr>
+          <w:rFonts w:ascii="Consolas" w:eastAsia="Times New Roman" w:hAnsi="Consolas" w:cs="Consolas"/>
+          <w:color w:val="89DDFF"/>
+          <w:sz w:val="26"/>
+          <w:szCs w:val="26"/>
+          <w:lang w:eastAsia="uk-UA"/>
+        </w:rPr>
+        <w:t>'}</w:t>
+      </w:r>
+      <w:r>
+        <w:rPr>
+          <w:rFonts w:ascii="Consolas" w:eastAsia="Times New Roman" w:hAnsi="Consolas" w:cs="Consolas"/>
+          <w:color w:val="EEFFFF"/>
+          <w:sz w:val="26"/>
+          <w:szCs w:val="26"/>
+          <w:lang w:eastAsia="uk-UA"/>
+        </w:rPr>
+        <w:t xml:space="preserve"> </w:t>
+      </w:r>
+      <w:r>
+        <w:rPr>
+          <w:rFonts w:ascii="Consolas" w:eastAsia="Times New Roman" w:hAnsi="Consolas" w:cs="Consolas"/>
+          <w:color w:val="89DDFF"/>
+          <w:sz w:val="26"/>
+          <w:szCs w:val="26"/>
+          <w:lang w:eastAsia="uk-UA"/>
+        </w:rPr>
+        <w:t>},</w:t>
+      </w:r>
+    </w:p>
+    <w:p>
+      <w:pPr>
+        <w:shd w:val="clear" w:color="auto" w:fill="212121"/>
+        <w:spacing w:after="0" w:line="345" w:lineRule="atLeast"/>
+        <w:rPr>
+          <w:rFonts w:ascii="Consolas" w:eastAsia="Times New Roman" w:hAnsi="Consolas" w:cs="Consolas"/>
+          <w:color w:val="EEFFFF"/>
+          <w:sz w:val="26"/>
+          <w:szCs w:val="26"/>
+          <w:lang w:eastAsia="uk-UA"/>
+        </w:rPr>
+      </w:pPr>
+      <w:r>
+        <w:rPr>
+          <w:rFonts w:ascii="Consolas" w:eastAsia="Times New Roman" w:hAnsi="Consolas" w:cs="Consolas"/>
+          <w:color w:val="EEFFFF"/>
+          <w:sz w:val="26"/>
+          <w:szCs w:val="26"/>
+          <w:lang w:eastAsia="uk-UA"/>
+        </w:rPr>
+        <w:lastRenderedPageBreak/>
+        <w:t xml:space="preserve">  </w:t>
+      </w:r>
+      <w:r>
+        <w:rPr>
+          <w:rFonts w:ascii="Consolas" w:eastAsia="Times New Roman" w:hAnsi="Consolas" w:cs="Consolas"/>
+          <w:color w:val="89DDFF"/>
+          <w:sz w:val="26"/>
+          <w:szCs w:val="26"/>
+          <w:lang w:eastAsia="uk-UA"/>
+        </w:rPr>
+        <w:t>{</w:t>
+      </w:r>
+      <w:proofErr w:type="spellStart"/>
+      <w:r>
+        <w:rPr>
+          <w:rFonts w:ascii="Consolas" w:eastAsia="Times New Roman" w:hAnsi="Consolas" w:cs="Consolas"/>
+          <w:color w:val="EEFFFF"/>
+          <w:sz w:val="26"/>
+          <w:szCs w:val="26"/>
+          <w:lang w:eastAsia="uk-UA"/>
+        </w:rPr>
+        <w:t>path</w:t>
+      </w:r>
+      <w:proofErr w:type="spellEnd"/>
+      <w:r>
+        <w:rPr>
+          <w:rFonts w:ascii="Consolas" w:eastAsia="Times New Roman" w:hAnsi="Consolas" w:cs="Consolas"/>
+          <w:color w:val="89DDFF"/>
+          <w:sz w:val="26"/>
+          <w:szCs w:val="26"/>
+          <w:lang w:eastAsia="uk-UA"/>
+        </w:rPr>
+        <w:t>:</w:t>
+      </w:r>
+      <w:r>
+        <w:rPr>
+          <w:rFonts w:ascii="Consolas" w:eastAsia="Times New Roman" w:hAnsi="Consolas" w:cs="Consolas"/>
+          <w:color w:val="EEFFFF"/>
+          <w:sz w:val="26"/>
+          <w:szCs w:val="26"/>
+          <w:lang w:eastAsia="uk-UA"/>
+        </w:rPr>
+        <w:t xml:space="preserve"> </w:t>
+      </w:r>
+      <w:r>
+        <w:rPr>
+          <w:rFonts w:ascii="Consolas" w:eastAsia="Times New Roman" w:hAnsi="Consolas" w:cs="Consolas"/>
+          <w:color w:val="89DDFF"/>
+          <w:sz w:val="26"/>
+          <w:szCs w:val="26"/>
+          <w:lang w:eastAsia="uk-UA"/>
+        </w:rPr>
+        <w:t>'</w:t>
+      </w:r>
+      <w:proofErr w:type="spellStart"/>
+      <w:r>
+        <w:rPr>
+          <w:rFonts w:ascii="Consolas" w:eastAsia="Times New Roman" w:hAnsi="Consolas" w:cs="Consolas"/>
+          <w:color w:val="C3E88D"/>
+          <w:sz w:val="26"/>
+          <w:szCs w:val="26"/>
+          <w:lang w:eastAsia="uk-UA"/>
+        </w:rPr>
+        <w:t>projects</w:t>
+      </w:r>
+      <w:proofErr w:type="spellEnd"/>
+      <w:r>
+        <w:rPr>
+          <w:rFonts w:ascii="Consolas" w:eastAsia="Times New Roman" w:hAnsi="Consolas" w:cs="Consolas"/>
+          <w:color w:val="89DDFF"/>
+          <w:sz w:val="26"/>
+          <w:szCs w:val="26"/>
+          <w:lang w:eastAsia="uk-UA"/>
+        </w:rPr>
+        <w:t>',</w:t>
+      </w:r>
+      <w:r>
+        <w:rPr>
+          <w:rFonts w:ascii="Consolas" w:eastAsia="Times New Roman" w:hAnsi="Consolas" w:cs="Consolas"/>
+          <w:color w:val="EEFFFF"/>
+          <w:sz w:val="26"/>
+          <w:szCs w:val="26"/>
+          <w:lang w:eastAsia="uk-UA"/>
+        </w:rPr>
+        <w:t xml:space="preserve"> </w:t>
+      </w:r>
+      <w:proofErr w:type="spellStart"/>
+      <w:r>
+        <w:rPr>
+          <w:rFonts w:ascii="Consolas" w:eastAsia="Times New Roman" w:hAnsi="Consolas" w:cs="Consolas"/>
+          <w:color w:val="EEFFFF"/>
+          <w:sz w:val="26"/>
+          <w:szCs w:val="26"/>
+          <w:lang w:eastAsia="uk-UA"/>
+        </w:rPr>
+        <w:t>component</w:t>
+      </w:r>
+      <w:proofErr w:type="spellEnd"/>
+      <w:r>
+        <w:rPr>
+          <w:rFonts w:ascii="Consolas" w:eastAsia="Times New Roman" w:hAnsi="Consolas" w:cs="Consolas"/>
+          <w:color w:val="89DDFF"/>
+          <w:sz w:val="26"/>
+          <w:szCs w:val="26"/>
+          <w:lang w:eastAsia="uk-UA"/>
+        </w:rPr>
+        <w:t>:</w:t>
+      </w:r>
+      <w:r>
+        <w:rPr>
+          <w:rFonts w:ascii="Consolas" w:eastAsia="Times New Roman" w:hAnsi="Consolas" w:cs="Consolas"/>
+          <w:color w:val="EEFFFF"/>
+          <w:sz w:val="26"/>
+          <w:szCs w:val="26"/>
+          <w:lang w:eastAsia="uk-UA"/>
+        </w:rPr>
+        <w:t xml:space="preserve"> </w:t>
+      </w:r>
+      <w:proofErr w:type="spellStart"/>
+      <w:r>
+        <w:rPr>
+          <w:rFonts w:ascii="Consolas" w:eastAsia="Times New Roman" w:hAnsi="Consolas" w:cs="Consolas"/>
+          <w:color w:val="EEFFFF"/>
+          <w:sz w:val="26"/>
+          <w:szCs w:val="26"/>
+          <w:lang w:eastAsia="uk-UA"/>
+        </w:rPr>
+        <w:t>EducationalProjectsComponent</w:t>
+      </w:r>
+      <w:proofErr w:type="spellEnd"/>
+      <w:r>
+        <w:rPr>
+          <w:rFonts w:ascii="Consolas" w:eastAsia="Times New Roman" w:hAnsi="Consolas" w:cs="Consolas"/>
+          <w:color w:val="89DDFF"/>
+          <w:sz w:val="26"/>
+          <w:szCs w:val="26"/>
+          <w:lang w:eastAsia="uk-UA"/>
+        </w:rPr>
+        <w:t>,</w:t>
+      </w:r>
+      <w:r>
+        <w:rPr>
+          <w:rFonts w:ascii="Consolas" w:eastAsia="Times New Roman" w:hAnsi="Consolas" w:cs="Consolas"/>
+          <w:color w:val="EEFFFF"/>
+          <w:sz w:val="26"/>
+          <w:szCs w:val="26"/>
+          <w:lang w:eastAsia="uk-UA"/>
+        </w:rPr>
+        <w:t xml:space="preserve"> </w:t>
+      </w:r>
+      <w:proofErr w:type="spellStart"/>
+      <w:r>
+        <w:rPr>
+          <w:rFonts w:ascii="Consolas" w:eastAsia="Times New Roman" w:hAnsi="Consolas" w:cs="Consolas"/>
+          <w:color w:val="EEFFFF"/>
+          <w:sz w:val="26"/>
+          <w:szCs w:val="26"/>
+          <w:lang w:eastAsia="uk-UA"/>
+        </w:rPr>
+        <w:t>data</w:t>
+      </w:r>
+      <w:proofErr w:type="spellEnd"/>
+      <w:r>
+        <w:rPr>
+          <w:rFonts w:ascii="Consolas" w:eastAsia="Times New Roman" w:hAnsi="Consolas" w:cs="Consolas"/>
+          <w:color w:val="89DDFF"/>
+          <w:sz w:val="26"/>
+          <w:szCs w:val="26"/>
+          <w:lang w:eastAsia="uk-UA"/>
+        </w:rPr>
+        <w:t>:</w:t>
+      </w:r>
+      <w:r>
+        <w:rPr>
+          <w:rFonts w:ascii="Consolas" w:eastAsia="Times New Roman" w:hAnsi="Consolas" w:cs="Consolas"/>
+          <w:color w:val="EEFFFF"/>
+          <w:sz w:val="26"/>
+          <w:szCs w:val="26"/>
+          <w:lang w:eastAsia="uk-UA"/>
+        </w:rPr>
+        <w:t xml:space="preserve"> </w:t>
+      </w:r>
+      <w:r>
+        <w:rPr>
+          <w:rFonts w:ascii="Consolas" w:eastAsia="Times New Roman" w:hAnsi="Consolas" w:cs="Consolas"/>
+          <w:color w:val="89DDFF"/>
+          <w:sz w:val="26"/>
+          <w:szCs w:val="26"/>
+          <w:lang w:eastAsia="uk-UA"/>
+        </w:rPr>
+        <w:t>{</w:t>
+      </w:r>
+      <w:proofErr w:type="spellStart"/>
+      <w:r>
+        <w:rPr>
+          <w:rFonts w:ascii="Consolas" w:eastAsia="Times New Roman" w:hAnsi="Consolas" w:cs="Consolas"/>
+          <w:color w:val="EEFFFF"/>
+          <w:sz w:val="26"/>
+          <w:szCs w:val="26"/>
+          <w:lang w:eastAsia="uk-UA"/>
+        </w:rPr>
+        <w:t>animation</w:t>
+      </w:r>
+      <w:proofErr w:type="spellEnd"/>
+      <w:r>
+        <w:rPr>
+          <w:rFonts w:ascii="Consolas" w:eastAsia="Times New Roman" w:hAnsi="Consolas" w:cs="Consolas"/>
+          <w:color w:val="89DDFF"/>
+          <w:sz w:val="26"/>
+          <w:szCs w:val="26"/>
+          <w:lang w:eastAsia="uk-UA"/>
+        </w:rPr>
+        <w:t>:</w:t>
+      </w:r>
+      <w:r>
+        <w:rPr>
+          <w:rFonts w:ascii="Consolas" w:eastAsia="Times New Roman" w:hAnsi="Consolas" w:cs="Consolas"/>
+          <w:color w:val="EEFFFF"/>
+          <w:sz w:val="26"/>
+          <w:szCs w:val="26"/>
+          <w:lang w:eastAsia="uk-UA"/>
+        </w:rPr>
+        <w:t xml:space="preserve"> </w:t>
+      </w:r>
+      <w:r>
+        <w:rPr>
+          <w:rFonts w:ascii="Consolas" w:eastAsia="Times New Roman" w:hAnsi="Consolas" w:cs="Consolas"/>
+          <w:color w:val="89DDFF"/>
+          <w:sz w:val="26"/>
+          <w:szCs w:val="26"/>
+          <w:lang w:eastAsia="uk-UA"/>
+        </w:rPr>
+        <w:t>'</w:t>
+      </w:r>
+      <w:proofErr w:type="spellStart"/>
+      <w:r>
+        <w:rPr>
+          <w:rFonts w:ascii="Consolas" w:eastAsia="Times New Roman" w:hAnsi="Consolas" w:cs="Consolas"/>
+          <w:color w:val="C3E88D"/>
+          <w:sz w:val="26"/>
+          <w:szCs w:val="26"/>
+          <w:lang w:eastAsia="uk-UA"/>
+        </w:rPr>
+        <w:t>second</w:t>
+      </w:r>
+      <w:proofErr w:type="spellEnd"/>
+      <w:r>
+        <w:rPr>
+          <w:rFonts w:ascii="Consolas" w:eastAsia="Times New Roman" w:hAnsi="Consolas" w:cs="Consolas"/>
+          <w:color w:val="89DDFF"/>
+          <w:sz w:val="26"/>
+          <w:szCs w:val="26"/>
+          <w:lang w:eastAsia="uk-UA"/>
+        </w:rPr>
+        <w:t>'}</w:t>
+      </w:r>
+      <w:r>
+        <w:rPr>
+          <w:rFonts w:ascii="Consolas" w:eastAsia="Times New Roman" w:hAnsi="Consolas" w:cs="Consolas"/>
+          <w:color w:val="EEFFFF"/>
+          <w:sz w:val="26"/>
+          <w:szCs w:val="26"/>
+          <w:lang w:eastAsia="uk-UA"/>
+        </w:rPr>
+        <w:t xml:space="preserve"> </w:t>
+      </w:r>
+      <w:r>
+        <w:rPr>
+          <w:rFonts w:ascii="Consolas" w:eastAsia="Times New Roman" w:hAnsi="Consolas" w:cs="Consolas"/>
+          <w:color w:val="89DDFF"/>
+          <w:sz w:val="26"/>
+          <w:szCs w:val="26"/>
+          <w:lang w:eastAsia="uk-UA"/>
+        </w:rPr>
+        <w:t>},</w:t>
+      </w:r>
+    </w:p>
+    <w:p>
+      <w:pPr>
+        <w:pStyle w:val="a4"/>
+        <w:numPr>
+          <w:ilvl w:val="0"/>
+          <w:numId w:val="3"/>
+        </w:numPr>
+        <w:rPr>
+          <w:sz w:val="28"/>
+        </w:rPr>
+      </w:pPr>
+      <w:r>
+        <w:rPr>
+          <w:sz w:val="28"/>
+        </w:rPr>
+        <w:t xml:space="preserve">Створено виділений файл анімації </w:t>
+      </w:r>
+      <w:proofErr w:type="spellStart"/>
+      <w:r>
+        <w:rPr>
+          <w:sz w:val="28"/>
+        </w:rPr>
+        <w:t>app.animation.ts</w:t>
+      </w:r>
+      <w:proofErr w:type="spellEnd"/>
+    </w:p>
+    <w:p>
+      <w:pPr>
+        <w:pStyle w:val="a4"/>
+        <w:rPr>
+          <w:sz w:val="28"/>
+        </w:rPr>
+      </w:pPr>
+      <w:r>
+        <w:rPr>
+          <w:sz w:val="28"/>
+        </w:rPr>
+        <w:t xml:space="preserve">Всередину імпортовано елементи анімації </w:t>
+      </w:r>
+      <w:proofErr w:type="spellStart"/>
+      <w:r>
+        <w:rPr>
+          <w:sz w:val="28"/>
+        </w:rPr>
+        <w:t>ангулару</w:t>
+      </w:r>
+      <w:proofErr w:type="spellEnd"/>
+      <w:r>
+        <w:rPr>
+          <w:sz w:val="28"/>
+        </w:rPr>
+        <w:t xml:space="preserve"> та експортовано змінну анімації</w:t>
+      </w:r>
+    </w:p>
+    <w:p>
+      <w:pPr>
+        <w:shd w:val="clear" w:color="auto" w:fill="212121"/>
+        <w:spacing w:after="0" w:line="345" w:lineRule="atLeast"/>
+        <w:rPr>
+          <w:rFonts w:ascii="Consolas" w:eastAsia="Times New Roman" w:hAnsi="Consolas" w:cs="Consolas"/>
+          <w:color w:val="EEFFFF"/>
+          <w:sz w:val="26"/>
+          <w:szCs w:val="26"/>
+          <w:lang w:eastAsia="uk-UA"/>
+        </w:rPr>
+      </w:pPr>
+      <w:proofErr w:type="spellStart"/>
+      <w:r>
+        <w:rPr>
+          <w:rFonts w:ascii="Consolas" w:eastAsia="Times New Roman" w:hAnsi="Consolas" w:cs="Consolas"/>
+          <w:i/>
+          <w:iCs/>
+          <w:color w:val="89DDFF"/>
+          <w:sz w:val="26"/>
+          <w:szCs w:val="26"/>
+          <w:lang w:eastAsia="uk-UA"/>
+        </w:rPr>
+        <w:t>export</w:t>
+      </w:r>
+      <w:proofErr w:type="spellEnd"/>
+      <w:r>
+        <w:rPr>
+          <w:rFonts w:ascii="Consolas" w:eastAsia="Times New Roman" w:hAnsi="Consolas" w:cs="Consolas"/>
+          <w:color w:val="EEFFFF"/>
+          <w:sz w:val="26"/>
+          <w:szCs w:val="26"/>
+          <w:lang w:eastAsia="uk-UA"/>
+        </w:rPr>
+        <w:t xml:space="preserve"> </w:t>
+      </w:r>
+      <w:proofErr w:type="spellStart"/>
+      <w:r>
+        <w:rPr>
+          <w:rFonts w:ascii="Consolas" w:eastAsia="Times New Roman" w:hAnsi="Consolas" w:cs="Consolas"/>
+          <w:color w:val="C792EA"/>
+          <w:sz w:val="26"/>
+          <w:szCs w:val="26"/>
+          <w:lang w:eastAsia="uk-UA"/>
+        </w:rPr>
+        <w:t>const</w:t>
+      </w:r>
+      <w:proofErr w:type="spellEnd"/>
+      <w:r>
+        <w:rPr>
+          <w:rFonts w:ascii="Consolas" w:eastAsia="Times New Roman" w:hAnsi="Consolas" w:cs="Consolas"/>
+          <w:color w:val="EEFFFF"/>
+          <w:sz w:val="26"/>
+          <w:szCs w:val="26"/>
+          <w:lang w:eastAsia="uk-UA"/>
+        </w:rPr>
+        <w:t xml:space="preserve"> </w:t>
+      </w:r>
+      <w:proofErr w:type="spellStart"/>
+      <w:r>
+        <w:rPr>
+          <w:rFonts w:ascii="Consolas" w:eastAsia="Times New Roman" w:hAnsi="Consolas" w:cs="Consolas"/>
+          <w:color w:val="F07178"/>
+          <w:sz w:val="26"/>
+          <w:szCs w:val="26"/>
+          <w:lang w:eastAsia="uk-UA"/>
+        </w:rPr>
+        <w:t>slideAnimation</w:t>
+      </w:r>
+      <w:proofErr w:type="spellEnd"/>
+      <w:r>
+        <w:rPr>
+          <w:rFonts w:ascii="Consolas" w:eastAsia="Times New Roman" w:hAnsi="Consolas" w:cs="Consolas"/>
+          <w:color w:val="EEFFFF"/>
+          <w:sz w:val="26"/>
+          <w:szCs w:val="26"/>
+          <w:lang w:eastAsia="uk-UA"/>
+        </w:rPr>
+        <w:t xml:space="preserve"> </w:t>
+      </w:r>
+      <w:r>
+        <w:rPr>
+          <w:rFonts w:ascii="Consolas" w:eastAsia="Times New Roman" w:hAnsi="Consolas" w:cs="Consolas"/>
+          <w:color w:val="C792EA"/>
+          <w:sz w:val="26"/>
+          <w:szCs w:val="26"/>
+          <w:lang w:eastAsia="uk-UA"/>
+        </w:rPr>
+        <w:t>=</w:t>
+      </w:r>
+      <w:r>
+        <w:rPr>
+          <w:rFonts w:ascii="Consolas" w:eastAsia="Times New Roman" w:hAnsi="Consolas" w:cs="Consolas"/>
+          <w:color w:val="EEFFFF"/>
+          <w:sz w:val="26"/>
+          <w:szCs w:val="26"/>
+          <w:lang w:eastAsia="uk-UA"/>
+        </w:rPr>
+        <w:t xml:space="preserve"> </w:t>
+      </w:r>
+      <w:proofErr w:type="spellStart"/>
+      <w:r>
+        <w:rPr>
+          <w:rFonts w:ascii="Consolas" w:eastAsia="Times New Roman" w:hAnsi="Consolas" w:cs="Consolas"/>
+          <w:color w:val="82AAFF"/>
+          <w:sz w:val="26"/>
+          <w:szCs w:val="26"/>
+          <w:lang w:eastAsia="uk-UA"/>
+        </w:rPr>
+        <w:t>trigger</w:t>
+      </w:r>
+      <w:proofErr w:type="spellEnd"/>
+      <w:r>
+        <w:rPr>
+          <w:rFonts w:ascii="Consolas" w:eastAsia="Times New Roman" w:hAnsi="Consolas" w:cs="Consolas"/>
+          <w:color w:val="EEFFFF"/>
+          <w:sz w:val="26"/>
+          <w:szCs w:val="26"/>
+          <w:lang w:eastAsia="uk-UA"/>
+        </w:rPr>
+        <w:t>(</w:t>
+      </w:r>
+      <w:r>
+        <w:rPr>
+          <w:rFonts w:ascii="Consolas" w:eastAsia="Times New Roman" w:hAnsi="Consolas" w:cs="Consolas"/>
+          <w:color w:val="89DDFF"/>
+          <w:sz w:val="26"/>
+          <w:szCs w:val="26"/>
+          <w:lang w:eastAsia="uk-UA"/>
+        </w:rPr>
+        <w:t>'</w:t>
+      </w:r>
+      <w:proofErr w:type="spellStart"/>
+      <w:r>
+        <w:rPr>
+          <w:rFonts w:ascii="Consolas" w:eastAsia="Times New Roman" w:hAnsi="Consolas" w:cs="Consolas"/>
+          <w:color w:val="C3E88D"/>
+          <w:sz w:val="26"/>
+          <w:szCs w:val="26"/>
+          <w:lang w:eastAsia="uk-UA"/>
+        </w:rPr>
+        <w:t>routeAnimation</w:t>
+      </w:r>
+      <w:proofErr w:type="spellEnd"/>
+      <w:r>
+        <w:rPr>
+          <w:rFonts w:ascii="Consolas" w:eastAsia="Times New Roman" w:hAnsi="Consolas" w:cs="Consolas"/>
+          <w:color w:val="89DDFF"/>
+          <w:sz w:val="26"/>
+          <w:szCs w:val="26"/>
+          <w:lang w:eastAsia="uk-UA"/>
+        </w:rPr>
+        <w:t>',</w:t>
+      </w:r>
+      <w:r>
+        <w:rPr>
+          <w:rFonts w:ascii="Consolas" w:eastAsia="Times New Roman" w:hAnsi="Consolas" w:cs="Consolas"/>
+          <w:color w:val="EEFFFF"/>
+          <w:sz w:val="26"/>
+          <w:szCs w:val="26"/>
+          <w:lang w:eastAsia="uk-UA"/>
+        </w:rPr>
+        <w:t xml:space="preserve"> [</w:t>
+      </w:r>
+    </w:p>
+    <w:p>
+      <w:pPr>
+        <w:pStyle w:val="a4"/>
+        <w:rPr>
+          <w:sz w:val="28"/>
+        </w:rPr>
+      </w:pPr>
+    </w:p>
+    <w:p>
+      <w:pPr>
+        <w:pStyle w:val="a4"/>
+        <w:numPr>
+          <w:ilvl w:val="0"/>
+          <w:numId w:val="3"/>
+        </w:numPr>
+        <w:rPr>
+          <w:sz w:val="28"/>
+        </w:rPr>
+      </w:pPr>
+      <w:r>
+        <w:rPr>
+          <w:sz w:val="28"/>
+        </w:rPr>
+        <w:t xml:space="preserve">До файлу </w:t>
+      </w:r>
+      <w:proofErr w:type="spellStart"/>
+      <w:r>
+        <w:rPr>
+          <w:sz w:val="28"/>
+          <w:lang w:val="en-US"/>
+        </w:rPr>
+        <w:t>app.component.ts</w:t>
+      </w:r>
+      <w:proofErr w:type="spellEnd"/>
+    </w:p>
+    <w:p>
+      <w:pPr>
+        <w:pStyle w:val="a4"/>
+        <w:shd w:val="clear" w:color="auto" w:fill="212121"/>
+        <w:spacing w:after="0" w:line="345" w:lineRule="atLeast"/>
+        <w:rPr>
+          <w:rFonts w:ascii="Consolas" w:eastAsia="Times New Roman" w:hAnsi="Consolas" w:cs="Consolas"/>
+          <w:color w:val="EEFFFF"/>
+          <w:sz w:val="26"/>
+          <w:szCs w:val="26"/>
+          <w:lang w:eastAsia="uk-UA"/>
+        </w:rPr>
+      </w:pPr>
+      <w:proofErr w:type="spellStart"/>
+      <w:r>
+        <w:rPr>
+          <w:rFonts w:ascii="Consolas" w:eastAsia="Times New Roman" w:hAnsi="Consolas" w:cs="Consolas"/>
+          <w:i/>
+          <w:iCs/>
+          <w:color w:val="89DDFF"/>
+          <w:sz w:val="26"/>
+          <w:szCs w:val="26"/>
+          <w:lang w:eastAsia="uk-UA"/>
+        </w:rPr>
+        <w:t>import</w:t>
+      </w:r>
+      <w:proofErr w:type="spellEnd"/>
+      <w:r>
+        <w:rPr>
+          <w:rFonts w:ascii="Consolas" w:eastAsia="Times New Roman" w:hAnsi="Consolas" w:cs="Consolas"/>
+          <w:color w:val="EEFFFF"/>
+          <w:sz w:val="26"/>
+          <w:szCs w:val="26"/>
+          <w:lang w:eastAsia="uk-UA"/>
+        </w:rPr>
+        <w:t xml:space="preserve"> </w:t>
+      </w:r>
+      <w:r>
+        <w:rPr>
+          <w:rFonts w:ascii="Consolas" w:eastAsia="Times New Roman" w:hAnsi="Consolas" w:cs="Consolas"/>
+          <w:color w:val="89DDFF"/>
+          <w:sz w:val="26"/>
+          <w:szCs w:val="26"/>
+          <w:lang w:eastAsia="uk-UA"/>
+        </w:rPr>
+        <w:t>{</w:t>
+      </w:r>
+      <w:r>
+        <w:rPr>
+          <w:rFonts w:ascii="Consolas" w:eastAsia="Times New Roman" w:hAnsi="Consolas" w:cs="Consolas"/>
+          <w:color w:val="EEFFFF"/>
+          <w:sz w:val="26"/>
+          <w:szCs w:val="26"/>
+          <w:lang w:eastAsia="uk-UA"/>
+        </w:rPr>
+        <w:t xml:space="preserve"> </w:t>
+      </w:r>
+      <w:proofErr w:type="spellStart"/>
+      <w:r>
+        <w:rPr>
+          <w:rFonts w:ascii="Consolas" w:eastAsia="Times New Roman" w:hAnsi="Consolas" w:cs="Consolas"/>
+          <w:color w:val="EEFFFF"/>
+          <w:sz w:val="26"/>
+          <w:szCs w:val="26"/>
+          <w:lang w:eastAsia="uk-UA"/>
+        </w:rPr>
+        <w:t>RouterOutlet</w:t>
+      </w:r>
+      <w:proofErr w:type="spellEnd"/>
+      <w:r>
+        <w:rPr>
+          <w:rFonts w:ascii="Consolas" w:eastAsia="Times New Roman" w:hAnsi="Consolas" w:cs="Consolas"/>
+          <w:color w:val="EEFFFF"/>
+          <w:sz w:val="26"/>
+          <w:szCs w:val="26"/>
+          <w:lang w:eastAsia="uk-UA"/>
+        </w:rPr>
+        <w:t xml:space="preserve"> </w:t>
+      </w:r>
+      <w:r>
+        <w:rPr>
+          <w:rFonts w:ascii="Consolas" w:eastAsia="Times New Roman" w:hAnsi="Consolas" w:cs="Consolas"/>
+          <w:color w:val="89DDFF"/>
+          <w:sz w:val="26"/>
+          <w:szCs w:val="26"/>
+          <w:lang w:eastAsia="uk-UA"/>
+        </w:rPr>
+        <w:t>}</w:t>
+      </w:r>
+      <w:r>
+        <w:rPr>
+          <w:rFonts w:ascii="Consolas" w:eastAsia="Times New Roman" w:hAnsi="Consolas" w:cs="Consolas"/>
+          <w:color w:val="EEFFFF"/>
+          <w:sz w:val="26"/>
+          <w:szCs w:val="26"/>
+          <w:lang w:eastAsia="uk-UA"/>
+        </w:rPr>
+        <w:t xml:space="preserve"> </w:t>
+      </w:r>
+      <w:proofErr w:type="spellStart"/>
+      <w:r>
+        <w:rPr>
+          <w:rFonts w:ascii="Consolas" w:eastAsia="Times New Roman" w:hAnsi="Consolas" w:cs="Consolas"/>
+          <w:i/>
+          <w:iCs/>
+          <w:color w:val="89DDFF"/>
+          <w:sz w:val="26"/>
+          <w:szCs w:val="26"/>
+          <w:lang w:eastAsia="uk-UA"/>
+        </w:rPr>
+        <w:t>from</w:t>
+      </w:r>
+      <w:proofErr w:type="spellEnd"/>
+      <w:r>
+        <w:rPr>
+          <w:rFonts w:ascii="Consolas" w:eastAsia="Times New Roman" w:hAnsi="Consolas" w:cs="Consolas"/>
+          <w:color w:val="EEFFFF"/>
+          <w:sz w:val="26"/>
+          <w:szCs w:val="26"/>
+          <w:lang w:eastAsia="uk-UA"/>
+        </w:rPr>
+        <w:t xml:space="preserve"> </w:t>
+      </w:r>
+      <w:r>
+        <w:rPr>
+          <w:rFonts w:ascii="Consolas" w:eastAsia="Times New Roman" w:hAnsi="Consolas" w:cs="Consolas"/>
+          <w:color w:val="89DDFF"/>
+          <w:sz w:val="26"/>
+          <w:szCs w:val="26"/>
+          <w:lang w:eastAsia="uk-UA"/>
+        </w:rPr>
+        <w:t>'</w:t>
+      </w:r>
+      <w:r>
+        <w:rPr>
+          <w:rFonts w:ascii="Consolas" w:eastAsia="Times New Roman" w:hAnsi="Consolas" w:cs="Consolas"/>
+          <w:color w:val="C3E88D"/>
+          <w:sz w:val="26"/>
+          <w:szCs w:val="26"/>
+          <w:lang w:eastAsia="uk-UA"/>
+        </w:rPr>
+        <w:t>@</w:t>
+      </w:r>
+      <w:proofErr w:type="spellStart"/>
+      <w:r>
+        <w:rPr>
+          <w:rFonts w:ascii="Consolas" w:eastAsia="Times New Roman" w:hAnsi="Consolas" w:cs="Consolas"/>
+          <w:color w:val="C3E88D"/>
+          <w:sz w:val="26"/>
+          <w:szCs w:val="26"/>
+          <w:lang w:eastAsia="uk-UA"/>
+        </w:rPr>
+        <w:t>angular</w:t>
+      </w:r>
+      <w:proofErr w:type="spellEnd"/>
+      <w:r>
+        <w:rPr>
+          <w:rFonts w:ascii="Consolas" w:eastAsia="Times New Roman" w:hAnsi="Consolas" w:cs="Consolas"/>
+          <w:color w:val="C3E88D"/>
+          <w:sz w:val="26"/>
+          <w:szCs w:val="26"/>
+          <w:lang w:eastAsia="uk-UA"/>
+        </w:rPr>
+        <w:t>/</w:t>
+      </w:r>
+      <w:proofErr w:type="spellStart"/>
+      <w:r>
+        <w:rPr>
+          <w:rFonts w:ascii="Consolas" w:eastAsia="Times New Roman" w:hAnsi="Consolas" w:cs="Consolas"/>
+          <w:color w:val="C3E88D"/>
+          <w:sz w:val="26"/>
+          <w:szCs w:val="26"/>
+          <w:lang w:eastAsia="uk-UA"/>
+        </w:rPr>
+        <w:t>router</w:t>
+      </w:r>
+      <w:proofErr w:type="spellEnd"/>
+      <w:r>
+        <w:rPr>
+          <w:rFonts w:ascii="Consolas" w:eastAsia="Times New Roman" w:hAnsi="Consolas" w:cs="Consolas"/>
+          <w:color w:val="89DDFF"/>
+          <w:sz w:val="26"/>
+          <w:szCs w:val="26"/>
+          <w:lang w:eastAsia="uk-UA"/>
+        </w:rPr>
+        <w:t>';</w:t>
+      </w:r>
+    </w:p>
+    <w:p>
+      <w:pPr>
+        <w:pStyle w:val="a4"/>
+        <w:shd w:val="clear" w:color="auto" w:fill="212121"/>
+        <w:spacing w:after="0" w:line="345" w:lineRule="atLeast"/>
+        <w:rPr>
+          <w:rFonts w:ascii="Consolas" w:eastAsia="Times New Roman" w:hAnsi="Consolas" w:cs="Consolas"/>
+          <w:color w:val="EEFFFF"/>
+          <w:sz w:val="26"/>
+          <w:szCs w:val="26"/>
+          <w:lang w:eastAsia="uk-UA"/>
+        </w:rPr>
+      </w:pPr>
+      <w:proofErr w:type="spellStart"/>
+      <w:r>
+        <w:rPr>
+          <w:rFonts w:ascii="Consolas" w:eastAsia="Times New Roman" w:hAnsi="Consolas" w:cs="Consolas"/>
+          <w:i/>
+          <w:iCs/>
+          <w:color w:val="89DDFF"/>
+          <w:sz w:val="26"/>
+          <w:szCs w:val="26"/>
+          <w:lang w:eastAsia="uk-UA"/>
+        </w:rPr>
+        <w:t>import</w:t>
+      </w:r>
+      <w:proofErr w:type="spellEnd"/>
+      <w:r>
+        <w:rPr>
+          <w:rFonts w:ascii="Consolas" w:eastAsia="Times New Roman" w:hAnsi="Consolas" w:cs="Consolas"/>
+          <w:color w:val="EEFFFF"/>
+          <w:sz w:val="26"/>
+          <w:szCs w:val="26"/>
+          <w:lang w:eastAsia="uk-UA"/>
+        </w:rPr>
+        <w:t xml:space="preserve"> </w:t>
+      </w:r>
+      <w:r>
+        <w:rPr>
+          <w:rFonts w:ascii="Consolas" w:eastAsia="Times New Roman" w:hAnsi="Consolas" w:cs="Consolas"/>
+          <w:color w:val="89DDFF"/>
+          <w:sz w:val="26"/>
+          <w:szCs w:val="26"/>
+          <w:lang w:eastAsia="uk-UA"/>
+        </w:rPr>
+        <w:t>{</w:t>
+      </w:r>
+      <w:r>
+        <w:rPr>
+          <w:rFonts w:ascii="Consolas" w:eastAsia="Times New Roman" w:hAnsi="Consolas" w:cs="Consolas"/>
+          <w:color w:val="EEFFFF"/>
+          <w:sz w:val="26"/>
+          <w:szCs w:val="26"/>
+          <w:lang w:eastAsia="uk-UA"/>
+        </w:rPr>
+        <w:t xml:space="preserve"> </w:t>
+      </w:r>
+      <w:proofErr w:type="spellStart"/>
+      <w:r>
+        <w:rPr>
+          <w:rFonts w:ascii="Consolas" w:eastAsia="Times New Roman" w:hAnsi="Consolas" w:cs="Consolas"/>
+          <w:color w:val="EEFFFF"/>
+          <w:sz w:val="26"/>
+          <w:szCs w:val="26"/>
+          <w:lang w:eastAsia="uk-UA"/>
+        </w:rPr>
+        <w:t>slideAnimation</w:t>
+      </w:r>
+      <w:proofErr w:type="spellEnd"/>
+      <w:r>
+        <w:rPr>
+          <w:rFonts w:ascii="Consolas" w:eastAsia="Times New Roman" w:hAnsi="Consolas" w:cs="Consolas"/>
+          <w:color w:val="EEFFFF"/>
+          <w:sz w:val="26"/>
+          <w:szCs w:val="26"/>
+          <w:lang w:eastAsia="uk-UA"/>
+        </w:rPr>
+        <w:t xml:space="preserve"> </w:t>
+      </w:r>
+      <w:r>
+        <w:rPr>
+          <w:rFonts w:ascii="Consolas" w:eastAsia="Times New Roman" w:hAnsi="Consolas" w:cs="Consolas"/>
+          <w:color w:val="89DDFF"/>
+          <w:sz w:val="26"/>
+          <w:szCs w:val="26"/>
+          <w:lang w:eastAsia="uk-UA"/>
+        </w:rPr>
+        <w:t>}</w:t>
+      </w:r>
+      <w:r>
+        <w:rPr>
+          <w:rFonts w:ascii="Consolas" w:eastAsia="Times New Roman" w:hAnsi="Consolas" w:cs="Consolas"/>
+          <w:color w:val="EEFFFF"/>
+          <w:sz w:val="26"/>
+          <w:szCs w:val="26"/>
+          <w:lang w:eastAsia="uk-UA"/>
+        </w:rPr>
+        <w:t xml:space="preserve"> </w:t>
+      </w:r>
+      <w:proofErr w:type="spellStart"/>
+      <w:r>
+        <w:rPr>
+          <w:rFonts w:ascii="Consolas" w:eastAsia="Times New Roman" w:hAnsi="Consolas" w:cs="Consolas"/>
+          <w:i/>
+          <w:iCs/>
+          <w:color w:val="89DDFF"/>
+          <w:sz w:val="26"/>
+          <w:szCs w:val="26"/>
+          <w:lang w:eastAsia="uk-UA"/>
+        </w:rPr>
+        <w:t>from</w:t>
+      </w:r>
+      <w:proofErr w:type="spellEnd"/>
+      <w:r>
+        <w:rPr>
+          <w:rFonts w:ascii="Consolas" w:eastAsia="Times New Roman" w:hAnsi="Consolas" w:cs="Consolas"/>
+          <w:color w:val="EEFFFF"/>
+          <w:sz w:val="26"/>
+          <w:szCs w:val="26"/>
+          <w:lang w:eastAsia="uk-UA"/>
+        </w:rPr>
+        <w:t xml:space="preserve"> </w:t>
+      </w:r>
+      <w:r>
+        <w:rPr>
+          <w:rFonts w:ascii="Consolas" w:eastAsia="Times New Roman" w:hAnsi="Consolas" w:cs="Consolas"/>
+          <w:color w:val="89DDFF"/>
+          <w:sz w:val="26"/>
+          <w:szCs w:val="26"/>
+          <w:lang w:eastAsia="uk-UA"/>
+        </w:rPr>
+        <w:t>'</w:t>
+      </w:r>
+      <w:r>
+        <w:rPr>
+          <w:rFonts w:ascii="Consolas" w:eastAsia="Times New Roman" w:hAnsi="Consolas" w:cs="Consolas"/>
+          <w:color w:val="C3E88D"/>
+          <w:sz w:val="26"/>
+          <w:szCs w:val="26"/>
+          <w:lang w:eastAsia="uk-UA"/>
+        </w:rPr>
+        <w:t>./</w:t>
+      </w:r>
+      <w:proofErr w:type="spellStart"/>
+      <w:r>
+        <w:rPr>
+          <w:rFonts w:ascii="Consolas" w:eastAsia="Times New Roman" w:hAnsi="Consolas" w:cs="Consolas"/>
+          <w:color w:val="C3E88D"/>
+          <w:sz w:val="26"/>
+          <w:szCs w:val="26"/>
+          <w:lang w:eastAsia="uk-UA"/>
+        </w:rPr>
+        <w:t>app.animation</w:t>
+      </w:r>
+      <w:proofErr w:type="spellEnd"/>
+      <w:r>
+        <w:rPr>
+          <w:rFonts w:ascii="Consolas" w:eastAsia="Times New Roman" w:hAnsi="Consolas" w:cs="Consolas"/>
+          <w:color w:val="89DDFF"/>
+          <w:sz w:val="26"/>
+          <w:szCs w:val="26"/>
+          <w:lang w:eastAsia="uk-UA"/>
+        </w:rPr>
+        <w:t>';</w:t>
+      </w:r>
+    </w:p>
+    <w:p>
+      <w:pPr>
+        <w:pStyle w:val="a4"/>
+        <w:rPr>
+          <w:sz w:val="28"/>
+          <w:lang w:val="ru-RU"/>
+        </w:rPr>
+      </w:pPr>
+      <w:r>
+        <w:rPr>
+          <w:sz w:val="28"/>
+          <w:lang w:val="ru-RU"/>
+        </w:rPr>
+        <w:t xml:space="preserve">та метод </w:t>
+      </w:r>
+      <w:proofErr w:type="spellStart"/>
+      <w:r>
+        <w:rPr>
+          <w:sz w:val="28"/>
+          <w:lang w:val="ru-RU"/>
+        </w:rPr>
+        <w:t>обробки</w:t>
+      </w:r>
+      <w:proofErr w:type="spellEnd"/>
+      <w:r>
+        <w:rPr>
+          <w:sz w:val="28"/>
+          <w:lang w:val="ru-RU"/>
+        </w:rPr>
+        <w:t xml:space="preserve"> </w:t>
+      </w:r>
+      <w:proofErr w:type="spellStart"/>
+      <w:r>
+        <w:rPr>
+          <w:sz w:val="28"/>
+          <w:lang w:val="ru-RU"/>
+        </w:rPr>
+        <w:t>даних</w:t>
+      </w:r>
+      <w:proofErr w:type="spellEnd"/>
+      <w:r>
+        <w:rPr>
+          <w:sz w:val="28"/>
+          <w:lang w:val="ru-RU"/>
+        </w:rPr>
+        <w:t xml:space="preserve"> з шаблону</w:t>
+      </w:r>
+    </w:p>
+    <w:p>
+      <w:pPr>
+        <w:shd w:val="clear" w:color="auto" w:fill="212121"/>
+        <w:spacing w:after="0" w:line="345" w:lineRule="atLeast"/>
+        <w:rPr>
+          <w:rFonts w:ascii="Consolas" w:eastAsia="Times New Roman" w:hAnsi="Consolas" w:cs="Consolas"/>
+          <w:color w:val="EEFFFF"/>
+          <w:sz w:val="26"/>
+          <w:szCs w:val="26"/>
+          <w:lang w:eastAsia="uk-UA"/>
+        </w:rPr>
+      </w:pPr>
+      <w:proofErr w:type="spellStart"/>
+      <w:r>
+        <w:rPr>
+          <w:rFonts w:ascii="Consolas" w:eastAsia="Times New Roman" w:hAnsi="Consolas" w:cs="Consolas"/>
+          <w:color w:val="82AAFF"/>
+          <w:sz w:val="26"/>
+          <w:szCs w:val="26"/>
+          <w:lang w:eastAsia="uk-UA"/>
+        </w:rPr>
+        <w:t>getAnimationData</w:t>
+      </w:r>
+      <w:proofErr w:type="spellEnd"/>
+      <w:r>
+        <w:rPr>
+          <w:rFonts w:ascii="Consolas" w:eastAsia="Times New Roman" w:hAnsi="Consolas" w:cs="Consolas"/>
+          <w:color w:val="89DDFF"/>
+          <w:sz w:val="26"/>
+          <w:szCs w:val="26"/>
+          <w:lang w:eastAsia="uk-UA"/>
+        </w:rPr>
+        <w:t>(</w:t>
+      </w:r>
+      <w:proofErr w:type="spellStart"/>
+      <w:r>
+        <w:rPr>
+          <w:rFonts w:ascii="Consolas" w:eastAsia="Times New Roman" w:hAnsi="Consolas" w:cs="Consolas"/>
+          <w:color w:val="FF5370"/>
+          <w:sz w:val="26"/>
+          <w:szCs w:val="26"/>
+          <w:lang w:eastAsia="uk-UA"/>
+        </w:rPr>
+        <w:t>outlet</w:t>
+      </w:r>
+      <w:proofErr w:type="spellEnd"/>
+      <w:r>
+        <w:rPr>
+          <w:rFonts w:ascii="Consolas" w:eastAsia="Times New Roman" w:hAnsi="Consolas" w:cs="Consolas"/>
+          <w:color w:val="C792EA"/>
+          <w:sz w:val="26"/>
+          <w:szCs w:val="26"/>
+          <w:lang w:eastAsia="uk-UA"/>
+        </w:rPr>
+        <w:t>:</w:t>
+      </w:r>
+      <w:r>
+        <w:rPr>
+          <w:rFonts w:ascii="Consolas" w:eastAsia="Times New Roman" w:hAnsi="Consolas" w:cs="Consolas"/>
+          <w:color w:val="EEFFFF"/>
+          <w:sz w:val="26"/>
+          <w:szCs w:val="26"/>
+          <w:lang w:eastAsia="uk-UA"/>
+        </w:rPr>
+        <w:t xml:space="preserve"> </w:t>
+      </w:r>
+      <w:proofErr w:type="spellStart"/>
+      <w:r>
+        <w:rPr>
+          <w:rFonts w:ascii="Consolas" w:eastAsia="Times New Roman" w:hAnsi="Consolas" w:cs="Consolas"/>
+          <w:color w:val="FFCB6B"/>
+          <w:sz w:val="26"/>
+          <w:szCs w:val="26"/>
+          <w:lang w:eastAsia="uk-UA"/>
+        </w:rPr>
+        <w:t>RouterOutlet</w:t>
+      </w:r>
+      <w:proofErr w:type="spellEnd"/>
+      <w:r>
+        <w:rPr>
+          <w:rFonts w:ascii="Consolas" w:eastAsia="Times New Roman" w:hAnsi="Consolas" w:cs="Consolas"/>
+          <w:color w:val="89DDFF"/>
+          <w:sz w:val="26"/>
+          <w:szCs w:val="26"/>
+          <w:lang w:eastAsia="uk-UA"/>
+        </w:rPr>
+        <w:t>)</w:t>
+      </w:r>
+      <w:r>
+        <w:rPr>
+          <w:rFonts w:ascii="Consolas" w:eastAsia="Times New Roman" w:hAnsi="Consolas" w:cs="Consolas"/>
+          <w:color w:val="EEFFFF"/>
+          <w:sz w:val="26"/>
+          <w:szCs w:val="26"/>
+          <w:lang w:eastAsia="uk-UA"/>
+        </w:rPr>
+        <w:t xml:space="preserve"> </w:t>
+      </w:r>
+      <w:r>
+        <w:rPr>
+          <w:rFonts w:ascii="Consolas" w:eastAsia="Times New Roman" w:hAnsi="Consolas" w:cs="Consolas"/>
+          <w:color w:val="89DDFF"/>
+          <w:sz w:val="26"/>
+          <w:szCs w:val="26"/>
+          <w:lang w:eastAsia="uk-UA"/>
+        </w:rPr>
+        <w:t>{</w:t>
+      </w:r>
+    </w:p>
+    <w:p>
+      <w:pPr>
+        <w:shd w:val="clear" w:color="auto" w:fill="212121"/>
+        <w:spacing w:after="0" w:line="345" w:lineRule="atLeast"/>
+        <w:rPr>
+          <w:rFonts w:ascii="Consolas" w:eastAsia="Times New Roman" w:hAnsi="Consolas" w:cs="Consolas"/>
+          <w:color w:val="EEFFFF"/>
+          <w:sz w:val="26"/>
+          <w:szCs w:val="26"/>
+          <w:lang w:eastAsia="uk-UA"/>
+        </w:rPr>
+      </w:pPr>
+      <w:r>
+        <w:rPr>
+          <w:rFonts w:ascii="Consolas" w:eastAsia="Times New Roman" w:hAnsi="Consolas" w:cs="Consolas"/>
+          <w:color w:val="EEFFFF"/>
+          <w:sz w:val="26"/>
+          <w:szCs w:val="26"/>
+          <w:lang w:eastAsia="uk-UA"/>
+        </w:rPr>
+        <w:t xml:space="preserve">    </w:t>
+      </w:r>
+      <w:proofErr w:type="spellStart"/>
+      <w:r>
+        <w:rPr>
+          <w:rFonts w:ascii="Consolas" w:eastAsia="Times New Roman" w:hAnsi="Consolas" w:cs="Consolas"/>
+          <w:i/>
+          <w:iCs/>
+          <w:color w:val="89DDFF"/>
+          <w:sz w:val="26"/>
+          <w:szCs w:val="26"/>
+          <w:lang w:eastAsia="uk-UA"/>
+        </w:rPr>
+        <w:t>return</w:t>
+      </w:r>
+      <w:proofErr w:type="spellEnd"/>
+      <w:r>
+        <w:rPr>
+          <w:rFonts w:ascii="Consolas" w:eastAsia="Times New Roman" w:hAnsi="Consolas" w:cs="Consolas"/>
+          <w:color w:val="EEFFFF"/>
+          <w:sz w:val="26"/>
+          <w:szCs w:val="26"/>
+          <w:lang w:eastAsia="uk-UA"/>
+        </w:rPr>
+        <w:t xml:space="preserve"> </w:t>
+      </w:r>
+      <w:proofErr w:type="spellStart"/>
+      <w:r>
+        <w:rPr>
+          <w:rFonts w:ascii="Consolas" w:eastAsia="Times New Roman" w:hAnsi="Consolas" w:cs="Consolas"/>
+          <w:color w:val="EEFFFF"/>
+          <w:sz w:val="26"/>
+          <w:szCs w:val="26"/>
+          <w:lang w:eastAsia="uk-UA"/>
+        </w:rPr>
+        <w:t>outlet</w:t>
+      </w:r>
+      <w:proofErr w:type="spellEnd"/>
+      <w:r>
+        <w:rPr>
+          <w:rFonts w:ascii="Consolas" w:eastAsia="Times New Roman" w:hAnsi="Consolas" w:cs="Consolas"/>
+          <w:color w:val="EEFFFF"/>
+          <w:sz w:val="26"/>
+          <w:szCs w:val="26"/>
+          <w:lang w:eastAsia="uk-UA"/>
+        </w:rPr>
+        <w:t xml:space="preserve"> </w:t>
+      </w:r>
+      <w:r>
+        <w:rPr>
+          <w:rFonts w:ascii="Consolas" w:eastAsia="Times New Roman" w:hAnsi="Consolas" w:cs="Consolas"/>
+          <w:color w:val="C792EA"/>
+          <w:sz w:val="26"/>
+          <w:szCs w:val="26"/>
+          <w:lang w:eastAsia="uk-UA"/>
+        </w:rPr>
+        <w:t>&amp;&amp;</w:t>
+      </w:r>
+      <w:r>
+        <w:rPr>
+          <w:rFonts w:ascii="Consolas" w:eastAsia="Times New Roman" w:hAnsi="Consolas" w:cs="Consolas"/>
+          <w:color w:val="EEFFFF"/>
+          <w:sz w:val="26"/>
+          <w:szCs w:val="26"/>
+          <w:lang w:eastAsia="uk-UA"/>
+        </w:rPr>
+        <w:t xml:space="preserve"> </w:t>
+      </w:r>
+      <w:proofErr w:type="spellStart"/>
+      <w:r>
+        <w:rPr>
+          <w:rFonts w:ascii="Consolas" w:eastAsia="Times New Roman" w:hAnsi="Consolas" w:cs="Consolas"/>
+          <w:color w:val="EEFFFF"/>
+          <w:sz w:val="26"/>
+          <w:szCs w:val="26"/>
+          <w:lang w:eastAsia="uk-UA"/>
+        </w:rPr>
+        <w:t>outlet</w:t>
+      </w:r>
+      <w:r>
+        <w:rPr>
+          <w:rFonts w:ascii="Consolas" w:eastAsia="Times New Roman" w:hAnsi="Consolas" w:cs="Consolas"/>
+          <w:color w:val="89DDFF"/>
+          <w:sz w:val="26"/>
+          <w:szCs w:val="26"/>
+          <w:lang w:eastAsia="uk-UA"/>
+        </w:rPr>
+        <w:t>.</w:t>
+      </w:r>
+      <w:r>
+        <w:rPr>
+          <w:rFonts w:ascii="Consolas" w:eastAsia="Times New Roman" w:hAnsi="Consolas" w:cs="Consolas"/>
+          <w:color w:val="EEFFFF"/>
+          <w:sz w:val="26"/>
+          <w:szCs w:val="26"/>
+          <w:lang w:eastAsia="uk-UA"/>
+        </w:rPr>
+        <w:t>activatedRouteData</w:t>
+      </w:r>
+      <w:proofErr w:type="spellEnd"/>
+      <w:r>
+        <w:rPr>
+          <w:rFonts w:ascii="Consolas" w:eastAsia="Times New Roman" w:hAnsi="Consolas" w:cs="Consolas"/>
+          <w:color w:val="EEFFFF"/>
+          <w:sz w:val="26"/>
+          <w:szCs w:val="26"/>
+          <w:lang w:eastAsia="uk-UA"/>
+        </w:rPr>
+        <w:t xml:space="preserve"> </w:t>
+      </w:r>
+      <w:r>
+        <w:rPr>
+          <w:rFonts w:ascii="Consolas" w:eastAsia="Times New Roman" w:hAnsi="Consolas" w:cs="Consolas"/>
+          <w:color w:val="C792EA"/>
+          <w:sz w:val="26"/>
+          <w:szCs w:val="26"/>
+          <w:lang w:eastAsia="uk-UA"/>
+        </w:rPr>
+        <w:t>&amp;&amp;</w:t>
+      </w:r>
+    </w:p>
+    <w:p>
+      <w:pPr>
+        <w:shd w:val="clear" w:color="auto" w:fill="212121"/>
+        <w:spacing w:after="0" w:line="345" w:lineRule="atLeast"/>
+        <w:rPr>
+          <w:rFonts w:ascii="Consolas" w:eastAsia="Times New Roman" w:hAnsi="Consolas" w:cs="Consolas"/>
+          <w:color w:val="EEFFFF"/>
+          <w:sz w:val="26"/>
+          <w:szCs w:val="26"/>
+          <w:lang w:eastAsia="uk-UA"/>
+        </w:rPr>
+      </w:pPr>
+      <w:r>
+        <w:rPr>
+          <w:rFonts w:ascii="Consolas" w:eastAsia="Times New Roman" w:hAnsi="Consolas" w:cs="Consolas"/>
+          <w:color w:val="EEFFFF"/>
+          <w:sz w:val="26"/>
+          <w:szCs w:val="26"/>
+          <w:lang w:eastAsia="uk-UA"/>
+        </w:rPr>
+        <w:t xml:space="preserve">          </w:t>
+      </w:r>
+      <w:proofErr w:type="spellStart"/>
+      <w:r>
+        <w:rPr>
+          <w:rFonts w:ascii="Consolas" w:eastAsia="Times New Roman" w:hAnsi="Consolas" w:cs="Consolas"/>
+          <w:color w:val="EEFFFF"/>
+          <w:sz w:val="26"/>
+          <w:szCs w:val="26"/>
+          <w:lang w:eastAsia="uk-UA"/>
+        </w:rPr>
+        <w:t>outlet</w:t>
+      </w:r>
+      <w:r>
+        <w:rPr>
+          <w:rFonts w:ascii="Consolas" w:eastAsia="Times New Roman" w:hAnsi="Consolas" w:cs="Consolas"/>
+          <w:color w:val="89DDFF"/>
+          <w:sz w:val="26"/>
+          <w:szCs w:val="26"/>
+          <w:lang w:eastAsia="uk-UA"/>
+        </w:rPr>
+        <w:t>.</w:t>
+      </w:r>
+      <w:r>
+        <w:rPr>
+          <w:rFonts w:ascii="Consolas" w:eastAsia="Times New Roman" w:hAnsi="Consolas" w:cs="Consolas"/>
+          <w:color w:val="EEFFFF"/>
+          <w:sz w:val="26"/>
+          <w:szCs w:val="26"/>
+          <w:lang w:eastAsia="uk-UA"/>
+        </w:rPr>
+        <w:t>activatedRouteData</w:t>
+      </w:r>
+      <w:proofErr w:type="spellEnd"/>
+      <w:r>
+        <w:rPr>
+          <w:rFonts w:ascii="Consolas" w:eastAsia="Times New Roman" w:hAnsi="Consolas" w:cs="Consolas"/>
+          <w:color w:val="EEFFFF"/>
+          <w:sz w:val="26"/>
+          <w:szCs w:val="26"/>
+          <w:lang w:eastAsia="uk-UA"/>
+        </w:rPr>
+        <w:t>[</w:t>
+      </w:r>
+      <w:r>
+        <w:rPr>
+          <w:rFonts w:ascii="Consolas" w:eastAsia="Times New Roman" w:hAnsi="Consolas" w:cs="Consolas"/>
+          <w:color w:val="89DDFF"/>
+          <w:sz w:val="26"/>
+          <w:szCs w:val="26"/>
+          <w:lang w:eastAsia="uk-UA"/>
+        </w:rPr>
+        <w:t>'</w:t>
+      </w:r>
+      <w:proofErr w:type="spellStart"/>
+      <w:r>
+        <w:rPr>
+          <w:rFonts w:ascii="Consolas" w:eastAsia="Times New Roman" w:hAnsi="Consolas" w:cs="Consolas"/>
+          <w:color w:val="C3E88D"/>
+          <w:sz w:val="26"/>
+          <w:szCs w:val="26"/>
+          <w:lang w:eastAsia="uk-UA"/>
+        </w:rPr>
+        <w:t>animation</w:t>
+      </w:r>
+      <w:proofErr w:type="spellEnd"/>
+      <w:r>
+        <w:rPr>
+          <w:rFonts w:ascii="Consolas" w:eastAsia="Times New Roman" w:hAnsi="Consolas" w:cs="Consolas"/>
+          <w:color w:val="89DDFF"/>
+          <w:sz w:val="26"/>
+          <w:szCs w:val="26"/>
+          <w:lang w:eastAsia="uk-UA"/>
+        </w:rPr>
+        <w:t>'</w:t>
+      </w:r>
+      <w:r>
+        <w:rPr>
+          <w:rFonts w:ascii="Consolas" w:eastAsia="Times New Roman" w:hAnsi="Consolas" w:cs="Consolas"/>
+          <w:color w:val="EEFFFF"/>
+          <w:sz w:val="26"/>
+          <w:szCs w:val="26"/>
+          <w:lang w:eastAsia="uk-UA"/>
+        </w:rPr>
+        <w:t>]</w:t>
+      </w:r>
+      <w:r>
+        <w:rPr>
+          <w:rFonts w:ascii="Consolas" w:eastAsia="Times New Roman" w:hAnsi="Consolas" w:cs="Consolas"/>
+          <w:color w:val="89DDFF"/>
+          <w:sz w:val="26"/>
+          <w:szCs w:val="26"/>
+          <w:lang w:eastAsia="uk-UA"/>
+        </w:rPr>
+        <w:t>;</w:t>
+      </w:r>
+    </w:p>
+    <w:p>
+      <w:pPr>
+        <w:shd w:val="clear" w:color="auto" w:fill="212121"/>
+        <w:spacing w:after="0" w:line="345" w:lineRule="atLeast"/>
+        <w:rPr>
+          <w:rFonts w:ascii="Consolas" w:eastAsia="Times New Roman" w:hAnsi="Consolas" w:cs="Consolas"/>
+          <w:color w:val="EEFFFF"/>
+          <w:sz w:val="26"/>
+          <w:szCs w:val="26"/>
+          <w:lang w:eastAsia="uk-UA"/>
+        </w:rPr>
+      </w:pPr>
+      <w:r>
+        <w:rPr>
+          <w:rFonts w:ascii="Consolas" w:eastAsia="Times New Roman" w:hAnsi="Consolas" w:cs="Consolas"/>
+          <w:color w:val="EEFFFF"/>
+          <w:sz w:val="26"/>
+          <w:szCs w:val="26"/>
+          <w:lang w:eastAsia="uk-UA"/>
+        </w:rPr>
+        <w:t xml:space="preserve">  </w:t>
+      </w:r>
+      <w:r>
+        <w:rPr>
+          <w:rFonts w:ascii="Consolas" w:eastAsia="Times New Roman" w:hAnsi="Consolas" w:cs="Consolas"/>
+          <w:color w:val="89DDFF"/>
+          <w:sz w:val="26"/>
+          <w:szCs w:val="26"/>
+          <w:lang w:eastAsia="uk-UA"/>
+        </w:rPr>
+        <w:t>}</w:t>
+      </w:r>
+    </w:p>
+    <w:p>
+      <w:pPr>
+        <w:pStyle w:val="a4"/>
+        <w:numPr>
+          <w:ilvl w:val="0"/>
+          <w:numId w:val="3"/>
+        </w:numPr>
+        <w:rPr>
+          <w:sz w:val="28"/>
+        </w:rPr>
+      </w:pPr>
+      <w:r>
+        <w:rPr>
+          <w:sz w:val="28"/>
+        </w:rPr>
+        <w:t xml:space="preserve">До файлу </w:t>
+      </w:r>
+      <w:r>
+        <w:rPr>
+          <w:sz w:val="28"/>
+          <w:lang w:val="en-US"/>
+        </w:rPr>
+        <w:t>app</w:t>
+      </w:r>
+      <w:r>
+        <w:rPr>
+          <w:sz w:val="28"/>
+        </w:rPr>
+        <w:t>.</w:t>
+      </w:r>
+      <w:r>
+        <w:rPr>
+          <w:sz w:val="28"/>
+          <w:lang w:val="en-US"/>
+        </w:rPr>
+        <w:t>component</w:t>
+      </w:r>
+      <w:r>
+        <w:rPr>
+          <w:sz w:val="28"/>
+        </w:rPr>
+        <w:t>.</w:t>
+      </w:r>
+      <w:r>
+        <w:rPr>
+          <w:sz w:val="28"/>
+          <w:lang w:val="en-US"/>
+        </w:rPr>
+        <w:t>html</w:t>
+      </w:r>
+      <w:r>
+        <w:rPr>
+          <w:sz w:val="28"/>
+        </w:rPr>
+        <w:t xml:space="preserve"> </w:t>
+      </w:r>
+      <w:r>
+        <w:rPr>
+          <w:sz w:val="28"/>
+        </w:rPr>
+        <w:t xml:space="preserve">додано обгортку на </w:t>
+      </w:r>
+      <w:r>
+        <w:rPr>
+          <w:sz w:val="28"/>
+        </w:rPr>
+        <w:t>&lt;</w:t>
+      </w:r>
+      <w:r>
+        <w:rPr>
+          <w:sz w:val="28"/>
+          <w:lang w:val="en-US"/>
+        </w:rPr>
+        <w:t>ro</w:t>
+      </w:r>
+      <w:r>
+        <w:rPr>
+          <w:sz w:val="28"/>
+          <w:lang w:val="en-US"/>
+        </w:rPr>
+        <w:t>uter</w:t>
+      </w:r>
+      <w:r>
+        <w:rPr>
+          <w:sz w:val="28"/>
+        </w:rPr>
+        <w:t>-</w:t>
+      </w:r>
+      <w:r>
+        <w:rPr>
+          <w:sz w:val="28"/>
+          <w:lang w:val="en-US"/>
+        </w:rPr>
+        <w:t>outlet</w:t>
+      </w:r>
+      <w:r>
+        <w:rPr>
+          <w:sz w:val="28"/>
+        </w:rPr>
+        <w:t>&gt;</w:t>
+      </w:r>
+    </w:p>
+    <w:p>
+      <w:pPr>
+        <w:pStyle w:val="a4"/>
+        <w:shd w:val="clear" w:color="auto" w:fill="212121"/>
+        <w:spacing w:after="0" w:line="345" w:lineRule="atLeast"/>
+        <w:rPr>
+          <w:rFonts w:ascii="Consolas" w:eastAsia="Times New Roman" w:hAnsi="Consolas" w:cs="Consolas"/>
+          <w:color w:val="EEFFFF"/>
+          <w:sz w:val="26"/>
+          <w:szCs w:val="26"/>
+          <w:lang w:eastAsia="uk-UA"/>
+        </w:rPr>
+      </w:pPr>
+      <w:r>
+        <w:rPr>
+          <w:rFonts w:ascii="Consolas" w:eastAsia="Times New Roman" w:hAnsi="Consolas" w:cs="Consolas"/>
+          <w:color w:val="89DDFF"/>
+          <w:sz w:val="26"/>
+          <w:szCs w:val="26"/>
+          <w:lang w:eastAsia="uk-UA"/>
+        </w:rPr>
+        <w:t>&lt;</w:t>
+      </w:r>
+      <w:r>
+        <w:rPr>
+          <w:rFonts w:ascii="Consolas" w:eastAsia="Times New Roman" w:hAnsi="Consolas" w:cs="Consolas"/>
+          <w:color w:val="F07178"/>
+          <w:sz w:val="26"/>
+          <w:szCs w:val="26"/>
+          <w:lang w:eastAsia="uk-UA"/>
+        </w:rPr>
+        <w:t>div</w:t>
+      </w:r>
+      <w:r>
+        <w:rPr>
+          <w:rFonts w:ascii="Consolas" w:eastAsia="Times New Roman" w:hAnsi="Consolas" w:cs="Consolas"/>
+          <w:color w:val="EEFFFF"/>
+          <w:sz w:val="26"/>
+          <w:szCs w:val="26"/>
+          <w:lang w:eastAsia="uk-UA"/>
+        </w:rPr>
+        <w:t xml:space="preserve"> </w:t>
+      </w:r>
+      <w:r>
+        <w:rPr>
+          <w:rFonts w:ascii="Consolas" w:eastAsia="Times New Roman" w:hAnsi="Consolas" w:cs="Consolas"/>
+          <w:i/>
+          <w:iCs/>
+          <w:color w:val="C792EA"/>
+          <w:sz w:val="26"/>
+          <w:szCs w:val="26"/>
+          <w:lang w:eastAsia="uk-UA"/>
+        </w:rPr>
+        <w:t>[@</w:t>
+      </w:r>
+      <w:proofErr w:type="spellStart"/>
+      <w:r>
+        <w:rPr>
+          <w:rFonts w:ascii="Consolas" w:eastAsia="Times New Roman" w:hAnsi="Consolas" w:cs="Consolas"/>
+          <w:i/>
+          <w:iCs/>
+          <w:color w:val="C792EA"/>
+          <w:sz w:val="26"/>
+          <w:szCs w:val="26"/>
+          <w:lang w:eastAsia="uk-UA"/>
+        </w:rPr>
+        <w:t>routeAnimation</w:t>
+      </w:r>
+      <w:proofErr w:type="spellEnd"/>
+      <w:r>
+        <w:rPr>
+          <w:rFonts w:ascii="Consolas" w:eastAsia="Times New Roman" w:hAnsi="Consolas" w:cs="Consolas"/>
+          <w:i/>
+          <w:iCs/>
+          <w:color w:val="C792EA"/>
+          <w:sz w:val="26"/>
+          <w:szCs w:val="26"/>
+          <w:lang w:eastAsia="uk-UA"/>
+        </w:rPr>
+        <w:t>]</w:t>
+      </w:r>
+      <w:r>
+        <w:rPr>
+          <w:rFonts w:ascii="Consolas" w:eastAsia="Times New Roman" w:hAnsi="Consolas" w:cs="Consolas"/>
+          <w:color w:val="89DDFF"/>
+          <w:sz w:val="26"/>
+          <w:szCs w:val="26"/>
+          <w:lang w:eastAsia="uk-UA"/>
+        </w:rPr>
+        <w:t>="</w:t>
+      </w:r>
+      <w:proofErr w:type="spellStart"/>
+      <w:r>
+        <w:rPr>
+          <w:rFonts w:ascii="Consolas" w:eastAsia="Times New Roman" w:hAnsi="Consolas" w:cs="Consolas"/>
+          <w:color w:val="C3E88D"/>
+          <w:sz w:val="26"/>
+          <w:szCs w:val="26"/>
+          <w:lang w:eastAsia="uk-UA"/>
+        </w:rPr>
+        <w:t>getAnimationData</w:t>
+      </w:r>
+      <w:proofErr w:type="spellEnd"/>
+      <w:r>
+        <w:rPr>
+          <w:rFonts w:ascii="Consolas" w:eastAsia="Times New Roman" w:hAnsi="Consolas" w:cs="Consolas"/>
+          <w:color w:val="C3E88D"/>
+          <w:sz w:val="26"/>
+          <w:szCs w:val="26"/>
+          <w:lang w:eastAsia="uk-UA"/>
+        </w:rPr>
+        <w:t>(</w:t>
+      </w:r>
+      <w:proofErr w:type="spellStart"/>
+      <w:r>
+        <w:rPr>
+          <w:rFonts w:ascii="Consolas" w:eastAsia="Times New Roman" w:hAnsi="Consolas" w:cs="Consolas"/>
+          <w:color w:val="C3E88D"/>
+          <w:sz w:val="26"/>
+          <w:szCs w:val="26"/>
+          <w:lang w:eastAsia="uk-UA"/>
+        </w:rPr>
+        <w:t>routerOutlet</w:t>
+      </w:r>
+      <w:proofErr w:type="spellEnd"/>
+      <w:r>
+        <w:rPr>
+          <w:rFonts w:ascii="Consolas" w:eastAsia="Times New Roman" w:hAnsi="Consolas" w:cs="Consolas"/>
+          <w:color w:val="C3E88D"/>
+          <w:sz w:val="26"/>
+          <w:szCs w:val="26"/>
+          <w:lang w:eastAsia="uk-UA"/>
+        </w:rPr>
+        <w:t>)</w:t>
+      </w:r>
+      <w:r>
+        <w:rPr>
+          <w:rFonts w:ascii="Consolas" w:eastAsia="Times New Roman" w:hAnsi="Consolas" w:cs="Consolas"/>
+          <w:color w:val="89DDFF"/>
+          <w:sz w:val="26"/>
+          <w:szCs w:val="26"/>
+          <w:lang w:eastAsia="uk-UA"/>
+        </w:rPr>
+        <w:t>"&gt;</w:t>
+      </w:r>
+    </w:p>
+    <w:p>
+      <w:pPr>
+        <w:pStyle w:val="a4"/>
+        <w:shd w:val="clear" w:color="auto" w:fill="212121"/>
+        <w:spacing w:after="0" w:line="345" w:lineRule="atLeast"/>
+        <w:rPr>
+          <w:rFonts w:ascii="Consolas" w:eastAsia="Times New Roman" w:hAnsi="Consolas" w:cs="Consolas"/>
+          <w:color w:val="EEFFFF"/>
+          <w:sz w:val="26"/>
+          <w:szCs w:val="26"/>
+          <w:lang w:eastAsia="uk-UA"/>
+        </w:rPr>
+      </w:pPr>
+      <w:r>
+        <w:rPr>
+          <w:rFonts w:ascii="Consolas" w:eastAsia="Times New Roman" w:hAnsi="Consolas" w:cs="Consolas"/>
+          <w:color w:val="EEFFFF"/>
+          <w:sz w:val="26"/>
+          <w:szCs w:val="26"/>
+          <w:lang w:eastAsia="uk-UA"/>
+        </w:rPr>
+        <w:t xml:space="preserve">  </w:t>
+      </w:r>
+      <w:r>
+        <w:rPr>
+          <w:rFonts w:ascii="Consolas" w:eastAsia="Times New Roman" w:hAnsi="Consolas" w:cs="Consolas"/>
+          <w:color w:val="89DDFF"/>
+          <w:sz w:val="26"/>
+          <w:szCs w:val="26"/>
+          <w:lang w:eastAsia="uk-UA"/>
+        </w:rPr>
+        <w:t>&lt;</w:t>
+      </w:r>
+      <w:proofErr w:type="spellStart"/>
+      <w:r>
+        <w:rPr>
+          <w:rFonts w:ascii="Consolas" w:eastAsia="Times New Roman" w:hAnsi="Consolas" w:cs="Consolas"/>
+          <w:color w:val="F07178"/>
+          <w:sz w:val="26"/>
+          <w:szCs w:val="26"/>
+          <w:lang w:eastAsia="uk-UA"/>
+        </w:rPr>
+        <w:t>router-outlet</w:t>
+      </w:r>
+      <w:proofErr w:type="spellEnd"/>
+      <w:r>
+        <w:rPr>
+          <w:rFonts w:ascii="Consolas" w:eastAsia="Times New Roman" w:hAnsi="Consolas" w:cs="Consolas"/>
+          <w:color w:val="EEFFFF"/>
+          <w:sz w:val="26"/>
+          <w:szCs w:val="26"/>
+          <w:lang w:eastAsia="uk-UA"/>
+        </w:rPr>
+        <w:t xml:space="preserve"> </w:t>
+      </w:r>
+      <w:r>
+        <w:rPr>
+          <w:rFonts w:ascii="Consolas" w:eastAsia="Times New Roman" w:hAnsi="Consolas" w:cs="Consolas"/>
+          <w:i/>
+          <w:iCs/>
+          <w:color w:val="C792EA"/>
+          <w:sz w:val="26"/>
+          <w:szCs w:val="26"/>
+          <w:lang w:eastAsia="uk-UA"/>
+        </w:rPr>
+        <w:t>#</w:t>
+      </w:r>
+      <w:proofErr w:type="spellStart"/>
+      <w:r>
+        <w:rPr>
+          <w:rFonts w:ascii="Consolas" w:eastAsia="Times New Roman" w:hAnsi="Consolas" w:cs="Consolas"/>
+          <w:i/>
+          <w:iCs/>
+          <w:color w:val="C792EA"/>
+          <w:sz w:val="26"/>
+          <w:szCs w:val="26"/>
+          <w:lang w:eastAsia="uk-UA"/>
+        </w:rPr>
+        <w:t>routerOutlet</w:t>
+      </w:r>
+      <w:proofErr w:type="spellEnd"/>
+      <w:r>
+        <w:rPr>
+          <w:rFonts w:ascii="Consolas" w:eastAsia="Times New Roman" w:hAnsi="Consolas" w:cs="Consolas"/>
+          <w:color w:val="89DDFF"/>
+          <w:sz w:val="26"/>
+          <w:szCs w:val="26"/>
+          <w:lang w:eastAsia="uk-UA"/>
+        </w:rPr>
+        <w:t>="</w:t>
+      </w:r>
+      <w:proofErr w:type="spellStart"/>
+      <w:r>
+        <w:rPr>
+          <w:rFonts w:ascii="Consolas" w:eastAsia="Times New Roman" w:hAnsi="Consolas" w:cs="Consolas"/>
+          <w:color w:val="C3E88D"/>
+          <w:sz w:val="26"/>
+          <w:szCs w:val="26"/>
+          <w:lang w:eastAsia="uk-UA"/>
+        </w:rPr>
+        <w:t>outlet</w:t>
+      </w:r>
+      <w:proofErr w:type="spellEnd"/>
+      <w:r>
+        <w:rPr>
+          <w:rFonts w:ascii="Consolas" w:eastAsia="Times New Roman" w:hAnsi="Consolas" w:cs="Consolas"/>
+          <w:color w:val="89DDFF"/>
+          <w:sz w:val="26"/>
+          <w:szCs w:val="26"/>
+          <w:lang w:eastAsia="uk-UA"/>
+        </w:rPr>
+        <w:t>"&gt;&lt;/</w:t>
+      </w:r>
+      <w:proofErr w:type="spellStart"/>
+      <w:r>
+        <w:rPr>
+          <w:rFonts w:ascii="Consolas" w:eastAsia="Times New Roman" w:hAnsi="Consolas" w:cs="Consolas"/>
+          <w:color w:val="F07178"/>
+          <w:sz w:val="26"/>
+          <w:szCs w:val="26"/>
+          <w:lang w:eastAsia="uk-UA"/>
+        </w:rPr>
+        <w:t>router-outlet</w:t>
+      </w:r>
+      <w:proofErr w:type="spellEnd"/>
+      <w:r>
+        <w:rPr>
+          <w:rFonts w:ascii="Consolas" w:eastAsia="Times New Roman" w:hAnsi="Consolas" w:cs="Consolas"/>
+          <w:color w:val="89DDFF"/>
+          <w:sz w:val="26"/>
+          <w:szCs w:val="26"/>
+          <w:lang w:eastAsia="uk-UA"/>
+        </w:rPr>
+        <w:t>&gt;</w:t>
+      </w:r>
+    </w:p>
+    <w:p>
+      <w:pPr>
+        <w:pStyle w:val="a4"/>
+        <w:shd w:val="clear" w:color="auto" w:fill="212121"/>
+        <w:spacing w:after="0" w:line="345" w:lineRule="atLeast"/>
+        <w:rPr>
+          <w:rFonts w:ascii="Consolas" w:eastAsia="Times New Roman" w:hAnsi="Consolas" w:cs="Consolas"/>
+          <w:color w:val="EEFFFF"/>
+          <w:sz w:val="26"/>
+          <w:szCs w:val="26"/>
+          <w:lang w:eastAsia="uk-UA"/>
+        </w:rPr>
+      </w:pPr>
+      <w:r>
+        <w:rPr>
+          <w:rFonts w:ascii="Consolas" w:eastAsia="Times New Roman" w:hAnsi="Consolas" w:cs="Consolas"/>
+          <w:color w:val="89DDFF"/>
+          <w:sz w:val="26"/>
+          <w:szCs w:val="26"/>
+          <w:lang w:eastAsia="uk-UA"/>
+        </w:rPr>
+        <w:t>&lt;/</w:t>
+      </w:r>
+      <w:r>
+        <w:rPr>
+          <w:rFonts w:ascii="Consolas" w:eastAsia="Times New Roman" w:hAnsi="Consolas" w:cs="Consolas"/>
+          <w:color w:val="F07178"/>
+          <w:sz w:val="26"/>
+          <w:szCs w:val="26"/>
+          <w:lang w:eastAsia="uk-UA"/>
+        </w:rPr>
+        <w:t>div</w:t>
+      </w:r>
+      <w:r>
+        <w:rPr>
+          <w:rFonts w:ascii="Consolas" w:eastAsia="Times New Roman" w:hAnsi="Consolas" w:cs="Consolas"/>
+          <w:color w:val="89DDFF"/>
+          <w:sz w:val="26"/>
+          <w:szCs w:val="26"/>
+          <w:lang w:eastAsia="uk-UA"/>
+        </w:rPr>
+        <w:t>&gt;</w:t>
+      </w:r>
+    </w:p>
+    <w:p>
+      <w:pPr>
+        <w:pStyle w:val="a4"/>
+        <w:rPr>
+          <w:sz w:val="28"/>
+        </w:rPr>
+      </w:pPr>
+    </w:p>
+    <w:p>
+      <w:pPr>
+        <w:rPr>
+          <w:lang w:val="en-US"/>
+        </w:rPr>
+      </w:pPr>
+      <w:r>
+        <w:rPr>
+          <w:lang w:val="en-US"/>
+        </w:rPr>
+        <w:t>Project hover Overlay:</w:t>
+      </w:r>
+    </w:p>
+    <w:p>
+      <w:pPr>
+        <w:shd w:val="clear" w:color="auto" w:fill="212121"/>
+        <w:spacing w:after="0" w:line="345" w:lineRule="atLeast"/>
+        <w:rPr>
+          <w:rFonts w:ascii="Consolas" w:eastAsia="Times New Roman" w:hAnsi="Consolas" w:cs="Consolas"/>
+          <w:color w:val="EEFFFF"/>
+          <w:sz w:val="26"/>
+          <w:szCs w:val="26"/>
+          <w:lang w:eastAsia="uk-UA"/>
+        </w:rPr>
+      </w:pPr>
+      <w:r>
+        <w:rPr>
+          <w:rFonts w:ascii="Consolas" w:eastAsia="Times New Roman" w:hAnsi="Consolas" w:cs="Consolas"/>
+          <w:color w:val="89DDFF"/>
+          <w:sz w:val="26"/>
+          <w:szCs w:val="26"/>
+          <w:lang w:eastAsia="uk-UA"/>
+        </w:rPr>
+        <w:t>&lt;</w:t>
+      </w:r>
+      <w:r>
+        <w:rPr>
+          <w:rFonts w:ascii="Consolas" w:eastAsia="Times New Roman" w:hAnsi="Consolas" w:cs="Consolas"/>
+          <w:color w:val="F07178"/>
+          <w:sz w:val="26"/>
+          <w:szCs w:val="26"/>
+          <w:lang w:eastAsia="uk-UA"/>
+        </w:rPr>
+        <w:t>div</w:t>
+      </w:r>
+      <w:r>
+        <w:rPr>
+          <w:rFonts w:ascii="Consolas" w:eastAsia="Times New Roman" w:hAnsi="Consolas" w:cs="Consolas"/>
+          <w:color w:val="EEFFFF"/>
+          <w:sz w:val="26"/>
+          <w:szCs w:val="26"/>
+          <w:lang w:eastAsia="uk-UA"/>
+        </w:rPr>
+        <w:t xml:space="preserve"> </w:t>
+      </w:r>
+      <w:proofErr w:type="spellStart"/>
+      <w:r>
+        <w:rPr>
+          <w:rFonts w:ascii="Consolas" w:eastAsia="Times New Roman" w:hAnsi="Consolas" w:cs="Consolas"/>
+          <w:i/>
+          <w:iCs/>
+          <w:color w:val="C792EA"/>
+          <w:sz w:val="26"/>
+          <w:szCs w:val="26"/>
+          <w:lang w:eastAsia="uk-UA"/>
+        </w:rPr>
+        <w:t>class</w:t>
+      </w:r>
+      <w:proofErr w:type="spellEnd"/>
+      <w:r>
+        <w:rPr>
+          <w:rFonts w:ascii="Consolas" w:eastAsia="Times New Roman" w:hAnsi="Consolas" w:cs="Consolas"/>
+          <w:color w:val="89DDFF"/>
+          <w:sz w:val="26"/>
+          <w:szCs w:val="26"/>
+          <w:lang w:eastAsia="uk-UA"/>
+        </w:rPr>
+        <w:t>="</w:t>
+      </w:r>
+      <w:proofErr w:type="spellStart"/>
+      <w:r>
+        <w:rPr>
+          <w:rFonts w:ascii="Consolas" w:eastAsia="Times New Roman" w:hAnsi="Consolas" w:cs="Consolas"/>
+          <w:color w:val="C3E88D"/>
+          <w:sz w:val="26"/>
+          <w:szCs w:val="26"/>
+          <w:lang w:eastAsia="uk-UA"/>
+        </w:rPr>
+        <w:t>container</w:t>
+      </w:r>
+      <w:proofErr w:type="spellEnd"/>
+      <w:r>
+        <w:rPr>
+          <w:rFonts w:ascii="Consolas" w:eastAsia="Times New Roman" w:hAnsi="Consolas" w:cs="Consolas"/>
+          <w:color w:val="89DDFF"/>
+          <w:sz w:val="26"/>
+          <w:szCs w:val="26"/>
+          <w:lang w:eastAsia="uk-UA"/>
+        </w:rPr>
+        <w:t>"&gt;</w:t>
+      </w:r>
+    </w:p>
+    <w:p>
+      <w:pPr>
+        <w:shd w:val="clear" w:color="auto" w:fill="212121"/>
+        <w:spacing w:after="0" w:line="345" w:lineRule="atLeast"/>
+        <w:rPr>
+          <w:rFonts w:ascii="Consolas" w:eastAsia="Times New Roman" w:hAnsi="Consolas" w:cs="Consolas"/>
+          <w:color w:val="EEFFFF"/>
+          <w:sz w:val="26"/>
+          <w:szCs w:val="26"/>
+          <w:lang w:eastAsia="uk-UA"/>
+        </w:rPr>
+      </w:pPr>
+      <w:r>
+        <w:rPr>
+          <w:rFonts w:ascii="Consolas" w:eastAsia="Times New Roman" w:hAnsi="Consolas" w:cs="Consolas"/>
+          <w:color w:val="EEFFFF"/>
+          <w:sz w:val="26"/>
+          <w:szCs w:val="26"/>
+          <w:lang w:eastAsia="uk-UA"/>
+        </w:rPr>
+        <w:t xml:space="preserve">  </w:t>
+      </w:r>
+      <w:r>
+        <w:rPr>
+          <w:rFonts w:ascii="Consolas" w:eastAsia="Times New Roman" w:hAnsi="Consolas" w:cs="Consolas"/>
+          <w:color w:val="89DDFF"/>
+          <w:sz w:val="26"/>
+          <w:szCs w:val="26"/>
+          <w:lang w:eastAsia="uk-UA"/>
+        </w:rPr>
+        <w:t>&lt;</w:t>
+      </w:r>
+      <w:proofErr w:type="spellStart"/>
+      <w:r>
+        <w:rPr>
+          <w:rFonts w:ascii="Consolas" w:eastAsia="Times New Roman" w:hAnsi="Consolas" w:cs="Consolas"/>
+          <w:color w:val="F07178"/>
+          <w:sz w:val="26"/>
+          <w:szCs w:val="26"/>
+          <w:lang w:eastAsia="uk-UA"/>
+        </w:rPr>
+        <w:t>img</w:t>
+      </w:r>
+      <w:proofErr w:type="spellEnd"/>
+      <w:r>
+        <w:rPr>
+          <w:rFonts w:ascii="Consolas" w:eastAsia="Times New Roman" w:hAnsi="Consolas" w:cs="Consolas"/>
+          <w:color w:val="EEFFFF"/>
+          <w:sz w:val="26"/>
+          <w:szCs w:val="26"/>
+          <w:lang w:eastAsia="uk-UA"/>
+        </w:rPr>
+        <w:t xml:space="preserve"> </w:t>
+      </w:r>
+      <w:proofErr w:type="spellStart"/>
+      <w:r>
+        <w:rPr>
+          <w:rFonts w:ascii="Consolas" w:eastAsia="Times New Roman" w:hAnsi="Consolas" w:cs="Consolas"/>
+          <w:i/>
+          <w:iCs/>
+          <w:color w:val="C792EA"/>
+          <w:sz w:val="26"/>
+          <w:szCs w:val="26"/>
+          <w:lang w:eastAsia="uk-UA"/>
+        </w:rPr>
+        <w:t>src</w:t>
+      </w:r>
+      <w:proofErr w:type="spellEnd"/>
+      <w:r>
+        <w:rPr>
+          <w:rFonts w:ascii="Consolas" w:eastAsia="Times New Roman" w:hAnsi="Consolas" w:cs="Consolas"/>
+          <w:color w:val="89DDFF"/>
+          <w:sz w:val="26"/>
+          <w:szCs w:val="26"/>
+          <w:lang w:eastAsia="uk-UA"/>
+        </w:rPr>
+        <w:t>="</w:t>
+      </w:r>
+      <w:proofErr w:type="spellStart"/>
+      <w:r>
+        <w:rPr>
+          <w:rFonts w:ascii="Consolas" w:eastAsia="Times New Roman" w:hAnsi="Consolas" w:cs="Consolas"/>
+          <w:color w:val="C3E88D"/>
+          <w:sz w:val="26"/>
+          <w:szCs w:val="26"/>
+          <w:lang w:eastAsia="uk-UA"/>
+        </w:rPr>
+        <w:t>some</w:t>
+      </w:r>
+      <w:proofErr w:type="spellEnd"/>
+      <w:r>
+        <w:rPr>
+          <w:rFonts w:ascii="Consolas" w:eastAsia="Times New Roman" w:hAnsi="Consolas" w:cs="Consolas"/>
+          <w:color w:val="C3E88D"/>
+          <w:sz w:val="26"/>
+          <w:szCs w:val="26"/>
+          <w:lang w:eastAsia="uk-UA"/>
+        </w:rPr>
+        <w:t xml:space="preserve"> Img.png</w:t>
+      </w:r>
+      <w:r>
+        <w:rPr>
+          <w:rFonts w:ascii="Consolas" w:eastAsia="Times New Roman" w:hAnsi="Consolas" w:cs="Consolas"/>
+          <w:color w:val="89DDFF"/>
+          <w:sz w:val="26"/>
+          <w:szCs w:val="26"/>
+          <w:lang w:eastAsia="uk-UA"/>
+        </w:rPr>
+        <w:t>"</w:t>
+      </w:r>
+      <w:r>
+        <w:rPr>
+          <w:rFonts w:ascii="Consolas" w:eastAsia="Times New Roman" w:hAnsi="Consolas" w:cs="Consolas"/>
+          <w:color w:val="EEFFFF"/>
+          <w:sz w:val="26"/>
+          <w:szCs w:val="26"/>
+          <w:lang w:eastAsia="uk-UA"/>
+        </w:rPr>
+        <w:t xml:space="preserve"> </w:t>
+      </w:r>
+      <w:proofErr w:type="spellStart"/>
+      <w:r>
+        <w:rPr>
+          <w:rFonts w:ascii="Consolas" w:eastAsia="Times New Roman" w:hAnsi="Consolas" w:cs="Consolas"/>
+          <w:i/>
+          <w:iCs/>
+          <w:color w:val="C792EA"/>
+          <w:sz w:val="26"/>
+          <w:szCs w:val="26"/>
+          <w:lang w:eastAsia="uk-UA"/>
+        </w:rPr>
+        <w:t>alt</w:t>
+      </w:r>
+      <w:proofErr w:type="spellEnd"/>
+      <w:r>
+        <w:rPr>
+          <w:rFonts w:ascii="Consolas" w:eastAsia="Times New Roman" w:hAnsi="Consolas" w:cs="Consolas"/>
+          <w:color w:val="89DDFF"/>
+          <w:sz w:val="26"/>
+          <w:szCs w:val="26"/>
+          <w:lang w:eastAsia="uk-UA"/>
+        </w:rPr>
+        <w:t>="</w:t>
+      </w:r>
+      <w:proofErr w:type="spellStart"/>
+      <w:r>
+        <w:rPr>
+          <w:rFonts w:ascii="Consolas" w:eastAsia="Times New Roman" w:hAnsi="Consolas" w:cs="Consolas"/>
+          <w:color w:val="C3E88D"/>
+          <w:sz w:val="26"/>
+          <w:szCs w:val="26"/>
+          <w:lang w:eastAsia="uk-UA"/>
+        </w:rPr>
+        <w:t>Avatar</w:t>
+      </w:r>
+      <w:proofErr w:type="spellEnd"/>
+      <w:r>
+        <w:rPr>
+          <w:rFonts w:ascii="Consolas" w:eastAsia="Times New Roman" w:hAnsi="Consolas" w:cs="Consolas"/>
+          <w:color w:val="89DDFF"/>
+          <w:sz w:val="26"/>
+          <w:szCs w:val="26"/>
+          <w:lang w:eastAsia="uk-UA"/>
+        </w:rPr>
+        <w:t>"</w:t>
+      </w:r>
+      <w:r>
+        <w:rPr>
+          <w:rFonts w:ascii="Consolas" w:eastAsia="Times New Roman" w:hAnsi="Consolas" w:cs="Consolas"/>
+          <w:color w:val="EEFFFF"/>
+          <w:sz w:val="26"/>
+          <w:szCs w:val="26"/>
+          <w:lang w:eastAsia="uk-UA"/>
+        </w:rPr>
+        <w:t xml:space="preserve"> </w:t>
+      </w:r>
+      <w:proofErr w:type="spellStart"/>
+      <w:r>
+        <w:rPr>
+          <w:rFonts w:ascii="Consolas" w:eastAsia="Times New Roman" w:hAnsi="Consolas" w:cs="Consolas"/>
+          <w:i/>
+          <w:iCs/>
+          <w:color w:val="C792EA"/>
+          <w:sz w:val="26"/>
+          <w:szCs w:val="26"/>
+          <w:lang w:eastAsia="uk-UA"/>
+        </w:rPr>
+        <w:t>class</w:t>
+      </w:r>
+      <w:proofErr w:type="spellEnd"/>
+      <w:r>
+        <w:rPr>
+          <w:rFonts w:ascii="Consolas" w:eastAsia="Times New Roman" w:hAnsi="Consolas" w:cs="Consolas"/>
+          <w:color w:val="89DDFF"/>
+          <w:sz w:val="26"/>
+          <w:szCs w:val="26"/>
+          <w:lang w:eastAsia="uk-UA"/>
+        </w:rPr>
+        <w:t>="</w:t>
+      </w:r>
+      <w:proofErr w:type="spellStart"/>
+      <w:r>
+        <w:rPr>
+          <w:rFonts w:ascii="Consolas" w:eastAsia="Times New Roman" w:hAnsi="Consolas" w:cs="Consolas"/>
+          <w:color w:val="C3E88D"/>
+          <w:sz w:val="26"/>
+          <w:szCs w:val="26"/>
+          <w:lang w:eastAsia="uk-UA"/>
+        </w:rPr>
+        <w:t>image</w:t>
+      </w:r>
+      <w:proofErr w:type="spellEnd"/>
+      <w:r>
+        <w:rPr>
+          <w:rFonts w:ascii="Consolas" w:eastAsia="Times New Roman" w:hAnsi="Consolas" w:cs="Consolas"/>
+          <w:color w:val="89DDFF"/>
+          <w:sz w:val="26"/>
+          <w:szCs w:val="26"/>
+          <w:lang w:eastAsia="uk-UA"/>
+        </w:rPr>
+        <w:t>"&gt;</w:t>
+      </w:r>
+    </w:p>
+    <w:p>
+      <w:pPr>
+        <w:shd w:val="clear" w:color="auto" w:fill="212121"/>
+        <w:spacing w:after="0" w:line="345" w:lineRule="atLeast"/>
+        <w:rPr>
+          <w:rFonts w:ascii="Consolas" w:eastAsia="Times New Roman" w:hAnsi="Consolas" w:cs="Consolas"/>
+          <w:color w:val="EEFFFF"/>
+          <w:sz w:val="26"/>
+          <w:szCs w:val="26"/>
+          <w:lang w:eastAsia="uk-UA"/>
+        </w:rPr>
+      </w:pPr>
+      <w:r>
+        <w:rPr>
+          <w:rFonts w:ascii="Consolas" w:eastAsia="Times New Roman" w:hAnsi="Consolas" w:cs="Consolas"/>
+          <w:color w:val="EEFFFF"/>
+          <w:sz w:val="26"/>
+          <w:szCs w:val="26"/>
+          <w:lang w:eastAsia="uk-UA"/>
+        </w:rPr>
+        <w:t xml:space="preserve">  </w:t>
+      </w:r>
+      <w:r>
+        <w:rPr>
+          <w:rFonts w:ascii="Consolas" w:eastAsia="Times New Roman" w:hAnsi="Consolas" w:cs="Consolas"/>
+          <w:color w:val="89DDFF"/>
+          <w:sz w:val="26"/>
+          <w:szCs w:val="26"/>
+          <w:lang w:eastAsia="uk-UA"/>
+        </w:rPr>
+        <w:t>&lt;</w:t>
+      </w:r>
+      <w:r>
+        <w:rPr>
+          <w:rFonts w:ascii="Consolas" w:eastAsia="Times New Roman" w:hAnsi="Consolas" w:cs="Consolas"/>
+          <w:color w:val="F07178"/>
+          <w:sz w:val="26"/>
+          <w:szCs w:val="26"/>
+          <w:lang w:eastAsia="uk-UA"/>
+        </w:rPr>
+        <w:t>div</w:t>
+      </w:r>
+      <w:r>
+        <w:rPr>
+          <w:rFonts w:ascii="Consolas" w:eastAsia="Times New Roman" w:hAnsi="Consolas" w:cs="Consolas"/>
+          <w:color w:val="EEFFFF"/>
+          <w:sz w:val="26"/>
+          <w:szCs w:val="26"/>
+          <w:lang w:eastAsia="uk-UA"/>
+        </w:rPr>
+        <w:t xml:space="preserve"> </w:t>
+      </w:r>
+      <w:proofErr w:type="spellStart"/>
+      <w:r>
+        <w:rPr>
+          <w:rFonts w:ascii="Consolas" w:eastAsia="Times New Roman" w:hAnsi="Consolas" w:cs="Consolas"/>
+          <w:i/>
+          <w:iCs/>
+          <w:color w:val="C792EA"/>
+          <w:sz w:val="26"/>
+          <w:szCs w:val="26"/>
+          <w:lang w:eastAsia="uk-UA"/>
+        </w:rPr>
+        <w:t>class</w:t>
+      </w:r>
+      <w:proofErr w:type="spellEnd"/>
+      <w:r>
+        <w:rPr>
+          <w:rFonts w:ascii="Consolas" w:eastAsia="Times New Roman" w:hAnsi="Consolas" w:cs="Consolas"/>
+          <w:color w:val="89DDFF"/>
+          <w:sz w:val="26"/>
+          <w:szCs w:val="26"/>
+          <w:lang w:eastAsia="uk-UA"/>
+        </w:rPr>
+        <w:t>="</w:t>
+      </w:r>
+      <w:proofErr w:type="spellStart"/>
+      <w:r>
+        <w:rPr>
+          <w:rFonts w:ascii="Consolas" w:eastAsia="Times New Roman" w:hAnsi="Consolas" w:cs="Consolas"/>
+          <w:color w:val="C3E88D"/>
+          <w:sz w:val="26"/>
+          <w:szCs w:val="26"/>
+          <w:lang w:eastAsia="uk-UA"/>
+        </w:rPr>
+        <w:t>overlay</w:t>
+      </w:r>
+      <w:proofErr w:type="spellEnd"/>
+      <w:r>
+        <w:rPr>
+          <w:rFonts w:ascii="Consolas" w:eastAsia="Times New Roman" w:hAnsi="Consolas" w:cs="Consolas"/>
+          <w:color w:val="89DDFF"/>
+          <w:sz w:val="26"/>
+          <w:szCs w:val="26"/>
+          <w:lang w:eastAsia="uk-UA"/>
+        </w:rPr>
+        <w:t>"&gt;</w:t>
+      </w:r>
+    </w:p>
+    <w:p>
+      <w:pPr>
+        <w:shd w:val="clear" w:color="auto" w:fill="212121"/>
+        <w:spacing w:after="0" w:line="345" w:lineRule="atLeast"/>
+        <w:rPr>
+          <w:rFonts w:ascii="Consolas" w:eastAsia="Times New Roman" w:hAnsi="Consolas" w:cs="Consolas"/>
+          <w:color w:val="EEFFFF"/>
+          <w:sz w:val="26"/>
+          <w:szCs w:val="26"/>
+          <w:lang w:eastAsia="uk-UA"/>
+        </w:rPr>
+      </w:pPr>
+      <w:r>
+        <w:rPr>
+          <w:rFonts w:ascii="Consolas" w:eastAsia="Times New Roman" w:hAnsi="Consolas" w:cs="Consolas"/>
+          <w:color w:val="EEFFFF"/>
+          <w:sz w:val="26"/>
+          <w:szCs w:val="26"/>
+          <w:lang w:eastAsia="uk-UA"/>
+        </w:rPr>
+        <w:t xml:space="preserve">    </w:t>
+      </w:r>
+      <w:r>
+        <w:rPr>
+          <w:rFonts w:ascii="Consolas" w:eastAsia="Times New Roman" w:hAnsi="Consolas" w:cs="Consolas"/>
+          <w:color w:val="89DDFF"/>
+          <w:sz w:val="26"/>
+          <w:szCs w:val="26"/>
+          <w:lang w:eastAsia="uk-UA"/>
+        </w:rPr>
+        <w:t>&lt;</w:t>
+      </w:r>
+      <w:r>
+        <w:rPr>
+          <w:rFonts w:ascii="Consolas" w:eastAsia="Times New Roman" w:hAnsi="Consolas" w:cs="Consolas"/>
+          <w:color w:val="F07178"/>
+          <w:sz w:val="26"/>
+          <w:szCs w:val="26"/>
+          <w:lang w:eastAsia="uk-UA"/>
+        </w:rPr>
+        <w:t>div</w:t>
+      </w:r>
+      <w:r>
+        <w:rPr>
+          <w:rFonts w:ascii="Consolas" w:eastAsia="Times New Roman" w:hAnsi="Consolas" w:cs="Consolas"/>
+          <w:color w:val="EEFFFF"/>
+          <w:sz w:val="26"/>
+          <w:szCs w:val="26"/>
+          <w:lang w:eastAsia="uk-UA"/>
+        </w:rPr>
+        <w:t xml:space="preserve"> </w:t>
+      </w:r>
+      <w:proofErr w:type="spellStart"/>
+      <w:r>
+        <w:rPr>
+          <w:rFonts w:ascii="Consolas" w:eastAsia="Times New Roman" w:hAnsi="Consolas" w:cs="Consolas"/>
+          <w:i/>
+          <w:iCs/>
+          <w:color w:val="C792EA"/>
+          <w:sz w:val="26"/>
+          <w:szCs w:val="26"/>
+          <w:lang w:eastAsia="uk-UA"/>
+        </w:rPr>
+        <w:t>class</w:t>
+      </w:r>
+      <w:proofErr w:type="spellEnd"/>
+      <w:r>
+        <w:rPr>
+          <w:rFonts w:ascii="Consolas" w:eastAsia="Times New Roman" w:hAnsi="Consolas" w:cs="Consolas"/>
+          <w:color w:val="89DDFF"/>
+          <w:sz w:val="26"/>
+          <w:szCs w:val="26"/>
+          <w:lang w:eastAsia="uk-UA"/>
+        </w:rPr>
+        <w:t>="</w:t>
+      </w:r>
+      <w:proofErr w:type="spellStart"/>
+      <w:r>
+        <w:rPr>
+          <w:rFonts w:ascii="Consolas" w:eastAsia="Times New Roman" w:hAnsi="Consolas" w:cs="Consolas"/>
+          <w:color w:val="C3E88D"/>
+          <w:sz w:val="26"/>
+          <w:szCs w:val="26"/>
+          <w:lang w:eastAsia="uk-UA"/>
+        </w:rPr>
+        <w:t>text</w:t>
+      </w:r>
+      <w:proofErr w:type="spellEnd"/>
+      <w:r>
+        <w:rPr>
+          <w:rFonts w:ascii="Consolas" w:eastAsia="Times New Roman" w:hAnsi="Consolas" w:cs="Consolas"/>
+          <w:color w:val="89DDFF"/>
+          <w:sz w:val="26"/>
+          <w:szCs w:val="26"/>
+          <w:lang w:eastAsia="uk-UA"/>
+        </w:rPr>
+        <w:t>"&gt;</w:t>
+      </w:r>
+      <w:proofErr w:type="spellStart"/>
+      <w:r>
+        <w:rPr>
+          <w:rFonts w:ascii="Consolas" w:eastAsia="Times New Roman" w:hAnsi="Consolas" w:cs="Consolas"/>
+          <w:color w:val="EEFFFF"/>
+          <w:sz w:val="26"/>
+          <w:szCs w:val="26"/>
+          <w:lang w:eastAsia="uk-UA"/>
+        </w:rPr>
+        <w:t>Hello</w:t>
+      </w:r>
+      <w:proofErr w:type="spellEnd"/>
+      <w:r>
+        <w:rPr>
+          <w:rFonts w:ascii="Consolas" w:eastAsia="Times New Roman" w:hAnsi="Consolas" w:cs="Consolas"/>
+          <w:color w:val="EEFFFF"/>
+          <w:sz w:val="26"/>
+          <w:szCs w:val="26"/>
+          <w:lang w:eastAsia="uk-UA"/>
+        </w:rPr>
+        <w:t xml:space="preserve"> </w:t>
+      </w:r>
+      <w:proofErr w:type="spellStart"/>
+      <w:r>
+        <w:rPr>
+          <w:rFonts w:ascii="Consolas" w:eastAsia="Times New Roman" w:hAnsi="Consolas" w:cs="Consolas"/>
+          <w:color w:val="EEFFFF"/>
+          <w:sz w:val="26"/>
+          <w:szCs w:val="26"/>
+          <w:lang w:eastAsia="uk-UA"/>
+        </w:rPr>
+        <w:t>World</w:t>
+      </w:r>
+      <w:proofErr w:type="spellEnd"/>
+      <w:r>
+        <w:rPr>
+          <w:rFonts w:ascii="Consolas" w:eastAsia="Times New Roman" w:hAnsi="Consolas" w:cs="Consolas"/>
+          <w:color w:val="89DDFF"/>
+          <w:sz w:val="26"/>
+          <w:szCs w:val="26"/>
+          <w:lang w:eastAsia="uk-UA"/>
+        </w:rPr>
+        <w:t>&lt;/</w:t>
+      </w:r>
+      <w:r>
+        <w:rPr>
+          <w:rFonts w:ascii="Consolas" w:eastAsia="Times New Roman" w:hAnsi="Consolas" w:cs="Consolas"/>
+          <w:color w:val="F07178"/>
+          <w:sz w:val="26"/>
+          <w:szCs w:val="26"/>
+          <w:lang w:eastAsia="uk-UA"/>
+        </w:rPr>
+        <w:t>div</w:t>
+      </w:r>
+      <w:r>
+        <w:rPr>
+          <w:rFonts w:ascii="Consolas" w:eastAsia="Times New Roman" w:hAnsi="Consolas" w:cs="Consolas"/>
+          <w:color w:val="89DDFF"/>
+          <w:sz w:val="26"/>
+          <w:szCs w:val="26"/>
+          <w:lang w:eastAsia="uk-UA"/>
+        </w:rPr>
+        <w:t>&gt;</w:t>
+      </w:r>
+    </w:p>
+    <w:p>
+      <w:pPr>
+        <w:shd w:val="clear" w:color="auto" w:fill="212121"/>
+        <w:spacing w:after="0" w:line="345" w:lineRule="atLeast"/>
+        <w:rPr>
+          <w:rFonts w:ascii="Consolas" w:eastAsia="Times New Roman" w:hAnsi="Consolas" w:cs="Consolas"/>
+          <w:color w:val="EEFFFF"/>
+          <w:sz w:val="26"/>
+          <w:szCs w:val="26"/>
+          <w:lang w:eastAsia="uk-UA"/>
+        </w:rPr>
+      </w:pPr>
+      <w:r>
+        <w:rPr>
+          <w:rFonts w:ascii="Consolas" w:eastAsia="Times New Roman" w:hAnsi="Consolas" w:cs="Consolas"/>
+          <w:color w:val="EEFFFF"/>
+          <w:sz w:val="26"/>
+          <w:szCs w:val="26"/>
+          <w:lang w:eastAsia="uk-UA"/>
+        </w:rPr>
+        <w:t xml:space="preserve">  </w:t>
+      </w:r>
+      <w:r>
+        <w:rPr>
+          <w:rFonts w:ascii="Consolas" w:eastAsia="Times New Roman" w:hAnsi="Consolas" w:cs="Consolas"/>
+          <w:color w:val="89DDFF"/>
+          <w:sz w:val="26"/>
+          <w:szCs w:val="26"/>
+          <w:lang w:eastAsia="uk-UA"/>
+        </w:rPr>
+        <w:t>&lt;/</w:t>
+      </w:r>
+      <w:r>
+        <w:rPr>
+          <w:rFonts w:ascii="Consolas" w:eastAsia="Times New Roman" w:hAnsi="Consolas" w:cs="Consolas"/>
+          <w:color w:val="F07178"/>
+          <w:sz w:val="26"/>
+          <w:szCs w:val="26"/>
+          <w:lang w:eastAsia="uk-UA"/>
+        </w:rPr>
+        <w:t>div</w:t>
+      </w:r>
+      <w:r>
+        <w:rPr>
+          <w:rFonts w:ascii="Consolas" w:eastAsia="Times New Roman" w:hAnsi="Consolas" w:cs="Consolas"/>
+          <w:color w:val="89DDFF"/>
+          <w:sz w:val="26"/>
+          <w:szCs w:val="26"/>
+          <w:lang w:eastAsia="uk-UA"/>
+        </w:rPr>
+        <w:t>&gt;</w:t>
+      </w:r>
+    </w:p>
+    <w:p>
+      <w:pPr>
+        <w:shd w:val="clear" w:color="auto" w:fill="212121"/>
+        <w:spacing w:after="0" w:line="345" w:lineRule="atLeast"/>
+        <w:rPr>
+          <w:rFonts w:ascii="Consolas" w:eastAsia="Times New Roman" w:hAnsi="Consolas" w:cs="Consolas"/>
+          <w:color w:val="EEFFFF"/>
+          <w:sz w:val="26"/>
+          <w:szCs w:val="26"/>
+          <w:lang w:eastAsia="uk-UA"/>
+        </w:rPr>
+      </w:pPr>
+      <w:r>
+        <w:rPr>
+          <w:rFonts w:ascii="Consolas" w:eastAsia="Times New Roman" w:hAnsi="Consolas" w:cs="Consolas"/>
+          <w:color w:val="89DDFF"/>
+          <w:sz w:val="26"/>
+          <w:szCs w:val="26"/>
+          <w:lang w:eastAsia="uk-UA"/>
+        </w:rPr>
+        <w:t>&lt;/</w:t>
+      </w:r>
+      <w:r>
+        <w:rPr>
+          <w:rFonts w:ascii="Consolas" w:eastAsia="Times New Roman" w:hAnsi="Consolas" w:cs="Consolas"/>
+          <w:color w:val="F07178"/>
+          <w:sz w:val="26"/>
+          <w:szCs w:val="26"/>
+          <w:lang w:eastAsia="uk-UA"/>
+        </w:rPr>
+        <w:t>div</w:t>
+      </w:r>
+      <w:r>
+        <w:rPr>
+          <w:rFonts w:ascii="Consolas" w:eastAsia="Times New Roman" w:hAnsi="Consolas" w:cs="Consolas"/>
+          <w:color w:val="89DDFF"/>
+          <w:sz w:val="26"/>
+          <w:szCs w:val="26"/>
+          <w:lang w:eastAsia="uk-UA"/>
+        </w:rPr>
+        <w:t>&gt;</w:t>
+      </w:r>
+    </w:p>
+    <w:p>
+      <w:pPr>
+        <w:rPr>
+          <w:lang w:val="ru-RU"/>
+        </w:rPr>
+      </w:pPr>
+    </w:p>
+    <w:p>
+      <w:r>
+        <w:t>Доповнено анімацію проекту</w:t>
+      </w:r>
+    </w:p>
+    <w:p>
+      <w:r>
+        <w:t>Введено описи проектів.</w:t>
+      </w:r>
+    </w:p>
+    <w:p>
+      <w:r>
+        <w:t>Відредаговано стилі та перевірена адаптивність сторінки проектів.</w:t>
+      </w:r>
+    </w:p>
+    <w:p>
+      <w:r>
+        <w:t>На сторінці вмінь змінено шаблон відображення, перший варіант дизайну з градієнтним розділювачем між зображенням та інформативним блоком.</w:t>
+      </w:r>
+    </w:p>
+    <w:p>
       <w:bookmarkStart w:id="0" w:name="_GoBack"/>
       <w:bookmarkEnd w:id="0"/>
-      <w:r>
-        <w:t xml:space="preserve"> адаптивність сторінки проектів, додано функціонал відображення та приховання навігації</w:t>
-      </w:r>
     </w:p>
     <w:p/>
     <w:sectPr>
@@ -9011,6 +13106,95 @@
 <file path=word/numbering.xml><?xml version="1.0" encoding="utf-8"?>
 <w:numbering xmlns:wpc="http://schemas.microsoft.com/office/word/2010/wordprocessingCanvas" xmlns:cx="http://schemas.microsoft.com/office/drawing/2014/chartex" xmlns:cx1="http://schemas.microsoft.com/office/drawing/2015/9/8/chartex" xmlns:mc="http://schemas.openxmlformats.org/markup-compatibility/2006" xmlns:o="urn:schemas-microsoft-com:office:office" xmlns:r="http://schemas.openxmlformats.org/officeDocument/2006/relationships" xmlns:m="http://schemas.openxmlformats.org/officeDocument/2006/math" xmlns:v="urn:schemas-microsoft-com:vml" xmlns:wp14="http://schemas.microsoft.com/office/word/2010/wordprocessingDrawing" xmlns:wp="http://schemas.openxmlformats.org/drawingml/2006/wordprocessingDrawing" xmlns:w10="urn:schemas-microsoft-com:office:word" xmlns:w="http://schemas.openxmlformats.org/wordprocessingml/2006/main" xmlns:w14="http://schemas.microsoft.com/office/word/2010/wordml" xmlns:w15="http://schemas.microsoft.com/office/word/2012/wordml" xmlns:w16se="http://schemas.microsoft.com/office/word/2015/wordml/symex" xmlns:wpg="http://schemas.microsoft.com/office/word/2010/wordprocessingGroup" xmlns:wpi="http://schemas.microsoft.com/office/word/2010/wordprocessingInk" xmlns:wne="http://schemas.microsoft.com/office/word/2006/wordml" xmlns:wps="http://schemas.microsoft.com/office/word/2010/wordprocessingShape" mc:Ignorable="w14 w15 w16se wp14">
   <w:abstractNum w:abstractNumId="0" w15:restartNumberingAfterBreak="0">
+    <w:nsid w:val="0B6A25A6"/>
+    <w:multiLevelType w:val="hybridMultilevel"/>
+    <w:tmpl w:val="4A3AF9B4"/>
+    <w:lvl w:ilvl="0" w:tplc="0422000F">
+      <w:start w:val="1"/>
+      <w:numFmt w:val="decimal"/>
+      <w:lvlText w:val="%1."/>
+      <w:lvlJc w:val="left"/>
+      <w:pPr>
+        <w:ind w:left="720" w:hanging="360"/>
+      </w:pPr>
+      <w:rPr>
+        <w:rFonts w:hint="default"/>
+      </w:rPr>
+    </w:lvl>
+    <w:lvl w:ilvl="1" w:tplc="04220019" w:tentative="1">
+      <w:start w:val="1"/>
+      <w:numFmt w:val="lowerLetter"/>
+      <w:lvlText w:val="%2."/>
+      <w:lvlJc w:val="left"/>
+      <w:pPr>
+        <w:ind w:left="1440" w:hanging="360"/>
+      </w:pPr>
+    </w:lvl>
+    <w:lvl w:ilvl="2" w:tplc="0422001B" w:tentative="1">
+      <w:start w:val="1"/>
+      <w:numFmt w:val="lowerRoman"/>
+      <w:lvlText w:val="%3."/>
+      <w:lvlJc w:val="right"/>
+      <w:pPr>
+        <w:ind w:left="2160" w:hanging="180"/>
+      </w:pPr>
+    </w:lvl>
+    <w:lvl w:ilvl="3" w:tplc="0422000F" w:tentative="1">
+      <w:start w:val="1"/>
+      <w:numFmt w:val="decimal"/>
+      <w:lvlText w:val="%4."/>
+      <w:lvlJc w:val="left"/>
+      <w:pPr>
+        <w:ind w:left="2880" w:hanging="360"/>
+      </w:pPr>
+    </w:lvl>
+    <w:lvl w:ilvl="4" w:tplc="04220019" w:tentative="1">
+      <w:start w:val="1"/>
+      <w:numFmt w:val="lowerLetter"/>
+      <w:lvlText w:val="%5."/>
+      <w:lvlJc w:val="left"/>
+      <w:pPr>
+        <w:ind w:left="3600" w:hanging="360"/>
+      </w:pPr>
+    </w:lvl>
+    <w:lvl w:ilvl="5" w:tplc="0422001B" w:tentative="1">
+      <w:start w:val="1"/>
+      <w:numFmt w:val="lowerRoman"/>
+      <w:lvlText w:val="%6."/>
+      <w:lvlJc w:val="right"/>
+      <w:pPr>
+        <w:ind w:left="4320" w:hanging="180"/>
+      </w:pPr>
+    </w:lvl>
+    <w:lvl w:ilvl="6" w:tplc="0422000F" w:tentative="1">
+      <w:start w:val="1"/>
+      <w:numFmt w:val="decimal"/>
+      <w:lvlText w:val="%7."/>
+      <w:lvlJc w:val="left"/>
+      <w:pPr>
+        <w:ind w:left="5040" w:hanging="360"/>
+      </w:pPr>
+    </w:lvl>
+    <w:lvl w:ilvl="7" w:tplc="04220019" w:tentative="1">
+      <w:start w:val="1"/>
+      <w:numFmt w:val="lowerLetter"/>
+      <w:lvlText w:val="%8."/>
+      <w:lvlJc w:val="left"/>
+      <w:pPr>
+        <w:ind w:left="5760" w:hanging="360"/>
+      </w:pPr>
+    </w:lvl>
+    <w:lvl w:ilvl="8" w:tplc="0422001B" w:tentative="1">
+      <w:start w:val="1"/>
+      <w:numFmt w:val="lowerRoman"/>
+      <w:lvlText w:val="%9."/>
+      <w:lvlJc w:val="right"/>
+      <w:pPr>
+        <w:ind w:left="6480" w:hanging="180"/>
+      </w:pPr>
+    </w:lvl>
+  </w:abstractNum>
+  <w:abstractNum w:abstractNumId="1" w15:restartNumberingAfterBreak="0">
     <w:nsid w:val="0DD43FDA"/>
     <w:multiLevelType w:val="hybridMultilevel"/>
     <w:tmpl w:val="A4B2C206"/>
@@ -9123,7 +13307,7 @@
       </w:rPr>
     </w:lvl>
   </w:abstractNum>
-  <w:abstractNum w:abstractNumId="1" w15:restartNumberingAfterBreak="0">
+  <w:abstractNum w:abstractNumId="2" w15:restartNumberingAfterBreak="0">
     <w:nsid w:val="54AD4005"/>
     <w:multiLevelType w:val="hybridMultilevel"/>
     <w:tmpl w:val="7C623076"/>
@@ -9237,9 +13421,12 @@
     </w:lvl>
   </w:abstractNum>
   <w:num w:numId="1">
+    <w:abstractNumId w:val="2"/>
+  </w:num>
+  <w:num w:numId="2">
     <w:abstractNumId w:val="1"/>
   </w:num>
-  <w:num w:numId="2">
+  <w:num w:numId="3">
     <w:abstractNumId w:val="0"/>
   </w:num>
 </w:numbering>
@@ -9976,7 +14163,7 @@
 </file>
 
 <file path=customXml/itemProps1.xml><?xml version="1.0" encoding="utf-8"?>
-<ds:datastoreItem xmlns:ds="http://schemas.openxmlformats.org/officeDocument/2006/customXml" ds:itemID="{E50EC09E-7B15-4843-9D61-B43E6B3F2C06}">
+<ds:datastoreItem xmlns:ds="http://schemas.openxmlformats.org/officeDocument/2006/customXml" ds:itemID="{C61FCEA0-7A0E-43B2-85A7-D41DFC4DD458}">
   <ds:schemaRefs>
     <ds:schemaRef ds:uri="http://schemas.openxmlformats.org/officeDocument/2006/bibliography"/>
   </ds:schemaRefs>

</xml_diff>

<commit_message>
Delete superfluous modules, change header, modify styles, phone adaptivity improvements
</commit_message>
<xml_diff>
--- a/Description of project creation.docx
+++ b/Description of project creation.docx
@@ -13089,9 +13089,59 @@
       </w:r>
     </w:p>
     <w:p>
+      <w:proofErr w:type="spellStart"/>
+      <w:r>
+        <w:t>Зролено</w:t>
+      </w:r>
+      <w:proofErr w:type="spellEnd"/>
+      <w:r>
+        <w:t xml:space="preserve"> сторінку про себе.</w:t>
+      </w:r>
+    </w:p>
+    <w:p>
+      <w:r>
+        <w:t>Виправлено стилі елементів що збились.</w:t>
+      </w:r>
+    </w:p>
+    <w:p>
+      <w:r>
+        <w:t>Перевірена адаптивність сторінки вмінь</w:t>
+      </w:r>
+    </w:p>
+    <w:p>
+      <w:r>
+        <w:t xml:space="preserve">Змінено </w:t>
+      </w:r>
+      <w:r>
+        <w:rPr>
+          <w:lang w:val="en-US"/>
+        </w:rPr>
+        <w:t>header</w:t>
+      </w:r>
+      <w:r>
+        <w:rPr>
+          <w:lang w:val="ru-RU"/>
+        </w:rPr>
+        <w:t xml:space="preserve">, </w:t>
+      </w:r>
+      <w:proofErr w:type="spellStart"/>
+      <w:r>
+        <w:rPr>
+          <w:lang w:val="ru-RU"/>
+        </w:rPr>
+        <w:t>адаптивн</w:t>
+      </w:r>
+      <w:r>
+        <w:t>ість</w:t>
+      </w:r>
+      <w:proofErr w:type="spellEnd"/>
+      <w:r>
+        <w:t>, відкорегованостилі.</w:t>
+      </w:r>
       <w:bookmarkStart w:id="0" w:name="_GoBack"/>
       <w:bookmarkEnd w:id="0"/>
     </w:p>
+    <w:p/>
     <w:p/>
     <w:sectPr>
       <w:pgSz w:w="11906" w:h="16838"/>
@@ -14163,7 +14213,7 @@
 </file>
 
 <file path=customXml/itemProps1.xml><?xml version="1.0" encoding="utf-8"?>
-<ds:datastoreItem xmlns:ds="http://schemas.openxmlformats.org/officeDocument/2006/customXml" ds:itemID="{C61FCEA0-7A0E-43B2-85A7-D41DFC4DD458}">
+<ds:datastoreItem xmlns:ds="http://schemas.openxmlformats.org/officeDocument/2006/customXml" ds:itemID="{6B74A310-ADD1-4D8B-B3F1-75D4EE60A5D7}">
   <ds:schemaRefs>
     <ds:schemaRef ds:uri="http://schemas.openxmlformats.org/officeDocument/2006/bibliography"/>
   </ds:schemaRefs>

</xml_diff>

<commit_message>
add new project, style corrections in projects component
</commit_message>
<xml_diff>
--- a/Description of project creation.docx
+++ b/Description of project creation.docx
@@ -232,6 +232,49 @@
       <w:proofErr w:type="spellEnd"/>
     </w:p>
     <w:p>
+      <w:pPr>
+        <w:rPr>
+          <w:b/>
+        </w:rPr>
+      </w:pPr>
+      <w:proofErr w:type="spellStart"/>
+      <w:r>
+        <w:rPr>
+          <w:b/>
+        </w:rPr>
+        <w:t>npm</w:t>
+      </w:r>
+      <w:proofErr w:type="spellEnd"/>
+      <w:r>
+        <w:rPr>
+          <w:b/>
+        </w:rPr>
+        <w:t xml:space="preserve"> </w:t>
+      </w:r>
+      <w:proofErr w:type="spellStart"/>
+      <w:r>
+        <w:rPr>
+          <w:b/>
+        </w:rPr>
+        <w:t>install</w:t>
+      </w:r>
+      <w:proofErr w:type="spellEnd"/>
+      <w:r>
+        <w:rPr>
+          <w:b/>
+        </w:rPr>
+        <w:t xml:space="preserve"> </w:t>
+      </w:r>
+      <w:proofErr w:type="spellStart"/>
+      <w:r>
+        <w:rPr>
+          <w:b/>
+        </w:rPr>
+        <w:t>bootstrap</w:t>
+      </w:r>
+      <w:proofErr w:type="spellEnd"/>
+    </w:p>
+    <w:p>
       <w:r>
         <w:t xml:space="preserve">Інтегровано стилі </w:t>
       </w:r>
@@ -420,6 +463,7 @@
         </w:rPr>
         <w:t xml:space="preserve">              </w:t>
       </w:r>
+      <w:bookmarkStart w:id="0" w:name="_GoBack"/>
       <w:r>
         <w:rPr>
           <w:rFonts w:ascii="Consolas" w:eastAsia="Times New Roman" w:hAnsi="Consolas" w:cs="Consolas"/>
@@ -506,6 +550,7 @@
         </w:rPr>
         <w:t>/</w:t>
       </w:r>
+      <w:bookmarkEnd w:id="0"/>
       <w:proofErr w:type="spellStart"/>
       <w:r>
         <w:rPr>
@@ -1700,7 +1745,6 @@
           <w:szCs w:val="26"/>
           <w:lang w:eastAsia="uk-UA"/>
         </w:rPr>
-        <w:lastRenderedPageBreak/>
         <w:t xml:space="preserve">    </w:t>
       </w:r>
       <w:proofErr w:type="spellStart"/>
@@ -4874,7 +4918,6 @@
           <w:szCs w:val="26"/>
           <w:lang w:eastAsia="uk-UA"/>
         </w:rPr>
-        <w:lastRenderedPageBreak/>
         <w:t>@</w:t>
       </w:r>
       <w:proofErr w:type="spellStart"/>
@@ -7427,7 +7470,6 @@
           <w:szCs w:val="26"/>
           <w:lang w:eastAsia="uk-UA"/>
         </w:rPr>
-        <w:lastRenderedPageBreak/>
         <w:t xml:space="preserve">  </w:t>
       </w:r>
       <w:r>
@@ -9080,7 +9122,6 @@
     </w:p>
     <w:p>
       <w:r>
-        <w:lastRenderedPageBreak/>
         <w:t>#ead4b2</w:t>
       </w:r>
       <w:r>
@@ -10608,7 +10649,6 @@
           <w:szCs w:val="26"/>
           <w:lang w:eastAsia="uk-UA"/>
         </w:rPr>
-        <w:lastRenderedPageBreak/>
         <w:t xml:space="preserve">  </w:t>
       </w:r>
       <w:r>
@@ -13145,8 +13185,6 @@
       <w:r>
         <w:t>, модифіковано сторінку умінь для телефонів, виправлено шрифти та блоки на сторінці про себе.</w:t>
       </w:r>
-      <w:bookmarkStart w:id="0" w:name="_GoBack"/>
-      <w:bookmarkEnd w:id="0"/>
     </w:p>
     <w:p/>
     <w:p/>
@@ -14220,7 +14258,7 @@
 </file>
 
 <file path=customXml/itemProps1.xml><?xml version="1.0" encoding="utf-8"?>
-<ds:datastoreItem xmlns:ds="http://schemas.openxmlformats.org/officeDocument/2006/customXml" ds:itemID="{E579564F-89AC-46BD-B9CD-8CB8DA2E29D9}">
+<ds:datastoreItem xmlns:ds="http://schemas.openxmlformats.org/officeDocument/2006/customXml" ds:itemID="{158BE18C-4672-4EF3-9FAB-A0EECCCFB304}">
   <ds:schemaRefs>
     <ds:schemaRef ds:uri="http://schemas.openxmlformats.org/officeDocument/2006/bibliography"/>
   </ds:schemaRefs>

</xml_diff>